<commit_message>
praca inzynierska - dodanie rozdzialu klakulator
</commit_message>
<xml_diff>
--- a/praca_inzynierska/Praca_dyplomowa_Rafal_Banka.docx
+++ b/praca_inzynierska/Praca_dyplomowa_Rafal_Banka.docx
@@ -1438,7 +1438,7 @@
         <w:widowControl/>
         <w:numPr>
           <w:ilvl w:val="0"/>
-          <w:numId w:val="8"/>
+          <w:numId w:val="9"/>
         </w:numPr>
         <w:suppressAutoHyphens w:val="true"/>
         <w:bidi w:val="0"/>
@@ -1521,7 +1521,7 @@
         <w:widowControl/>
         <w:numPr>
           <w:ilvl w:val="0"/>
-          <w:numId w:val="8"/>
+          <w:numId w:val="9"/>
         </w:numPr>
         <w:suppressAutoHyphens w:val="true"/>
         <w:bidi w:val="0"/>
@@ -1550,7 +1550,7 @@
         <w:widowControl/>
         <w:numPr>
           <w:ilvl w:val="1"/>
-          <w:numId w:val="8"/>
+          <w:numId w:val="9"/>
         </w:numPr>
         <w:suppressAutoHyphens w:val="true"/>
         <w:bidi w:val="0"/>
@@ -1608,7 +1608,7 @@
         <w:widowControl/>
         <w:numPr>
           <w:ilvl w:val="1"/>
-          <w:numId w:val="8"/>
+          <w:numId w:val="9"/>
         </w:numPr>
         <w:suppressAutoHyphens w:val="true"/>
         <w:bidi w:val="0"/>
@@ -1636,7 +1636,7 @@
         <w:widowControl/>
         <w:numPr>
           <w:ilvl w:val="2"/>
-          <w:numId w:val="8"/>
+          <w:numId w:val="9"/>
         </w:numPr>
         <w:suppressAutoHyphens w:val="true"/>
         <w:bidi w:val="0"/>
@@ -1663,7 +1663,7 @@
         <w:widowControl/>
         <w:numPr>
           <w:ilvl w:val="2"/>
-          <w:numId w:val="8"/>
+          <w:numId w:val="9"/>
         </w:numPr>
         <w:suppressAutoHyphens w:val="true"/>
         <w:bidi w:val="0"/>
@@ -1690,7 +1690,7 @@
         <w:widowControl/>
         <w:numPr>
           <w:ilvl w:val="2"/>
-          <w:numId w:val="8"/>
+          <w:numId w:val="9"/>
         </w:numPr>
         <w:suppressAutoHyphens w:val="true"/>
         <w:bidi w:val="0"/>
@@ -1717,7 +1717,7 @@
         <w:widowControl/>
         <w:numPr>
           <w:ilvl w:val="2"/>
-          <w:numId w:val="8"/>
+          <w:numId w:val="9"/>
         </w:numPr>
         <w:suppressAutoHyphens w:val="true"/>
         <w:bidi w:val="0"/>
@@ -1747,7 +1747,7 @@
         <w:widowControl/>
         <w:numPr>
           <w:ilvl w:val="0"/>
-          <w:numId w:val="8"/>
+          <w:numId w:val="9"/>
         </w:numPr>
         <w:suppressAutoHyphens w:val="true"/>
         <w:bidi w:val="0"/>
@@ -1829,7 +1829,7 @@
         <w:widowControl/>
         <w:numPr>
           <w:ilvl w:val="1"/>
-          <w:numId w:val="8"/>
+          <w:numId w:val="9"/>
         </w:numPr>
         <w:suppressAutoHyphens w:val="true"/>
         <w:bidi w:val="0"/>
@@ -2203,7 +2203,7 @@
         <w:widowControl/>
         <w:numPr>
           <w:ilvl w:val="0"/>
-          <w:numId w:val="3"/>
+          <w:numId w:val="4"/>
         </w:numPr>
         <w:suppressAutoHyphens w:val="true"/>
         <w:bidi w:val="0"/>
@@ -2239,7 +2239,7 @@
         <w:widowControl/>
         <w:numPr>
           <w:ilvl w:val="0"/>
-          <w:numId w:val="3"/>
+          <w:numId w:val="4"/>
         </w:numPr>
         <w:suppressAutoHyphens w:val="true"/>
         <w:bidi w:val="0"/>
@@ -2273,7 +2273,7 @@
         <w:widowControl/>
         <w:numPr>
           <w:ilvl w:val="0"/>
-          <w:numId w:val="3"/>
+          <w:numId w:val="4"/>
         </w:numPr>
         <w:suppressAutoHyphens w:val="true"/>
         <w:bidi w:val="0"/>
@@ -2307,7 +2307,7 @@
         <w:widowControl/>
         <w:numPr>
           <w:ilvl w:val="0"/>
-          <w:numId w:val="3"/>
+          <w:numId w:val="4"/>
         </w:numPr>
         <w:suppressAutoHyphens w:val="true"/>
         <w:bidi w:val="0"/>
@@ -2341,7 +2341,7 @@
         <w:widowControl/>
         <w:numPr>
           <w:ilvl w:val="0"/>
-          <w:numId w:val="3"/>
+          <w:numId w:val="4"/>
         </w:numPr>
         <w:suppressAutoHyphens w:val="true"/>
         <w:bidi w:val="0"/>
@@ -3035,7 +3035,7 @@
         <w:widowControl/>
         <w:numPr>
           <w:ilvl w:val="0"/>
-          <w:numId w:val="3"/>
+          <w:numId w:val="4"/>
         </w:numPr>
         <w:suppressAutoHyphens w:val="true"/>
         <w:bidi w:val="0"/>
@@ -3074,7 +3074,7 @@
         <w:widowControl/>
         <w:numPr>
           <w:ilvl w:val="0"/>
-          <w:numId w:val="3"/>
+          <w:numId w:val="4"/>
         </w:numPr>
         <w:suppressAutoHyphens w:val="true"/>
         <w:bidi w:val="0"/>
@@ -3113,7 +3113,7 @@
         <w:widowControl/>
         <w:numPr>
           <w:ilvl w:val="0"/>
-          <w:numId w:val="3"/>
+          <w:numId w:val="4"/>
         </w:numPr>
         <w:suppressAutoHyphens w:val="true"/>
         <w:bidi w:val="0"/>
@@ -3152,7 +3152,7 @@
         <w:widowControl/>
         <w:numPr>
           <w:ilvl w:val="0"/>
-          <w:numId w:val="3"/>
+          <w:numId w:val="4"/>
         </w:numPr>
         <w:suppressAutoHyphens w:val="true"/>
         <w:bidi w:val="0"/>
@@ -3246,7 +3246,7 @@
         <w:pStyle w:val="Heading2"/>
         <w:numPr>
           <w:ilvl w:val="1"/>
-          <w:numId w:val="8"/>
+          <w:numId w:val="9"/>
         </w:numPr>
         <w:rPr>
           <w:rFonts w:ascii="Times New Roman" w:hAnsi="Times New Roman"/>
@@ -3558,7 +3558,7 @@
         <w:widowControl/>
         <w:numPr>
           <w:ilvl w:val="0"/>
-          <w:numId w:val="3"/>
+          <w:numId w:val="4"/>
         </w:numPr>
         <w:suppressAutoHyphens w:val="true"/>
         <w:bidi w:val="0"/>
@@ -3633,7 +3633,7 @@
         <w:widowControl/>
         <w:numPr>
           <w:ilvl w:val="0"/>
-          <w:numId w:val="3"/>
+          <w:numId w:val="4"/>
         </w:numPr>
         <w:suppressAutoHyphens w:val="true"/>
         <w:bidi w:val="0"/>
@@ -3661,7 +3661,7 @@
         <w:widowControl/>
         <w:numPr>
           <w:ilvl w:val="0"/>
-          <w:numId w:val="3"/>
+          <w:numId w:val="4"/>
         </w:numPr>
         <w:suppressAutoHyphens w:val="true"/>
         <w:bidi w:val="0"/>
@@ -3689,7 +3689,7 @@
         <w:widowControl/>
         <w:numPr>
           <w:ilvl w:val="0"/>
-          <w:numId w:val="3"/>
+          <w:numId w:val="4"/>
         </w:numPr>
         <w:suppressAutoHyphens w:val="true"/>
         <w:bidi w:val="0"/>
@@ -3776,7 +3776,7 @@
         <w:pStyle w:val="Heading2"/>
         <w:numPr>
           <w:ilvl w:val="1"/>
-          <w:numId w:val="8"/>
+          <w:numId w:val="9"/>
         </w:numPr>
         <w:rPr>
           <w:b/>
@@ -3859,7 +3859,7 @@
         <w:pStyle w:val="Heading2"/>
         <w:numPr>
           <w:ilvl w:val="1"/>
-          <w:numId w:val="8"/>
+          <w:numId w:val="9"/>
         </w:numPr>
         <w:rPr>
           <w:rFonts w:ascii="Times New Roman" w:hAnsi="Times New Roman"/>
@@ -4207,7 +4207,7 @@
         <w:widowControl/>
         <w:numPr>
           <w:ilvl w:val="0"/>
-          <w:numId w:val="3"/>
+          <w:numId w:val="4"/>
         </w:numPr>
         <w:suppressAutoHyphens w:val="true"/>
         <w:bidi w:val="0"/>
@@ -4229,7 +4229,7 @@
         <w:widowControl/>
         <w:numPr>
           <w:ilvl w:val="0"/>
-          <w:numId w:val="3"/>
+          <w:numId w:val="4"/>
         </w:numPr>
         <w:suppressAutoHyphens w:val="true"/>
         <w:bidi w:val="0"/>
@@ -4251,7 +4251,7 @@
         <w:widowControl/>
         <w:numPr>
           <w:ilvl w:val="0"/>
-          <w:numId w:val="3"/>
+          <w:numId w:val="4"/>
         </w:numPr>
         <w:suppressAutoHyphens w:val="true"/>
         <w:bidi w:val="0"/>
@@ -4296,7 +4296,7 @@
         <w:pStyle w:val="Heading2"/>
         <w:numPr>
           <w:ilvl w:val="1"/>
-          <w:numId w:val="8"/>
+          <w:numId w:val="9"/>
         </w:numPr>
         <w:rPr>
           <w:rFonts w:ascii="Times New Roman" w:hAnsi="Times New Roman"/>
@@ -4710,7 +4710,7 @@
         <w:widowControl/>
         <w:numPr>
           <w:ilvl w:val="0"/>
-          <w:numId w:val="8"/>
+          <w:numId w:val="9"/>
         </w:numPr>
         <w:suppressAutoHyphens w:val="true"/>
         <w:bidi w:val="0"/>
@@ -4766,7 +4766,7 @@
         <w:widowControl/>
         <w:numPr>
           <w:ilvl w:val="0"/>
-          <w:numId w:val="4"/>
+          <w:numId w:val="5"/>
         </w:numPr>
         <w:suppressAutoHyphens w:val="true"/>
         <w:bidi w:val="0"/>
@@ -4786,115 +4786,6 @@
           <w:szCs w:val="24"/>
         </w:rPr>
         <w:t>front-end,</w:t>
-      </w:r>
-    </w:p>
-    <w:p>
-      <w:pPr>
-        <w:pStyle w:val="BodyText"/>
-        <w:widowControl/>
-        <w:numPr>
-          <w:ilvl w:val="0"/>
-          <w:numId w:val="4"/>
-        </w:numPr>
-        <w:suppressAutoHyphens w:val="true"/>
-        <w:bidi w:val="0"/>
-        <w:spacing w:lineRule="auto" w:line="360" w:before="0" w:after="0"/>
-        <w:ind w:hanging="0" w:left="567" w:right="0"/>
-        <w:jc w:val="both"/>
-        <w:rPr>
-          <w:sz w:val="24"/>
-          <w:szCs w:val="24"/>
-        </w:rPr>
-      </w:pPr>
-      <w:bookmarkStart w:id="60" w:name="__RefHeading___Toc2570_972672166"/>
-      <w:bookmarkEnd w:id="60"/>
-      <w:r>
-        <w:rPr>
-          <w:sz w:val="24"/>
-          <w:szCs w:val="24"/>
-        </w:rPr>
-        <w:t>back-end.</w:t>
-      </w:r>
-    </w:p>
-    <w:p>
-      <w:pPr>
-        <w:pStyle w:val="BodyText"/>
-        <w:widowControl/>
-        <w:suppressAutoHyphens w:val="true"/>
-        <w:bidi w:val="0"/>
-        <w:spacing w:lineRule="auto" w:line="360" w:before="0" w:after="0"/>
-        <w:ind w:firstLine="425" w:left="0" w:right="0"/>
-        <w:jc w:val="both"/>
-        <w:rPr>
-          <w:sz w:val="24"/>
-          <w:szCs w:val="24"/>
-        </w:rPr>
-      </w:pPr>
-      <w:bookmarkStart w:id="61" w:name="__RefHeading___Toc2572_972672166"/>
-      <w:bookmarkEnd w:id="61"/>
-      <w:r>
-        <w:rPr>
-          <w:sz w:val="24"/>
-          <w:szCs w:val="24"/>
-        </w:rPr>
-        <w:t>Pojęcia te odwołują się do separacji zagadnień między warstwą prezentacji (front-end)</w:t>
-        <w:br/>
-        <w:t>i warstwą dostępu do danych (back-end) 3-warstwowej architektury. W celu implementacji systemu adaptacyjnego w formie aplikacje webowej, należy dokonać przeglądu odpowiednich technologii tworzenia oprogramowania webowego.</w:t>
-      </w:r>
-    </w:p>
-    <w:p>
-      <w:pPr>
-        <w:pStyle w:val="Heading2"/>
-        <w:keepNext w:val="true"/>
-        <w:widowControl/>
-        <w:numPr>
-          <w:ilvl w:val="1"/>
-          <w:numId w:val="8"/>
-        </w:numPr>
-        <w:suppressAutoHyphens w:val="true"/>
-        <w:bidi w:val="0"/>
-        <w:spacing w:lineRule="auto" w:line="259" w:before="119" w:after="119"/>
-        <w:ind w:hanging="0" w:left="0" w:right="0"/>
-        <w:jc w:val="left"/>
-        <w:rPr>
-          <w:rFonts w:ascii="Times New Roman" w:hAnsi="Times New Roman"/>
-          <w:sz w:val="28"/>
-          <w:szCs w:val="28"/>
-        </w:rPr>
-      </w:pPr>
-      <w:bookmarkStart w:id="62" w:name="__RefHeading___Toc2836_3531022061"/>
-      <w:bookmarkEnd w:id="62"/>
-      <w:r>
-        <w:rPr>
-          <w:rFonts w:ascii="Times New Roman" w:hAnsi="Times New Roman"/>
-          <w:sz w:val="28"/>
-          <w:szCs w:val="28"/>
-        </w:rPr>
-        <w:t>Technologie wykorzystywane w środowisku front-end</w:t>
-      </w:r>
-    </w:p>
-    <w:p>
-      <w:pPr>
-        <w:pStyle w:val="BodyText"/>
-        <w:spacing w:lineRule="auto" w:line="360" w:before="0" w:after="0"/>
-        <w:ind w:firstLine="425" w:left="0" w:right="0"/>
-        <w:jc w:val="both"/>
-        <w:rPr>
-          <w:rFonts w:ascii="Times New Roman" w:hAnsi="Times New Roman"/>
-        </w:rPr>
-      </w:pPr>
-      <w:bookmarkStart w:id="63" w:name="__RefHeading___Toc2574_972672166"/>
-      <w:bookmarkEnd w:id="63"/>
-      <w:r>
-        <w:rPr>
-          <w:b w:val="false"/>
-          <w:bCs w:val="false"/>
-          <w:sz w:val="24"/>
-          <w:szCs w:val="24"/>
-        </w:rPr>
-        <w:t>Front-end jest to część strony internetowej zajmująca się przedstawieniem użytkownikowi graficznego, interaktywnego interfejsu obejmującego takie elementy strony internetowej jak: przyciski, formularze, obrazy i tekst. Odpowiada za prezentację danych</w:t>
-        <w:br/>
-        <w:t>na widoku oraz umożliwia użytkownikowi komunikację ze stroną internetową poprzez przeglądarkę internetową bądź inne urządzenia elektroniczne. Kluczowym aspektem front-endu jest zapewnienie korzystającemu ze strony internetowej przejrzystego i wygodnego środowiska interakcyjnego.</w:t>
       </w:r>
     </w:p>
     <w:p>
@@ -4907,6 +4798,115 @@
         </w:numPr>
         <w:suppressAutoHyphens w:val="true"/>
         <w:bidi w:val="0"/>
+        <w:spacing w:lineRule="auto" w:line="360" w:before="0" w:after="0"/>
+        <w:ind w:hanging="0" w:left="567" w:right="0"/>
+        <w:jc w:val="both"/>
+        <w:rPr>
+          <w:sz w:val="24"/>
+          <w:szCs w:val="24"/>
+        </w:rPr>
+      </w:pPr>
+      <w:bookmarkStart w:id="60" w:name="__RefHeading___Toc2570_972672166"/>
+      <w:bookmarkEnd w:id="60"/>
+      <w:r>
+        <w:rPr>
+          <w:sz w:val="24"/>
+          <w:szCs w:val="24"/>
+        </w:rPr>
+        <w:t>back-end.</w:t>
+      </w:r>
+    </w:p>
+    <w:p>
+      <w:pPr>
+        <w:pStyle w:val="BodyText"/>
+        <w:widowControl/>
+        <w:suppressAutoHyphens w:val="true"/>
+        <w:bidi w:val="0"/>
+        <w:spacing w:lineRule="auto" w:line="360" w:before="0" w:after="0"/>
+        <w:ind w:firstLine="425" w:left="0" w:right="0"/>
+        <w:jc w:val="both"/>
+        <w:rPr>
+          <w:sz w:val="24"/>
+          <w:szCs w:val="24"/>
+        </w:rPr>
+      </w:pPr>
+      <w:bookmarkStart w:id="61" w:name="__RefHeading___Toc2572_972672166"/>
+      <w:bookmarkEnd w:id="61"/>
+      <w:r>
+        <w:rPr>
+          <w:sz w:val="24"/>
+          <w:szCs w:val="24"/>
+        </w:rPr>
+        <w:t>Pojęcia te odwołują się do separacji zagadnień między warstwą prezentacji (front-end)</w:t>
+        <w:br/>
+        <w:t>i warstwą dostępu do danych (back-end) 3-warstwowej architektury. W celu implementacji systemu adaptacyjnego w formie aplikacje webowej, należy dokonać przeglądu odpowiednich technologii tworzenia oprogramowania webowego.</w:t>
+      </w:r>
+    </w:p>
+    <w:p>
+      <w:pPr>
+        <w:pStyle w:val="Heading2"/>
+        <w:keepNext w:val="true"/>
+        <w:widowControl/>
+        <w:numPr>
+          <w:ilvl w:val="1"/>
+          <w:numId w:val="9"/>
+        </w:numPr>
+        <w:suppressAutoHyphens w:val="true"/>
+        <w:bidi w:val="0"/>
+        <w:spacing w:lineRule="auto" w:line="259" w:before="119" w:after="119"/>
+        <w:ind w:hanging="0" w:left="0" w:right="0"/>
+        <w:jc w:val="left"/>
+        <w:rPr>
+          <w:rFonts w:ascii="Times New Roman" w:hAnsi="Times New Roman"/>
+          <w:sz w:val="28"/>
+          <w:szCs w:val="28"/>
+        </w:rPr>
+      </w:pPr>
+      <w:bookmarkStart w:id="62" w:name="__RefHeading___Toc2836_3531022061"/>
+      <w:bookmarkEnd w:id="62"/>
+      <w:r>
+        <w:rPr>
+          <w:rFonts w:ascii="Times New Roman" w:hAnsi="Times New Roman"/>
+          <w:sz w:val="28"/>
+          <w:szCs w:val="28"/>
+        </w:rPr>
+        <w:t>Technologie wykorzystywane w środowisku front-end</w:t>
+      </w:r>
+    </w:p>
+    <w:p>
+      <w:pPr>
+        <w:pStyle w:val="BodyText"/>
+        <w:spacing w:lineRule="auto" w:line="360" w:before="0" w:after="0"/>
+        <w:ind w:firstLine="425" w:left="0" w:right="0"/>
+        <w:jc w:val="both"/>
+        <w:rPr>
+          <w:rFonts w:ascii="Times New Roman" w:hAnsi="Times New Roman"/>
+        </w:rPr>
+      </w:pPr>
+      <w:bookmarkStart w:id="63" w:name="__RefHeading___Toc2574_972672166"/>
+      <w:bookmarkEnd w:id="63"/>
+      <w:r>
+        <w:rPr>
+          <w:b w:val="false"/>
+          <w:bCs w:val="false"/>
+          <w:sz w:val="24"/>
+          <w:szCs w:val="24"/>
+        </w:rPr>
+        <w:t>Front-end jest to część strony internetowej zajmująca się przedstawieniem użytkownikowi graficznego, interaktywnego interfejsu obejmującego takie elementy strony internetowej jak: przyciski, formularze, obrazy i tekst. Odpowiada za prezentację danych</w:t>
+        <w:br/>
+        <w:t>na widoku oraz umożliwia użytkownikowi komunikację ze stroną internetową poprzez przeglądarkę internetową bądź inne urządzenia elektroniczne. Kluczowym aspektem front-endu jest zapewnienie korzystającemu ze strony internetowej przejrzystego i wygodnego środowiska interakcyjnego.</w:t>
+      </w:r>
+    </w:p>
+    <w:p>
+      <w:pPr>
+        <w:pStyle w:val="BodyText"/>
+        <w:widowControl/>
+        <w:numPr>
+          <w:ilvl w:val="0"/>
+          <w:numId w:val="6"/>
+        </w:numPr>
+        <w:suppressAutoHyphens w:val="true"/>
+        <w:bidi w:val="0"/>
         <w:spacing w:lineRule="auto" w:line="360" w:before="119" w:after="119"/>
         <w:ind w:hanging="0" w:left="567" w:right="0"/>
         <w:jc w:val="both"/>
@@ -4958,7 +4958,7 @@
         <w:widowControl/>
         <w:numPr>
           <w:ilvl w:val="0"/>
-          <w:numId w:val="5"/>
+          <w:numId w:val="6"/>
         </w:numPr>
         <w:suppressAutoHyphens w:val="true"/>
         <w:bidi w:val="0"/>
@@ -5064,7 +5064,7 @@
         <w:widowControl/>
         <w:numPr>
           <w:ilvl w:val="1"/>
-          <w:numId w:val="8"/>
+          <w:numId w:val="9"/>
         </w:numPr>
         <w:suppressAutoHyphens w:val="true"/>
         <w:bidi w:val="0"/>
@@ -5120,7 +5120,7 @@
         <w:widowControl/>
         <w:numPr>
           <w:ilvl w:val="0"/>
-          <w:numId w:val="4"/>
+          <w:numId w:val="5"/>
         </w:numPr>
         <w:suppressAutoHyphens w:val="true"/>
         <w:bidi w:val="0"/>
@@ -5228,7 +5228,7 @@
         <w:widowControl/>
         <w:numPr>
           <w:ilvl w:val="0"/>
-          <w:numId w:val="4"/>
+          <w:numId w:val="5"/>
         </w:numPr>
         <w:suppressAutoHyphens w:val="true"/>
         <w:bidi w:val="0"/>
@@ -5309,7 +5309,7 @@
         <w:widowControl/>
         <w:numPr>
           <w:ilvl w:val="1"/>
-          <w:numId w:val="8"/>
+          <w:numId w:val="9"/>
         </w:numPr>
         <w:suppressAutoHyphens w:val="true"/>
         <w:bidi w:val="0"/>
@@ -5361,7 +5361,7 @@
         <w:widowControl/>
         <w:numPr>
           <w:ilvl w:val="0"/>
-          <w:numId w:val="6"/>
+          <w:numId w:val="7"/>
         </w:numPr>
         <w:suppressAutoHyphens w:val="true"/>
         <w:bidi w:val="0"/>
@@ -5442,7 +5442,7 @@
         <w:widowControl/>
         <w:numPr>
           <w:ilvl w:val="0"/>
-          <w:numId w:val="6"/>
+          <w:numId w:val="7"/>
         </w:numPr>
         <w:suppressAutoHyphens w:val="true"/>
         <w:bidi w:val="0"/>
@@ -5529,7 +5529,7 @@
         <w:widowControl/>
         <w:numPr>
           <w:ilvl w:val="0"/>
-          <w:numId w:val="8"/>
+          <w:numId w:val="9"/>
         </w:numPr>
         <w:suppressAutoHyphens w:val="true"/>
         <w:bidi w:val="0"/>
@@ -5583,7 +5583,7 @@
         <w:widowControl/>
         <w:numPr>
           <w:ilvl w:val="1"/>
-          <w:numId w:val="8"/>
+          <w:numId w:val="9"/>
         </w:numPr>
         <w:suppressAutoHyphens w:val="true"/>
         <w:bidi w:val="0"/>
@@ -5662,7 +5662,7 @@
         <w:widowControl/>
         <w:numPr>
           <w:ilvl w:val="1"/>
-          <w:numId w:val="8"/>
+          <w:numId w:val="9"/>
         </w:numPr>
         <w:suppressAutoHyphens w:val="true"/>
         <w:bidi w:val="0"/>
@@ -5776,7 +5776,7 @@
         <w:widowControl/>
         <w:numPr>
           <w:ilvl w:val="0"/>
-          <w:numId w:val="8"/>
+          <w:numId w:val="9"/>
         </w:numPr>
         <w:suppressAutoHyphens w:val="true"/>
         <w:bidi w:val="0"/>
@@ -5853,7 +5853,7 @@
         <w:widowControl/>
         <w:numPr>
           <w:ilvl w:val="0"/>
-          <w:numId w:val="8"/>
+          <w:numId w:val="9"/>
         </w:numPr>
         <w:suppressAutoHyphens w:val="true"/>
         <w:bidi w:val="0"/>
@@ -5908,7 +5908,7 @@
         <w:widowControl/>
         <w:numPr>
           <w:ilvl w:val="1"/>
-          <w:numId w:val="8"/>
+          <w:numId w:val="9"/>
         </w:numPr>
         <w:suppressAutoHyphens w:val="true"/>
         <w:bidi w:val="0"/>
@@ -5960,7 +5960,7 @@
         <w:widowControl/>
         <w:numPr>
           <w:ilvl w:val="2"/>
-          <w:numId w:val="8"/>
+          <w:numId w:val="9"/>
         </w:numPr>
         <w:suppressAutoHyphens w:val="true"/>
         <w:bidi w:val="0"/>
@@ -6058,7 +6058,7 @@
         <w:widowControl/>
         <w:numPr>
           <w:ilvl w:val="2"/>
-          <w:numId w:val="8"/>
+          <w:numId w:val="9"/>
         </w:numPr>
         <w:suppressAutoHyphens w:val="true"/>
         <w:bidi w:val="0"/>
@@ -6110,7 +6110,7 @@
         <w:widowControl/>
         <w:numPr>
           <w:ilvl w:val="2"/>
-          <w:numId w:val="8"/>
+          <w:numId w:val="9"/>
         </w:numPr>
         <w:suppressAutoHyphens w:val="true"/>
         <w:bidi w:val="0"/>
@@ -6162,7 +6162,7 @@
         <w:widowControl/>
         <w:numPr>
           <w:ilvl w:val="2"/>
-          <w:numId w:val="8"/>
+          <w:numId w:val="9"/>
         </w:numPr>
         <w:suppressAutoHyphens w:val="true"/>
         <w:bidi w:val="0"/>
@@ -6293,7 +6293,7 @@
         <w:widowControl/>
         <w:numPr>
           <w:ilvl w:val="2"/>
-          <w:numId w:val="8"/>
+          <w:numId w:val="9"/>
         </w:numPr>
         <w:suppressAutoHyphens w:val="true"/>
         <w:bidi w:val="0"/>
@@ -6378,7 +6378,7 @@
         <w:widowControl/>
         <w:numPr>
           <w:ilvl w:val="2"/>
-          <w:numId w:val="8"/>
+          <w:numId w:val="9"/>
         </w:numPr>
         <w:suppressAutoHyphens w:val="true"/>
         <w:bidi w:val="0"/>
@@ -6532,7 +6532,7 @@
         <w:widowControl/>
         <w:numPr>
           <w:ilvl w:val="2"/>
-          <w:numId w:val="8"/>
+          <w:numId w:val="9"/>
         </w:numPr>
         <w:suppressAutoHyphens w:val="true"/>
         <w:bidi w:val="0"/>
@@ -6659,7 +6659,7 @@
         <w:widowControl/>
         <w:numPr>
           <w:ilvl w:val="2"/>
-          <w:numId w:val="8"/>
+          <w:numId w:val="9"/>
         </w:numPr>
         <w:suppressAutoHyphens w:val="true"/>
         <w:bidi w:val="0"/>
@@ -6737,7 +6737,7 @@
         <w:widowControl/>
         <w:numPr>
           <w:ilvl w:val="1"/>
-          <w:numId w:val="8"/>
+          <w:numId w:val="9"/>
         </w:numPr>
         <w:suppressAutoHyphens w:val="true"/>
         <w:bidi w:val="0"/>
@@ -6789,7 +6789,7 @@
         <w:widowControl/>
         <w:numPr>
           <w:ilvl w:val="2"/>
-          <w:numId w:val="8"/>
+          <w:numId w:val="9"/>
         </w:numPr>
         <w:suppressAutoHyphens w:val="true"/>
         <w:bidi w:val="0"/>
@@ -6870,7 +6870,7 @@
         <w:widowControl/>
         <w:numPr>
           <w:ilvl w:val="2"/>
-          <w:numId w:val="8"/>
+          <w:numId w:val="9"/>
         </w:numPr>
         <w:suppressAutoHyphens w:val="true"/>
         <w:bidi w:val="0"/>
@@ -6954,7 +6954,7 @@
         <w:widowControl/>
         <w:numPr>
           <w:ilvl w:val="2"/>
-          <w:numId w:val="8"/>
+          <w:numId w:val="9"/>
         </w:numPr>
         <w:suppressAutoHyphens w:val="true"/>
         <w:bidi w:val="0"/>
@@ -7006,7 +7006,7 @@
         <w:widowControl/>
         <w:numPr>
           <w:ilvl w:val="2"/>
-          <w:numId w:val="8"/>
+          <w:numId w:val="9"/>
         </w:numPr>
         <w:suppressAutoHyphens w:val="true"/>
         <w:bidi w:val="0"/>
@@ -7113,7 +7113,7 @@
         <w:widowControl/>
         <w:numPr>
           <w:ilvl w:val="1"/>
-          <w:numId w:val="8"/>
+          <w:numId w:val="9"/>
         </w:numPr>
         <w:suppressAutoHyphens w:val="true"/>
         <w:bidi w:val="0"/>
@@ -7537,7 +7537,7 @@
         <w:widowControl/>
         <w:numPr>
           <w:ilvl w:val="1"/>
-          <w:numId w:val="8"/>
+          <w:numId w:val="9"/>
         </w:numPr>
         <w:suppressAutoHyphens w:val="true"/>
         <w:overflowPunct w:val="false"/>
@@ -7875,7 +7875,7 @@
         <w:widowControl/>
         <w:numPr>
           <w:ilvl w:val="0"/>
-          <w:numId w:val="8"/>
+          <w:numId w:val="9"/>
         </w:numPr>
         <w:suppressAutoHyphens w:val="true"/>
         <w:bidi w:val="0"/>
@@ -7928,7 +7928,7 @@
         <w:widowControl/>
         <w:numPr>
           <w:ilvl w:val="1"/>
-          <w:numId w:val="8"/>
+          <w:numId w:val="9"/>
         </w:numPr>
         <w:suppressAutoHyphens w:val="true"/>
         <w:bidi w:val="0"/>
@@ -8351,7 +8351,7 @@
         <w:widowControl/>
         <w:numPr>
           <w:ilvl w:val="0"/>
-          <w:numId w:val="2"/>
+          <w:numId w:val="3"/>
         </w:numPr>
         <w:suppressAutoHyphens w:val="true"/>
         <w:overflowPunct w:val="false"/>
@@ -8379,7 +8379,7 @@
         <w:widowControl/>
         <w:numPr>
           <w:ilvl w:val="0"/>
-          <w:numId w:val="2"/>
+          <w:numId w:val="3"/>
         </w:numPr>
         <w:suppressAutoHyphens w:val="true"/>
         <w:overflowPunct w:val="false"/>
@@ -9314,7 +9314,7 @@
         <mc:AlternateContent>
           <mc:Choice Requires="wps">
             <w:drawing>
-              <wp:anchor behindDoc="0" distT="226695" distB="230505" distL="226695" distR="230505" simplePos="0" locked="0" layoutInCell="0" allowOverlap="1" relativeHeight="24">
+              <wp:anchor behindDoc="0" distT="224790" distB="230505" distL="224790" distR="230505" simplePos="0" locked="0" layoutInCell="0" allowOverlap="1" relativeHeight="24">
                 <wp:simplePos x="0" y="0"/>
                 <wp:positionH relativeFrom="column">
                   <wp:posOffset>635</wp:posOffset>
@@ -9655,7 +9655,7 @@
         <w:widowControl/>
         <w:numPr>
           <w:ilvl w:val="1"/>
-          <w:numId w:val="8"/>
+          <w:numId w:val="9"/>
         </w:numPr>
         <w:suppressAutoHyphens w:val="true"/>
         <w:bidi w:val="0"/>
@@ -9887,7 +9887,7 @@
         <w:widowControl/>
         <w:numPr>
           <w:ilvl w:val="1"/>
-          <w:numId w:val="8"/>
+          <w:numId w:val="9"/>
         </w:numPr>
         <w:suppressAutoHyphens w:val="true"/>
         <w:bidi w:val="0"/>
@@ -10079,7 +10079,7 @@
         <w:widowControl/>
         <w:numPr>
           <w:ilvl w:val="0"/>
-          <w:numId w:val="4"/>
+          <w:numId w:val="5"/>
         </w:numPr>
         <w:suppressAutoHyphens w:val="true"/>
         <w:bidi w:val="0"/>
@@ -10107,7 +10107,7 @@
         <w:widowControl/>
         <w:numPr>
           <w:ilvl w:val="0"/>
-          <w:numId w:val="4"/>
+          <w:numId w:val="5"/>
         </w:numPr>
         <w:suppressAutoHyphens w:val="true"/>
         <w:bidi w:val="0"/>
@@ -10135,7 +10135,7 @@
         <w:widowControl/>
         <w:numPr>
           <w:ilvl w:val="0"/>
-          <w:numId w:val="4"/>
+          <w:numId w:val="5"/>
         </w:numPr>
         <w:suppressAutoHyphens w:val="true"/>
         <w:bidi w:val="0"/>
@@ -10163,7 +10163,7 @@
         <w:widowControl/>
         <w:numPr>
           <w:ilvl w:val="0"/>
-          <w:numId w:val="4"/>
+          <w:numId w:val="5"/>
         </w:numPr>
         <w:suppressAutoHyphens w:val="true"/>
         <w:bidi w:val="0"/>
@@ -10191,7 +10191,7 @@
         <w:widowControl/>
         <w:numPr>
           <w:ilvl w:val="0"/>
-          <w:numId w:val="4"/>
+          <w:numId w:val="5"/>
         </w:numPr>
         <w:suppressAutoHyphens w:val="true"/>
         <w:bidi w:val="0"/>
@@ -10244,7 +10244,7 @@
         <w:widowControl/>
         <w:numPr>
           <w:ilvl w:val="1"/>
-          <w:numId w:val="8"/>
+          <w:numId w:val="9"/>
         </w:numPr>
         <w:suppressAutoHyphens w:val="true"/>
         <w:bidi w:val="0"/>
@@ -10325,7 +10325,7 @@
         <w:widowControl/>
         <w:numPr>
           <w:ilvl w:val="1"/>
-          <w:numId w:val="8"/>
+          <w:numId w:val="9"/>
         </w:numPr>
         <w:suppressAutoHyphens w:val="true"/>
         <w:bidi w:val="0"/>
@@ -10436,7 +10436,7 @@
         <w:widowControl/>
         <w:numPr>
           <w:ilvl w:val="1"/>
-          <w:numId w:val="8"/>
+          <w:numId w:val="9"/>
         </w:numPr>
         <w:suppressAutoHyphens w:val="true"/>
         <w:bidi w:val="0"/>
@@ -10515,7 +10515,7 @@
         <w:widowControl/>
         <w:numPr>
           <w:ilvl w:val="0"/>
-          <w:numId w:val="8"/>
+          <w:numId w:val="9"/>
         </w:numPr>
         <w:suppressAutoHyphens w:val="true"/>
         <w:bidi w:val="0"/>
@@ -10565,7 +10565,7 @@
         <w:widowControl/>
         <w:numPr>
           <w:ilvl w:val="1"/>
-          <w:numId w:val="8"/>
+          <w:numId w:val="9"/>
         </w:numPr>
         <w:suppressAutoHyphens w:val="true"/>
         <w:bidi w:val="0"/>
@@ -10595,7 +10595,7 @@
         <w:widowControl/>
         <w:numPr>
           <w:ilvl w:val="1"/>
-          <w:numId w:val="8"/>
+          <w:numId w:val="9"/>
         </w:numPr>
         <w:suppressAutoHyphens w:val="true"/>
         <w:bidi w:val="0"/>
@@ -10621,8 +10621,588 @@
     </w:p>
     <w:p>
       <w:pPr>
-        <w:pStyle w:val="Heading2"/>
-        <w:keepNext w:val="true"/>
+        <w:pStyle w:val="BodyText"/>
+        <w:ind w:firstLine="425" w:left="0" w:right="0"/>
+        <w:jc w:val="both"/>
+        <w:rPr/>
+      </w:pPr>
+      <w:r>
+        <w:rPr/>
+        <w:t>Funkcja kalkulatora wypłat wykonuje obliczanie i wyświetlenie na widoku strony miesięcznej wypłaty wraz z innymi kosztami (ubezpieczenie emerytalne, rentowe, chorobowe i zdrowotne). Narzędzie to przeznaczone jest dla pracowników chcących obliczyć swoje wynagrodzenie oraz dla pracodawców chcących obliczyć rozkład kosztów pracownika. Na rysunku przedstawiono algorytm funkcji kalkulatora wypłat.</w:t>
+      </w:r>
+      <w:r>
+        <w:br w:type="page"/>
+      </w:r>
+      <w:r>
+        <mc:AlternateContent>
+          <mc:Choice Requires="wps">
+            <w:drawing>
+              <wp:anchor behindDoc="0" distT="230505" distB="230505" distL="230505" distR="230505" simplePos="0" locked="0" layoutInCell="0" allowOverlap="1" relativeHeight="44">
+                <wp:simplePos x="0" y="0"/>
+                <wp:positionH relativeFrom="column">
+                  <wp:posOffset>926465</wp:posOffset>
+                </wp:positionH>
+                <wp:positionV relativeFrom="paragraph">
+                  <wp:posOffset>1564005</wp:posOffset>
+                </wp:positionV>
+                <wp:extent cx="4153535" cy="6012180"/>
+                <wp:effectExtent l="0" t="0" r="0" b="0"/>
+                <wp:wrapSquare wrapText="bothSides"/>
+                <wp:docPr id="14" name="Ramka13"/>
+                <a:graphic xmlns:a="http://schemas.openxmlformats.org/drawingml/2006/main">
+                  <a:graphicData uri="http://schemas.microsoft.com/office/word/2010/wordprocessingShape">
+                    <wps:wsp>
+                      <wps:cNvSpPr txBox="1"/>
+                      <wps:spPr>
+                        <a:xfrm>
+                          <a:off x="0" y="0"/>
+                          <a:ext cx="4153535" cy="6012180"/>
+                        </a:xfrm>
+                        <a:prstGeom prst="rect"/>
+                        <a:solidFill>
+                          <a:srgbClr val="FFFFFF"/>
+                        </a:solidFill>
+                      </wps:spPr>
+                      <wps:txbx>
+                        <w:txbxContent>
+                          <w:p>
+                            <w:pPr>
+                              <w:pStyle w:val="Rysunek"/>
+                              <w:spacing w:before="120" w:after="120"/>
+                              <w:jc w:val="center"/>
+                              <w:rPr>
+                                <w:i w:val="false"/>
+                                <w:i w:val="false"/>
+                                <w:iCs w:val="false"/>
+                                <w:sz w:val="22"/>
+                                <w:szCs w:val="22"/>
+                              </w:rPr>
+                            </w:pPr>
+                            <w:r>
+                              <w:rPr>
+                                <w:i w:val="false"/>
+                                <w:iCs w:val="false"/>
+                                <w:sz w:val="22"/>
+                                <w:szCs w:val="22"/>
+                              </w:rPr>
+                              <w:drawing>
+                                <wp:inline distT="0" distB="0" distL="0" distR="0">
+                                  <wp:extent cx="4153535" cy="5589270"/>
+                                  <wp:effectExtent l="0" t="0" r="0" b="0"/>
+                                  <wp:docPr id="15" name="Obraz15" descr=""/>
+                                  <wp:cNvGraphicFramePr>
+                                    <a:graphicFrameLocks xmlns:a="http://schemas.openxmlformats.org/drawingml/2006/main" noChangeAspect="1"/>
+                                  </wp:cNvGraphicFramePr>
+                                  <a:graphic xmlns:a="http://schemas.openxmlformats.org/drawingml/2006/main">
+                                    <a:graphicData uri="http://schemas.openxmlformats.org/drawingml/2006/picture">
+                                      <pic:pic xmlns:pic="http://schemas.openxmlformats.org/drawingml/2006/picture">
+                                        <pic:nvPicPr>
+                                          <pic:cNvPr id="15" name="Obraz15" descr=""/>
+                                          <pic:cNvPicPr>
+                                            <a:picLocks noChangeAspect="1" noChangeArrowheads="1"/>
+                                          </pic:cNvPicPr>
+                                        </pic:nvPicPr>
+                                        <pic:blipFill>
+                                          <a:blip r:embed="rId30"/>
+                                          <a:stretch>
+                                            <a:fillRect/>
+                                          </a:stretch>
+                                        </pic:blipFill>
+                                        <pic:spPr bwMode="auto">
+                                          <a:xfrm>
+                                            <a:off x="0" y="0"/>
+                                            <a:ext cx="4153535" cy="5589270"/>
+                                          </a:xfrm>
+                                          <a:prstGeom prst="rect">
+                                            <a:avLst/>
+                                          </a:prstGeom>
+                                        </pic:spPr>
+                                      </pic:pic>
+                                    </a:graphicData>
+                                  </a:graphic>
+                                </wp:inline>
+                              </w:drawing>
+                              <w:t xml:space="preserve">Rysunek </w:t>
+                            </w:r>
+                            <w:r>
+                              <w:rPr>
+                                <w:i w:val="false"/>
+                                <w:iCs w:val="false"/>
+                                <w:sz w:val="22"/>
+                                <w:szCs w:val="22"/>
+                              </w:rPr>
+                              <w:fldChar w:fldCharType="begin"/>
+                            </w:r>
+                            <w:r>
+                              <w:rPr>
+                                <w:sz w:val="22"/>
+                                <w:i w:val="false"/>
+                                <w:szCs w:val="22"/>
+                                <w:iCs w:val="false"/>
+                              </w:rPr>
+                              <w:instrText xml:space="preserve"> SEQ Rysunek \* ARABIC </w:instrText>
+                            </w:r>
+                            <w:r>
+                              <w:rPr>
+                                <w:sz w:val="22"/>
+                                <w:i w:val="false"/>
+                                <w:szCs w:val="22"/>
+                                <w:iCs w:val="false"/>
+                              </w:rPr>
+                              <w:fldChar w:fldCharType="separate"/>
+                            </w:r>
+                            <w:r>
+                              <w:rPr>
+                                <w:sz w:val="22"/>
+                                <w:i w:val="false"/>
+                                <w:szCs w:val="22"/>
+                                <w:iCs w:val="false"/>
+                              </w:rPr>
+                              <w:t>13</w:t>
+                            </w:r>
+                            <w:r>
+                              <w:rPr>
+                                <w:sz w:val="22"/>
+                                <w:i w:val="false"/>
+                                <w:szCs w:val="22"/>
+                                <w:iCs w:val="false"/>
+                              </w:rPr>
+                              <w:fldChar w:fldCharType="end"/>
+                            </w:r>
+                            <w:r>
+                              <w:rPr>
+                                <w:i w:val="false"/>
+                                <w:iCs w:val="false"/>
+                                <w:sz w:val="22"/>
+                                <w:szCs w:val="22"/>
+                              </w:rPr>
+                              <w:t>: Kalkulator wypłat - zmienne algorytmu i funkcja uruchamiająca obliczanie wypłat</w:t>
+                            </w:r>
+                          </w:p>
+                        </w:txbxContent>
+                      </wps:txbx>
+                      <wps:bodyPr anchor="t" lIns="0" tIns="0" rIns="0" bIns="0">
+                        <a:noAutofit/>
+                      </wps:bodyPr>
+                    </wps:wsp>
+                  </a:graphicData>
+                </a:graphic>
+              </wp:anchor>
+            </w:drawing>
+          </mc:Choice>
+          <mc:Fallback>
+            <w:pict>
+              <v:rect style="position:absolute;rotation:-0;width:327.05pt;height:473.4pt;mso-wrap-distance-left:18.15pt;mso-wrap-distance-right:18.15pt;mso-wrap-distance-top:18.15pt;mso-wrap-distance-bottom:18.15pt;margin-top:123.15pt;mso-position-vertical-relative:text;margin-left:72.95pt;mso-position-horizontal-relative:text">
+                <v:textbox inset="0in,0in,0in,0in">
+                  <w:txbxContent>
+                    <w:p>
+                      <w:pPr>
+                        <w:pStyle w:val="Rysunek"/>
+                        <w:spacing w:before="120" w:after="120"/>
+                        <w:jc w:val="center"/>
+                        <w:rPr>
+                          <w:i w:val="false"/>
+                          <w:i w:val="false"/>
+                          <w:iCs w:val="false"/>
+                          <w:sz w:val="22"/>
+                          <w:szCs w:val="22"/>
+                        </w:rPr>
+                      </w:pPr>
+                      <w:r>
+                        <w:rPr>
+                          <w:i w:val="false"/>
+                          <w:iCs w:val="false"/>
+                          <w:sz w:val="22"/>
+                          <w:szCs w:val="22"/>
+                        </w:rPr>
+                        <w:drawing>
+                          <wp:inline distT="0" distB="0" distL="0" distR="0">
+                            <wp:extent cx="4153535" cy="5589270"/>
+                            <wp:effectExtent l="0" t="0" r="0" b="0"/>
+                            <wp:docPr id="16" name="Obraz15" descr=""/>
+                            <wp:cNvGraphicFramePr>
+                              <a:graphicFrameLocks xmlns:a="http://schemas.openxmlformats.org/drawingml/2006/main" noChangeAspect="1"/>
+                            </wp:cNvGraphicFramePr>
+                            <a:graphic xmlns:a="http://schemas.openxmlformats.org/drawingml/2006/main">
+                              <a:graphicData uri="http://schemas.openxmlformats.org/drawingml/2006/picture">
+                                <pic:pic xmlns:pic="http://schemas.openxmlformats.org/drawingml/2006/picture">
+                                  <pic:nvPicPr>
+                                    <pic:cNvPr id="16" name="Obraz15" descr=""/>
+                                    <pic:cNvPicPr>
+                                      <a:picLocks noChangeAspect="1" noChangeArrowheads="1"/>
+                                    </pic:cNvPicPr>
+                                  </pic:nvPicPr>
+                                  <pic:blipFill>
+                                    <a:blip r:embed="rId31"/>
+                                    <a:stretch>
+                                      <a:fillRect/>
+                                    </a:stretch>
+                                  </pic:blipFill>
+                                  <pic:spPr bwMode="auto">
+                                    <a:xfrm>
+                                      <a:off x="0" y="0"/>
+                                      <a:ext cx="4153535" cy="5589270"/>
+                                    </a:xfrm>
+                                    <a:prstGeom prst="rect">
+                                      <a:avLst/>
+                                    </a:prstGeom>
+                                  </pic:spPr>
+                                </pic:pic>
+                              </a:graphicData>
+                            </a:graphic>
+                          </wp:inline>
+                        </w:drawing>
+                        <w:t xml:space="preserve">Rysunek </w:t>
+                      </w:r>
+                      <w:r>
+                        <w:rPr>
+                          <w:i w:val="false"/>
+                          <w:iCs w:val="false"/>
+                          <w:sz w:val="22"/>
+                          <w:szCs w:val="22"/>
+                        </w:rPr>
+                        <w:fldChar w:fldCharType="begin"/>
+                      </w:r>
+                      <w:r>
+                        <w:rPr>
+                          <w:sz w:val="22"/>
+                          <w:i w:val="false"/>
+                          <w:szCs w:val="22"/>
+                          <w:iCs w:val="false"/>
+                        </w:rPr>
+                        <w:instrText xml:space="preserve"> SEQ Rysunek \* ARABIC </w:instrText>
+                      </w:r>
+                      <w:r>
+                        <w:rPr>
+                          <w:sz w:val="22"/>
+                          <w:i w:val="false"/>
+                          <w:szCs w:val="22"/>
+                          <w:iCs w:val="false"/>
+                        </w:rPr>
+                        <w:fldChar w:fldCharType="separate"/>
+                      </w:r>
+                      <w:r>
+                        <w:rPr>
+                          <w:sz w:val="22"/>
+                          <w:i w:val="false"/>
+                          <w:szCs w:val="22"/>
+                          <w:iCs w:val="false"/>
+                        </w:rPr>
+                        <w:t>13</w:t>
+                      </w:r>
+                      <w:r>
+                        <w:rPr>
+                          <w:sz w:val="22"/>
+                          <w:i w:val="false"/>
+                          <w:szCs w:val="22"/>
+                          <w:iCs w:val="false"/>
+                        </w:rPr>
+                        <w:fldChar w:fldCharType="end"/>
+                      </w:r>
+                      <w:r>
+                        <w:rPr>
+                          <w:i w:val="false"/>
+                          <w:iCs w:val="false"/>
+                          <w:sz w:val="22"/>
+                          <w:szCs w:val="22"/>
+                        </w:rPr>
+                        <w:t>: Kalkulator wypłat - zmienne algorytmu i funkcja uruchamiająca obliczanie wypłat</w:t>
+                      </w:r>
+                    </w:p>
+                  </w:txbxContent>
+                </v:textbox>
+                <w10:wrap type="square"/>
+              </v:rect>
+            </w:pict>
+          </mc:Fallback>
+        </mc:AlternateContent>
+      </w:r>
+    </w:p>
+    <w:p>
+      <w:pPr>
+        <w:pStyle w:val="BodyText"/>
+        <w:rPr/>
+      </w:pPr>
+      <w:r>
+        <w:rPr/>
+        <w:t>Na początku klasy zostały zadeklarowane zmienne:</w:t>
+      </w:r>
+    </w:p>
+    <w:p>
+      <w:pPr>
+        <w:pStyle w:val="BodyText"/>
+        <w:widowControl/>
+        <w:numPr>
+          <w:ilvl w:val="0"/>
+          <w:numId w:val="1"/>
+        </w:numPr>
+        <w:suppressAutoHyphens w:val="true"/>
+        <w:overflowPunct w:val="false"/>
+        <w:bidi w:val="0"/>
+        <w:spacing w:lineRule="auto" w:line="360" w:before="0" w:after="0"/>
+        <w:ind w:hanging="0" w:left="567" w:right="0"/>
+        <w:jc w:val="left"/>
+        <w:rPr>
+          <w:b/>
+          <w:bCs/>
+        </w:rPr>
+      </w:pPr>
+      <w:r>
+        <w:rPr>
+          <w:b/>
+          <w:bCs/>
+        </w:rPr>
+        <w:t>$salary –</w:t>
+      </w:r>
+      <w:r>
+        <w:rPr>
+          <w:b w:val="false"/>
+          <w:bCs w:val="false"/>
+        </w:rPr>
+        <w:t xml:space="preserve"> wartość wypłaty podawana przez użytkownika, która ma zostać obliczona (domyślnie zmienna wynosi 0)</w:t>
+      </w:r>
+    </w:p>
+    <w:p>
+      <w:pPr>
+        <w:pStyle w:val="BodyText"/>
+        <w:widowControl/>
+        <w:numPr>
+          <w:ilvl w:val="0"/>
+          <w:numId w:val="1"/>
+        </w:numPr>
+        <w:suppressAutoHyphens w:val="true"/>
+        <w:overflowPunct w:val="false"/>
+        <w:bidi w:val="0"/>
+        <w:spacing w:lineRule="auto" w:line="360" w:before="0" w:after="0"/>
+        <w:ind w:hanging="0" w:left="567" w:right="0"/>
+        <w:jc w:val="left"/>
+        <w:rPr>
+          <w:b/>
+          <w:bCs/>
+        </w:rPr>
+      </w:pPr>
+      <w:r>
+        <w:rPr>
+          <w:b/>
+          <w:bCs/>
+        </w:rPr>
+        <w:t>$result –</w:t>
+      </w:r>
+      <w:r>
+        <w:rPr>
+          <w:b w:val="false"/>
+          <w:bCs w:val="false"/>
+        </w:rPr>
+        <w:t xml:space="preserve"> wynik obliczenia wypłaty, który zostanie wyświetlony na widoku strony</w:t>
+      </w:r>
+    </w:p>
+    <w:p>
+      <w:pPr>
+        <w:pStyle w:val="BodyText"/>
+        <w:widowControl/>
+        <w:numPr>
+          <w:ilvl w:val="0"/>
+          <w:numId w:val="1"/>
+        </w:numPr>
+        <w:suppressAutoHyphens w:val="true"/>
+        <w:overflowPunct w:val="false"/>
+        <w:bidi w:val="0"/>
+        <w:spacing w:lineRule="auto" w:line="360" w:before="0" w:after="0"/>
+        <w:ind w:hanging="0" w:left="567" w:right="0"/>
+        <w:jc w:val="left"/>
+        <w:rPr>
+          <w:b/>
+          <w:bCs/>
+        </w:rPr>
+      </w:pPr>
+      <w:r>
+        <w:rPr>
+          <w:b/>
+          <w:bCs/>
+        </w:rPr>
+        <w:t>$retirementInsurance –</w:t>
+      </w:r>
+      <w:r>
+        <w:rPr>
+          <w:b w:val="false"/>
+          <w:bCs w:val="false"/>
+        </w:rPr>
+        <w:t xml:space="preserve"> wartość ubezpieczenia emerytalnego</w:t>
+      </w:r>
+    </w:p>
+    <w:p>
+      <w:pPr>
+        <w:pStyle w:val="BodyText"/>
+        <w:widowControl/>
+        <w:numPr>
+          <w:ilvl w:val="0"/>
+          <w:numId w:val="1"/>
+        </w:numPr>
+        <w:suppressAutoHyphens w:val="true"/>
+        <w:overflowPunct w:val="false"/>
+        <w:bidi w:val="0"/>
+        <w:spacing w:lineRule="auto" w:line="360" w:before="0" w:after="0"/>
+        <w:ind w:hanging="0" w:left="567" w:right="0"/>
+        <w:jc w:val="left"/>
+        <w:rPr>
+          <w:b/>
+          <w:bCs/>
+        </w:rPr>
+      </w:pPr>
+      <w:r>
+        <w:rPr>
+          <w:b/>
+          <w:bCs/>
+        </w:rPr>
+        <w:t>$disabilityInsurance –</w:t>
+      </w:r>
+      <w:r>
+        <w:rPr>
+          <w:b w:val="false"/>
+          <w:bCs w:val="false"/>
+        </w:rPr>
+        <w:t xml:space="preserve"> wartość ubezpieczenia chorobowego</w:t>
+      </w:r>
+    </w:p>
+    <w:p>
+      <w:pPr>
+        <w:pStyle w:val="BodyText"/>
+        <w:widowControl/>
+        <w:numPr>
+          <w:ilvl w:val="0"/>
+          <w:numId w:val="1"/>
+        </w:numPr>
+        <w:suppressAutoHyphens w:val="true"/>
+        <w:overflowPunct w:val="false"/>
+        <w:bidi w:val="0"/>
+        <w:spacing w:lineRule="auto" w:line="360" w:before="0" w:after="0"/>
+        <w:ind w:hanging="0" w:left="567" w:right="0"/>
+        <w:jc w:val="left"/>
+        <w:rPr>
+          <w:b/>
+          <w:bCs/>
+        </w:rPr>
+      </w:pPr>
+      <w:r>
+        <w:rPr>
+          <w:b/>
+          <w:bCs/>
+        </w:rPr>
+        <w:t>$healthInsurance –</w:t>
+      </w:r>
+      <w:r>
+        <w:rPr>
+          <w:b w:val="false"/>
+          <w:bCs w:val="false"/>
+        </w:rPr>
+        <w:t xml:space="preserve"> wartość ubezpieczenia zdrowotnego</w:t>
+      </w:r>
+    </w:p>
+    <w:p>
+      <w:pPr>
+        <w:pStyle w:val="BodyText"/>
+        <w:widowControl/>
+        <w:numPr>
+          <w:ilvl w:val="0"/>
+          <w:numId w:val="1"/>
+        </w:numPr>
+        <w:suppressAutoHyphens w:val="true"/>
+        <w:overflowPunct w:val="false"/>
+        <w:bidi w:val="0"/>
+        <w:spacing w:lineRule="auto" w:line="360" w:before="0" w:after="0"/>
+        <w:ind w:hanging="0" w:left="567" w:right="0"/>
+        <w:jc w:val="left"/>
+        <w:rPr>
+          <w:b/>
+          <w:bCs/>
+        </w:rPr>
+      </w:pPr>
+      <w:r>
+        <w:rPr>
+          <w:b/>
+          <w:bCs/>
+        </w:rPr>
+        <w:t>$pensionInsurance –</w:t>
+      </w:r>
+      <w:r>
+        <w:rPr>
+          <w:b w:val="false"/>
+          <w:bCs w:val="false"/>
+        </w:rPr>
+        <w:t xml:space="preserve"> wartość ubezpieczenia rentowego</w:t>
+      </w:r>
+    </w:p>
+    <w:p>
+      <w:pPr>
+        <w:pStyle w:val="BodyText"/>
+        <w:widowControl/>
+        <w:numPr>
+          <w:ilvl w:val="0"/>
+          <w:numId w:val="1"/>
+        </w:numPr>
+        <w:suppressAutoHyphens w:val="true"/>
+        <w:overflowPunct w:val="false"/>
+        <w:bidi w:val="0"/>
+        <w:spacing w:lineRule="auto" w:line="360" w:before="0" w:after="0"/>
+        <w:ind w:hanging="0" w:left="567" w:right="0"/>
+        <w:jc w:val="left"/>
+        <w:rPr>
+          <w:b/>
+          <w:bCs/>
+        </w:rPr>
+      </w:pPr>
+      <w:r>
+        <w:rPr>
+          <w:b/>
+          <w:bCs/>
+        </w:rPr>
+        <w:t>$calculation</w:t>
+      </w:r>
+      <w:r>
+        <w:rPr>
+          <w:b w:val="false"/>
+          <w:bCs w:val="false"/>
+        </w:rPr>
+        <w:t xml:space="preserve"> – nazwa rodzaju wypłaty (domyślnie ustawiona jako „Brutto”)</w:t>
+      </w:r>
+    </w:p>
+    <w:p>
+      <w:pPr>
+        <w:pStyle w:val="BodyText"/>
+        <w:widowControl/>
+        <w:numPr>
+          <w:ilvl w:val="0"/>
+          <w:numId w:val="1"/>
+        </w:numPr>
+        <w:suppressAutoHyphens w:val="true"/>
+        <w:overflowPunct w:val="false"/>
+        <w:bidi w:val="0"/>
+        <w:spacing w:lineRule="auto" w:line="360" w:before="0" w:after="0"/>
+        <w:ind w:hanging="0" w:left="567" w:right="0"/>
+        <w:jc w:val="left"/>
+        <w:rPr>
+          <w:b/>
+          <w:bCs/>
+        </w:rPr>
+      </w:pPr>
+      <w:r>
+        <w:rPr>
+          <w:b/>
+          <w:bCs/>
+        </w:rPr>
+        <w:t>$disabled</w:t>
+      </w:r>
+      <w:r>
+        <w:rPr>
+          <w:b w:val="false"/>
+          <w:bCs w:val="false"/>
+        </w:rPr>
+        <w:t xml:space="preserve"> – zmienna blokująca obliczenie wypłaty użytkownikowi (domyślnie ustawiona jako fałsz)</w:t>
+      </w:r>
+    </w:p>
+    <w:p>
+      <w:pPr>
+        <w:pStyle w:val="BodyText"/>
         <w:widowControl/>
         <w:numPr>
           <w:ilvl w:val="0"/>
@@ -10631,53 +11211,104 @@
         <w:suppressAutoHyphens w:val="true"/>
         <w:overflowPunct w:val="false"/>
         <w:bidi w:val="0"/>
-        <w:spacing w:lineRule="auto" w:line="259" w:before="200" w:after="120"/>
-        <w:ind w:hanging="0" w:left="0" w:right="0"/>
-        <w:jc w:val="left"/>
-        <w:rPr>
-          <w:rFonts w:ascii="Times New Roman" w:hAnsi="Times New Roman"/>
-          <w:sz w:val="28"/>
-          <w:szCs w:val="28"/>
-        </w:rPr>
-      </w:pPr>
-      <w:r>
-        <w:rPr>
-          <w:sz w:val="28"/>
-          <w:szCs w:val="28"/>
-        </w:rPr>
-      </w:r>
-      <w:r>
-        <w:br w:type="page"/>
-      </w:r>
-    </w:p>
-    <w:p>
-      <w:pPr>
-        <w:pStyle w:val="Heading2"/>
-        <w:widowControl/>
-        <w:numPr>
-          <w:ilvl w:val="1"/>
-          <w:numId w:val="8"/>
-        </w:numPr>
-        <w:suppressAutoHyphens w:val="true"/>
-        <w:bidi w:val="0"/>
-        <w:spacing w:lineRule="auto" w:line="259" w:before="0" w:after="120"/>
-        <w:ind w:hanging="0" w:left="0" w:right="0"/>
-        <w:jc w:val="left"/>
-        <w:rPr>
-          <w:rFonts w:ascii="Times New Roman" w:hAnsi="Times New Roman"/>
-          <w:sz w:val="28"/>
-          <w:szCs w:val="28"/>
-        </w:rPr>
-      </w:pPr>
-      <w:bookmarkStart w:id="173" w:name="__RefHeading___Toc2752_972672166"/>
-      <w:bookmarkEnd w:id="173"/>
-      <w:r>
-        <w:rPr>
-          <w:rFonts w:ascii="Times New Roman" w:hAnsi="Times New Roman"/>
-          <w:sz w:val="28"/>
-          <w:szCs w:val="28"/>
-        </w:rPr>
-        <w:t>Wyszukiwarka ofert pracy, firm i użytkowników</w:t>
+        <w:spacing w:lineRule="auto" w:line="360" w:before="0" w:after="0"/>
+        <w:ind w:firstLine="425" w:left="0" w:right="0"/>
+        <w:jc w:val="both"/>
+        <w:rPr>
+          <w:b/>
+          <w:bCs/>
+        </w:rPr>
+      </w:pPr>
+      <w:r>
+        <w:rPr>
+          <w:b w:val="false"/>
+          <w:bCs w:val="false"/>
+        </w:rPr>
+        <w:t xml:space="preserve">Funkcja </w:t>
+      </w:r>
+      <w:r>
+        <w:rPr>
+          <w:b/>
+          <w:bCs/>
+        </w:rPr>
+        <w:t>calculate</w:t>
+      </w:r>
+      <w:r>
+        <w:rPr>
+          <w:b w:val="false"/>
+          <w:bCs w:val="false"/>
+        </w:rPr>
+        <w:t xml:space="preserve"> przyjmuje wprowadzoną wartość i nadpisuje ją w zmiennej $</w:t>
+      </w:r>
+      <w:r>
+        <w:rPr>
+          <w:b/>
+          <w:bCs/>
+        </w:rPr>
+        <w:t>salary</w:t>
+      </w:r>
+      <w:r>
+        <w:rPr>
+          <w:b w:val="false"/>
+          <w:bCs w:val="false"/>
+        </w:rPr>
+        <w:t xml:space="preserve">. Następnie warunek if sprawdza, czy tekst zadeklarowany w zmiennej </w:t>
+      </w:r>
+      <w:r>
+        <w:rPr>
+          <w:b/>
+          <w:bCs/>
+        </w:rPr>
+        <w:t xml:space="preserve">$calculate </w:t>
+      </w:r>
+      <w:r>
+        <w:rPr>
+          <w:b w:val="false"/>
+          <w:bCs w:val="false"/>
+        </w:rPr>
+        <w:t xml:space="preserve">wynosi „Brutto”. Jeśli warunek jest prawdziwy, zostaje wywołana funkcja </w:t>
+      </w:r>
+      <w:r>
+        <w:rPr>
+          <w:b/>
+          <w:bCs/>
+        </w:rPr>
+        <w:t>calculateNetSalary</w:t>
+      </w:r>
+      <w:r>
+        <w:rPr>
+          <w:b w:val="false"/>
+          <w:bCs w:val="false"/>
+        </w:rPr>
+        <w:t>. W przypadku gdy $</w:t>
+      </w:r>
+      <w:r>
+        <w:rPr>
+          <w:b/>
+          <w:bCs/>
+        </w:rPr>
+        <w:t>calculate</w:t>
+      </w:r>
+      <w:r>
+        <w:rPr>
+          <w:b w:val="false"/>
+          <w:bCs w:val="false"/>
+        </w:rPr>
+        <w:t xml:space="preserve"> wynosi „Netto”, wykonywana jest funkcja </w:t>
+      </w:r>
+      <w:r>
+        <w:rPr>
+          <w:b/>
+          <w:bCs/>
+        </w:rPr>
+        <w:t>calculateBruttoSalary</w:t>
+      </w:r>
+      <w:r>
+        <w:rPr>
+          <w:b w:val="false"/>
+          <w:bCs w:val="false"/>
+        </w:rPr>
+        <w:t>.</w:t>
       </w:r>
     </w:p>
     <w:p>
@@ -10695,15 +11326,448 @@
         <w:ind w:firstLine="425" w:left="0" w:right="0"/>
         <w:jc w:val="both"/>
         <w:rPr>
-          <w:sz w:val="24"/>
-          <w:szCs w:val="24"/>
-        </w:rPr>
-      </w:pPr>
+          <w:b/>
+          <w:bCs/>
+        </w:rPr>
+      </w:pPr>
+      <w:r>
+        <w:rPr>
+          <w:b w:val="false"/>
+          <w:bCs w:val="false"/>
+        </w:rPr>
+        <w:t xml:space="preserve">Algorytm funkcji  </w:t>
+      </w:r>
+      <w:r>
+        <w:rPr>
+          <w:b/>
+          <w:bCs/>
+        </w:rPr>
+        <w:t xml:space="preserve">calculateNetSalary </w:t>
+      </w:r>
+      <w:r>
+        <w:rPr>
+          <w:b w:val="false"/>
+          <w:bCs w:val="false"/>
+        </w:rPr>
+        <w:t>został przedstawiony na rysunku .</w:t>
+      </w:r>
+    </w:p>
+    <w:p>
+      <w:pPr>
+        <w:pStyle w:val="BodyText"/>
+        <w:jc w:val="both"/>
+        <w:rPr/>
+      </w:pPr>
+      <w:r>
+        <w:rPr/>
+        <w:t xml:space="preserve">Na początku funkcji deklarowane są zmienne ubezpieczeń </w:t>
+      </w:r>
+      <w:r>
+        <w:rPr>
+          <w:b/>
+          <w:bCs/>
+        </w:rPr>
+        <w:t>$retirementInsurance</w:t>
+      </w:r>
+      <w:r>
+        <w:rPr>
+          <w:b w:val="false"/>
+          <w:bCs w:val="false"/>
+        </w:rPr>
+        <w:t>,</w:t>
+      </w:r>
+      <w:r>
+        <w:rPr/>
+        <w:t xml:space="preserve"> </w:t>
+      </w:r>
+      <w:r>
+        <w:rPr>
+          <w:b/>
+          <w:bCs/>
+        </w:rPr>
+        <w:t>$healthInsurance</w:t>
+      </w:r>
+      <w:r>
+        <w:rPr>
+          <w:b w:val="false"/>
+          <w:bCs w:val="false"/>
+        </w:rPr>
+        <w:t>,</w:t>
+      </w:r>
+      <w:r>
+        <w:rPr>
+          <w:b/>
+          <w:bCs/>
+        </w:rPr>
+        <w:t xml:space="preserve"> $pensionInsurance</w:t>
+      </w:r>
+      <w:r>
+        <w:rPr>
+          <w:b w:val="false"/>
+          <w:bCs w:val="false"/>
+        </w:rPr>
+        <w:t xml:space="preserve"> i </w:t>
+      </w:r>
+      <w:r>
+        <w:rPr>
+          <w:b/>
+          <w:bCs/>
+        </w:rPr>
+        <w:t>$disabilityInsurance</w:t>
+      </w:r>
+      <w:r>
+        <w:rPr>
+          <w:b w:val="false"/>
+          <w:bCs w:val="false"/>
+        </w:rPr>
+        <w:t>, którym przypisywane są odpowiednie wartości procentowe</w:t>
+      </w:r>
+      <w:r>
+        <w:rPr/>
+        <w:t xml:space="preserve"> odprowadzane od wypłaty brutto. Następnie zmiennym zadeklarowanym na początku klasy przypisane są wyniki obliczenia wprowadzonej wypłaty brutto przemnożone przez wartości procentowe poszczególnych zmiennych ubezpieczeń.</w:t>
+      </w:r>
+      <w:r>
+        <w:br w:type="page"/>
+      </w:r>
       <w:r>
         <mc:AlternateContent>
           <mc:Choice Requires="wps">
             <w:drawing>
-              <wp:anchor behindDoc="0" distT="226695" distB="230505" distL="226695" distR="230505" simplePos="0" locked="0" layoutInCell="0" allowOverlap="1" relativeHeight="26">
+              <wp:anchor behindDoc="0" distT="230505" distB="230505" distL="230505" distR="230505" simplePos="0" locked="0" layoutInCell="0" allowOverlap="1" relativeHeight="46">
+                <wp:simplePos x="0" y="0"/>
+                <wp:positionH relativeFrom="column">
+                  <wp:posOffset>47625</wp:posOffset>
+                </wp:positionH>
+                <wp:positionV relativeFrom="paragraph">
+                  <wp:posOffset>142875</wp:posOffset>
+                </wp:positionV>
+                <wp:extent cx="6120130" cy="2481580"/>
+                <wp:effectExtent l="0" t="0" r="0" b="0"/>
+                <wp:wrapSquare wrapText="largest"/>
+                <wp:docPr id="17" name="Ramka16"/>
+                <a:graphic xmlns:a="http://schemas.openxmlformats.org/drawingml/2006/main">
+                  <a:graphicData uri="http://schemas.microsoft.com/office/word/2010/wordprocessingShape">
+                    <wps:wsp>
+                      <wps:cNvSpPr txBox="1"/>
+                      <wps:spPr>
+                        <a:xfrm>
+                          <a:off x="0" y="0"/>
+                          <a:ext cx="6120130" cy="2481580"/>
+                        </a:xfrm>
+                        <a:prstGeom prst="rect"/>
+                        <a:solidFill>
+                          <a:srgbClr val="FFFFFF"/>
+                        </a:solidFill>
+                      </wps:spPr>
+                      <wps:txbx>
+                        <w:txbxContent>
+                          <w:p>
+                            <w:pPr>
+                              <w:pStyle w:val="Rysunek"/>
+                              <w:spacing w:before="120" w:after="120"/>
+                              <w:jc w:val="center"/>
+                              <w:rPr>
+                                <w:i w:val="false"/>
+                                <w:i w:val="false"/>
+                                <w:iCs w:val="false"/>
+                                <w:sz w:val="22"/>
+                                <w:szCs w:val="22"/>
+                              </w:rPr>
+                            </w:pPr>
+                            <w:r>
+                              <w:rPr>
+                                <w:i w:val="false"/>
+                                <w:iCs w:val="false"/>
+                                <w:sz w:val="22"/>
+                                <w:szCs w:val="22"/>
+                              </w:rPr>
+                              <w:drawing>
+                                <wp:inline distT="0" distB="0" distL="0" distR="0">
+                                  <wp:extent cx="6120130" cy="2155825"/>
+                                  <wp:effectExtent l="0" t="0" r="0" b="0"/>
+                                  <wp:docPr id="18" name="Obraz16" descr=""/>
+                                  <wp:cNvGraphicFramePr>
+                                    <a:graphicFrameLocks xmlns:a="http://schemas.openxmlformats.org/drawingml/2006/main" noChangeAspect="1"/>
+                                  </wp:cNvGraphicFramePr>
+                                  <a:graphic xmlns:a="http://schemas.openxmlformats.org/drawingml/2006/main">
+                                    <a:graphicData uri="http://schemas.openxmlformats.org/drawingml/2006/picture">
+                                      <pic:pic xmlns:pic="http://schemas.openxmlformats.org/drawingml/2006/picture">
+                                        <pic:nvPicPr>
+                                          <pic:cNvPr id="18" name="Obraz16" descr=""/>
+                                          <pic:cNvPicPr>
+                                            <a:picLocks noChangeAspect="1" noChangeArrowheads="1"/>
+                                          </pic:cNvPicPr>
+                                        </pic:nvPicPr>
+                                        <pic:blipFill>
+                                          <a:blip r:embed="rId32"/>
+                                          <a:stretch>
+                                            <a:fillRect/>
+                                          </a:stretch>
+                                        </pic:blipFill>
+                                        <pic:spPr bwMode="auto">
+                                          <a:xfrm>
+                                            <a:off x="0" y="0"/>
+                                            <a:ext cx="6120130" cy="2155825"/>
+                                          </a:xfrm>
+                                          <a:prstGeom prst="rect">
+                                            <a:avLst/>
+                                          </a:prstGeom>
+                                        </pic:spPr>
+                                      </pic:pic>
+                                    </a:graphicData>
+                                  </a:graphic>
+                                </wp:inline>
+                              </w:drawing>
+                              <w:t xml:space="preserve">Rysunek </w:t>
+                            </w:r>
+                            <w:r>
+                              <w:rPr>
+                                <w:i w:val="false"/>
+                                <w:iCs w:val="false"/>
+                                <w:sz w:val="22"/>
+                                <w:szCs w:val="22"/>
+                              </w:rPr>
+                              <w:fldChar w:fldCharType="begin"/>
+                            </w:r>
+                            <w:r>
+                              <w:rPr>
+                                <w:sz w:val="22"/>
+                                <w:i w:val="false"/>
+                                <w:szCs w:val="22"/>
+                                <w:iCs w:val="false"/>
+                              </w:rPr>
+                              <w:instrText xml:space="preserve"> SEQ Rysunek \* ARABIC </w:instrText>
+                            </w:r>
+                            <w:r>
+                              <w:rPr>
+                                <w:sz w:val="22"/>
+                                <w:i w:val="false"/>
+                                <w:szCs w:val="22"/>
+                                <w:iCs w:val="false"/>
+                              </w:rPr>
+                              <w:fldChar w:fldCharType="separate"/>
+                            </w:r>
+                            <w:r>
+                              <w:rPr>
+                                <w:sz w:val="22"/>
+                                <w:i w:val="false"/>
+                                <w:szCs w:val="22"/>
+                                <w:iCs w:val="false"/>
+                              </w:rPr>
+                              <w:t>14</w:t>
+                            </w:r>
+                            <w:r>
+                              <w:rPr>
+                                <w:sz w:val="22"/>
+                                <w:i w:val="false"/>
+                                <w:szCs w:val="22"/>
+                                <w:iCs w:val="false"/>
+                              </w:rPr>
+                              <w:fldChar w:fldCharType="end"/>
+                            </w:r>
+                            <w:r>
+                              <w:rPr>
+                                <w:i w:val="false"/>
+                                <w:iCs w:val="false"/>
+                                <w:sz w:val="22"/>
+                                <w:szCs w:val="22"/>
+                              </w:rPr>
+                              <w:t>: Kalkulator wypłat - funkcja obliczająca wypłatę netto</w:t>
+                            </w:r>
+                          </w:p>
+                        </w:txbxContent>
+                      </wps:txbx>
+                      <wps:bodyPr anchor="t" lIns="0" tIns="0" rIns="0" bIns="0">
+                        <a:noAutofit/>
+                      </wps:bodyPr>
+                    </wps:wsp>
+                  </a:graphicData>
+                </a:graphic>
+              </wp:anchor>
+            </w:drawing>
+          </mc:Choice>
+          <mc:Fallback>
+            <w:pict>
+              <v:rect style="position:absolute;rotation:-0;width:481.9pt;height:195.4pt;mso-wrap-distance-left:18.15pt;mso-wrap-distance-right:18.15pt;mso-wrap-distance-top:18.15pt;mso-wrap-distance-bottom:18.15pt;margin-top:11.25pt;mso-position-vertical-relative:text;margin-left:3.75pt;mso-position-horizontal-relative:text">
+                <v:textbox inset="0in,0in,0in,0in">
+                  <w:txbxContent>
+                    <w:p>
+                      <w:pPr>
+                        <w:pStyle w:val="Rysunek"/>
+                        <w:spacing w:before="120" w:after="120"/>
+                        <w:jc w:val="center"/>
+                        <w:rPr>
+                          <w:i w:val="false"/>
+                          <w:i w:val="false"/>
+                          <w:iCs w:val="false"/>
+                          <w:sz w:val="22"/>
+                          <w:szCs w:val="22"/>
+                        </w:rPr>
+                      </w:pPr>
+                      <w:r>
+                        <w:rPr>
+                          <w:i w:val="false"/>
+                          <w:iCs w:val="false"/>
+                          <w:sz w:val="22"/>
+                          <w:szCs w:val="22"/>
+                        </w:rPr>
+                        <w:drawing>
+                          <wp:inline distT="0" distB="0" distL="0" distR="0">
+                            <wp:extent cx="6120130" cy="2155825"/>
+                            <wp:effectExtent l="0" t="0" r="0" b="0"/>
+                            <wp:docPr id="19" name="Obraz16" descr=""/>
+                            <wp:cNvGraphicFramePr>
+                              <a:graphicFrameLocks xmlns:a="http://schemas.openxmlformats.org/drawingml/2006/main" noChangeAspect="1"/>
+                            </wp:cNvGraphicFramePr>
+                            <a:graphic xmlns:a="http://schemas.openxmlformats.org/drawingml/2006/main">
+                              <a:graphicData uri="http://schemas.openxmlformats.org/drawingml/2006/picture">
+                                <pic:pic xmlns:pic="http://schemas.openxmlformats.org/drawingml/2006/picture">
+                                  <pic:nvPicPr>
+                                    <pic:cNvPr id="19" name="Obraz16" descr=""/>
+                                    <pic:cNvPicPr>
+                                      <a:picLocks noChangeAspect="1" noChangeArrowheads="1"/>
+                                    </pic:cNvPicPr>
+                                  </pic:nvPicPr>
+                                  <pic:blipFill>
+                                    <a:blip r:embed="rId33"/>
+                                    <a:stretch>
+                                      <a:fillRect/>
+                                    </a:stretch>
+                                  </pic:blipFill>
+                                  <pic:spPr bwMode="auto">
+                                    <a:xfrm>
+                                      <a:off x="0" y="0"/>
+                                      <a:ext cx="6120130" cy="2155825"/>
+                                    </a:xfrm>
+                                    <a:prstGeom prst="rect">
+                                      <a:avLst/>
+                                    </a:prstGeom>
+                                  </pic:spPr>
+                                </pic:pic>
+                              </a:graphicData>
+                            </a:graphic>
+                          </wp:inline>
+                        </w:drawing>
+                        <w:t xml:space="preserve">Rysunek </w:t>
+                      </w:r>
+                      <w:r>
+                        <w:rPr>
+                          <w:i w:val="false"/>
+                          <w:iCs w:val="false"/>
+                          <w:sz w:val="22"/>
+                          <w:szCs w:val="22"/>
+                        </w:rPr>
+                        <w:fldChar w:fldCharType="begin"/>
+                      </w:r>
+                      <w:r>
+                        <w:rPr>
+                          <w:sz w:val="22"/>
+                          <w:i w:val="false"/>
+                          <w:szCs w:val="22"/>
+                          <w:iCs w:val="false"/>
+                        </w:rPr>
+                        <w:instrText xml:space="preserve"> SEQ Rysunek \* ARABIC </w:instrText>
+                      </w:r>
+                      <w:r>
+                        <w:rPr>
+                          <w:sz w:val="22"/>
+                          <w:i w:val="false"/>
+                          <w:szCs w:val="22"/>
+                          <w:iCs w:val="false"/>
+                        </w:rPr>
+                        <w:fldChar w:fldCharType="separate"/>
+                      </w:r>
+                      <w:r>
+                        <w:rPr>
+                          <w:sz w:val="22"/>
+                          <w:i w:val="false"/>
+                          <w:szCs w:val="22"/>
+                          <w:iCs w:val="false"/>
+                        </w:rPr>
+                        <w:t>14</w:t>
+                      </w:r>
+                      <w:r>
+                        <w:rPr>
+                          <w:sz w:val="22"/>
+                          <w:i w:val="false"/>
+                          <w:szCs w:val="22"/>
+                          <w:iCs w:val="false"/>
+                        </w:rPr>
+                        <w:fldChar w:fldCharType="end"/>
+                      </w:r>
+                      <w:r>
+                        <w:rPr>
+                          <w:i w:val="false"/>
+                          <w:iCs w:val="false"/>
+                          <w:sz w:val="22"/>
+                          <w:szCs w:val="22"/>
+                        </w:rPr>
+                        <w:t>: Kalkulator wypłat - funkcja obliczająca wypłatę netto</w:t>
+                      </w:r>
+                    </w:p>
+                  </w:txbxContent>
+                </v:textbox>
+                <w10:wrap type="square" side="largest"/>
+              </v:rect>
+            </w:pict>
+          </mc:Fallback>
+        </mc:AlternateContent>
+      </w:r>
+    </w:p>
+    <w:p>
+      <w:pPr>
+        <w:pStyle w:val="Heading2"/>
+        <w:widowControl/>
+        <w:numPr>
+          <w:ilvl w:val="1"/>
+          <w:numId w:val="9"/>
+        </w:numPr>
+        <w:suppressAutoHyphens w:val="true"/>
+        <w:bidi w:val="0"/>
+        <w:spacing w:lineRule="auto" w:line="259" w:before="119" w:after="119"/>
+        <w:ind w:hanging="0" w:left="0" w:right="0"/>
+        <w:jc w:val="left"/>
+        <w:rPr>
+          <w:rFonts w:ascii="Times New Roman" w:hAnsi="Times New Roman"/>
+          <w:sz w:val="28"/>
+          <w:szCs w:val="28"/>
+        </w:rPr>
+      </w:pPr>
+      <w:bookmarkStart w:id="173" w:name="__RefHeading___Toc2752_972672166"/>
+      <w:bookmarkEnd w:id="173"/>
+      <w:r>
+        <w:rPr>
+          <w:rFonts w:ascii="Times New Roman" w:hAnsi="Times New Roman"/>
+          <w:sz w:val="28"/>
+          <w:szCs w:val="28"/>
+        </w:rPr>
+        <w:t>Wyszukiwarka ofert pracy, firm i użytkowników</w:t>
+      </w:r>
+    </w:p>
+    <w:p>
+      <w:pPr>
+        <w:pStyle w:val="BodyText"/>
+        <w:widowControl/>
+        <w:numPr>
+          <w:ilvl w:val="0"/>
+          <w:numId w:val="0"/>
+        </w:numPr>
+        <w:suppressAutoHyphens w:val="true"/>
+        <w:overflowPunct w:val="false"/>
+        <w:bidi w:val="0"/>
+        <w:spacing w:lineRule="auto" w:line="360" w:before="0" w:after="0"/>
+        <w:ind w:firstLine="425" w:left="0" w:right="0"/>
+        <w:jc w:val="both"/>
+        <w:rPr>
+          <w:sz w:val="24"/>
+          <w:szCs w:val="24"/>
+        </w:rPr>
+      </w:pPr>
+      <w:r>
+        <mc:AlternateContent>
+          <mc:Choice Requires="wps">
+            <w:drawing>
+              <wp:anchor behindDoc="0" distT="224790" distB="230505" distL="224790" distR="230505" simplePos="0" locked="0" layoutInCell="0" allowOverlap="1" relativeHeight="26">
                 <wp:simplePos x="0" y="0"/>
                 <wp:positionH relativeFrom="column">
                   <wp:posOffset>0</wp:posOffset>
@@ -10714,7 +11778,7 @@
                 <wp:extent cx="5760085" cy="3881755"/>
                 <wp:effectExtent l="0" t="0" r="0" b="0"/>
                 <wp:wrapSquare wrapText="largest"/>
-                <wp:docPr id="14" name="Ramka13"/>
+                <wp:docPr id="20" name="Ramka13"/>
                 <a:graphic xmlns:a="http://schemas.openxmlformats.org/drawingml/2006/main">
                   <a:graphicData uri="http://schemas.microsoft.com/office/word/2010/wordprocessingShape">
                     <wps:wsp>
@@ -10758,7 +11822,7 @@
                                 <wp:inline distT="0" distB="0" distL="0" distR="0">
                                   <wp:extent cx="5760085" cy="3556000"/>
                                   <wp:effectExtent l="0" t="0" r="0" b="0"/>
-                                  <wp:docPr id="16" name="Obraz13" descr=""/>
+                                  <wp:docPr id="22" name="Obraz13" descr=""/>
                                   <wp:cNvGraphicFramePr>
                                     <a:graphicFrameLocks xmlns:a="http://schemas.openxmlformats.org/drawingml/2006/main" noChangeAspect="1"/>
                                   </wp:cNvGraphicFramePr>
@@ -10766,13 +11830,13 @@
                                     <a:graphicData uri="http://schemas.openxmlformats.org/drawingml/2006/picture">
                                       <pic:pic xmlns:pic="http://schemas.openxmlformats.org/drawingml/2006/picture">
                                         <pic:nvPicPr>
-                                          <pic:cNvPr id="16" name="Obraz13" descr=""/>
+                                          <pic:cNvPr id="22" name="Obraz13" descr=""/>
                                           <pic:cNvPicPr>
                                             <a:picLocks noChangeAspect="1" noChangeArrowheads="1"/>
                                           </pic:cNvPicPr>
                                         </pic:nvPicPr>
                                         <pic:blipFill>
-                                          <a:blip r:embed="rId30"/>
+                                          <a:blip r:embed="rId34"/>
                                           <a:stretch>
                                             <a:fillRect/>
                                           </a:stretch>
@@ -10794,6 +11858,8 @@
                             </w:r>
                             <w:r>
                               <w:rPr>
+                                <w:i w:val="false"/>
+                                <w:iCs w:val="false"/>
                                 <w:sz w:val="22"/>
                                 <w:szCs w:val="22"/>
                               </w:rPr>
@@ -10801,6 +11867,8 @@
                             </w:r>
                             <w:r>
                               <w:rPr>
+                                <w:i w:val="false"/>
+                                <w:iCs w:val="false"/>
                                 <w:sz w:val="22"/>
                                 <w:szCs w:val="22"/>
                               </w:rPr>
@@ -10809,33 +11877,43 @@
                             <w:r>
                               <w:rPr>
                                 <w:sz w:val="22"/>
+                                <w:i w:val="false"/>
                                 <w:szCs w:val="22"/>
+                                <w:iCs w:val="false"/>
                               </w:rPr>
                               <w:instrText xml:space="preserve"> SEQ Rysunek \* ARABIC </w:instrText>
                             </w:r>
                             <w:r>
                               <w:rPr>
                                 <w:sz w:val="22"/>
+                                <w:i w:val="false"/>
                                 <w:szCs w:val="22"/>
+                                <w:iCs w:val="false"/>
                               </w:rPr>
                               <w:fldChar w:fldCharType="separate"/>
                             </w:r>
                             <w:r>
                               <w:rPr>
                                 <w:sz w:val="22"/>
+                                <w:i w:val="false"/>
                                 <w:szCs w:val="22"/>
+                                <w:iCs w:val="false"/>
                               </w:rPr>
-                              <w:t>13</w:t>
+                              <w:t>15</w:t>
                             </w:r>
                             <w:r>
                               <w:rPr>
                                 <w:sz w:val="22"/>
+                                <w:i w:val="false"/>
                                 <w:szCs w:val="22"/>
+                                <w:iCs w:val="false"/>
                               </w:rPr>
                               <w:fldChar w:fldCharType="end"/>
                             </w:r>
                             <w:r>
                               <w:rPr>
+                                <w:i w:val="false"/>
+                                <w:iCs w:val="false"/>
                                 <w:sz w:val="22"/>
                                 <w:szCs w:val="22"/>
                               </w:rPr>
@@ -10876,7 +11954,7 @@
                           <wp:inline distT="0" distB="0" distL="0" distR="0">
                             <wp:extent cx="5760085" cy="3556000"/>
                             <wp:effectExtent l="0" t="0" r="0" b="0"/>
-                            <wp:docPr id="17" name="Obraz13" descr=""/>
+                            <wp:docPr id="23" name="Obraz13" descr=""/>
                             <wp:cNvGraphicFramePr>
                               <a:graphicFrameLocks xmlns:a="http://schemas.openxmlformats.org/drawingml/2006/main" noChangeAspect="1"/>
                             </wp:cNvGraphicFramePr>
@@ -10884,13 +11962,13 @@
                               <a:graphicData uri="http://schemas.openxmlformats.org/drawingml/2006/picture">
                                 <pic:pic xmlns:pic="http://schemas.openxmlformats.org/drawingml/2006/picture">
                                   <pic:nvPicPr>
-                                    <pic:cNvPr id="17" name="Obraz13" descr=""/>
+                                    <pic:cNvPr id="23" name="Obraz13" descr=""/>
                                     <pic:cNvPicPr>
                                       <a:picLocks noChangeAspect="1" noChangeArrowheads="1"/>
                                     </pic:cNvPicPr>
                                   </pic:nvPicPr>
                                   <pic:blipFill>
-                                    <a:blip r:embed="rId31"/>
+                                    <a:blip r:embed="rId35"/>
                                     <a:stretch>
                                       <a:fillRect/>
                                     </a:stretch>
@@ -10912,6 +11990,8 @@
                       </w:r>
                       <w:r>
                         <w:rPr>
+                          <w:i w:val="false"/>
+                          <w:iCs w:val="false"/>
                           <w:sz w:val="22"/>
                           <w:szCs w:val="22"/>
                         </w:rPr>
@@ -10919,6 +11999,8 @@
                       </w:r>
                       <w:r>
                         <w:rPr>
+                          <w:i w:val="false"/>
+                          <w:iCs w:val="false"/>
                           <w:sz w:val="22"/>
                           <w:szCs w:val="22"/>
                         </w:rPr>
@@ -10927,33 +12009,43 @@
                       <w:r>
                         <w:rPr>
                           <w:sz w:val="22"/>
+                          <w:i w:val="false"/>
                           <w:szCs w:val="22"/>
+                          <w:iCs w:val="false"/>
                         </w:rPr>
                         <w:instrText xml:space="preserve"> SEQ Rysunek \* ARABIC </w:instrText>
                       </w:r>
                       <w:r>
                         <w:rPr>
                           <w:sz w:val="22"/>
+                          <w:i w:val="false"/>
                           <w:szCs w:val="22"/>
+                          <w:iCs w:val="false"/>
                         </w:rPr>
                         <w:fldChar w:fldCharType="separate"/>
                       </w:r>
                       <w:r>
                         <w:rPr>
                           <w:sz w:val="22"/>
+                          <w:i w:val="false"/>
                           <w:szCs w:val="22"/>
+                          <w:iCs w:val="false"/>
                         </w:rPr>
-                        <w:t>13</w:t>
+                        <w:t>15</w:t>
                       </w:r>
                       <w:r>
                         <w:rPr>
                           <w:sz w:val="22"/>
+                          <w:i w:val="false"/>
                           <w:szCs w:val="22"/>
+                          <w:iCs w:val="false"/>
                         </w:rPr>
                         <w:fldChar w:fldCharType="end"/>
                       </w:r>
                       <w:r>
                         <w:rPr>
+                          <w:i w:val="false"/>
+                          <w:iCs w:val="false"/>
                           <w:sz w:val="22"/>
                           <w:szCs w:val="22"/>
                         </w:rPr>
@@ -11552,7 +12644,7 @@
         <mc:AlternateContent>
           <mc:Choice Requires="wps">
             <w:drawing>
-              <wp:anchor behindDoc="0" distT="226695" distB="230505" distL="226695" distR="230505" simplePos="0" locked="0" layoutInCell="0" allowOverlap="1" relativeHeight="28">
+              <wp:anchor behindDoc="0" distT="224790" distB="230505" distL="224790" distR="230505" simplePos="0" locked="0" layoutInCell="0" allowOverlap="1" relativeHeight="28">
                 <wp:simplePos x="0" y="0"/>
                 <wp:positionH relativeFrom="column">
                   <wp:posOffset>0</wp:posOffset>
@@ -11563,7 +12655,7 @@
                 <wp:extent cx="5760085" cy="1896745"/>
                 <wp:effectExtent l="0" t="0" r="0" b="0"/>
                 <wp:wrapSquare wrapText="largest"/>
-                <wp:docPr id="15" name="Ramka14"/>
+                <wp:docPr id="21" name="Ramka14"/>
                 <a:graphic xmlns:a="http://schemas.openxmlformats.org/drawingml/2006/main">
                   <a:graphicData uri="http://schemas.microsoft.com/office/word/2010/wordprocessingShape">
                     <wps:wsp>
@@ -11607,7 +12699,7 @@
                                 <wp:inline distT="0" distB="0" distL="0" distR="0">
                                   <wp:extent cx="5760085" cy="1570990"/>
                                   <wp:effectExtent l="0" t="0" r="0" b="0"/>
-                                  <wp:docPr id="17" name="Obraz14" descr=""/>
+                                  <wp:docPr id="23" name="Obraz14" descr=""/>
                                   <wp:cNvGraphicFramePr>
                                     <a:graphicFrameLocks xmlns:a="http://schemas.openxmlformats.org/drawingml/2006/main" noChangeAspect="1"/>
                                   </wp:cNvGraphicFramePr>
@@ -11615,13 +12707,13 @@
                                     <a:graphicData uri="http://schemas.openxmlformats.org/drawingml/2006/picture">
                                       <pic:pic xmlns:pic="http://schemas.openxmlformats.org/drawingml/2006/picture">
                                         <pic:nvPicPr>
-                                          <pic:cNvPr id="17" name="Obraz14" descr=""/>
+                                          <pic:cNvPr id="23" name="Obraz14" descr=""/>
                                           <pic:cNvPicPr>
                                             <a:picLocks noChangeAspect="1" noChangeArrowheads="1"/>
                                           </pic:cNvPicPr>
                                         </pic:nvPicPr>
                                         <pic:blipFill>
-                                          <a:blip r:embed="rId32"/>
+                                          <a:blip r:embed="rId36"/>
                                           <a:stretch>
                                             <a:fillRect/>
                                           </a:stretch>
@@ -11684,7 +12776,7 @@
                                 <w:szCs w:val="22"/>
                                 <w:iCs w:val="false"/>
                               </w:rPr>
-                              <w:t>14</w:t>
+                              <w:t>16</w:t>
                             </w:r>
                             <w:r>
                               <w:rPr>
@@ -11739,7 +12831,7 @@
                           <wp:inline distT="0" distB="0" distL="0" distR="0">
                             <wp:extent cx="5760085" cy="1570990"/>
                             <wp:effectExtent l="0" t="0" r="0" b="0"/>
-                            <wp:docPr id="18" name="Obraz14" descr=""/>
+                            <wp:docPr id="24" name="Obraz14" descr=""/>
                             <wp:cNvGraphicFramePr>
                               <a:graphicFrameLocks xmlns:a="http://schemas.openxmlformats.org/drawingml/2006/main" noChangeAspect="1"/>
                             </wp:cNvGraphicFramePr>
@@ -11747,13 +12839,13 @@
                               <a:graphicData uri="http://schemas.openxmlformats.org/drawingml/2006/picture">
                                 <pic:pic xmlns:pic="http://schemas.openxmlformats.org/drawingml/2006/picture">
                                   <pic:nvPicPr>
-                                    <pic:cNvPr id="18" name="Obraz14" descr=""/>
+                                    <pic:cNvPr id="24" name="Obraz14" descr=""/>
                                     <pic:cNvPicPr>
                                       <a:picLocks noChangeAspect="1" noChangeArrowheads="1"/>
                                     </pic:cNvPicPr>
                                   </pic:nvPicPr>
                                   <pic:blipFill>
-                                    <a:blip r:embed="rId33"/>
+                                    <a:blip r:embed="rId37"/>
                                     <a:stretch>
                                       <a:fillRect/>
                                     </a:stretch>
@@ -11816,7 +12908,7 @@
                           <w:szCs w:val="22"/>
                           <w:iCs w:val="false"/>
                         </w:rPr>
-                        <w:t>14</w:t>
+                        <w:t>16</w:t>
                       </w:r>
                       <w:r>
                         <w:rPr>
@@ -11955,137 +13047,166 @@
     </w:p>
     <w:p>
       <w:pPr>
-        <w:pStyle w:val="Heading2"/>
-        <w:keepNext w:val="true"/>
-        <w:widowControl/>
-        <w:numPr>
-          <w:ilvl w:val="1"/>
-          <w:numId w:val="8"/>
-        </w:numPr>
-        <w:suppressAutoHyphens w:val="true"/>
-        <w:bidi w:val="0"/>
-        <w:spacing w:lineRule="auto" w:line="259" w:before="200" w:after="120"/>
-        <w:ind w:hanging="0" w:left="0" w:right="0"/>
-        <w:jc w:val="left"/>
-        <w:rPr>
-          <w:rFonts w:ascii="Times New Roman" w:hAnsi="Times New Roman"/>
-          <w:sz w:val="28"/>
-          <w:szCs w:val="28"/>
-        </w:rPr>
-      </w:pPr>
-      <w:bookmarkStart w:id="174" w:name="__RefHeading___Toc2754_972672166"/>
-      <w:bookmarkEnd w:id="174"/>
-      <w:r>
-        <w:rPr>
-          <w:rFonts w:ascii="Times New Roman" w:hAnsi="Times New Roman"/>
-          <w:sz w:val="28"/>
-          <w:szCs w:val="28"/>
-        </w:rPr>
-        <w:t>Funkcje zarządzania ofertami pracy z możliwością adaptacji</w:t>
-      </w:r>
-    </w:p>
-    <w:p>
-      <w:pPr>
-        <w:pStyle w:val="Heading2"/>
-        <w:widowControl/>
-        <w:numPr>
-          <w:ilvl w:val="1"/>
-          <w:numId w:val="8"/>
-        </w:numPr>
-        <w:suppressAutoHyphens w:val="true"/>
-        <w:bidi w:val="0"/>
-        <w:spacing w:lineRule="auto" w:line="259" w:before="200" w:after="120"/>
-        <w:ind w:hanging="0" w:left="0" w:right="0"/>
-        <w:jc w:val="left"/>
-        <w:rPr>
-          <w:rFonts w:ascii="Times New Roman" w:hAnsi="Times New Roman"/>
-          <w:sz w:val="28"/>
-          <w:szCs w:val="28"/>
-        </w:rPr>
-      </w:pPr>
-      <w:bookmarkStart w:id="175" w:name="__RefHeading___Toc2756_972672166"/>
-      <w:bookmarkEnd w:id="175"/>
-      <w:r>
-        <w:rPr>
-          <w:rFonts w:ascii="Times New Roman" w:hAnsi="Times New Roman"/>
-          <w:sz w:val="28"/>
-          <w:szCs w:val="28"/>
-        </w:rPr>
-        <w:t>Funkcja aplikowania na stanowisko pracy</w:t>
-      </w:r>
-    </w:p>
-    <w:p>
-      <w:pPr>
-        <w:pStyle w:val="Heading2"/>
-        <w:keepNext w:val="true"/>
-        <w:widowControl/>
-        <w:numPr>
-          <w:ilvl w:val="1"/>
-          <w:numId w:val="8"/>
-        </w:numPr>
-        <w:suppressAutoHyphens w:val="true"/>
-        <w:bidi w:val="0"/>
-        <w:spacing w:lineRule="auto" w:line="259" w:before="200" w:after="120"/>
-        <w:ind w:hanging="0" w:left="0" w:right="0"/>
-        <w:jc w:val="left"/>
-        <w:rPr>
-          <w:rFonts w:ascii="Times New Roman" w:hAnsi="Times New Roman"/>
-          <w:sz w:val="28"/>
-          <w:szCs w:val="28"/>
-        </w:rPr>
-      </w:pPr>
-      <w:bookmarkStart w:id="176" w:name="__RefHeading___Toc2758_972672166"/>
-      <w:bookmarkEnd w:id="176"/>
-      <w:r>
-        <w:rPr>
-          <w:rFonts w:ascii="Times New Roman" w:hAnsi="Times New Roman"/>
-          <w:sz w:val="28"/>
-          <w:szCs w:val="28"/>
-        </w:rPr>
-        <w:t>Kreator profilu zawodowego z możliwością adaptacji</w:t>
-      </w:r>
-    </w:p>
-    <w:p>
-      <w:pPr>
-        <w:pStyle w:val="Heading2"/>
-        <w:keepNext w:val="true"/>
-        <w:widowControl/>
-        <w:numPr>
-          <w:ilvl w:val="1"/>
-          <w:numId w:val="8"/>
-        </w:numPr>
-        <w:suppressAutoHyphens w:val="true"/>
-        <w:bidi w:val="0"/>
-        <w:spacing w:lineRule="auto" w:line="259" w:before="200" w:after="120"/>
-        <w:ind w:hanging="0" w:left="0" w:right="0"/>
-        <w:jc w:val="left"/>
-        <w:rPr>
-          <w:rFonts w:ascii="Times New Roman" w:hAnsi="Times New Roman"/>
-          <w:sz w:val="28"/>
-          <w:szCs w:val="28"/>
-        </w:rPr>
-      </w:pPr>
-      <w:bookmarkStart w:id="177" w:name="__RefHeading___Toc2760_972672166"/>
-      <w:bookmarkEnd w:id="177"/>
-      <w:r>
-        <w:rPr>
-          <w:rFonts w:ascii="Times New Roman" w:hAnsi="Times New Roman"/>
-          <w:sz w:val="28"/>
-          <w:szCs w:val="28"/>
-        </w:rPr>
-        <w:t>Powiadomienia</w:t>
-      </w:r>
-    </w:p>
-    <w:p>
-      <w:pPr>
-        <w:pStyle w:val="Heading1"/>
-        <w:keepNext w:val="true"/>
+        <w:pStyle w:val="BodyText"/>
         <w:widowControl/>
         <w:numPr>
           <w:ilvl w:val="0"/>
           <w:numId w:val="0"/>
         </w:numPr>
         <w:suppressAutoHyphens w:val="true"/>
+        <w:overflowPunct w:val="false"/>
+        <w:bidi w:val="0"/>
+        <w:spacing w:lineRule="auto" w:line="360" w:before="0" w:after="0"/>
+        <w:ind w:firstLine="425" w:left="0" w:right="0"/>
+        <w:jc w:val="both"/>
+        <w:rPr>
+          <w:sz w:val="24"/>
+          <w:szCs w:val="24"/>
+        </w:rPr>
+      </w:pPr>
+      <w:r>
+        <w:rPr>
+          <w:b w:val="false"/>
+          <w:bCs w:val="false"/>
+          <w:sz w:val="24"/>
+          <w:szCs w:val="24"/>
+        </w:rPr>
+        <w:t>Działanie tej funkcji zostało zobrazowane na rysunku.</w:t>
+      </w:r>
+    </w:p>
+    <w:p>
+      <w:pPr>
+        <w:pStyle w:val="Heading2"/>
+        <w:keepNext w:val="true"/>
+        <w:widowControl/>
+        <w:numPr>
+          <w:ilvl w:val="1"/>
+          <w:numId w:val="9"/>
+        </w:numPr>
+        <w:suppressAutoHyphens w:val="true"/>
+        <w:bidi w:val="0"/>
+        <w:spacing w:lineRule="auto" w:line="259" w:before="200" w:after="120"/>
+        <w:ind w:hanging="0" w:left="0" w:right="0"/>
+        <w:jc w:val="left"/>
+        <w:rPr>
+          <w:rFonts w:ascii="Times New Roman" w:hAnsi="Times New Roman"/>
+          <w:sz w:val="28"/>
+          <w:szCs w:val="28"/>
+        </w:rPr>
+      </w:pPr>
+      <w:bookmarkStart w:id="174" w:name="__RefHeading___Toc2754_972672166"/>
+      <w:bookmarkEnd w:id="174"/>
+      <w:r>
+        <w:rPr>
+          <w:rFonts w:ascii="Times New Roman" w:hAnsi="Times New Roman"/>
+          <w:sz w:val="28"/>
+          <w:szCs w:val="28"/>
+        </w:rPr>
+        <w:t>Funkcje zarządzania ofertami pracy z możliwością adaptacji</w:t>
+      </w:r>
+    </w:p>
+    <w:p>
+      <w:pPr>
+        <w:pStyle w:val="Heading2"/>
+        <w:widowControl/>
+        <w:numPr>
+          <w:ilvl w:val="1"/>
+          <w:numId w:val="9"/>
+        </w:numPr>
+        <w:suppressAutoHyphens w:val="true"/>
+        <w:bidi w:val="0"/>
+        <w:spacing w:lineRule="auto" w:line="259" w:before="200" w:after="120"/>
+        <w:ind w:hanging="0" w:left="0" w:right="0"/>
+        <w:jc w:val="left"/>
+        <w:rPr>
+          <w:rFonts w:ascii="Times New Roman" w:hAnsi="Times New Roman"/>
+          <w:sz w:val="28"/>
+          <w:szCs w:val="28"/>
+        </w:rPr>
+      </w:pPr>
+      <w:bookmarkStart w:id="175" w:name="__RefHeading___Toc2756_972672166"/>
+      <w:bookmarkEnd w:id="175"/>
+      <w:r>
+        <w:rPr>
+          <w:rFonts w:ascii="Times New Roman" w:hAnsi="Times New Roman"/>
+          <w:sz w:val="28"/>
+          <w:szCs w:val="28"/>
+        </w:rPr>
+        <w:t>Funkcja aplikowania na stanowisko pracy</w:t>
+      </w:r>
+    </w:p>
+    <w:p>
+      <w:pPr>
+        <w:pStyle w:val="Heading2"/>
+        <w:keepNext w:val="true"/>
+        <w:widowControl/>
+        <w:numPr>
+          <w:ilvl w:val="1"/>
+          <w:numId w:val="9"/>
+        </w:numPr>
+        <w:suppressAutoHyphens w:val="true"/>
+        <w:bidi w:val="0"/>
+        <w:spacing w:lineRule="auto" w:line="259" w:before="200" w:after="120"/>
+        <w:ind w:hanging="0" w:left="0" w:right="0"/>
+        <w:jc w:val="left"/>
+        <w:rPr>
+          <w:rFonts w:ascii="Times New Roman" w:hAnsi="Times New Roman"/>
+          <w:sz w:val="28"/>
+          <w:szCs w:val="28"/>
+        </w:rPr>
+      </w:pPr>
+      <w:bookmarkStart w:id="176" w:name="__RefHeading___Toc2758_972672166"/>
+      <w:bookmarkEnd w:id="176"/>
+      <w:r>
+        <w:rPr>
+          <w:rFonts w:ascii="Times New Roman" w:hAnsi="Times New Roman"/>
+          <w:sz w:val="28"/>
+          <w:szCs w:val="28"/>
+        </w:rPr>
+        <w:t>Kreator profilu zawodowego z możliwością adaptacji</w:t>
+      </w:r>
+    </w:p>
+    <w:p>
+      <w:pPr>
+        <w:pStyle w:val="Heading2"/>
+        <w:keepNext w:val="true"/>
+        <w:widowControl/>
+        <w:numPr>
+          <w:ilvl w:val="1"/>
+          <w:numId w:val="9"/>
+        </w:numPr>
+        <w:suppressAutoHyphens w:val="true"/>
+        <w:bidi w:val="0"/>
+        <w:spacing w:lineRule="auto" w:line="259" w:before="200" w:after="120"/>
+        <w:ind w:hanging="0" w:left="0" w:right="0"/>
+        <w:jc w:val="left"/>
+        <w:rPr>
+          <w:rFonts w:ascii="Times New Roman" w:hAnsi="Times New Roman"/>
+          <w:sz w:val="28"/>
+          <w:szCs w:val="28"/>
+        </w:rPr>
+      </w:pPr>
+      <w:bookmarkStart w:id="177" w:name="__RefHeading___Toc2760_972672166"/>
+      <w:bookmarkEnd w:id="177"/>
+      <w:r>
+        <w:rPr>
+          <w:rFonts w:ascii="Times New Roman" w:hAnsi="Times New Roman"/>
+          <w:sz w:val="28"/>
+          <w:szCs w:val="28"/>
+        </w:rPr>
+        <w:t>Powiadomienia</w:t>
+      </w:r>
+    </w:p>
+    <w:p>
+      <w:pPr>
+        <w:pStyle w:val="Heading1"/>
+        <w:keepNext w:val="true"/>
+        <w:widowControl/>
+        <w:numPr>
+          <w:ilvl w:val="0"/>
+          <w:numId w:val="0"/>
+        </w:numPr>
+        <w:suppressAutoHyphens w:val="true"/>
         <w:bidi w:val="0"/>
         <w:spacing w:lineRule="auto" w:line="360" w:before="238" w:after="238"/>
         <w:ind w:hanging="0" w:left="0" w:right="0"/>
@@ -12107,7 +13228,7 @@
         <w:widowControl/>
         <w:numPr>
           <w:ilvl w:val="0"/>
-          <w:numId w:val="8"/>
+          <w:numId w:val="9"/>
         </w:numPr>
         <w:suppressAutoHyphens w:val="true"/>
         <w:bidi w:val="0"/>
@@ -12154,7 +13275,7 @@
         <w:widowControl/>
         <w:numPr>
           <w:ilvl w:val="0"/>
-          <w:numId w:val="8"/>
+          <w:numId w:val="9"/>
         </w:numPr>
         <w:suppressAutoHyphens w:val="true"/>
         <w:bidi w:val="0"/>
@@ -12243,7 +13364,7 @@
         <w:widowControl/>
         <w:numPr>
           <w:ilvl w:val="0"/>
-          <w:numId w:val="8"/>
+          <w:numId w:val="9"/>
         </w:numPr>
         <w:suppressAutoHyphens w:val="true"/>
         <w:bidi w:val="0"/>
@@ -12596,7 +13717,7 @@
         <w:pStyle w:val="Heading1"/>
         <w:numPr>
           <w:ilvl w:val="0"/>
-          <w:numId w:val="8"/>
+          <w:numId w:val="9"/>
         </w:numPr>
         <w:rPr/>
       </w:pPr>
@@ -12624,7 +13745,7 @@
         <w:widowControl/>
         <w:numPr>
           <w:ilvl w:val="0"/>
-          <w:numId w:val="1"/>
+          <w:numId w:val="2"/>
         </w:numPr>
         <w:suppressAutoHyphens w:val="true"/>
         <w:overflowPunct w:val="false"/>
@@ -12645,7 +13766,7 @@
         <w:widowControl/>
         <w:numPr>
           <w:ilvl w:val="0"/>
-          <w:numId w:val="1"/>
+          <w:numId w:val="2"/>
         </w:numPr>
         <w:suppressAutoHyphens w:val="true"/>
         <w:overflowPunct w:val="false"/>
@@ -12666,7 +13787,7 @@
         <w:widowControl/>
         <w:numPr>
           <w:ilvl w:val="0"/>
-          <w:numId w:val="1"/>
+          <w:numId w:val="2"/>
         </w:numPr>
         <w:suppressAutoHyphens w:val="true"/>
         <w:overflowPunct w:val="false"/>
@@ -12687,7 +13808,7 @@
         <w:widowControl/>
         <w:numPr>
           <w:ilvl w:val="0"/>
-          <w:numId w:val="1"/>
+          <w:numId w:val="2"/>
         </w:numPr>
         <w:suppressAutoHyphens w:val="true"/>
         <w:overflowPunct w:val="false"/>
@@ -12708,7 +13829,7 @@
         <w:widowControl/>
         <w:numPr>
           <w:ilvl w:val="0"/>
-          <w:numId w:val="1"/>
+          <w:numId w:val="2"/>
         </w:numPr>
         <w:suppressAutoHyphens w:val="true"/>
         <w:overflowPunct w:val="false"/>
@@ -12729,7 +13850,7 @@
         <w:widowControl/>
         <w:numPr>
           <w:ilvl w:val="0"/>
-          <w:numId w:val="1"/>
+          <w:numId w:val="2"/>
         </w:numPr>
         <w:suppressAutoHyphens w:val="true"/>
         <w:overflowPunct w:val="false"/>
@@ -12745,9 +13866,9 @@
       </w:r>
     </w:p>
     <w:sectPr>
-      <w:footerReference w:type="even" r:id="rId34"/>
-      <w:footerReference w:type="default" r:id="rId35"/>
-      <w:footerReference w:type="first" r:id="rId36"/>
+      <w:footerReference w:type="even" r:id="rId38"/>
+      <w:footerReference w:type="default" r:id="rId39"/>
+      <w:footerReference w:type="first" r:id="rId40"/>
       <w:type w:val="nextPage"/>
       <w:pgSz w:w="11906" w:h="16838"/>
       <w:pgMar w:left="1134" w:right="1134" w:gutter="0" w:header="0" w:top="1134" w:footer="1134" w:bottom="1543"/>
@@ -12887,7 +14008,7 @@
     </w:r>
     <w:r>
       <w:rPr/>
-      <w:t>34</w:t>
+      <w:t>36</w:t>
     </w:r>
     <w:r>
       <w:rPr/>
@@ -12923,7 +14044,7 @@
     </w:r>
     <w:r>
       <w:rPr/>
-      <w:t>33</w:t>
+      <w:t>35</w:t>
     </w:r>
     <w:r>
       <w:rPr/>
@@ -13766,170 +14887,48 @@
   <w:abstractNum w:abstractNumId="7">
     <w:lvl w:ilvl="0">
       <w:start w:val="1"/>
-      <w:numFmt w:val="none"/>
-      <w:suff w:val="nothing"/>
-      <w:lvlText w:val="%1"/>
+      <w:numFmt w:val="bullet"/>
+      <w:lvlText w:val=""/>
       <w:lvlJc w:val="left"/>
       <w:pPr>
         <w:tabs>
-          <w:tab w:val="num" w:pos="0"/>
+          <w:tab w:val="num" w:pos="227"/>
         </w:tabs>
-        <w:ind w:left="0" w:hanging="0"/>
-      </w:pPr>
-      <w:rPr/>
+        <w:ind w:left="227" w:hanging="227"/>
+      </w:pPr>
+      <w:rPr>
+        <w:rFonts w:ascii="Symbol" w:hAnsi="Symbol" w:cs="Symbol" w:hint="default"/>
+      </w:rPr>
     </w:lvl>
     <w:lvl w:ilvl="1">
       <w:start w:val="1"/>
-      <w:numFmt w:val="none"/>
-      <w:suff w:val="nothing"/>
-      <w:lvlText w:val="%2"/>
+      <w:numFmt w:val="bullet"/>
+      <w:lvlText w:val=""/>
       <w:lvlJc w:val="left"/>
       <w:pPr>
         <w:tabs>
-          <w:tab w:val="num" w:pos="0"/>
+          <w:tab w:val="num" w:pos="454"/>
         </w:tabs>
-        <w:ind w:left="0" w:hanging="0"/>
-      </w:pPr>
-      <w:rPr/>
+        <w:ind w:left="454" w:hanging="227"/>
+      </w:pPr>
+      <w:rPr>
+        <w:rFonts w:ascii="Symbol" w:hAnsi="Symbol" w:cs="Symbol" w:hint="default"/>
+      </w:rPr>
     </w:lvl>
     <w:lvl w:ilvl="2">
       <w:start w:val="1"/>
-      <w:numFmt w:val="none"/>
-      <w:suff w:val="nothing"/>
-      <w:lvlText w:val="%3"/>
+      <w:numFmt w:val="bullet"/>
+      <w:lvlText w:val=""/>
       <w:lvlJc w:val="left"/>
       <w:pPr>
         <w:tabs>
-          <w:tab w:val="num" w:pos="0"/>
+          <w:tab w:val="num" w:pos="680"/>
         </w:tabs>
-        <w:ind w:left="0" w:hanging="0"/>
-      </w:pPr>
-      <w:rPr/>
-    </w:lvl>
-    <w:lvl w:ilvl="3">
-      <w:start w:val="1"/>
-      <w:numFmt w:val="none"/>
-      <w:suff w:val="nothing"/>
-      <w:lvlText w:val="%4"/>
-      <w:lvlJc w:val="left"/>
-      <w:pPr>
-        <w:tabs>
-          <w:tab w:val="num" w:pos="0"/>
-        </w:tabs>
-        <w:ind w:left="0" w:hanging="0"/>
-      </w:pPr>
-      <w:rPr/>
-    </w:lvl>
-    <w:lvl w:ilvl="4">
-      <w:start w:val="1"/>
-      <w:numFmt w:val="none"/>
-      <w:suff w:val="nothing"/>
-      <w:lvlText w:val="%5"/>
-      <w:lvlJc w:val="left"/>
-      <w:pPr>
-        <w:tabs>
-          <w:tab w:val="num" w:pos="0"/>
-        </w:tabs>
-        <w:ind w:left="0" w:hanging="0"/>
-      </w:pPr>
-      <w:rPr/>
-    </w:lvl>
-    <w:lvl w:ilvl="5">
-      <w:start w:val="1"/>
-      <w:numFmt w:val="none"/>
-      <w:suff w:val="nothing"/>
-      <w:lvlText w:val="%6"/>
-      <w:lvlJc w:val="left"/>
-      <w:pPr>
-        <w:tabs>
-          <w:tab w:val="num" w:pos="0"/>
-        </w:tabs>
-        <w:ind w:left="0" w:hanging="0"/>
-      </w:pPr>
-      <w:rPr/>
-    </w:lvl>
-    <w:lvl w:ilvl="6">
-      <w:start w:val="1"/>
-      <w:numFmt w:val="none"/>
-      <w:suff w:val="nothing"/>
-      <w:lvlText w:val="%7"/>
-      <w:lvlJc w:val="left"/>
-      <w:pPr>
-        <w:tabs>
-          <w:tab w:val="num" w:pos="0"/>
-        </w:tabs>
-        <w:ind w:left="0" w:hanging="0"/>
-      </w:pPr>
-      <w:rPr/>
-    </w:lvl>
-    <w:lvl w:ilvl="7">
-      <w:start w:val="1"/>
-      <w:numFmt w:val="none"/>
-      <w:suff w:val="nothing"/>
-      <w:lvlText w:val="%8"/>
-      <w:lvlJc w:val="left"/>
-      <w:pPr>
-        <w:tabs>
-          <w:tab w:val="num" w:pos="0"/>
-        </w:tabs>
-        <w:ind w:left="0" w:hanging="0"/>
-      </w:pPr>
-      <w:rPr/>
-    </w:lvl>
-    <w:lvl w:ilvl="8">
-      <w:start w:val="1"/>
-      <w:numFmt w:val="none"/>
-      <w:suff w:val="nothing"/>
-      <w:lvlText w:val="%9"/>
-      <w:lvlJc w:val="left"/>
-      <w:pPr>
-        <w:tabs>
-          <w:tab w:val="num" w:pos="0"/>
-        </w:tabs>
-        <w:ind w:left="0" w:hanging="0"/>
-      </w:pPr>
-      <w:rPr/>
-    </w:lvl>
-  </w:abstractNum>
-  <w:abstractNum w:abstractNumId="8">
-    <w:lvl w:ilvl="0">
-      <w:start w:val="1"/>
-      <w:numFmt w:val="decimal"/>
-      <w:lvlText w:val=" %1."/>
-      <w:lvlJc w:val="left"/>
-      <w:pPr>
-        <w:tabs>
-          <w:tab w:val="num" w:pos="397"/>
-        </w:tabs>
-        <w:ind w:left="754" w:hanging="397"/>
-      </w:pPr>
-      <w:rPr/>
-    </w:lvl>
-    <w:lvl w:ilvl="1">
-      <w:start w:val="1"/>
-      <w:numFmt w:val="decimal"/>
-      <w:lvlText w:val=" %1.%2."/>
-      <w:lvlJc w:val="left"/>
-      <w:pPr>
-        <w:tabs>
-          <w:tab w:val="num" w:pos="794"/>
-        </w:tabs>
-        <w:ind w:left="1151" w:hanging="397"/>
-      </w:pPr>
-      <w:rPr/>
-    </w:lvl>
-    <w:lvl w:ilvl="2">
-      <w:start w:val="1"/>
-      <w:numFmt w:val="lowerLetter"/>
-      <w:lvlText w:val=" %3)"/>
-      <w:lvlJc w:val="left"/>
-      <w:pPr>
-        <w:tabs>
-          <w:tab w:val="num" w:pos="1191"/>
-        </w:tabs>
-        <w:ind w:left="1548" w:hanging="397"/>
-      </w:pPr>
-      <w:rPr/>
+        <w:ind w:left="680" w:hanging="227"/>
+      </w:pPr>
+      <w:rPr>
+        <w:rFonts w:ascii="Symbol" w:hAnsi="Symbol" w:cs="Symbol" w:hint="default"/>
+      </w:rPr>
     </w:lvl>
     <w:lvl w:ilvl="3">
       <w:start w:val="1"/>
@@ -13938,9 +14937,9 @@
       <w:lvlJc w:val="left"/>
       <w:pPr>
         <w:tabs>
-          <w:tab w:val="num" w:pos="1588"/>
+          <w:tab w:val="num" w:pos="907"/>
         </w:tabs>
-        <w:ind w:left="1945" w:hanging="397"/>
+        <w:ind w:left="907" w:hanging="227"/>
       </w:pPr>
       <w:rPr>
         <w:rFonts w:ascii="Symbol" w:hAnsi="Symbol" w:cs="Symbol" w:hint="default"/>
@@ -13953,9 +14952,9 @@
       <w:lvlJc w:val="left"/>
       <w:pPr>
         <w:tabs>
-          <w:tab w:val="num" w:pos="1985"/>
+          <w:tab w:val="num" w:pos="1134"/>
         </w:tabs>
-        <w:ind w:left="2342" w:hanging="397"/>
+        <w:ind w:left="1134" w:hanging="227"/>
       </w:pPr>
       <w:rPr>
         <w:rFonts w:ascii="Symbol" w:hAnsi="Symbol" w:cs="Symbol" w:hint="default"/>
@@ -13968,9 +14967,9 @@
       <w:lvlJc w:val="left"/>
       <w:pPr>
         <w:tabs>
-          <w:tab w:val="num" w:pos="2381"/>
+          <w:tab w:val="num" w:pos="1361"/>
         </w:tabs>
-        <w:ind w:left="2738" w:hanging="397"/>
+        <w:ind w:left="1361" w:hanging="227"/>
       </w:pPr>
       <w:rPr>
         <w:rFonts w:ascii="Symbol" w:hAnsi="Symbol" w:cs="Symbol" w:hint="default"/>
@@ -13983,9 +14982,9 @@
       <w:lvlJc w:val="left"/>
       <w:pPr>
         <w:tabs>
-          <w:tab w:val="num" w:pos="2778"/>
+          <w:tab w:val="num" w:pos="1587"/>
         </w:tabs>
-        <w:ind w:left="3135" w:hanging="397"/>
+        <w:ind w:left="1587" w:hanging="227"/>
       </w:pPr>
       <w:rPr>
         <w:rFonts w:ascii="Symbol" w:hAnsi="Symbol" w:cs="Symbol" w:hint="default"/>
@@ -13998,9 +14997,9 @@
       <w:lvlJc w:val="left"/>
       <w:pPr>
         <w:tabs>
-          <w:tab w:val="num" w:pos="3175"/>
+          <w:tab w:val="num" w:pos="1814"/>
         </w:tabs>
-        <w:ind w:left="3532" w:hanging="397"/>
+        <w:ind w:left="1814" w:hanging="227"/>
       </w:pPr>
       <w:rPr>
         <w:rFonts w:ascii="Symbol" w:hAnsi="Symbol" w:cs="Symbol" w:hint="default"/>
@@ -14013,16 +15012,275 @@
       <w:lvlJc w:val="left"/>
       <w:pPr>
         <w:tabs>
-          <w:tab w:val="num" w:pos="3572"/>
+          <w:tab w:val="num" w:pos="2041"/>
         </w:tabs>
-        <w:ind w:left="3929" w:hanging="397"/>
+        <w:ind w:left="2041" w:hanging="227"/>
       </w:pPr>
       <w:rPr>
         <w:rFonts w:ascii="Symbol" w:hAnsi="Symbol" w:cs="Symbol" w:hint="default"/>
       </w:rPr>
     </w:lvl>
   </w:abstractNum>
+  <w:abstractNum w:abstractNumId="8">
+    <w:lvl w:ilvl="0">
+      <w:start w:val="1"/>
+      <w:numFmt w:val="none"/>
+      <w:suff w:val="nothing"/>
+      <w:lvlText w:val="%1"/>
+      <w:lvlJc w:val="left"/>
+      <w:pPr>
+        <w:tabs>
+          <w:tab w:val="num" w:pos="0"/>
+        </w:tabs>
+        <w:ind w:left="0" w:hanging="0"/>
+      </w:pPr>
+      <w:rPr/>
+    </w:lvl>
+    <w:lvl w:ilvl="1">
+      <w:start w:val="1"/>
+      <w:numFmt w:val="none"/>
+      <w:suff w:val="nothing"/>
+      <w:lvlText w:val="%2"/>
+      <w:lvlJc w:val="left"/>
+      <w:pPr>
+        <w:tabs>
+          <w:tab w:val="num" w:pos="0"/>
+        </w:tabs>
+        <w:ind w:left="0" w:hanging="0"/>
+      </w:pPr>
+      <w:rPr/>
+    </w:lvl>
+    <w:lvl w:ilvl="2">
+      <w:start w:val="1"/>
+      <w:numFmt w:val="none"/>
+      <w:suff w:val="nothing"/>
+      <w:lvlText w:val="%3"/>
+      <w:lvlJc w:val="left"/>
+      <w:pPr>
+        <w:tabs>
+          <w:tab w:val="num" w:pos="0"/>
+        </w:tabs>
+        <w:ind w:left="0" w:hanging="0"/>
+      </w:pPr>
+      <w:rPr/>
+    </w:lvl>
+    <w:lvl w:ilvl="3">
+      <w:start w:val="1"/>
+      <w:numFmt w:val="none"/>
+      <w:suff w:val="nothing"/>
+      <w:lvlText w:val="%4"/>
+      <w:lvlJc w:val="left"/>
+      <w:pPr>
+        <w:tabs>
+          <w:tab w:val="num" w:pos="0"/>
+        </w:tabs>
+        <w:ind w:left="0" w:hanging="0"/>
+      </w:pPr>
+      <w:rPr/>
+    </w:lvl>
+    <w:lvl w:ilvl="4">
+      <w:start w:val="1"/>
+      <w:numFmt w:val="none"/>
+      <w:suff w:val="nothing"/>
+      <w:lvlText w:val="%5"/>
+      <w:lvlJc w:val="left"/>
+      <w:pPr>
+        <w:tabs>
+          <w:tab w:val="num" w:pos="0"/>
+        </w:tabs>
+        <w:ind w:left="0" w:hanging="0"/>
+      </w:pPr>
+      <w:rPr/>
+    </w:lvl>
+    <w:lvl w:ilvl="5">
+      <w:start w:val="1"/>
+      <w:numFmt w:val="none"/>
+      <w:suff w:val="nothing"/>
+      <w:lvlText w:val="%6"/>
+      <w:lvlJc w:val="left"/>
+      <w:pPr>
+        <w:tabs>
+          <w:tab w:val="num" w:pos="0"/>
+        </w:tabs>
+        <w:ind w:left="0" w:hanging="0"/>
+      </w:pPr>
+      <w:rPr/>
+    </w:lvl>
+    <w:lvl w:ilvl="6">
+      <w:start w:val="1"/>
+      <w:numFmt w:val="none"/>
+      <w:suff w:val="nothing"/>
+      <w:lvlText w:val="%7"/>
+      <w:lvlJc w:val="left"/>
+      <w:pPr>
+        <w:tabs>
+          <w:tab w:val="num" w:pos="0"/>
+        </w:tabs>
+        <w:ind w:left="0" w:hanging="0"/>
+      </w:pPr>
+      <w:rPr/>
+    </w:lvl>
+    <w:lvl w:ilvl="7">
+      <w:start w:val="1"/>
+      <w:numFmt w:val="none"/>
+      <w:suff w:val="nothing"/>
+      <w:lvlText w:val="%8"/>
+      <w:lvlJc w:val="left"/>
+      <w:pPr>
+        <w:tabs>
+          <w:tab w:val="num" w:pos="0"/>
+        </w:tabs>
+        <w:ind w:left="0" w:hanging="0"/>
+      </w:pPr>
+      <w:rPr/>
+    </w:lvl>
+    <w:lvl w:ilvl="8">
+      <w:start w:val="1"/>
+      <w:numFmt w:val="none"/>
+      <w:suff w:val="nothing"/>
+      <w:lvlText w:val="%9"/>
+      <w:lvlJc w:val="left"/>
+      <w:pPr>
+        <w:tabs>
+          <w:tab w:val="num" w:pos="0"/>
+        </w:tabs>
+        <w:ind w:left="0" w:hanging="0"/>
+      </w:pPr>
+      <w:rPr/>
+    </w:lvl>
+  </w:abstractNum>
   <w:abstractNum w:abstractNumId="9">
+    <w:lvl w:ilvl="0">
+      <w:start w:val="1"/>
+      <w:numFmt w:val="decimal"/>
+      <w:lvlText w:val=" %1."/>
+      <w:lvlJc w:val="left"/>
+      <w:pPr>
+        <w:tabs>
+          <w:tab w:val="num" w:pos="397"/>
+        </w:tabs>
+        <w:ind w:left="754" w:hanging="397"/>
+      </w:pPr>
+      <w:rPr/>
+    </w:lvl>
+    <w:lvl w:ilvl="1">
+      <w:start w:val="1"/>
+      <w:numFmt w:val="decimal"/>
+      <w:lvlText w:val=" %1.%2."/>
+      <w:lvlJc w:val="left"/>
+      <w:pPr>
+        <w:tabs>
+          <w:tab w:val="num" w:pos="794"/>
+        </w:tabs>
+        <w:ind w:left="1151" w:hanging="397"/>
+      </w:pPr>
+      <w:rPr/>
+    </w:lvl>
+    <w:lvl w:ilvl="2">
+      <w:start w:val="1"/>
+      <w:numFmt w:val="lowerLetter"/>
+      <w:lvlText w:val=" %3)"/>
+      <w:lvlJc w:val="left"/>
+      <w:pPr>
+        <w:tabs>
+          <w:tab w:val="num" w:pos="1191"/>
+        </w:tabs>
+        <w:ind w:left="1548" w:hanging="397"/>
+      </w:pPr>
+      <w:rPr/>
+    </w:lvl>
+    <w:lvl w:ilvl="3">
+      <w:start w:val="1"/>
+      <w:numFmt w:val="bullet"/>
+      <w:lvlText w:val=""/>
+      <w:lvlJc w:val="left"/>
+      <w:pPr>
+        <w:tabs>
+          <w:tab w:val="num" w:pos="1588"/>
+        </w:tabs>
+        <w:ind w:left="1945" w:hanging="397"/>
+      </w:pPr>
+      <w:rPr>
+        <w:rFonts w:ascii="Symbol" w:hAnsi="Symbol" w:cs="Symbol" w:hint="default"/>
+      </w:rPr>
+    </w:lvl>
+    <w:lvl w:ilvl="4">
+      <w:start w:val="1"/>
+      <w:numFmt w:val="bullet"/>
+      <w:lvlText w:val=""/>
+      <w:lvlJc w:val="left"/>
+      <w:pPr>
+        <w:tabs>
+          <w:tab w:val="num" w:pos="1985"/>
+        </w:tabs>
+        <w:ind w:left="2342" w:hanging="397"/>
+      </w:pPr>
+      <w:rPr>
+        <w:rFonts w:ascii="Symbol" w:hAnsi="Symbol" w:cs="Symbol" w:hint="default"/>
+      </w:rPr>
+    </w:lvl>
+    <w:lvl w:ilvl="5">
+      <w:start w:val="1"/>
+      <w:numFmt w:val="bullet"/>
+      <w:lvlText w:val=""/>
+      <w:lvlJc w:val="left"/>
+      <w:pPr>
+        <w:tabs>
+          <w:tab w:val="num" w:pos="2381"/>
+        </w:tabs>
+        <w:ind w:left="2738" w:hanging="397"/>
+      </w:pPr>
+      <w:rPr>
+        <w:rFonts w:ascii="Symbol" w:hAnsi="Symbol" w:cs="Symbol" w:hint="default"/>
+      </w:rPr>
+    </w:lvl>
+    <w:lvl w:ilvl="6">
+      <w:start w:val="1"/>
+      <w:numFmt w:val="bullet"/>
+      <w:lvlText w:val=""/>
+      <w:lvlJc w:val="left"/>
+      <w:pPr>
+        <w:tabs>
+          <w:tab w:val="num" w:pos="2778"/>
+        </w:tabs>
+        <w:ind w:left="3135" w:hanging="397"/>
+      </w:pPr>
+      <w:rPr>
+        <w:rFonts w:ascii="Symbol" w:hAnsi="Symbol" w:cs="Symbol" w:hint="default"/>
+      </w:rPr>
+    </w:lvl>
+    <w:lvl w:ilvl="7">
+      <w:start w:val="1"/>
+      <w:numFmt w:val="bullet"/>
+      <w:lvlText w:val=""/>
+      <w:lvlJc w:val="left"/>
+      <w:pPr>
+        <w:tabs>
+          <w:tab w:val="num" w:pos="3175"/>
+        </w:tabs>
+        <w:ind w:left="3532" w:hanging="397"/>
+      </w:pPr>
+      <w:rPr>
+        <w:rFonts w:ascii="Symbol" w:hAnsi="Symbol" w:cs="Symbol" w:hint="default"/>
+      </w:rPr>
+    </w:lvl>
+    <w:lvl w:ilvl="8">
+      <w:start w:val="1"/>
+      <w:numFmt w:val="bullet"/>
+      <w:lvlText w:val=""/>
+      <w:lvlJc w:val="left"/>
+      <w:pPr>
+        <w:tabs>
+          <w:tab w:val="num" w:pos="3572"/>
+        </w:tabs>
+        <w:ind w:left="3929" w:hanging="397"/>
+      </w:pPr>
+      <w:rPr>
+        <w:rFonts w:ascii="Symbol" w:hAnsi="Symbol" w:cs="Symbol" w:hint="default"/>
+      </w:rPr>
+    </w:lvl>
+  </w:abstractNum>
+  <w:abstractNum w:abstractNumId="10">
     <w:lvl w:ilvl="0">
       <w:start w:val="1"/>
       <w:numFmt w:val="none"/>
@@ -14167,6 +15425,9 @@
   </w:num>
   <w:num w:numId="9">
     <w:abstractNumId w:val="9"/>
+  </w:num>
+  <w:num w:numId="10">
+    <w:abstractNumId w:val="10"/>
   </w:num>
 </w:numbering>
 </file>
@@ -14217,7 +15478,7 @@
     <w:pPr>
       <w:numPr>
         <w:ilvl w:val="0"/>
-        <w:numId w:val="7"/>
+        <w:numId w:val="8"/>
       </w:numPr>
       <w:spacing w:before="238" w:after="238"/>
       <w:outlineLvl w:val="0"/>
@@ -14238,7 +15499,7 @@
     <w:pPr>
       <w:numPr>
         <w:ilvl w:val="1"/>
-        <w:numId w:val="7"/>
+        <w:numId w:val="8"/>
       </w:numPr>
       <w:spacing w:before="200" w:after="120"/>
       <w:outlineLvl w:val="1"/>
@@ -14259,7 +15520,7 @@
     <w:pPr>
       <w:numPr>
         <w:ilvl w:val="2"/>
-        <w:numId w:val="7"/>
+        <w:numId w:val="8"/>
       </w:numPr>
       <w:spacing w:before="140" w:after="120"/>
       <w:outlineLvl w:val="2"/>
@@ -14279,7 +15540,7 @@
     <w:pPr>
       <w:numPr>
         <w:ilvl w:val="3"/>
-        <w:numId w:val="7"/>
+        <w:numId w:val="8"/>
       </w:numPr>
       <w:spacing w:before="120" w:after="120"/>
       <w:outlineLvl w:val="3"/>

</xml_diff>

<commit_message>
drobne zmiany w dokumentacji
</commit_message>
<xml_diff>
--- a/praca_inzynierska/Praca_dyplomowa_Rafal_Banka.docx
+++ b/praca_inzynierska/Praca_dyplomowa_Rafal_Banka.docx
@@ -7540,7 +7540,7 @@
           <w:numId w:val="9"/>
         </w:numPr>
         <w:suppressAutoHyphens w:val="true"/>
-        <w:overflowPunct w:val="false"/>
+        <w:overflowPunct w:val="true"/>
         <w:bidi w:val="0"/>
         <w:spacing w:lineRule="auto" w:line="360" w:before="0" w:after="238"/>
         <w:ind w:hanging="0" w:left="0" w:right="0"/>
@@ -8354,7 +8354,7 @@
           <w:numId w:val="3"/>
         </w:numPr>
         <w:suppressAutoHyphens w:val="true"/>
-        <w:overflowPunct w:val="false"/>
+        <w:overflowPunct w:val="true"/>
         <w:bidi w:val="0"/>
         <w:spacing w:lineRule="auto" w:line="360" w:before="0" w:after="0"/>
         <w:ind w:hanging="0" w:left="567" w:right="0"/>
@@ -8382,7 +8382,7 @@
           <w:numId w:val="3"/>
         </w:numPr>
         <w:suppressAutoHyphens w:val="true"/>
-        <w:overflowPunct w:val="false"/>
+        <w:overflowPunct w:val="true"/>
         <w:bidi w:val="0"/>
         <w:spacing w:lineRule="auto" w:line="360" w:before="0" w:after="0"/>
         <w:ind w:hanging="0" w:left="567" w:right="0"/>
@@ -8412,7 +8412,7 @@
           <w:numId w:val="0"/>
         </w:numPr>
         <w:suppressAutoHyphens w:val="true"/>
-        <w:overflowPunct w:val="false"/>
+        <w:overflowPunct w:val="true"/>
         <w:bidi w:val="0"/>
         <w:spacing w:lineRule="auto" w:line="360" w:before="0" w:after="0"/>
         <w:ind w:hanging="0" w:left="0" w:right="0"/>
@@ -9314,7 +9314,7 @@
         <mc:AlternateContent>
           <mc:Choice Requires="wps">
             <w:drawing>
-              <wp:anchor behindDoc="0" distT="224790" distB="230505" distL="224790" distR="230505" simplePos="0" locked="0" layoutInCell="0" allowOverlap="1" relativeHeight="24">
+              <wp:anchor behindDoc="0" distT="224155" distB="230505" distL="224155" distR="230505" simplePos="0" locked="0" layoutInCell="0" allowOverlap="1" relativeHeight="24">
                 <wp:simplePos x="0" y="0"/>
                 <wp:positionH relativeFrom="column">
                   <wp:posOffset>635</wp:posOffset>
@@ -10633,36 +10633,618 @@
       <w:r>
         <w:br w:type="page"/>
       </w:r>
-      <w:r>
+    </w:p>
+    <w:p>
+      <w:pPr>
+        <w:pStyle w:val="Normal"/>
+        <w:spacing w:before="0" w:after="160"/>
+        <w:ind w:hanging="0" w:left="0" w:right="0"/>
+        <w:jc w:val="both"/>
+        <w:rPr/>
+      </w:pPr>
+      <w:r>
+        <w:rPr/>
+      </w:r>
+    </w:p>
+    <w:p>
+      <w:pPr>
+        <w:pStyle w:val="BodyText"/>
+        <w:ind w:firstLine="425" w:left="0" w:right="0"/>
+        <w:rPr/>
+      </w:pPr>
+      <w:r>
+        <w:rPr/>
+        <w:t>Na początku klasy zostały zadeklarowane zmienne:</w:t>
+      </w:r>
+    </w:p>
+    <w:p>
+      <w:pPr>
+        <w:pStyle w:val="BodyText"/>
+        <w:widowControl/>
+        <w:numPr>
+          <w:ilvl w:val="0"/>
+          <w:numId w:val="1"/>
+        </w:numPr>
+        <w:suppressAutoHyphens w:val="true"/>
+        <w:overflowPunct w:val="true"/>
+        <w:bidi w:val="0"/>
+        <w:spacing w:lineRule="auto" w:line="360" w:before="0" w:after="0"/>
+        <w:ind w:hanging="0" w:left="567" w:right="0"/>
+        <w:jc w:val="left"/>
+        <w:rPr>
+          <w:b/>
+          <w:bCs/>
+        </w:rPr>
+      </w:pPr>
+      <w:r>
+        <w:rPr>
+          <w:b/>
+          <w:bCs/>
+        </w:rPr>
+        <w:t>$salary –</w:t>
+      </w:r>
+      <w:r>
+        <w:rPr>
+          <w:b w:val="false"/>
+          <w:bCs w:val="false"/>
+        </w:rPr>
+        <w:t xml:space="preserve"> wartość wypłaty podawana przez użytkownika, która ma zostać obliczona (domyślnie zmienna wynosi 0)</w:t>
+      </w:r>
+    </w:p>
+    <w:p>
+      <w:pPr>
+        <w:pStyle w:val="BodyText"/>
+        <w:widowControl/>
+        <w:numPr>
+          <w:ilvl w:val="0"/>
+          <w:numId w:val="1"/>
+        </w:numPr>
+        <w:suppressAutoHyphens w:val="true"/>
+        <w:overflowPunct w:val="true"/>
+        <w:bidi w:val="0"/>
+        <w:spacing w:lineRule="auto" w:line="360" w:before="0" w:after="0"/>
+        <w:ind w:hanging="0" w:left="567" w:right="0"/>
+        <w:jc w:val="left"/>
+        <w:rPr>
+          <w:b/>
+          <w:bCs/>
+        </w:rPr>
+      </w:pPr>
+      <w:r>
+        <w:rPr>
+          <w:b/>
+          <w:bCs/>
+        </w:rPr>
+        <w:t>$result –</w:t>
+      </w:r>
+      <w:r>
+        <w:rPr>
+          <w:b w:val="false"/>
+          <w:bCs w:val="false"/>
+        </w:rPr>
+        <w:t xml:space="preserve"> wynik obliczenia wypłaty, który zostanie wyświetlony na widoku strony</w:t>
+      </w:r>
+    </w:p>
+    <w:p>
+      <w:pPr>
+        <w:pStyle w:val="BodyText"/>
+        <w:widowControl/>
+        <w:numPr>
+          <w:ilvl w:val="0"/>
+          <w:numId w:val="1"/>
+        </w:numPr>
+        <w:suppressAutoHyphens w:val="true"/>
+        <w:overflowPunct w:val="true"/>
+        <w:bidi w:val="0"/>
+        <w:spacing w:lineRule="auto" w:line="360" w:before="0" w:after="0"/>
+        <w:ind w:hanging="0" w:left="567" w:right="0"/>
+        <w:jc w:val="left"/>
+        <w:rPr>
+          <w:b/>
+          <w:bCs/>
+        </w:rPr>
+      </w:pPr>
+      <w:r>
+        <w:rPr>
+          <w:b/>
+          <w:bCs/>
+        </w:rPr>
+        <w:t>$retirementInsurance –</w:t>
+      </w:r>
+      <w:r>
+        <w:rPr>
+          <w:b w:val="false"/>
+          <w:bCs w:val="false"/>
+        </w:rPr>
+        <w:t xml:space="preserve"> wartość ubezpieczenia emerytalnego</w:t>
+      </w:r>
+    </w:p>
+    <w:p>
+      <w:pPr>
+        <w:pStyle w:val="BodyText"/>
+        <w:widowControl/>
+        <w:numPr>
+          <w:ilvl w:val="0"/>
+          <w:numId w:val="1"/>
+        </w:numPr>
+        <w:suppressAutoHyphens w:val="true"/>
+        <w:overflowPunct w:val="true"/>
+        <w:bidi w:val="0"/>
+        <w:spacing w:lineRule="auto" w:line="360" w:before="0" w:after="0"/>
+        <w:ind w:hanging="0" w:left="567" w:right="0"/>
+        <w:jc w:val="left"/>
+        <w:rPr>
+          <w:b/>
+          <w:bCs/>
+        </w:rPr>
+      </w:pPr>
+      <w:r>
+        <w:rPr>
+          <w:b/>
+          <w:bCs/>
+        </w:rPr>
+        <w:t>$disabilityInsurance –</w:t>
+      </w:r>
+      <w:r>
+        <w:rPr>
+          <w:b w:val="false"/>
+          <w:bCs w:val="false"/>
+        </w:rPr>
+        <w:t xml:space="preserve"> wartość ubezpieczenia chorobowego</w:t>
+      </w:r>
+    </w:p>
+    <w:p>
+      <w:pPr>
+        <w:pStyle w:val="BodyText"/>
+        <w:widowControl/>
+        <w:numPr>
+          <w:ilvl w:val="0"/>
+          <w:numId w:val="1"/>
+        </w:numPr>
+        <w:suppressAutoHyphens w:val="true"/>
+        <w:overflowPunct w:val="true"/>
+        <w:bidi w:val="0"/>
+        <w:spacing w:lineRule="auto" w:line="360" w:before="0" w:after="0"/>
+        <w:ind w:hanging="0" w:left="567" w:right="0"/>
+        <w:jc w:val="left"/>
+        <w:rPr>
+          <w:b/>
+          <w:bCs/>
+        </w:rPr>
+      </w:pPr>
+      <w:r>
+        <w:rPr>
+          <w:b/>
+          <w:bCs/>
+        </w:rPr>
+        <w:t>$healthInsurance –</w:t>
+      </w:r>
+      <w:r>
+        <w:rPr>
+          <w:b w:val="false"/>
+          <w:bCs w:val="false"/>
+        </w:rPr>
+        <w:t xml:space="preserve"> wartość ubezpieczenia zdrowotnego</w:t>
+      </w:r>
+    </w:p>
+    <w:p>
+      <w:pPr>
+        <w:pStyle w:val="BodyText"/>
+        <w:widowControl/>
+        <w:numPr>
+          <w:ilvl w:val="0"/>
+          <w:numId w:val="1"/>
+        </w:numPr>
+        <w:suppressAutoHyphens w:val="true"/>
+        <w:overflowPunct w:val="true"/>
+        <w:bidi w:val="0"/>
+        <w:spacing w:lineRule="auto" w:line="360" w:before="0" w:after="0"/>
+        <w:ind w:hanging="0" w:left="567" w:right="0"/>
+        <w:jc w:val="left"/>
+        <w:rPr>
+          <w:b/>
+          <w:bCs/>
+        </w:rPr>
+      </w:pPr>
+      <w:r>
+        <w:rPr>
+          <w:b/>
+          <w:bCs/>
+        </w:rPr>
+        <w:t>$pensionInsurance –</w:t>
+      </w:r>
+      <w:r>
+        <w:rPr>
+          <w:b w:val="false"/>
+          <w:bCs w:val="false"/>
+        </w:rPr>
+        <w:t xml:space="preserve"> wartość ubezpieczenia rentowego</w:t>
+      </w:r>
+    </w:p>
+    <w:p>
+      <w:pPr>
+        <w:pStyle w:val="BodyText"/>
+        <w:widowControl/>
+        <w:numPr>
+          <w:ilvl w:val="0"/>
+          <w:numId w:val="1"/>
+        </w:numPr>
+        <w:suppressAutoHyphens w:val="true"/>
+        <w:overflowPunct w:val="true"/>
+        <w:bidi w:val="0"/>
+        <w:spacing w:lineRule="auto" w:line="360" w:before="0" w:after="0"/>
+        <w:ind w:hanging="0" w:left="567" w:right="0"/>
+        <w:jc w:val="left"/>
+        <w:rPr>
+          <w:b/>
+          <w:bCs/>
+        </w:rPr>
+      </w:pPr>
+      <w:r>
+        <w:rPr>
+          <w:b/>
+          <w:bCs/>
+        </w:rPr>
+        <w:t>$calculation</w:t>
+      </w:r>
+      <w:r>
+        <w:rPr>
+          <w:b w:val="false"/>
+          <w:bCs w:val="false"/>
+        </w:rPr>
+        <w:t xml:space="preserve"> – nazwa rodzaju wypłaty (domyślnie ustawiona jako „Brutto”)</w:t>
+      </w:r>
+    </w:p>
+    <w:p>
+      <w:pPr>
+        <w:pStyle w:val="BodyText"/>
+        <w:widowControl/>
+        <w:numPr>
+          <w:ilvl w:val="0"/>
+          <w:numId w:val="1"/>
+        </w:numPr>
+        <w:suppressAutoHyphens w:val="true"/>
+        <w:overflowPunct w:val="true"/>
+        <w:bidi w:val="0"/>
+        <w:spacing w:lineRule="auto" w:line="360" w:before="0" w:after="0"/>
+        <w:ind w:hanging="0" w:left="567" w:right="0"/>
+        <w:jc w:val="left"/>
+        <w:rPr>
+          <w:b/>
+          <w:bCs/>
+        </w:rPr>
+      </w:pPr>
+      <w:r>
+        <w:rPr>
+          <w:b/>
+          <w:bCs/>
+        </w:rPr>
+        <w:t>$disabled</w:t>
+      </w:r>
+      <w:r>
+        <w:rPr>
+          <w:b w:val="false"/>
+          <w:bCs w:val="false"/>
+        </w:rPr>
+        <w:t xml:space="preserve"> – zmienna blokująca obliczenie wypłaty użytkownikowi (domyślnie ustawiona jako fałsz)</w:t>
+      </w:r>
+    </w:p>
+    <w:p>
+      <w:pPr>
+        <w:pStyle w:val="BodyText"/>
+        <w:widowControl/>
+        <w:numPr>
+          <w:ilvl w:val="0"/>
+          <w:numId w:val="0"/>
+        </w:numPr>
+        <w:suppressAutoHyphens w:val="true"/>
+        <w:overflowPunct w:val="true"/>
+        <w:bidi w:val="0"/>
+        <w:spacing w:lineRule="auto" w:line="360" w:before="0" w:after="0"/>
+        <w:ind w:firstLine="425" w:left="0" w:right="0"/>
+        <w:jc w:val="both"/>
+        <w:rPr>
+          <w:b/>
+          <w:bCs/>
+        </w:rPr>
+      </w:pPr>
+      <w:r>
+        <w:rPr>
+          <w:b w:val="false"/>
+          <w:bCs w:val="false"/>
+        </w:rPr>
+        <w:t xml:space="preserve">Funkcja </w:t>
+      </w:r>
+      <w:r>
+        <w:rPr>
+          <w:b/>
+          <w:bCs/>
+        </w:rPr>
+        <w:t>calculate</w:t>
+      </w:r>
+      <w:r>
+        <w:rPr>
+          <w:b w:val="false"/>
+          <w:bCs w:val="false"/>
+        </w:rPr>
+        <w:t xml:space="preserve"> przyjmuje wprowadzoną wartość i nadpisuje ją w zmiennej $</w:t>
+      </w:r>
+      <w:r>
+        <w:rPr>
+          <w:b/>
+          <w:bCs/>
+        </w:rPr>
+        <w:t>salary</w:t>
+      </w:r>
+      <w:r>
+        <w:rPr>
+          <w:b w:val="false"/>
+          <w:bCs w:val="false"/>
+        </w:rPr>
+        <w:t xml:space="preserve">. Następnie warunek if sprawdza, czy tekst zadeklarowany w zmiennej </w:t>
+      </w:r>
+      <w:r>
+        <w:rPr>
+          <w:b/>
+          <w:bCs/>
+        </w:rPr>
+        <w:t xml:space="preserve">$calculate </w:t>
+      </w:r>
+      <w:r>
+        <w:rPr>
+          <w:b w:val="false"/>
+          <w:bCs w:val="false"/>
+        </w:rPr>
+        <w:t xml:space="preserve">wynosi „Brutto”. Jeśli warunek jest prawdziwy, zostaje wywołana funkcja </w:t>
+      </w:r>
+      <w:r>
+        <w:rPr>
+          <w:b/>
+          <w:bCs/>
+        </w:rPr>
+        <w:t>calculateNetSalary</w:t>
+      </w:r>
+      <w:r>
+        <w:rPr>
+          <w:b w:val="false"/>
+          <w:bCs w:val="false"/>
+        </w:rPr>
+        <w:t>. W przypadku gdy $</w:t>
+      </w:r>
+      <w:r>
+        <w:rPr>
+          <w:b/>
+          <w:bCs/>
+        </w:rPr>
+        <w:t>calculate</w:t>
+      </w:r>
+      <w:r>
+        <w:rPr>
+          <w:b w:val="false"/>
+          <w:bCs w:val="false"/>
+        </w:rPr>
+        <w:t xml:space="preserve"> wynosi „Netto”, wykonywana jest funkcja </w:t>
+      </w:r>
+      <w:r>
+        <w:rPr>
+          <w:b/>
+          <w:bCs/>
+        </w:rPr>
+        <w:t>calculateBruttoSalary</w:t>
+      </w:r>
+      <w:r>
+        <w:rPr>
+          <w:b w:val="false"/>
+          <w:bCs w:val="false"/>
+        </w:rPr>
+        <w:t>.</w:t>
+      </w:r>
+    </w:p>
+    <w:p>
+      <w:pPr>
+        <w:pStyle w:val="BodyText"/>
+        <w:widowControl/>
+        <w:numPr>
+          <w:ilvl w:val="0"/>
+          <w:numId w:val="0"/>
+        </w:numPr>
+        <w:suppressAutoHyphens w:val="true"/>
+        <w:overflowPunct w:val="true"/>
+        <w:bidi w:val="0"/>
+        <w:spacing w:lineRule="auto" w:line="360" w:before="0" w:after="0"/>
+        <w:ind w:firstLine="425" w:left="0" w:right="0"/>
+        <w:jc w:val="both"/>
+        <w:rPr>
+          <w:b/>
+          <w:bCs/>
+        </w:rPr>
+      </w:pPr>
+      <w:r>
+        <w:rPr>
+          <w:b w:val="false"/>
+          <w:bCs w:val="false"/>
+        </w:rPr>
+        <w:t xml:space="preserve">Algorytm funkcji  </w:t>
+      </w:r>
+      <w:r>
+        <w:rPr>
+          <w:b/>
+          <w:bCs/>
+        </w:rPr>
+        <w:t xml:space="preserve">calculateNetSalary </w:t>
+      </w:r>
+      <w:r>
+        <w:rPr>
+          <w:b w:val="false"/>
+          <w:bCs w:val="false"/>
+        </w:rPr>
+        <w:t>został przedstawiony na rysunku .</w:t>
+      </w:r>
+    </w:p>
+    <w:p>
+      <w:pPr>
+        <w:pStyle w:val="BodyText"/>
+        <w:ind w:firstLine="425" w:left="0" w:right="0"/>
+        <w:jc w:val="both"/>
+        <w:rPr/>
+      </w:pPr>
+      <w:r>
+        <w:rPr/>
+        <w:t xml:space="preserve">Na początku funkcji deklarowane są zmienne ubezpieczeń </w:t>
+      </w:r>
+      <w:r>
+        <w:rPr>
+          <w:b/>
+          <w:bCs/>
+        </w:rPr>
+        <w:t>$retirementInsurance</w:t>
+      </w:r>
+      <w:r>
+        <w:rPr>
+          <w:b w:val="false"/>
+          <w:bCs w:val="false"/>
+        </w:rPr>
+        <w:t>,</w:t>
+      </w:r>
+      <w:r>
+        <w:rPr/>
+        <w:t xml:space="preserve"> </w:t>
+      </w:r>
+      <w:r>
+        <w:rPr>
+          <w:b/>
+          <w:bCs/>
+        </w:rPr>
+        <w:t>$healthInsurance</w:t>
+      </w:r>
+      <w:r>
+        <w:rPr>
+          <w:b w:val="false"/>
+          <w:bCs w:val="false"/>
+        </w:rPr>
+        <w:t>,</w:t>
+      </w:r>
+      <w:r>
+        <w:rPr>
+          <w:b/>
+          <w:bCs/>
+        </w:rPr>
+        <w:t xml:space="preserve"> $pensionInsurance</w:t>
+      </w:r>
+      <w:r>
+        <w:rPr>
+          <w:b w:val="false"/>
+          <w:bCs w:val="false"/>
+        </w:rPr>
+        <w:t xml:space="preserve"> i </w:t>
+      </w:r>
+      <w:r>
+        <w:rPr>
+          <w:b/>
+          <w:bCs/>
+        </w:rPr>
+        <w:t>$disabilityInsurance</w:t>
+      </w:r>
+      <w:r>
+        <w:rPr>
+          <w:b w:val="false"/>
+          <w:bCs w:val="false"/>
+        </w:rPr>
+        <w:t>, którym przypisywane są odpowiednie wartości procentowe</w:t>
+      </w:r>
+      <w:r>
+        <w:rPr/>
+        <w:t xml:space="preserve"> odprowadzane od wypłaty brutto. Następnie zmiennym zadeklarowanym na początku klasy przypisane są wyniki obliczenia wprowadzonej wypłaty brutto przemnożone przez wartości procentowe poszczególnych zmiennych ubezpieczeń.</w:t>
+        <w:br/>
+      </w:r>
+      <w:r>
+        <w:rPr/>
+        <w:t xml:space="preserve">Od wprowadzonej przez użytkownika wypłaty odejmuje się obliczone wartości ubezpieczeń, które zapisane są w zmiennej </w:t>
+      </w:r>
+      <w:r>
+        <w:rPr>
+          <w:b/>
+          <w:bCs/>
+        </w:rPr>
+        <w:t>$netSalary</w:t>
+      </w:r>
+      <w:r>
+        <w:rPr/>
+        <w:t xml:space="preserve">. Na końcu wynik przechowywany w </w:t>
+      </w:r>
+      <w:r>
+        <w:rPr>
+          <w:b/>
+          <w:bCs/>
+        </w:rPr>
+        <w:t>$netSalary</w:t>
+      </w:r>
+      <w:r>
+        <w:rPr/>
+        <w:t xml:space="preserve"> jest nadpisany w zmiennej klasy </w:t>
+      </w:r>
+      <w:r>
+        <w:rPr>
+          <w:b/>
+          <w:bCs/>
+        </w:rPr>
+        <w:t>$result</w:t>
+      </w:r>
+      <w:r>
+        <w:rPr/>
+        <w:t>.</w:t>
+      </w:r>
+      <w:r>
+        <w:br w:type="page"/>
+      </w:r>
+    </w:p>
+    <w:p>
+      <w:pPr>
+        <w:pStyle w:val="BodyText"/>
+        <w:rPr/>
+      </w:pPr>
+      <w:r>
+        <w:rPr/>
         <mc:AlternateContent>
           <mc:Choice Requires="wps">
             <w:drawing>
-              <wp:anchor behindDoc="0" distT="230505" distB="230505" distL="230505" distR="230505" simplePos="0" locked="0" layoutInCell="0" allowOverlap="1" relativeHeight="44">
+              <wp:anchor behindDoc="0" distT="230505" distB="230505" distL="230505" distR="230505" simplePos="0" locked="0" layoutInCell="0" allowOverlap="1" relativeHeight="34">
                 <wp:simplePos x="0" y="0"/>
                 <wp:positionH relativeFrom="column">
-                  <wp:posOffset>926465</wp:posOffset>
+                  <wp:posOffset>47625</wp:posOffset>
                 </wp:positionH>
                 <wp:positionV relativeFrom="paragraph">
-                  <wp:posOffset>1564005</wp:posOffset>
+                  <wp:posOffset>142875</wp:posOffset>
                 </wp:positionV>
-                <wp:extent cx="4153535" cy="6012180"/>
+                <wp:extent cx="6120130" cy="2481580"/>
                 <wp:effectExtent l="0" t="0" r="0" b="0"/>
-                <wp:wrapSquare wrapText="bothSides"/>
-                <wp:docPr id="14" name="Ramka13"/>
+                <wp:wrapSquare wrapText="largest"/>
+                <wp:docPr id="14" name="Ramka16"/>
                 <a:graphic xmlns:a="http://schemas.openxmlformats.org/drawingml/2006/main">
                   <a:graphicData uri="http://schemas.microsoft.com/office/word/2010/wordprocessingShape">
                     <wps:wsp>
-                      <wps:cNvSpPr txBox="1"/>
+                      <wps:cNvSpPr/>
                       <wps:spPr>
                         <a:xfrm>
                           <a:off x="0" y="0"/>
-                          <a:ext cx="4153535" cy="6012180"/>
+                          <a:ext cx="6120000" cy="2481480"/>
                         </a:xfrm>
-                        <a:prstGeom prst="rect"/>
+                        <a:prstGeom prst="rect">
+                          <a:avLst/>
+                        </a:prstGeom>
                         <a:solidFill>
-                          <a:srgbClr val="FFFFFF"/>
+                          <a:srgbClr val="ffffff"/>
                         </a:solidFill>
+                        <a:ln w="0">
+                          <a:noFill/>
+                        </a:ln>
                       </wps:spPr>
+                      <wps:style>
+                        <a:lnRef idx="0"/>
+                        <a:fillRef idx="0"/>
+                        <a:effectRef idx="0"/>
+                        <a:fontRef idx="minor"/>
+                      </wps:style>
                       <wps:txbx>
                         <w:txbxContent>
                           <w:p>
@@ -10679,17 +11261,12 @@
                               </w:rPr>
                             </w:pPr>
                             <w:r>
-                              <w:rPr>
-                                <w:i w:val="false"/>
-                                <w:iCs w:val="false"/>
-                                <w:sz w:val="22"/>
-                                <w:szCs w:val="22"/>
-                              </w:rPr>
+                              <w:rPr/>
                               <w:drawing>
                                 <wp:inline distT="0" distB="0" distL="0" distR="0">
-                                  <wp:extent cx="4153535" cy="5589270"/>
+                                  <wp:extent cx="6120130" cy="2155825"/>
                                   <wp:effectExtent l="0" t="0" r="0" b="0"/>
-                                  <wp:docPr id="15" name="Obraz15" descr=""/>
+                                  <wp:docPr id="16" name="Obraz16" descr=""/>
                                   <wp:cNvGraphicFramePr>
                                     <a:graphicFrameLocks xmlns:a="http://schemas.openxmlformats.org/drawingml/2006/main" noChangeAspect="1"/>
                                   </wp:cNvGraphicFramePr>
@@ -10697,7 +11274,7 @@
                                     <a:graphicData uri="http://schemas.openxmlformats.org/drawingml/2006/picture">
                                       <pic:pic xmlns:pic="http://schemas.openxmlformats.org/drawingml/2006/picture">
                                         <pic:nvPicPr>
-                                          <pic:cNvPr id="15" name="Obraz15" descr=""/>
+                                          <pic:cNvPr id="16" name="Obraz16" descr=""/>
                                           <pic:cNvPicPr>
                                             <a:picLocks noChangeAspect="1" noChangeArrowheads="1"/>
                                           </pic:cNvPicPr>
@@ -10711,7 +11288,7 @@
                                         <pic:spPr bwMode="auto">
                                           <a:xfrm>
                                             <a:off x="0" y="0"/>
-                                            <a:ext cx="4153535" cy="5589270"/>
+                                            <a:ext cx="6120130" cy="2155825"/>
                                           </a:xfrm>
                                           <a:prstGeom prst="rect">
                                             <a:avLst/>
@@ -10722,6 +11299,14 @@
                                   </a:graphic>
                                 </wp:inline>
                               </w:drawing>
+                            </w:r>
+                            <w:r>
+                              <w:rPr>
+                                <w:i w:val="false"/>
+                                <w:iCs w:val="false"/>
+                                <w:sz w:val="22"/>
+                                <w:szCs w:val="22"/>
+                              </w:rPr>
                               <w:t xml:space="preserve">Rysunek </w:t>
                             </w:r>
                             <w:r>
@@ -10776,12 +11361,12 @@
                                 <w:sz w:val="22"/>
                                 <w:szCs w:val="22"/>
                               </w:rPr>
-                              <w:t>: Kalkulator wypłat - zmienne algorytmu i funkcja uruchamiająca obliczanie wypłat</w:t>
+                              <w:t>: Kalkulator wypłat - funkcja obliczająca wypłatę netto</w:t>
                             </w:r>
                           </w:p>
                         </w:txbxContent>
                       </wps:txbx>
-                      <wps:bodyPr anchor="t" lIns="0" tIns="0" rIns="0" bIns="0">
+                      <wps:bodyPr lIns="0" rIns="0" tIns="0" bIns="0" anchor="t">
                         <a:noAutofit/>
                       </wps:bodyPr>
                     </wps:wsp>
@@ -10792,8 +11377,10 @@
           </mc:Choice>
           <mc:Fallback>
             <w:pict>
-              <v:rect style="position:absolute;rotation:-0;width:327.05pt;height:473.4pt;mso-wrap-distance-left:18.15pt;mso-wrap-distance-right:18.15pt;mso-wrap-distance-top:18.15pt;mso-wrap-distance-bottom:18.15pt;margin-top:123.15pt;mso-position-vertical-relative:text;margin-left:72.95pt;mso-position-horizontal-relative:text">
-                <v:textbox inset="0in,0in,0in,0in">
+              <v:rect id="shape_0" ID="Ramka16" path="m0,0l-2147483645,0l-2147483645,-2147483646l0,-2147483646xe" fillcolor="white" stroked="f" o:allowincell="f" style="position:absolute;margin-left:3.75pt;margin-top:11.25pt;width:481.85pt;height:195.35pt;mso-wrap-style:square;v-text-anchor:top">
+                <v:fill o:detectmouseclick="t" type="solid" color2="black"/>
+                <v:stroke color="#3465a4" joinstyle="round" endcap="flat"/>
+                <v:textbox>
                   <w:txbxContent>
                     <w:p>
                       <w:pPr>
@@ -10809,17 +11396,12 @@
                         </w:rPr>
                       </w:pPr>
                       <w:r>
-                        <w:rPr>
-                          <w:i w:val="false"/>
-                          <w:iCs w:val="false"/>
-                          <w:sz w:val="22"/>
-                          <w:szCs w:val="22"/>
-                        </w:rPr>
+                        <w:rPr/>
                         <w:drawing>
                           <wp:inline distT="0" distB="0" distL="0" distR="0">
-                            <wp:extent cx="4153535" cy="5589270"/>
+                            <wp:extent cx="6120130" cy="2155825"/>
                             <wp:effectExtent l="0" t="0" r="0" b="0"/>
-                            <wp:docPr id="16" name="Obraz15" descr=""/>
+                            <wp:docPr id="17" name="Obraz16" descr=""/>
                             <wp:cNvGraphicFramePr>
                               <a:graphicFrameLocks xmlns:a="http://schemas.openxmlformats.org/drawingml/2006/main" noChangeAspect="1"/>
                             </wp:cNvGraphicFramePr>
@@ -10827,7 +11409,7 @@
                               <a:graphicData uri="http://schemas.openxmlformats.org/drawingml/2006/picture">
                                 <pic:pic xmlns:pic="http://schemas.openxmlformats.org/drawingml/2006/picture">
                                   <pic:nvPicPr>
-                                    <pic:cNvPr id="16" name="Obraz15" descr=""/>
+                                    <pic:cNvPr id="17" name="Obraz16" descr=""/>
                                     <pic:cNvPicPr>
                                       <a:picLocks noChangeAspect="1" noChangeArrowheads="1"/>
                                     </pic:cNvPicPr>
@@ -10841,7 +11423,7 @@
                                   <pic:spPr bwMode="auto">
                                     <a:xfrm>
                                       <a:off x="0" y="0"/>
-                                      <a:ext cx="4153535" cy="5589270"/>
+                                      <a:ext cx="6120130" cy="2155825"/>
                                     </a:xfrm>
                                     <a:prstGeom prst="rect">
                                       <a:avLst/>
@@ -10852,6 +11434,14 @@
                             </a:graphic>
                           </wp:inline>
                         </w:drawing>
+                      </w:r>
+                      <w:r>
+                        <w:rPr>
+                          <w:i w:val="false"/>
+                          <w:iCs w:val="false"/>
+                          <w:sz w:val="22"/>
+                          <w:szCs w:val="22"/>
+                        </w:rPr>
                         <w:t xml:space="preserve">Rysunek </w:t>
                       </w:r>
                       <w:r>
@@ -10906,12 +11496,12 @@
                           <w:sz w:val="22"/>
                           <w:szCs w:val="22"/>
                         </w:rPr>
-                        <w:t>: Kalkulator wypłat - zmienne algorytmu i funkcja uruchamiająca obliczanie wypłat</w:t>
+                        <w:t>: Kalkulator wypłat - funkcja obliczająca wypłatę netto</w:t>
                       </w:r>
                     </w:p>
                   </w:txbxContent>
                 </v:textbox>
-                <w10:wrap type="square"/>
+                <w10:wrap type="square" side="largest"/>
               </v:rect>
             </w:pict>
           </mc:Fallback>
@@ -10920,284 +11510,32 @@
     </w:p>
     <w:p>
       <w:pPr>
-        <w:pStyle w:val="BodyText"/>
-        <w:rPr/>
-      </w:pPr>
-      <w:r>
-        <w:rPr/>
-        <w:t>Na początku klasy zostały zadeklarowane zmienne:</w:t>
-      </w:r>
-    </w:p>
-    <w:p>
-      <w:pPr>
-        <w:pStyle w:val="BodyText"/>
+        <w:pStyle w:val="Heading2"/>
         <w:widowControl/>
         <w:numPr>
-          <w:ilvl w:val="0"/>
-          <w:numId w:val="1"/>
+          <w:ilvl w:val="1"/>
+          <w:numId w:val="9"/>
         </w:numPr>
         <w:suppressAutoHyphens w:val="true"/>
-        <w:overflowPunct w:val="false"/>
-        <w:bidi w:val="0"/>
-        <w:spacing w:lineRule="auto" w:line="360" w:before="0" w:after="0"/>
-        <w:ind w:hanging="0" w:left="567" w:right="0"/>
+        <w:bidi w:val="0"/>
+        <w:spacing w:lineRule="auto" w:line="259" w:before="119" w:after="119"/>
+        <w:ind w:hanging="0" w:left="0" w:right="0"/>
         <w:jc w:val="left"/>
         <w:rPr>
-          <w:b/>
-          <w:bCs/>
-        </w:rPr>
-      </w:pPr>
-      <w:r>
-        <w:rPr>
-          <w:b/>
-          <w:bCs/>
-        </w:rPr>
-        <w:t>$salary –</w:t>
-      </w:r>
-      <w:r>
-        <w:rPr>
-          <w:b w:val="false"/>
-          <w:bCs w:val="false"/>
-        </w:rPr>
-        <w:t xml:space="preserve"> wartość wypłaty podawana przez użytkownika, która ma zostać obliczona (domyślnie zmienna wynosi 0)</w:t>
-      </w:r>
-    </w:p>
-    <w:p>
-      <w:pPr>
-        <w:pStyle w:val="BodyText"/>
-        <w:widowControl/>
-        <w:numPr>
-          <w:ilvl w:val="0"/>
-          <w:numId w:val="1"/>
-        </w:numPr>
-        <w:suppressAutoHyphens w:val="true"/>
-        <w:overflowPunct w:val="false"/>
-        <w:bidi w:val="0"/>
-        <w:spacing w:lineRule="auto" w:line="360" w:before="0" w:after="0"/>
-        <w:ind w:hanging="0" w:left="567" w:right="0"/>
-        <w:jc w:val="left"/>
-        <w:rPr>
-          <w:b/>
-          <w:bCs/>
-        </w:rPr>
-      </w:pPr>
-      <w:r>
-        <w:rPr>
-          <w:b/>
-          <w:bCs/>
-        </w:rPr>
-        <w:t>$result –</w:t>
-      </w:r>
-      <w:r>
-        <w:rPr>
-          <w:b w:val="false"/>
-          <w:bCs w:val="false"/>
-        </w:rPr>
-        <w:t xml:space="preserve"> wynik obliczenia wypłaty, który zostanie wyświetlony na widoku strony</w:t>
-      </w:r>
-    </w:p>
-    <w:p>
-      <w:pPr>
-        <w:pStyle w:val="BodyText"/>
-        <w:widowControl/>
-        <w:numPr>
-          <w:ilvl w:val="0"/>
-          <w:numId w:val="1"/>
-        </w:numPr>
-        <w:suppressAutoHyphens w:val="true"/>
-        <w:overflowPunct w:val="false"/>
-        <w:bidi w:val="0"/>
-        <w:spacing w:lineRule="auto" w:line="360" w:before="0" w:after="0"/>
-        <w:ind w:hanging="0" w:left="567" w:right="0"/>
-        <w:jc w:val="left"/>
-        <w:rPr>
-          <w:b/>
-          <w:bCs/>
-        </w:rPr>
-      </w:pPr>
-      <w:r>
-        <w:rPr>
-          <w:b/>
-          <w:bCs/>
-        </w:rPr>
-        <w:t>$retirementInsurance –</w:t>
-      </w:r>
-      <w:r>
-        <w:rPr>
-          <w:b w:val="false"/>
-          <w:bCs w:val="false"/>
-        </w:rPr>
-        <w:t xml:space="preserve"> wartość ubezpieczenia emerytalnego</w:t>
-      </w:r>
-    </w:p>
-    <w:p>
-      <w:pPr>
-        <w:pStyle w:val="BodyText"/>
-        <w:widowControl/>
-        <w:numPr>
-          <w:ilvl w:val="0"/>
-          <w:numId w:val="1"/>
-        </w:numPr>
-        <w:suppressAutoHyphens w:val="true"/>
-        <w:overflowPunct w:val="false"/>
-        <w:bidi w:val="0"/>
-        <w:spacing w:lineRule="auto" w:line="360" w:before="0" w:after="0"/>
-        <w:ind w:hanging="0" w:left="567" w:right="0"/>
-        <w:jc w:val="left"/>
-        <w:rPr>
-          <w:b/>
-          <w:bCs/>
-        </w:rPr>
-      </w:pPr>
-      <w:r>
-        <w:rPr>
-          <w:b/>
-          <w:bCs/>
-        </w:rPr>
-        <w:t>$disabilityInsurance –</w:t>
-      </w:r>
-      <w:r>
-        <w:rPr>
-          <w:b w:val="false"/>
-          <w:bCs w:val="false"/>
-        </w:rPr>
-        <w:t xml:space="preserve"> wartość ubezpieczenia chorobowego</w:t>
-      </w:r>
-    </w:p>
-    <w:p>
-      <w:pPr>
-        <w:pStyle w:val="BodyText"/>
-        <w:widowControl/>
-        <w:numPr>
-          <w:ilvl w:val="0"/>
-          <w:numId w:val="1"/>
-        </w:numPr>
-        <w:suppressAutoHyphens w:val="true"/>
-        <w:overflowPunct w:val="false"/>
-        <w:bidi w:val="0"/>
-        <w:spacing w:lineRule="auto" w:line="360" w:before="0" w:after="0"/>
-        <w:ind w:hanging="0" w:left="567" w:right="0"/>
-        <w:jc w:val="left"/>
-        <w:rPr>
-          <w:b/>
-          <w:bCs/>
-        </w:rPr>
-      </w:pPr>
-      <w:r>
-        <w:rPr>
-          <w:b/>
-          <w:bCs/>
-        </w:rPr>
-        <w:t>$healthInsurance –</w:t>
-      </w:r>
-      <w:r>
-        <w:rPr>
-          <w:b w:val="false"/>
-          <w:bCs w:val="false"/>
-        </w:rPr>
-        <w:t xml:space="preserve"> wartość ubezpieczenia zdrowotnego</w:t>
-      </w:r>
-    </w:p>
-    <w:p>
-      <w:pPr>
-        <w:pStyle w:val="BodyText"/>
-        <w:widowControl/>
-        <w:numPr>
-          <w:ilvl w:val="0"/>
-          <w:numId w:val="1"/>
-        </w:numPr>
-        <w:suppressAutoHyphens w:val="true"/>
-        <w:overflowPunct w:val="false"/>
-        <w:bidi w:val="0"/>
-        <w:spacing w:lineRule="auto" w:line="360" w:before="0" w:after="0"/>
-        <w:ind w:hanging="0" w:left="567" w:right="0"/>
-        <w:jc w:val="left"/>
-        <w:rPr>
-          <w:b/>
-          <w:bCs/>
-        </w:rPr>
-      </w:pPr>
-      <w:r>
-        <w:rPr>
-          <w:b/>
-          <w:bCs/>
-        </w:rPr>
-        <w:t>$pensionInsurance –</w:t>
-      </w:r>
-      <w:r>
-        <w:rPr>
-          <w:b w:val="false"/>
-          <w:bCs w:val="false"/>
-        </w:rPr>
-        <w:t xml:space="preserve"> wartość ubezpieczenia rentowego</w:t>
-      </w:r>
-    </w:p>
-    <w:p>
-      <w:pPr>
-        <w:pStyle w:val="BodyText"/>
-        <w:widowControl/>
-        <w:numPr>
-          <w:ilvl w:val="0"/>
-          <w:numId w:val="1"/>
-        </w:numPr>
-        <w:suppressAutoHyphens w:val="true"/>
-        <w:overflowPunct w:val="false"/>
-        <w:bidi w:val="0"/>
-        <w:spacing w:lineRule="auto" w:line="360" w:before="0" w:after="0"/>
-        <w:ind w:hanging="0" w:left="567" w:right="0"/>
-        <w:jc w:val="left"/>
-        <w:rPr>
-          <w:b/>
-          <w:bCs/>
-        </w:rPr>
-      </w:pPr>
-      <w:r>
-        <w:rPr>
-          <w:b/>
-          <w:bCs/>
-        </w:rPr>
-        <w:t>$calculation</w:t>
-      </w:r>
-      <w:r>
-        <w:rPr>
-          <w:b w:val="false"/>
-          <w:bCs w:val="false"/>
-        </w:rPr>
-        <w:t xml:space="preserve"> – nazwa rodzaju wypłaty (domyślnie ustawiona jako „Brutto”)</w:t>
-      </w:r>
-    </w:p>
-    <w:p>
-      <w:pPr>
-        <w:pStyle w:val="BodyText"/>
-        <w:widowControl/>
-        <w:numPr>
-          <w:ilvl w:val="0"/>
-          <w:numId w:val="1"/>
-        </w:numPr>
-        <w:suppressAutoHyphens w:val="true"/>
-        <w:overflowPunct w:val="false"/>
-        <w:bidi w:val="0"/>
-        <w:spacing w:lineRule="auto" w:line="360" w:before="0" w:after="0"/>
-        <w:ind w:hanging="0" w:left="567" w:right="0"/>
-        <w:jc w:val="left"/>
-        <w:rPr>
-          <w:b/>
-          <w:bCs/>
-        </w:rPr>
-      </w:pPr>
-      <w:r>
-        <w:rPr>
-          <w:b/>
-          <w:bCs/>
-        </w:rPr>
-        <w:t>$disabled</w:t>
-      </w:r>
-      <w:r>
-        <w:rPr>
-          <w:b w:val="false"/>
-          <w:bCs w:val="false"/>
-        </w:rPr>
-        <w:t xml:space="preserve"> – zmienna blokująca obliczenie wypłaty użytkownikowi (domyślnie ustawiona jako fałsz)</w:t>
+          <w:rFonts w:ascii="Times New Roman" w:hAnsi="Times New Roman"/>
+          <w:sz w:val="28"/>
+          <w:szCs w:val="28"/>
+        </w:rPr>
+      </w:pPr>
+      <w:bookmarkStart w:id="173" w:name="__RefHeading___Toc2752_972672166"/>
+      <w:bookmarkEnd w:id="173"/>
+      <w:r>
+        <w:rPr>
+          <w:rFonts w:ascii="Times New Roman" w:hAnsi="Times New Roman"/>
+          <w:sz w:val="28"/>
+          <w:szCs w:val="28"/>
+        </w:rPr>
+        <w:t>Wyszukiwarka ofert pracy, firm i użytkowników</w:t>
       </w:r>
     </w:p>
     <w:p>
@@ -11209,256 +11547,57 @@
           <w:numId w:val="0"/>
         </w:numPr>
         <w:suppressAutoHyphens w:val="true"/>
-        <w:overflowPunct w:val="false"/>
+        <w:overflowPunct w:val="true"/>
         <w:bidi w:val="0"/>
         <w:spacing w:lineRule="auto" w:line="360" w:before="0" w:after="0"/>
         <w:ind w:firstLine="425" w:left="0" w:right="0"/>
         <w:jc w:val="both"/>
         <w:rPr>
-          <w:b/>
-          <w:bCs/>
-        </w:rPr>
-      </w:pPr>
-      <w:r>
-        <w:rPr>
-          <w:b w:val="false"/>
-          <w:bCs w:val="false"/>
-        </w:rPr>
-        <w:t xml:space="preserve">Funkcja </w:t>
-      </w:r>
-      <w:r>
-        <w:rPr>
-          <w:b/>
-          <w:bCs/>
-        </w:rPr>
-        <w:t>calculate</w:t>
-      </w:r>
-      <w:r>
-        <w:rPr>
-          <w:b w:val="false"/>
-          <w:bCs w:val="false"/>
-        </w:rPr>
-        <w:t xml:space="preserve"> przyjmuje wprowadzoną wartość i nadpisuje ją w zmiennej $</w:t>
-      </w:r>
-      <w:r>
-        <w:rPr>
-          <w:b/>
-          <w:bCs/>
-        </w:rPr>
-        <w:t>salary</w:t>
-      </w:r>
-      <w:r>
-        <w:rPr>
-          <w:b w:val="false"/>
-          <w:bCs w:val="false"/>
-        </w:rPr>
-        <w:t xml:space="preserve">. Następnie warunek if sprawdza, czy tekst zadeklarowany w zmiennej </w:t>
-      </w:r>
-      <w:r>
-        <w:rPr>
-          <w:b/>
-          <w:bCs/>
-        </w:rPr>
-        <w:t xml:space="preserve">$calculate </w:t>
-      </w:r>
-      <w:r>
-        <w:rPr>
-          <w:b w:val="false"/>
-          <w:bCs w:val="false"/>
-        </w:rPr>
-        <w:t xml:space="preserve">wynosi „Brutto”. Jeśli warunek jest prawdziwy, zostaje wywołana funkcja </w:t>
-      </w:r>
-      <w:r>
-        <w:rPr>
-          <w:b/>
-          <w:bCs/>
-        </w:rPr>
-        <w:t>calculateNetSalary</w:t>
-      </w:r>
-      <w:r>
-        <w:rPr>
-          <w:b w:val="false"/>
-          <w:bCs w:val="false"/>
-        </w:rPr>
-        <w:t>. W przypadku gdy $</w:t>
-      </w:r>
-      <w:r>
-        <w:rPr>
-          <w:b/>
-          <w:bCs/>
-        </w:rPr>
-        <w:t>calculate</w:t>
-      </w:r>
-      <w:r>
-        <w:rPr>
-          <w:b w:val="false"/>
-          <w:bCs w:val="false"/>
-        </w:rPr>
-        <w:t xml:space="preserve"> wynosi „Netto”, wykonywana jest funkcja </w:t>
-      </w:r>
-      <w:r>
-        <w:rPr>
-          <w:b/>
-          <w:bCs/>
-        </w:rPr>
-        <w:t>calculateBruttoSalary</w:t>
-      </w:r>
-      <w:r>
-        <w:rPr>
-          <w:b w:val="false"/>
-          <w:bCs w:val="false"/>
-        </w:rPr>
-        <w:t>.</w:t>
-      </w:r>
-    </w:p>
-    <w:p>
-      <w:pPr>
-        <w:pStyle w:val="BodyText"/>
-        <w:widowControl/>
-        <w:numPr>
-          <w:ilvl w:val="0"/>
-          <w:numId w:val="0"/>
-        </w:numPr>
-        <w:suppressAutoHyphens w:val="true"/>
-        <w:overflowPunct w:val="false"/>
-        <w:bidi w:val="0"/>
-        <w:spacing w:lineRule="auto" w:line="360" w:before="0" w:after="0"/>
-        <w:ind w:firstLine="425" w:left="0" w:right="0"/>
-        <w:jc w:val="both"/>
-        <w:rPr>
-          <w:b/>
-          <w:bCs/>
-        </w:rPr>
-      </w:pPr>
-      <w:r>
-        <w:rPr>
-          <w:b w:val="false"/>
-          <w:bCs w:val="false"/>
-        </w:rPr>
-        <w:t xml:space="preserve">Algorytm funkcji  </w:t>
-      </w:r>
-      <w:r>
-        <w:rPr>
-          <w:b/>
-          <w:bCs/>
-        </w:rPr>
-        <w:t xml:space="preserve">calculateNetSalary </w:t>
-      </w:r>
-      <w:r>
-        <w:rPr>
-          <w:b w:val="false"/>
-          <w:bCs w:val="false"/>
-        </w:rPr>
-        <w:t>został przedstawiony na rysunku .</w:t>
-      </w:r>
-    </w:p>
-    <w:p>
-      <w:pPr>
-        <w:pStyle w:val="BodyText"/>
-        <w:jc w:val="both"/>
-        <w:rPr/>
-      </w:pPr>
-      <w:r>
-        <w:rPr/>
-        <w:t xml:space="preserve">Na początku funkcji deklarowane są zmienne ubezpieczeń </w:t>
-      </w:r>
-      <w:r>
-        <w:rPr>
-          <w:b/>
-          <w:bCs/>
-        </w:rPr>
-        <w:t>$retirementInsurance</w:t>
-      </w:r>
-      <w:r>
-        <w:rPr>
-          <w:b w:val="false"/>
-          <w:bCs w:val="false"/>
-        </w:rPr>
-        <w:t>,</w:t>
-      </w:r>
-      <w:r>
-        <w:rPr/>
-        <w:t xml:space="preserve"> </w:t>
-      </w:r>
-      <w:r>
-        <w:rPr>
-          <w:b/>
-          <w:bCs/>
-        </w:rPr>
-        <w:t>$healthInsurance</w:t>
-      </w:r>
-      <w:r>
-        <w:rPr>
-          <w:b w:val="false"/>
-          <w:bCs w:val="false"/>
-        </w:rPr>
-        <w:t>,</w:t>
-      </w:r>
-      <w:r>
-        <w:rPr>
-          <w:b/>
-          <w:bCs/>
-        </w:rPr>
-        <w:t xml:space="preserve"> $pensionInsurance</w:t>
-      </w:r>
-      <w:r>
-        <w:rPr>
-          <w:b w:val="false"/>
-          <w:bCs w:val="false"/>
-        </w:rPr>
-        <w:t xml:space="preserve"> i </w:t>
-      </w:r>
-      <w:r>
-        <w:rPr>
-          <w:b/>
-          <w:bCs/>
-        </w:rPr>
-        <w:t>$disabilityInsurance</w:t>
-      </w:r>
-      <w:r>
-        <w:rPr>
-          <w:b w:val="false"/>
-          <w:bCs w:val="false"/>
-        </w:rPr>
-        <w:t>, którym przypisywane są odpowiednie wartości procentowe</w:t>
-      </w:r>
-      <w:r>
-        <w:rPr/>
-        <w:t xml:space="preserve"> odprowadzane od wypłaty brutto. Następnie zmiennym zadeklarowanym na początku klasy przypisane są wyniki obliczenia wprowadzonej wypłaty brutto przemnożone przez wartości procentowe poszczególnych zmiennych ubezpieczeń.</w:t>
-      </w:r>
-      <w:r>
-        <w:br w:type="page"/>
-      </w:r>
+          <w:sz w:val="24"/>
+          <w:szCs w:val="24"/>
+        </w:rPr>
+      </w:pPr>
       <w:r>
         <mc:AlternateContent>
           <mc:Choice Requires="wps">
             <w:drawing>
-              <wp:anchor behindDoc="0" distT="230505" distB="230505" distL="230505" distR="230505" simplePos="0" locked="0" layoutInCell="0" allowOverlap="1" relativeHeight="46">
+              <wp:anchor behindDoc="0" distT="224155" distB="230505" distL="224155" distR="230505" simplePos="0" locked="0" layoutInCell="0" allowOverlap="1" relativeHeight="26">
                 <wp:simplePos x="0" y="0"/>
                 <wp:positionH relativeFrom="column">
-                  <wp:posOffset>47625</wp:posOffset>
+                  <wp:posOffset>0</wp:posOffset>
                 </wp:positionH>
                 <wp:positionV relativeFrom="paragraph">
-                  <wp:posOffset>142875</wp:posOffset>
+                  <wp:posOffset>2069465</wp:posOffset>
                 </wp:positionV>
-                <wp:extent cx="6120130" cy="2481580"/>
+                <wp:extent cx="5760085" cy="3881755"/>
                 <wp:effectExtent l="0" t="0" r="0" b="0"/>
                 <wp:wrapSquare wrapText="largest"/>
-                <wp:docPr id="17" name="Ramka16"/>
+                <wp:docPr id="15" name="Ramka13"/>
                 <a:graphic xmlns:a="http://schemas.openxmlformats.org/drawingml/2006/main">
                   <a:graphicData uri="http://schemas.microsoft.com/office/word/2010/wordprocessingShape">
                     <wps:wsp>
-                      <wps:cNvSpPr txBox="1"/>
+                      <wps:cNvSpPr/>
                       <wps:spPr>
                         <a:xfrm>
                           <a:off x="0" y="0"/>
-                          <a:ext cx="6120130" cy="2481580"/>
+                          <a:ext cx="5760000" cy="3881880"/>
                         </a:xfrm>
-                        <a:prstGeom prst="rect"/>
+                        <a:prstGeom prst="rect">
+                          <a:avLst/>
+                        </a:prstGeom>
                         <a:solidFill>
-                          <a:srgbClr val="FFFFFF"/>
+                          <a:srgbClr val="ffffff"/>
                         </a:solidFill>
+                        <a:ln w="0">
+                          <a:noFill/>
+                        </a:ln>
                       </wps:spPr>
+                      <wps:style>
+                        <a:lnRef idx="0"/>
+                        <a:fillRef idx="0"/>
+                        <a:effectRef idx="0"/>
+                        <a:fontRef idx="minor"/>
+                      </wps:style>
                       <wps:txbx>
                         <w:txbxContent>
                           <w:p>
@@ -11467,25 +11606,17 @@
                               <w:spacing w:before="120" w:after="120"/>
                               <w:jc w:val="center"/>
                               <w:rPr>
-                                <w:i w:val="false"/>
-                                <w:i w:val="false"/>
-                                <w:iCs w:val="false"/>
                                 <w:sz w:val="22"/>
                                 <w:szCs w:val="22"/>
                               </w:rPr>
                             </w:pPr>
                             <w:r>
-                              <w:rPr>
-                                <w:i w:val="false"/>
-                                <w:iCs w:val="false"/>
-                                <w:sz w:val="22"/>
-                                <w:szCs w:val="22"/>
-                              </w:rPr>
+                              <w:rPr/>
                               <w:drawing>
                                 <wp:inline distT="0" distB="0" distL="0" distR="0">
-                                  <wp:extent cx="6120130" cy="2155825"/>
+                                  <wp:extent cx="5760085" cy="3556000"/>
                                   <wp:effectExtent l="0" t="0" r="0" b="0"/>
-                                  <wp:docPr id="18" name="Obraz16" descr=""/>
+                                  <wp:docPr id="17" name="Obraz13" descr=""/>
                                   <wp:cNvGraphicFramePr>
                                     <a:graphicFrameLocks xmlns:a="http://schemas.openxmlformats.org/drawingml/2006/main" noChangeAspect="1"/>
                                   </wp:cNvGraphicFramePr>
@@ -11493,7 +11624,7 @@
                                     <a:graphicData uri="http://schemas.openxmlformats.org/drawingml/2006/picture">
                                       <pic:pic xmlns:pic="http://schemas.openxmlformats.org/drawingml/2006/picture">
                                         <pic:nvPicPr>
-                                          <pic:cNvPr id="18" name="Obraz16" descr=""/>
+                                          <pic:cNvPr id="17" name="Obraz13" descr=""/>
                                           <pic:cNvPicPr>
                                             <a:picLocks noChangeAspect="1" noChangeArrowheads="1"/>
                                           </pic:cNvPicPr>
@@ -11507,7 +11638,7 @@
                                         <pic:spPr bwMode="auto">
                                           <a:xfrm>
                                             <a:off x="0" y="0"/>
-                                            <a:ext cx="6120130" cy="2155825"/>
+                                            <a:ext cx="5760085" cy="3556000"/>
                                           </a:xfrm>
                                           <a:prstGeom prst="rect">
                                             <a:avLst/>
@@ -11518,6 +11649,14 @@
                                   </a:graphic>
                                 </wp:inline>
                               </w:drawing>
+                            </w:r>
+                            <w:r>
+                              <w:rPr>
+                                <w:i w:val="false"/>
+                                <w:iCs w:val="false"/>
+                                <w:sz w:val="22"/>
+                                <w:szCs w:val="22"/>
+                              </w:rPr>
                               <w:t xml:space="preserve">Rysunek </w:t>
                             </w:r>
                             <w:r>
@@ -11572,12 +11711,12 @@
                                 <w:sz w:val="22"/>
                                 <w:szCs w:val="22"/>
                               </w:rPr>
-                              <w:t>: Kalkulator wypłat - funkcja obliczająca wypłatę netto</w:t>
+                              <w:t>: Wyszukiwarka ofert pracy – renderowanie rekordów bazy danych</w:t>
                             </w:r>
                           </w:p>
                         </w:txbxContent>
                       </wps:txbx>
-                      <wps:bodyPr anchor="t" lIns="0" tIns="0" rIns="0" bIns="0">
+                      <wps:bodyPr lIns="0" rIns="0" tIns="0" bIns="0" anchor="t">
                         <a:noAutofit/>
                       </wps:bodyPr>
                     </wps:wsp>
@@ -11588,8 +11727,10 @@
           </mc:Choice>
           <mc:Fallback>
             <w:pict>
-              <v:rect style="position:absolute;rotation:-0;width:481.9pt;height:195.4pt;mso-wrap-distance-left:18.15pt;mso-wrap-distance-right:18.15pt;mso-wrap-distance-top:18.15pt;mso-wrap-distance-bottom:18.15pt;margin-top:11.25pt;mso-position-vertical-relative:text;margin-left:3.75pt;mso-position-horizontal-relative:text">
-                <v:textbox inset="0in,0in,0in,0in">
+              <v:rect id="shape_0" ID="Ramka13" path="m0,0l-2147483645,0l-2147483645,-2147483646l0,-2147483646xe" fillcolor="white" stroked="f" o:allowincell="f" style="position:absolute;margin-left:0pt;margin-top:162.95pt;width:453.5pt;height:305.6pt;mso-wrap-style:square;v-text-anchor:top">
+                <v:fill o:detectmouseclick="t" type="solid" color2="black"/>
+                <v:stroke color="#3465a4" joinstyle="round" endcap="flat"/>
+                <v:textbox>
                   <w:txbxContent>
                     <w:p>
                       <w:pPr>
@@ -11597,25 +11738,17 @@
                         <w:spacing w:before="120" w:after="120"/>
                         <w:jc w:val="center"/>
                         <w:rPr>
-                          <w:i w:val="false"/>
-                          <w:i w:val="false"/>
-                          <w:iCs w:val="false"/>
                           <w:sz w:val="22"/>
                           <w:szCs w:val="22"/>
                         </w:rPr>
                       </w:pPr>
                       <w:r>
-                        <w:rPr>
-                          <w:i w:val="false"/>
-                          <w:iCs w:val="false"/>
-                          <w:sz w:val="22"/>
-                          <w:szCs w:val="22"/>
-                        </w:rPr>
+                        <w:rPr/>
                         <w:drawing>
                           <wp:inline distT="0" distB="0" distL="0" distR="0">
-                            <wp:extent cx="6120130" cy="2155825"/>
+                            <wp:extent cx="5760085" cy="3556000"/>
                             <wp:effectExtent l="0" t="0" r="0" b="0"/>
-                            <wp:docPr id="19" name="Obraz16" descr=""/>
+                            <wp:docPr id="18" name="Obraz13" descr=""/>
                             <wp:cNvGraphicFramePr>
                               <a:graphicFrameLocks xmlns:a="http://schemas.openxmlformats.org/drawingml/2006/main" noChangeAspect="1"/>
                             </wp:cNvGraphicFramePr>
@@ -11623,7 +11756,7 @@
                               <a:graphicData uri="http://schemas.openxmlformats.org/drawingml/2006/picture">
                                 <pic:pic xmlns:pic="http://schemas.openxmlformats.org/drawingml/2006/picture">
                                   <pic:nvPicPr>
-                                    <pic:cNvPr id="19" name="Obraz16" descr=""/>
+                                    <pic:cNvPr id="18" name="Obraz13" descr=""/>
                                     <pic:cNvPicPr>
                                       <a:picLocks noChangeAspect="1" noChangeArrowheads="1"/>
                                     </pic:cNvPicPr>
@@ -11637,7 +11770,7 @@
                                   <pic:spPr bwMode="auto">
                                     <a:xfrm>
                                       <a:off x="0" y="0"/>
-                                      <a:ext cx="6120130" cy="2155825"/>
+                                      <a:ext cx="5760085" cy="3556000"/>
                                     </a:xfrm>
                                     <a:prstGeom prst="rect">
                                       <a:avLst/>
@@ -11648,6 +11781,14 @@
                             </a:graphic>
                           </wp:inline>
                         </w:drawing>
+                      </w:r>
+                      <w:r>
+                        <w:rPr>
+                          <w:i w:val="false"/>
+                          <w:iCs w:val="false"/>
+                          <w:sz w:val="22"/>
+                          <w:szCs w:val="22"/>
+                        </w:rPr>
                         <w:t xml:space="preserve">Rysunek </w:t>
                       </w:r>
                       <w:r>
@@ -11702,7 +11843,7 @@
                           <w:sz w:val="22"/>
                           <w:szCs w:val="22"/>
                         </w:rPr>
-                        <w:t>: Kalkulator wypłat - funkcja obliczająca wypłatę netto</w:t>
+                        <w:t>: Wyszukiwarka ofert pracy – renderowanie rekordów bazy danych</w:t>
                       </w:r>
                     </w:p>
                   </w:txbxContent>
@@ -11713,35 +11854,12 @@
           </mc:Fallback>
         </mc:AlternateContent>
       </w:r>
-    </w:p>
-    <w:p>
-      <w:pPr>
-        <w:pStyle w:val="Heading2"/>
-        <w:widowControl/>
-        <w:numPr>
-          <w:ilvl w:val="1"/>
-          <w:numId w:val="9"/>
-        </w:numPr>
-        <w:suppressAutoHyphens w:val="true"/>
-        <w:bidi w:val="0"/>
-        <w:spacing w:lineRule="auto" w:line="259" w:before="119" w:after="119"/>
-        <w:ind w:hanging="0" w:left="0" w:right="0"/>
-        <w:jc w:val="left"/>
-        <w:rPr>
-          <w:rFonts w:ascii="Times New Roman" w:hAnsi="Times New Roman"/>
-          <w:sz w:val="28"/>
-          <w:szCs w:val="28"/>
-        </w:rPr>
-      </w:pPr>
-      <w:bookmarkStart w:id="173" w:name="__RefHeading___Toc2752_972672166"/>
-      <w:bookmarkEnd w:id="173"/>
-      <w:r>
-        <w:rPr>
-          <w:rFonts w:ascii="Times New Roman" w:hAnsi="Times New Roman"/>
-          <w:sz w:val="28"/>
-          <w:szCs w:val="28"/>
-        </w:rPr>
-        <w:t>Wyszukiwarka ofert pracy, firm i użytkowników</w:t>
+      <w:r>
+        <w:rPr>
+          <w:sz w:val="24"/>
+          <w:szCs w:val="24"/>
+        </w:rPr>
+        <w:t>Zadaniem wyszukiwarki w aplikacji jest filtrowanie i wyświetlanie odpowiednich rekordów na podstawie wprowadzonych parametrów przez użytkownika strony. Wyszukiwanie można dokonać przy pomocy paska wyszukiwania, w którym korzystający z aplikacji wprowadza frazę i na jej podstawie odnajduje kluczowe słowa pasujące do danego rekordu oraz przy pomocy pobocznych filtrów wyszukiwania zaznaczając odpowiednie kategorie, do których należy szukany przez użytkownika wynik. Działanie funkcji renderującej wyniki wyszukiwania przedstawiono na rysunku 13.</w:t>
       </w:r>
     </w:p>
     <w:p>
@@ -11753,7 +11871,7 @@
           <w:numId w:val="0"/>
         </w:numPr>
         <w:suppressAutoHyphens w:val="true"/>
-        <w:overflowPunct w:val="false"/>
+        <w:overflowPunct w:val="true"/>
         <w:bidi w:val="0"/>
         <w:spacing w:lineRule="auto" w:line="360" w:before="0" w:after="0"/>
         <w:ind w:firstLine="425" w:left="0" w:right="0"/>
@@ -11764,21 +11882,574 @@
         </w:rPr>
       </w:pPr>
       <w:r>
+        <w:rPr>
+          <w:sz w:val="24"/>
+          <w:szCs w:val="24"/>
+        </w:rPr>
+        <w:t xml:space="preserve">Funkcja </w:t>
+      </w:r>
+      <w:r>
+        <w:rPr>
+          <w:b/>
+          <w:bCs/>
+          <w:sz w:val="24"/>
+          <w:szCs w:val="24"/>
+        </w:rPr>
+        <w:t xml:space="preserve">offerRender </w:t>
+      </w:r>
+      <w:r>
+        <w:rPr>
+          <w:b w:val="false"/>
+          <w:bCs w:val="false"/>
+          <w:sz w:val="24"/>
+          <w:szCs w:val="24"/>
+        </w:rPr>
+        <w:t xml:space="preserve">wykonuje zapytanie modelu </w:t>
+      </w:r>
+      <w:r>
+        <w:rPr>
+          <w:b/>
+          <w:bCs/>
+          <w:sz w:val="24"/>
+          <w:szCs w:val="24"/>
+        </w:rPr>
+        <w:t>Offer</w:t>
+      </w:r>
+      <w:r>
+        <w:rPr>
+          <w:b w:val="false"/>
+          <w:bCs w:val="false"/>
+          <w:sz w:val="24"/>
+          <w:szCs w:val="24"/>
+        </w:rPr>
+        <w:t>.</w:t>
+      </w:r>
+      <w:r>
+        <w:rPr>
+          <w:b/>
+          <w:bCs/>
+          <w:sz w:val="24"/>
+          <w:szCs w:val="24"/>
+        </w:rPr>
+        <w:t xml:space="preserve"> </w:t>
+      </w:r>
+      <w:r>
+        <w:rPr>
+          <w:b w:val="false"/>
+          <w:bCs w:val="false"/>
+          <w:sz w:val="24"/>
+          <w:szCs w:val="24"/>
+        </w:rPr>
+        <w:t xml:space="preserve">Na początku parametr </w:t>
+      </w:r>
+      <w:r>
+        <w:rPr>
+          <w:b/>
+          <w:bCs/>
+          <w:sz w:val="24"/>
+          <w:szCs w:val="24"/>
+        </w:rPr>
+        <w:t>where(‘active’, ‘=’, 1)</w:t>
+      </w:r>
+      <w:r>
+        <w:rPr>
+          <w:b w:val="false"/>
+          <w:bCs w:val="false"/>
+          <w:sz w:val="24"/>
+          <w:szCs w:val="24"/>
+        </w:rPr>
+        <w:t xml:space="preserve"> wybiera tylko te oferty, które są aktywne.</w:t>
+      </w:r>
+    </w:p>
+    <w:p>
+      <w:pPr>
+        <w:pStyle w:val="BodyText"/>
+        <w:widowControl/>
+        <w:numPr>
+          <w:ilvl w:val="0"/>
+          <w:numId w:val="0"/>
+        </w:numPr>
+        <w:suppressAutoHyphens w:val="true"/>
+        <w:overflowPunct w:val="true"/>
+        <w:bidi w:val="0"/>
+        <w:spacing w:lineRule="auto" w:line="360" w:before="0" w:after="0"/>
+        <w:ind w:firstLine="425" w:left="0" w:right="0"/>
+        <w:jc w:val="both"/>
+        <w:rPr>
+          <w:sz w:val="24"/>
+          <w:szCs w:val="24"/>
+        </w:rPr>
+      </w:pPr>
+      <w:r>
+        <w:rPr>
+          <w:b w:val="false"/>
+          <w:bCs w:val="false"/>
+          <w:sz w:val="24"/>
+          <w:szCs w:val="24"/>
+        </w:rPr>
+        <w:t xml:space="preserve">Następnie parametr </w:t>
+      </w:r>
+      <w:r>
+        <w:rPr>
+          <w:b/>
+          <w:bCs/>
+          <w:sz w:val="24"/>
+          <w:szCs w:val="24"/>
+        </w:rPr>
+        <w:t>when</w:t>
+      </w:r>
+      <w:r>
+        <w:rPr>
+          <w:b w:val="false"/>
+          <w:bCs w:val="false"/>
+          <w:sz w:val="24"/>
+          <w:szCs w:val="24"/>
+        </w:rPr>
+        <w:t xml:space="preserve"> sprawdza, czy wprowadzony parametr wynosi sortowanie według najnowszych ofert (</w:t>
+      </w:r>
+      <w:r>
+        <w:rPr>
+          <w:b/>
+          <w:bCs/>
+          <w:sz w:val="24"/>
+          <w:szCs w:val="24"/>
+        </w:rPr>
+        <w:t>$this→sortOffer === ‘new’</w:t>
+      </w:r>
+      <w:r>
+        <w:rPr>
+          <w:b w:val="false"/>
+          <w:bCs w:val="false"/>
+          <w:sz w:val="24"/>
+          <w:szCs w:val="24"/>
+        </w:rPr>
+        <w:t>) lub sortowanie według  najstarszych ofert (</w:t>
+      </w:r>
+      <w:r>
+        <w:rPr>
+          <w:b/>
+          <w:bCs/>
+          <w:sz w:val="24"/>
+          <w:szCs w:val="24"/>
+        </w:rPr>
+        <w:t>$this→sortOffer === ‘old’</w:t>
+      </w:r>
+      <w:r>
+        <w:rPr>
+          <w:b w:val="false"/>
+          <w:bCs w:val="false"/>
+          <w:sz w:val="24"/>
+          <w:szCs w:val="24"/>
+        </w:rPr>
+        <w:t xml:space="preserve">). Jeśli dane są zgodne to wykonywana jest wywołanie zwrotne, w którym dane </w:t>
+      </w:r>
+      <w:r>
+        <w:rPr>
+          <w:b/>
+          <w:bCs/>
+          <w:sz w:val="24"/>
+          <w:szCs w:val="24"/>
+        </w:rPr>
+        <w:t>$q</w:t>
+      </w:r>
+      <w:r>
+        <w:rPr>
+          <w:b w:val="false"/>
+          <w:bCs w:val="false"/>
+          <w:sz w:val="24"/>
+          <w:szCs w:val="24"/>
+        </w:rPr>
+        <w:t xml:space="preserve"> są sortowane według kolumny tabeli </w:t>
+      </w:r>
+      <w:r>
+        <w:rPr>
+          <w:b/>
+          <w:bCs/>
+          <w:sz w:val="24"/>
+          <w:szCs w:val="24"/>
+        </w:rPr>
+        <w:t>created_at</w:t>
+      </w:r>
+      <w:r>
+        <w:rPr>
+          <w:b w:val="false"/>
+          <w:bCs w:val="false"/>
+          <w:sz w:val="24"/>
+          <w:szCs w:val="24"/>
+        </w:rPr>
+        <w:t xml:space="preserve"> rosnąco (w przypadku opcji najstarsze) lub malejąco (w przypadku opcji najnowsze). Kolejny parametr </w:t>
+      </w:r>
+      <w:r>
+        <w:rPr>
+          <w:b/>
+          <w:bCs/>
+          <w:sz w:val="24"/>
+          <w:szCs w:val="24"/>
+        </w:rPr>
+        <w:t>when</w:t>
+      </w:r>
+      <w:r>
+        <w:rPr>
+          <w:b w:val="false"/>
+          <w:bCs w:val="false"/>
+          <w:sz w:val="24"/>
+          <w:szCs w:val="24"/>
+        </w:rPr>
+        <w:t xml:space="preserve"> sprawdza czy tablica </w:t>
+      </w:r>
+      <w:r>
+        <w:rPr>
+          <w:b/>
+          <w:bCs/>
+          <w:sz w:val="24"/>
+          <w:szCs w:val="24"/>
+        </w:rPr>
+        <w:t>$filterEmployments</w:t>
+      </w:r>
+      <w:r>
+        <w:rPr>
+          <w:b w:val="false"/>
+          <w:bCs w:val="false"/>
+          <w:sz w:val="24"/>
+          <w:szCs w:val="24"/>
+        </w:rPr>
+        <w:t>,</w:t>
+      </w:r>
+      <w:r>
+        <w:rPr>
+          <w:b/>
+          <w:bCs/>
+          <w:sz w:val="24"/>
+          <w:szCs w:val="24"/>
+        </w:rPr>
+        <w:t xml:space="preserve"> </w:t>
+      </w:r>
+      <w:r>
+        <w:rPr>
+          <w:b w:val="false"/>
+          <w:bCs w:val="false"/>
+          <w:sz w:val="24"/>
+          <w:szCs w:val="24"/>
+        </w:rPr>
+        <w:t>odpowiadająca za przechowywanie wprowadzonych opcji filtru na podstawie wymiaru pracy,</w:t>
+      </w:r>
+      <w:r>
+        <w:rPr>
+          <w:b/>
+          <w:bCs/>
+          <w:sz w:val="24"/>
+          <w:szCs w:val="24"/>
+        </w:rPr>
+        <w:t xml:space="preserve"> </w:t>
+      </w:r>
+      <w:r>
+        <w:rPr>
+          <w:b w:val="false"/>
+          <w:bCs w:val="false"/>
+          <w:sz w:val="24"/>
+          <w:szCs w:val="24"/>
+        </w:rPr>
+        <w:t xml:space="preserve">zawiera przy najmniej jeden element. W przypadku gdy dana tablica nie jest pusta wykonuje się wywołanie zwrotne, gdzie wybiera się tylko te dane </w:t>
+      </w:r>
+      <w:r>
+        <w:rPr>
+          <w:b/>
+          <w:bCs/>
+          <w:sz w:val="24"/>
+          <w:szCs w:val="24"/>
+        </w:rPr>
+        <w:t>$q</w:t>
+      </w:r>
+      <w:r>
+        <w:rPr>
+          <w:b w:val="false"/>
+          <w:bCs w:val="false"/>
+          <w:sz w:val="24"/>
+          <w:szCs w:val="24"/>
+        </w:rPr>
+        <w:t xml:space="preserve">, których id jest zgodne z danymi w kolumnie </w:t>
+      </w:r>
+      <w:r>
+        <w:rPr>
+          <w:b/>
+          <w:bCs/>
+          <w:sz w:val="24"/>
+          <w:szCs w:val="24"/>
+        </w:rPr>
+        <w:t>employment_id</w:t>
+      </w:r>
+      <w:r>
+        <w:rPr>
+          <w:b w:val="false"/>
+          <w:bCs w:val="false"/>
+          <w:sz w:val="24"/>
+          <w:szCs w:val="24"/>
+        </w:rPr>
+        <w:t>. W pozostałych przypadkach dla tablicy z filtrami szukającymi na podstawie rodzaju umowy (</w:t>
+      </w:r>
+      <w:r>
+        <w:rPr>
+          <w:b/>
+          <w:bCs/>
+          <w:sz w:val="24"/>
+          <w:szCs w:val="24"/>
+        </w:rPr>
+        <w:t>$flterContracts</w:t>
+      </w:r>
+      <w:r>
+        <w:rPr>
+          <w:b w:val="false"/>
+          <w:bCs w:val="false"/>
+          <w:sz w:val="24"/>
+          <w:szCs w:val="24"/>
+        </w:rPr>
+        <w:t>), trybu pracy(</w:t>
+      </w:r>
+      <w:r>
+        <w:rPr>
+          <w:b/>
+          <w:bCs/>
+          <w:sz w:val="24"/>
+          <w:szCs w:val="24"/>
+        </w:rPr>
+        <w:t>$filterWorkModes</w:t>
+      </w:r>
+      <w:r>
+        <w:rPr>
+          <w:b w:val="false"/>
+          <w:bCs w:val="false"/>
+          <w:sz w:val="24"/>
+          <w:szCs w:val="24"/>
+        </w:rPr>
+        <w:t>) i kategorii (</w:t>
+      </w:r>
+      <w:r>
+        <w:rPr>
+          <w:b/>
+          <w:bCs/>
+          <w:sz w:val="24"/>
+          <w:szCs w:val="24"/>
+        </w:rPr>
+        <w:t>$filterCategories</w:t>
+      </w:r>
+      <w:r>
+        <w:rPr>
+          <w:b w:val="false"/>
+          <w:bCs w:val="false"/>
+          <w:sz w:val="24"/>
+          <w:szCs w:val="24"/>
+        </w:rPr>
+        <w:t xml:space="preserve">), parametr </w:t>
+      </w:r>
+      <w:r>
+        <w:rPr>
+          <w:b/>
+          <w:bCs/>
+          <w:sz w:val="24"/>
+          <w:szCs w:val="24"/>
+        </w:rPr>
+        <w:t>when</w:t>
+      </w:r>
+      <w:r>
+        <w:rPr>
+          <w:b w:val="false"/>
+          <w:bCs w:val="false"/>
+          <w:sz w:val="24"/>
+          <w:szCs w:val="24"/>
+        </w:rPr>
+        <w:t xml:space="preserve"> wykonuje tą samą czynność.</w:t>
+      </w:r>
+    </w:p>
+    <w:p>
+      <w:pPr>
+        <w:pStyle w:val="BodyText"/>
+        <w:widowControl/>
+        <w:numPr>
+          <w:ilvl w:val="0"/>
+          <w:numId w:val="0"/>
+        </w:numPr>
+        <w:suppressAutoHyphens w:val="true"/>
+        <w:overflowPunct w:val="true"/>
+        <w:bidi w:val="0"/>
+        <w:spacing w:lineRule="auto" w:line="360" w:before="0" w:after="0"/>
+        <w:ind w:firstLine="425" w:left="0" w:right="0"/>
+        <w:jc w:val="both"/>
+        <w:rPr>
+          <w:sz w:val="24"/>
+          <w:szCs w:val="24"/>
+        </w:rPr>
+      </w:pPr>
+      <w:r>
+        <w:rPr>
+          <w:b w:val="false"/>
+          <w:bCs w:val="false"/>
+          <w:sz w:val="24"/>
+          <w:szCs w:val="24"/>
+        </w:rPr>
+        <w:t xml:space="preserve">Następnie parametr </w:t>
+      </w:r>
+      <w:r>
+        <w:rPr>
+          <w:b/>
+          <w:bCs/>
+          <w:sz w:val="24"/>
+          <w:szCs w:val="24"/>
+        </w:rPr>
+        <w:t>search</w:t>
+      </w:r>
+      <w:r>
+        <w:rPr>
+          <w:b w:val="false"/>
+          <w:bCs w:val="false"/>
+          <w:sz w:val="24"/>
+          <w:szCs w:val="24"/>
+        </w:rPr>
+        <w:t xml:space="preserve"> wykonuje wyszukiwanie rekordów na podstawie frazy wpisanej przez użytkownika (</w:t>
+      </w:r>
+      <w:r>
+        <w:rPr>
+          <w:b/>
+          <w:bCs/>
+          <w:sz w:val="24"/>
+          <w:szCs w:val="24"/>
+        </w:rPr>
+        <w:t>$search</w:t>
+      </w:r>
+      <w:r>
+        <w:rPr>
+          <w:b w:val="false"/>
+          <w:bCs w:val="false"/>
+          <w:sz w:val="24"/>
+          <w:szCs w:val="24"/>
+        </w:rPr>
+        <w:t>). Aby search mógł działać prawidłowo, zdefiniowano funkcję scopeSearch w modelu Offer, którą przedstawiono na rysunku 14.</w:t>
+      </w:r>
+    </w:p>
+    <w:p>
+      <w:pPr>
+        <w:pStyle w:val="BodyText"/>
+        <w:widowControl/>
+        <w:numPr>
+          <w:ilvl w:val="0"/>
+          <w:numId w:val="0"/>
+        </w:numPr>
+        <w:suppressAutoHyphens w:val="true"/>
+        <w:overflowPunct w:val="true"/>
+        <w:bidi w:val="0"/>
+        <w:spacing w:lineRule="auto" w:line="360" w:before="0" w:after="0"/>
+        <w:ind w:firstLine="425" w:left="0" w:right="0"/>
+        <w:jc w:val="both"/>
+        <w:rPr>
+          <w:sz w:val="24"/>
+          <w:szCs w:val="24"/>
+        </w:rPr>
+      </w:pPr>
+      <w:r>
+        <w:rPr>
+          <w:b w:val="false"/>
+          <w:bCs w:val="false"/>
+          <w:sz w:val="24"/>
+          <w:szCs w:val="24"/>
+        </w:rPr>
+        <w:t xml:space="preserve">Funkcja </w:t>
+      </w:r>
+      <w:r>
+        <w:rPr>
+          <w:b/>
+          <w:bCs/>
+          <w:sz w:val="24"/>
+          <w:szCs w:val="24"/>
+        </w:rPr>
+        <w:t>scopeSearch</w:t>
+      </w:r>
+      <w:r>
+        <w:rPr>
+          <w:b w:val="false"/>
+          <w:bCs w:val="false"/>
+          <w:sz w:val="24"/>
+          <w:szCs w:val="24"/>
+        </w:rPr>
+        <w:t xml:space="preserve"> przyjmuje parametry </w:t>
+      </w:r>
+      <w:r>
+        <w:rPr>
+          <w:b/>
+          <w:bCs/>
+          <w:sz w:val="24"/>
+          <w:szCs w:val="24"/>
+        </w:rPr>
+        <w:t>$query</w:t>
+      </w:r>
+      <w:r>
+        <w:rPr>
+          <w:b w:val="false"/>
+          <w:bCs w:val="false"/>
+          <w:sz w:val="24"/>
+          <w:szCs w:val="24"/>
+        </w:rPr>
+        <w:t xml:space="preserve"> (zapytanie wywołane przez funkcję offerRender) i </w:t>
+      </w:r>
+      <w:r>
+        <w:rPr>
+          <w:b/>
+          <w:bCs/>
+          <w:sz w:val="24"/>
+          <w:szCs w:val="24"/>
+        </w:rPr>
+        <w:t>$value</w:t>
+      </w:r>
+      <w:r>
+        <w:rPr>
+          <w:b w:val="false"/>
+          <w:bCs w:val="false"/>
+          <w:sz w:val="24"/>
+          <w:szCs w:val="24"/>
+        </w:rPr>
+        <w:t xml:space="preserve"> (fraza wprowadzona przez użytkownika). Algorytm sprawdza czy nazwa oferty (kolumna </w:t>
+      </w:r>
+      <w:r>
+        <w:rPr>
+          <w:b/>
+          <w:bCs/>
+          <w:sz w:val="24"/>
+          <w:szCs w:val="24"/>
+        </w:rPr>
+        <w:t xml:space="preserve">name </w:t>
+      </w:r>
+      <w:r>
+        <w:rPr>
+          <w:b w:val="false"/>
+          <w:bCs w:val="false"/>
+          <w:sz w:val="24"/>
+          <w:szCs w:val="24"/>
+        </w:rPr>
+        <w:t xml:space="preserve">tabeli </w:t>
+      </w:r>
+      <w:r>
+        <w:rPr>
+          <w:b/>
+          <w:bCs/>
+          <w:sz w:val="24"/>
+          <w:szCs w:val="24"/>
+        </w:rPr>
+        <w:t>offers</w:t>
+      </w:r>
+      <w:r>
         <mc:AlternateContent>
           <mc:Choice Requires="wps">
             <w:drawing>
-              <wp:anchor behindDoc="0" distT="224790" distB="230505" distL="224790" distR="230505" simplePos="0" locked="0" layoutInCell="0" allowOverlap="1" relativeHeight="26">
+              <wp:anchor behindDoc="0" distT="224155" distB="230505" distL="224155" distR="230505" simplePos="0" locked="0" layoutInCell="0" allowOverlap="1" relativeHeight="28">
                 <wp:simplePos x="0" y="0"/>
                 <wp:positionH relativeFrom="column">
                   <wp:posOffset>0</wp:posOffset>
                 </wp:positionH>
                 <wp:positionV relativeFrom="paragraph">
-                  <wp:posOffset>2069465</wp:posOffset>
+                  <wp:posOffset>170180</wp:posOffset>
                 </wp:positionV>
-                <wp:extent cx="5760085" cy="3881755"/>
+                <wp:extent cx="5760085" cy="1896745"/>
                 <wp:effectExtent l="0" t="0" r="0" b="0"/>
                 <wp:wrapSquare wrapText="largest"/>
-                <wp:docPr id="20" name="Ramka13"/>
+                <wp:docPr id="16" name="Ramka14"/>
                 <a:graphic xmlns:a="http://schemas.openxmlformats.org/drawingml/2006/main">
                   <a:graphicData uri="http://schemas.microsoft.com/office/word/2010/wordprocessingShape">
                     <wps:wsp>
@@ -11786,7 +12457,7 @@
                       <wps:spPr>
                         <a:xfrm>
                           <a:off x="0" y="0"/>
-                          <a:ext cx="5760000" cy="3881880"/>
+                          <a:ext cx="5760000" cy="1896840"/>
                         </a:xfrm>
                         <a:prstGeom prst="rect">
                           <a:avLst/>
@@ -11820,9 +12491,9 @@
                               <w:rPr/>
                               <w:drawing>
                                 <wp:inline distT="0" distB="0" distL="0" distR="0">
-                                  <wp:extent cx="5760085" cy="3556000"/>
+                                  <wp:extent cx="5760085" cy="1570990"/>
                                   <wp:effectExtent l="0" t="0" r="0" b="0"/>
-                                  <wp:docPr id="22" name="Obraz13" descr=""/>
+                                  <wp:docPr id="18" name="Obraz14" descr=""/>
                                   <wp:cNvGraphicFramePr>
                                     <a:graphicFrameLocks xmlns:a="http://schemas.openxmlformats.org/drawingml/2006/main" noChangeAspect="1"/>
                                   </wp:cNvGraphicFramePr>
@@ -11830,7 +12501,7 @@
                                     <a:graphicData uri="http://schemas.openxmlformats.org/drawingml/2006/picture">
                                       <pic:pic xmlns:pic="http://schemas.openxmlformats.org/drawingml/2006/picture">
                                         <pic:nvPicPr>
-                                          <pic:cNvPr id="22" name="Obraz13" descr=""/>
+                                          <pic:cNvPr id="18" name="Obraz14" descr=""/>
                                           <pic:cNvPicPr>
                                             <a:picLocks noChangeAspect="1" noChangeArrowheads="1"/>
                                           </pic:cNvPicPr>
@@ -11844,7 +12515,7 @@
                                         <pic:spPr bwMode="auto">
                                           <a:xfrm>
                                             <a:off x="0" y="0"/>
-                                            <a:ext cx="5760085" cy="3556000"/>
+                                            <a:ext cx="5760085" cy="1570990"/>
                                           </a:xfrm>
                                           <a:prstGeom prst="rect">
                                             <a:avLst/>
@@ -11917,7 +12588,7 @@
                                 <w:sz w:val="22"/>
                                 <w:szCs w:val="22"/>
                               </w:rPr>
-                              <w:t>: Wyszukiwarka ofert pracy – renderowanie rekordów bazy danych</w:t>
+                              <w:t>. Model Offer - funkcja wyszukiwania podanej frazy</w:t>
                             </w:r>
                           </w:p>
                         </w:txbxContent>
@@ -11933,7 +12604,7 @@
           </mc:Choice>
           <mc:Fallback>
             <w:pict>
-              <v:rect id="shape_0" ID="Ramka13" path="m0,0l-2147483645,0l-2147483645,-2147483646l0,-2147483646xe" fillcolor="white" stroked="f" o:allowincell="f" style="position:absolute;margin-left:0pt;margin-top:162.95pt;width:453.5pt;height:305.6pt;mso-wrap-style:square;v-text-anchor:top">
+              <v:rect id="shape_0" ID="Ramka14" path="m0,0l-2147483645,0l-2147483645,-2147483646l0,-2147483646xe" fillcolor="white" stroked="f" o:allowincell="f" style="position:absolute;margin-left:0pt;margin-top:13.4pt;width:453.5pt;height:149.3pt;mso-wrap-style:square;v-text-anchor:top">
                 <v:fill o:detectmouseclick="t" type="solid" color2="black"/>
                 <v:stroke color="#3465a4" joinstyle="round" endcap="flat"/>
                 <v:textbox>
@@ -11952,9 +12623,9 @@
                         <w:rPr/>
                         <w:drawing>
                           <wp:inline distT="0" distB="0" distL="0" distR="0">
-                            <wp:extent cx="5760085" cy="3556000"/>
+                            <wp:extent cx="5760085" cy="1570990"/>
                             <wp:effectExtent l="0" t="0" r="0" b="0"/>
-                            <wp:docPr id="23" name="Obraz13" descr=""/>
+                            <wp:docPr id="19" name="Obraz14" descr=""/>
                             <wp:cNvGraphicFramePr>
                               <a:graphicFrameLocks xmlns:a="http://schemas.openxmlformats.org/drawingml/2006/main" noChangeAspect="1"/>
                             </wp:cNvGraphicFramePr>
@@ -11962,7 +12633,7 @@
                               <a:graphicData uri="http://schemas.openxmlformats.org/drawingml/2006/picture">
                                 <pic:pic xmlns:pic="http://schemas.openxmlformats.org/drawingml/2006/picture">
                                   <pic:nvPicPr>
-                                    <pic:cNvPr id="23" name="Obraz13" descr=""/>
+                                    <pic:cNvPr id="19" name="Obraz14" descr=""/>
                                     <pic:cNvPicPr>
                                       <a:picLocks noChangeAspect="1" noChangeArrowheads="1"/>
                                     </pic:cNvPicPr>
@@ -11976,7 +12647,7 @@
                                   <pic:spPr bwMode="auto">
                                     <a:xfrm>
                                       <a:off x="0" y="0"/>
-                                      <a:ext cx="5760085" cy="3556000"/>
+                                      <a:ext cx="5760085" cy="1570990"/>
                                     </a:xfrm>
                                     <a:prstGeom prst="rect">
                                       <a:avLst/>
@@ -12049,883 +12720,6 @@
                           <w:sz w:val="22"/>
                           <w:szCs w:val="22"/>
                         </w:rPr>
-                        <w:t>: Wyszukiwarka ofert pracy – renderowanie rekordów bazy danych</w:t>
-                      </w:r>
-                    </w:p>
-                  </w:txbxContent>
-                </v:textbox>
-                <w10:wrap type="square" side="largest"/>
-              </v:rect>
-            </w:pict>
-          </mc:Fallback>
-        </mc:AlternateContent>
-      </w:r>
-      <w:r>
-        <w:rPr>
-          <w:sz w:val="24"/>
-          <w:szCs w:val="24"/>
-        </w:rPr>
-        <w:t>Zadaniem wyszukiwarki w aplikacji jest filtrowanie i wyświetlanie odpowiednich rekordów na podstawie wprowadzonych parametrów przez użytkownika strony. Wyszukiwanie można dokonać przy pomocy paska wyszukiwania, w którym korzystający z aplikacji wprowadza frazę i na jej podstawie odnajduje kluczowe słowa pasujące do danego rekordu oraz przy pomocy pobocznych filtrów wyszukiwania zaznaczając odpowiednie kategorie, do których należy szukany przez użytkownika wynik. Działanie funkcji renderującej wyniki wyszukiwania przedstawiono na rysunku 13.</w:t>
-      </w:r>
-    </w:p>
-    <w:p>
-      <w:pPr>
-        <w:pStyle w:val="BodyText"/>
-        <w:widowControl/>
-        <w:numPr>
-          <w:ilvl w:val="0"/>
-          <w:numId w:val="0"/>
-        </w:numPr>
-        <w:suppressAutoHyphens w:val="true"/>
-        <w:overflowPunct w:val="false"/>
-        <w:bidi w:val="0"/>
-        <w:spacing w:lineRule="auto" w:line="360" w:before="0" w:after="0"/>
-        <w:ind w:firstLine="425" w:left="0" w:right="0"/>
-        <w:jc w:val="both"/>
-        <w:rPr>
-          <w:sz w:val="24"/>
-          <w:szCs w:val="24"/>
-        </w:rPr>
-      </w:pPr>
-      <w:r>
-        <w:rPr>
-          <w:sz w:val="24"/>
-          <w:szCs w:val="24"/>
-        </w:rPr>
-        <w:t xml:space="preserve">Funkcja </w:t>
-      </w:r>
-      <w:r>
-        <w:rPr>
-          <w:b/>
-          <w:bCs/>
-          <w:sz w:val="24"/>
-          <w:szCs w:val="24"/>
-        </w:rPr>
-        <w:t xml:space="preserve">offerRender </w:t>
-      </w:r>
-      <w:r>
-        <w:rPr>
-          <w:b w:val="false"/>
-          <w:bCs w:val="false"/>
-          <w:sz w:val="24"/>
-          <w:szCs w:val="24"/>
-        </w:rPr>
-        <w:t xml:space="preserve">wykonuje zapytanie modelu </w:t>
-      </w:r>
-      <w:r>
-        <w:rPr>
-          <w:b/>
-          <w:bCs/>
-          <w:sz w:val="24"/>
-          <w:szCs w:val="24"/>
-        </w:rPr>
-        <w:t>Offer</w:t>
-      </w:r>
-      <w:r>
-        <w:rPr>
-          <w:b w:val="false"/>
-          <w:bCs w:val="false"/>
-          <w:sz w:val="24"/>
-          <w:szCs w:val="24"/>
-        </w:rPr>
-        <w:t>.</w:t>
-      </w:r>
-      <w:r>
-        <w:rPr>
-          <w:b/>
-          <w:bCs/>
-          <w:sz w:val="24"/>
-          <w:szCs w:val="24"/>
-        </w:rPr>
-        <w:t xml:space="preserve"> </w:t>
-      </w:r>
-      <w:r>
-        <w:rPr>
-          <w:b w:val="false"/>
-          <w:bCs w:val="false"/>
-          <w:sz w:val="24"/>
-          <w:szCs w:val="24"/>
-        </w:rPr>
-        <w:t xml:space="preserve">Na początku parametr </w:t>
-      </w:r>
-      <w:r>
-        <w:rPr>
-          <w:b/>
-          <w:bCs/>
-          <w:sz w:val="24"/>
-          <w:szCs w:val="24"/>
-        </w:rPr>
-        <w:t>where(‘active’, ‘=’, 1)</w:t>
-      </w:r>
-      <w:r>
-        <w:rPr>
-          <w:b w:val="false"/>
-          <w:bCs w:val="false"/>
-          <w:sz w:val="24"/>
-          <w:szCs w:val="24"/>
-        </w:rPr>
-        <w:t xml:space="preserve"> wybiera tylko te oferty, które są aktywne.</w:t>
-      </w:r>
-    </w:p>
-    <w:p>
-      <w:pPr>
-        <w:pStyle w:val="BodyText"/>
-        <w:widowControl/>
-        <w:numPr>
-          <w:ilvl w:val="0"/>
-          <w:numId w:val="0"/>
-        </w:numPr>
-        <w:suppressAutoHyphens w:val="true"/>
-        <w:overflowPunct w:val="false"/>
-        <w:bidi w:val="0"/>
-        <w:spacing w:lineRule="auto" w:line="360" w:before="0" w:after="0"/>
-        <w:ind w:firstLine="425" w:left="0" w:right="0"/>
-        <w:jc w:val="both"/>
-        <w:rPr>
-          <w:sz w:val="24"/>
-          <w:szCs w:val="24"/>
-        </w:rPr>
-      </w:pPr>
-      <w:r>
-        <w:rPr>
-          <w:b w:val="false"/>
-          <w:bCs w:val="false"/>
-          <w:sz w:val="24"/>
-          <w:szCs w:val="24"/>
-        </w:rPr>
-        <w:t xml:space="preserve">Następnie parametr </w:t>
-      </w:r>
-      <w:r>
-        <w:rPr>
-          <w:b/>
-          <w:bCs/>
-          <w:sz w:val="24"/>
-          <w:szCs w:val="24"/>
-        </w:rPr>
-        <w:t>when</w:t>
-      </w:r>
-      <w:r>
-        <w:rPr>
-          <w:b w:val="false"/>
-          <w:bCs w:val="false"/>
-          <w:sz w:val="24"/>
-          <w:szCs w:val="24"/>
-        </w:rPr>
-        <w:t xml:space="preserve"> sprawdza, czy wprowadzony parametr wynosi sortowanie według najnowszych ofert (</w:t>
-      </w:r>
-      <w:r>
-        <w:rPr>
-          <w:b/>
-          <w:bCs/>
-          <w:sz w:val="24"/>
-          <w:szCs w:val="24"/>
-        </w:rPr>
-        <w:t>$this→sortOffer === ‘new’</w:t>
-      </w:r>
-      <w:r>
-        <w:rPr>
-          <w:b w:val="false"/>
-          <w:bCs w:val="false"/>
-          <w:sz w:val="24"/>
-          <w:szCs w:val="24"/>
-        </w:rPr>
-        <w:t>) lub sortowanie według  najstarszych ofert (</w:t>
-      </w:r>
-      <w:r>
-        <w:rPr>
-          <w:b/>
-          <w:bCs/>
-          <w:sz w:val="24"/>
-          <w:szCs w:val="24"/>
-        </w:rPr>
-        <w:t>$this→sortOffer === ‘old’</w:t>
-      </w:r>
-      <w:r>
-        <w:rPr>
-          <w:b w:val="false"/>
-          <w:bCs w:val="false"/>
-          <w:sz w:val="24"/>
-          <w:szCs w:val="24"/>
-        </w:rPr>
-        <w:t xml:space="preserve">). Jeśli dane są zgodne to wykonywana jest wywołanie zwrotne, w którym dane </w:t>
-      </w:r>
-      <w:r>
-        <w:rPr>
-          <w:b/>
-          <w:bCs/>
-          <w:sz w:val="24"/>
-          <w:szCs w:val="24"/>
-        </w:rPr>
-        <w:t>$q</w:t>
-      </w:r>
-      <w:r>
-        <w:rPr>
-          <w:b w:val="false"/>
-          <w:bCs w:val="false"/>
-          <w:sz w:val="24"/>
-          <w:szCs w:val="24"/>
-        </w:rPr>
-        <w:t xml:space="preserve"> są sortowane według kolumny tabeli </w:t>
-      </w:r>
-      <w:r>
-        <w:rPr>
-          <w:b/>
-          <w:bCs/>
-          <w:sz w:val="24"/>
-          <w:szCs w:val="24"/>
-        </w:rPr>
-        <w:t>created_at</w:t>
-      </w:r>
-      <w:r>
-        <w:rPr>
-          <w:b w:val="false"/>
-          <w:bCs w:val="false"/>
-          <w:sz w:val="24"/>
-          <w:szCs w:val="24"/>
-        </w:rPr>
-        <w:t xml:space="preserve"> rosnąco (w przypadku opcji najstarsze) lub malejąco (w przypadku opcji najnowsze). Kolejny parametr </w:t>
-      </w:r>
-      <w:r>
-        <w:rPr>
-          <w:b/>
-          <w:bCs/>
-          <w:sz w:val="24"/>
-          <w:szCs w:val="24"/>
-        </w:rPr>
-        <w:t>when</w:t>
-      </w:r>
-      <w:r>
-        <w:rPr>
-          <w:b w:val="false"/>
-          <w:bCs w:val="false"/>
-          <w:sz w:val="24"/>
-          <w:szCs w:val="24"/>
-        </w:rPr>
-        <w:t xml:space="preserve"> sprawdza czy tablica </w:t>
-      </w:r>
-      <w:r>
-        <w:rPr>
-          <w:b/>
-          <w:bCs/>
-          <w:sz w:val="24"/>
-          <w:szCs w:val="24"/>
-        </w:rPr>
-        <w:t>$filterEmployments</w:t>
-      </w:r>
-      <w:r>
-        <w:rPr>
-          <w:b w:val="false"/>
-          <w:bCs w:val="false"/>
-          <w:sz w:val="24"/>
-          <w:szCs w:val="24"/>
-        </w:rPr>
-        <w:t>,</w:t>
-      </w:r>
-      <w:r>
-        <w:rPr>
-          <w:b/>
-          <w:bCs/>
-          <w:sz w:val="24"/>
-          <w:szCs w:val="24"/>
-        </w:rPr>
-        <w:t xml:space="preserve"> </w:t>
-      </w:r>
-      <w:r>
-        <w:rPr>
-          <w:b w:val="false"/>
-          <w:bCs w:val="false"/>
-          <w:sz w:val="24"/>
-          <w:szCs w:val="24"/>
-        </w:rPr>
-        <w:t>odpowiadająca za przechowywanie wprowadzonych opcji filtru na podstawie wymiaru pracy,</w:t>
-      </w:r>
-      <w:r>
-        <w:rPr>
-          <w:b/>
-          <w:bCs/>
-          <w:sz w:val="24"/>
-          <w:szCs w:val="24"/>
-        </w:rPr>
-        <w:t xml:space="preserve"> </w:t>
-      </w:r>
-      <w:r>
-        <w:rPr>
-          <w:b w:val="false"/>
-          <w:bCs w:val="false"/>
-          <w:sz w:val="24"/>
-          <w:szCs w:val="24"/>
-        </w:rPr>
-        <w:t xml:space="preserve">zawiera przy najmniej jeden element. W przypadku gdy dana tablica nie jest pusta wykonuje się wywołanie zwrotne, gdzie wybiera się tylko te dane </w:t>
-      </w:r>
-      <w:r>
-        <w:rPr>
-          <w:b/>
-          <w:bCs/>
-          <w:sz w:val="24"/>
-          <w:szCs w:val="24"/>
-        </w:rPr>
-        <w:t>$q</w:t>
-      </w:r>
-      <w:r>
-        <w:rPr>
-          <w:b w:val="false"/>
-          <w:bCs w:val="false"/>
-          <w:sz w:val="24"/>
-          <w:szCs w:val="24"/>
-        </w:rPr>
-        <w:t xml:space="preserve">, których id jest zgodne z danymi w kolumnie </w:t>
-      </w:r>
-      <w:r>
-        <w:rPr>
-          <w:b/>
-          <w:bCs/>
-          <w:sz w:val="24"/>
-          <w:szCs w:val="24"/>
-        </w:rPr>
-        <w:t>employment_id</w:t>
-      </w:r>
-      <w:r>
-        <w:rPr>
-          <w:b w:val="false"/>
-          <w:bCs w:val="false"/>
-          <w:sz w:val="24"/>
-          <w:szCs w:val="24"/>
-        </w:rPr>
-        <w:t>. W pozostałych przypadkach dla tablicy z filtrami szukającymi na podstawie rodzaju umowy (</w:t>
-      </w:r>
-      <w:r>
-        <w:rPr>
-          <w:b/>
-          <w:bCs/>
-          <w:sz w:val="24"/>
-          <w:szCs w:val="24"/>
-        </w:rPr>
-        <w:t>$flterContracts</w:t>
-      </w:r>
-      <w:r>
-        <w:rPr>
-          <w:b w:val="false"/>
-          <w:bCs w:val="false"/>
-          <w:sz w:val="24"/>
-          <w:szCs w:val="24"/>
-        </w:rPr>
-        <w:t>), trybu pracy(</w:t>
-      </w:r>
-      <w:r>
-        <w:rPr>
-          <w:b/>
-          <w:bCs/>
-          <w:sz w:val="24"/>
-          <w:szCs w:val="24"/>
-        </w:rPr>
-        <w:t>$filterWorkModes</w:t>
-      </w:r>
-      <w:r>
-        <w:rPr>
-          <w:b w:val="false"/>
-          <w:bCs w:val="false"/>
-          <w:sz w:val="24"/>
-          <w:szCs w:val="24"/>
-        </w:rPr>
-        <w:t>) i kategorii (</w:t>
-      </w:r>
-      <w:r>
-        <w:rPr>
-          <w:b/>
-          <w:bCs/>
-          <w:sz w:val="24"/>
-          <w:szCs w:val="24"/>
-        </w:rPr>
-        <w:t>$filterCategories</w:t>
-      </w:r>
-      <w:r>
-        <w:rPr>
-          <w:b w:val="false"/>
-          <w:bCs w:val="false"/>
-          <w:sz w:val="24"/>
-          <w:szCs w:val="24"/>
-        </w:rPr>
-        <w:t xml:space="preserve">), parametr </w:t>
-      </w:r>
-      <w:r>
-        <w:rPr>
-          <w:b/>
-          <w:bCs/>
-          <w:sz w:val="24"/>
-          <w:szCs w:val="24"/>
-        </w:rPr>
-        <w:t>when</w:t>
-      </w:r>
-      <w:r>
-        <w:rPr>
-          <w:b w:val="false"/>
-          <w:bCs w:val="false"/>
-          <w:sz w:val="24"/>
-          <w:szCs w:val="24"/>
-        </w:rPr>
-        <w:t xml:space="preserve"> wykonuje tą samą czynność.</w:t>
-      </w:r>
-    </w:p>
-    <w:p>
-      <w:pPr>
-        <w:pStyle w:val="BodyText"/>
-        <w:widowControl/>
-        <w:numPr>
-          <w:ilvl w:val="0"/>
-          <w:numId w:val="0"/>
-        </w:numPr>
-        <w:suppressAutoHyphens w:val="true"/>
-        <w:overflowPunct w:val="false"/>
-        <w:bidi w:val="0"/>
-        <w:spacing w:lineRule="auto" w:line="360" w:before="0" w:after="0"/>
-        <w:ind w:firstLine="425" w:left="0" w:right="0"/>
-        <w:jc w:val="both"/>
-        <w:rPr>
-          <w:sz w:val="24"/>
-          <w:szCs w:val="24"/>
-        </w:rPr>
-      </w:pPr>
-      <w:r>
-        <w:rPr>
-          <w:b w:val="false"/>
-          <w:bCs w:val="false"/>
-          <w:sz w:val="24"/>
-          <w:szCs w:val="24"/>
-        </w:rPr>
-        <w:t xml:space="preserve">Następnie parametr </w:t>
-      </w:r>
-      <w:r>
-        <w:rPr>
-          <w:b/>
-          <w:bCs/>
-          <w:sz w:val="24"/>
-          <w:szCs w:val="24"/>
-        </w:rPr>
-        <w:t>search</w:t>
-      </w:r>
-      <w:r>
-        <w:rPr>
-          <w:b w:val="false"/>
-          <w:bCs w:val="false"/>
-          <w:sz w:val="24"/>
-          <w:szCs w:val="24"/>
-        </w:rPr>
-        <w:t xml:space="preserve"> wykonuje wyszukiwanie rekordów na podstawie frazy wpisanej przez użytkownika (</w:t>
-      </w:r>
-      <w:r>
-        <w:rPr>
-          <w:b/>
-          <w:bCs/>
-          <w:sz w:val="24"/>
-          <w:szCs w:val="24"/>
-        </w:rPr>
-        <w:t>$search</w:t>
-      </w:r>
-      <w:r>
-        <w:rPr>
-          <w:b w:val="false"/>
-          <w:bCs w:val="false"/>
-          <w:sz w:val="24"/>
-          <w:szCs w:val="24"/>
-        </w:rPr>
-        <w:t>). Aby search mógł działać prawidłowo, zdefiniowano funkcję scopeSearch w modelu Offer, którą przedstawiono na rysunku 14.</w:t>
-      </w:r>
-    </w:p>
-    <w:p>
-      <w:pPr>
-        <w:pStyle w:val="BodyText"/>
-        <w:widowControl/>
-        <w:numPr>
-          <w:ilvl w:val="0"/>
-          <w:numId w:val="0"/>
-        </w:numPr>
-        <w:suppressAutoHyphens w:val="true"/>
-        <w:overflowPunct w:val="false"/>
-        <w:bidi w:val="0"/>
-        <w:spacing w:lineRule="auto" w:line="360" w:before="0" w:after="0"/>
-        <w:ind w:firstLine="425" w:left="0" w:right="0"/>
-        <w:jc w:val="both"/>
-        <w:rPr>
-          <w:sz w:val="24"/>
-          <w:szCs w:val="24"/>
-        </w:rPr>
-      </w:pPr>
-      <w:r>
-        <w:rPr>
-          <w:b w:val="false"/>
-          <w:bCs w:val="false"/>
-          <w:sz w:val="24"/>
-          <w:szCs w:val="24"/>
-        </w:rPr>
-        <w:t xml:space="preserve">Funkcja </w:t>
-      </w:r>
-      <w:r>
-        <w:rPr>
-          <w:b/>
-          <w:bCs/>
-          <w:sz w:val="24"/>
-          <w:szCs w:val="24"/>
-        </w:rPr>
-        <w:t>scopeSearch</w:t>
-      </w:r>
-      <w:r>
-        <w:rPr>
-          <w:b w:val="false"/>
-          <w:bCs w:val="false"/>
-          <w:sz w:val="24"/>
-          <w:szCs w:val="24"/>
-        </w:rPr>
-        <w:t xml:space="preserve"> przyjmuje parametry </w:t>
-      </w:r>
-      <w:r>
-        <w:rPr>
-          <w:b/>
-          <w:bCs/>
-          <w:sz w:val="24"/>
-          <w:szCs w:val="24"/>
-        </w:rPr>
-        <w:t>$query</w:t>
-      </w:r>
-      <w:r>
-        <w:rPr>
-          <w:b w:val="false"/>
-          <w:bCs w:val="false"/>
-          <w:sz w:val="24"/>
-          <w:szCs w:val="24"/>
-        </w:rPr>
-        <w:t xml:space="preserve"> (zapytanie wywołane przez funkcję offerRender) i </w:t>
-      </w:r>
-      <w:r>
-        <w:rPr>
-          <w:b/>
-          <w:bCs/>
-          <w:sz w:val="24"/>
-          <w:szCs w:val="24"/>
-        </w:rPr>
-        <w:t>$value</w:t>
-      </w:r>
-      <w:r>
-        <w:rPr>
-          <w:b w:val="false"/>
-          <w:bCs w:val="false"/>
-          <w:sz w:val="24"/>
-          <w:szCs w:val="24"/>
-        </w:rPr>
-        <w:t xml:space="preserve"> (fraza wprowadzona przez użytkownika). Algorytm sprawdza czy nazwa oferty (kolumna </w:t>
-      </w:r>
-      <w:r>
-        <w:rPr>
-          <w:b/>
-          <w:bCs/>
-          <w:sz w:val="24"/>
-          <w:szCs w:val="24"/>
-        </w:rPr>
-        <w:t xml:space="preserve">name </w:t>
-      </w:r>
-      <w:r>
-        <w:rPr>
-          <w:b w:val="false"/>
-          <w:bCs w:val="false"/>
-          <w:sz w:val="24"/>
-          <w:szCs w:val="24"/>
-        </w:rPr>
-        <w:t xml:space="preserve">tabeli </w:t>
-      </w:r>
-      <w:r>
-        <w:rPr>
-          <w:b/>
-          <w:bCs/>
-          <w:sz w:val="24"/>
-          <w:szCs w:val="24"/>
-        </w:rPr>
-        <w:t>offers</w:t>
-      </w:r>
-      <w:r>
-        <mc:AlternateContent>
-          <mc:Choice Requires="wps">
-            <w:drawing>
-              <wp:anchor behindDoc="0" distT="224790" distB="230505" distL="224790" distR="230505" simplePos="0" locked="0" layoutInCell="0" allowOverlap="1" relativeHeight="28">
-                <wp:simplePos x="0" y="0"/>
-                <wp:positionH relativeFrom="column">
-                  <wp:posOffset>0</wp:posOffset>
-                </wp:positionH>
-                <wp:positionV relativeFrom="paragraph">
-                  <wp:posOffset>170180</wp:posOffset>
-                </wp:positionV>
-                <wp:extent cx="5760085" cy="1896745"/>
-                <wp:effectExtent l="0" t="0" r="0" b="0"/>
-                <wp:wrapSquare wrapText="largest"/>
-                <wp:docPr id="21" name="Ramka14"/>
-                <a:graphic xmlns:a="http://schemas.openxmlformats.org/drawingml/2006/main">
-                  <a:graphicData uri="http://schemas.microsoft.com/office/word/2010/wordprocessingShape">
-                    <wps:wsp>
-                      <wps:cNvSpPr/>
-                      <wps:spPr>
-                        <a:xfrm>
-                          <a:off x="0" y="0"/>
-                          <a:ext cx="5760000" cy="1896840"/>
-                        </a:xfrm>
-                        <a:prstGeom prst="rect">
-                          <a:avLst/>
-                        </a:prstGeom>
-                        <a:solidFill>
-                          <a:srgbClr val="ffffff"/>
-                        </a:solidFill>
-                        <a:ln w="0">
-                          <a:noFill/>
-                        </a:ln>
-                      </wps:spPr>
-                      <wps:style>
-                        <a:lnRef idx="0"/>
-                        <a:fillRef idx="0"/>
-                        <a:effectRef idx="0"/>
-                        <a:fontRef idx="minor"/>
-                      </wps:style>
-                      <wps:txbx>
-                        <w:txbxContent>
-                          <w:p>
-                            <w:pPr>
-                              <w:pStyle w:val="Rysunek"/>
-                              <w:spacing w:before="120" w:after="120"/>
-                              <w:jc w:val="center"/>
-                              <w:rPr>
-                                <w:sz w:val="22"/>
-                                <w:szCs w:val="22"/>
-                              </w:rPr>
-                            </w:pPr>
-                            <w:r>
-                              <w:rPr/>
-                              <w:drawing>
-                                <wp:inline distT="0" distB="0" distL="0" distR="0">
-                                  <wp:extent cx="5760085" cy="1570990"/>
-                                  <wp:effectExtent l="0" t="0" r="0" b="0"/>
-                                  <wp:docPr id="23" name="Obraz14" descr=""/>
-                                  <wp:cNvGraphicFramePr>
-                                    <a:graphicFrameLocks xmlns:a="http://schemas.openxmlformats.org/drawingml/2006/main" noChangeAspect="1"/>
-                                  </wp:cNvGraphicFramePr>
-                                  <a:graphic xmlns:a="http://schemas.openxmlformats.org/drawingml/2006/main">
-                                    <a:graphicData uri="http://schemas.openxmlformats.org/drawingml/2006/picture">
-                                      <pic:pic xmlns:pic="http://schemas.openxmlformats.org/drawingml/2006/picture">
-                                        <pic:nvPicPr>
-                                          <pic:cNvPr id="23" name="Obraz14" descr=""/>
-                                          <pic:cNvPicPr>
-                                            <a:picLocks noChangeAspect="1" noChangeArrowheads="1"/>
-                                          </pic:cNvPicPr>
-                                        </pic:nvPicPr>
-                                        <pic:blipFill>
-                                          <a:blip r:embed="rId36"/>
-                                          <a:stretch>
-                                            <a:fillRect/>
-                                          </a:stretch>
-                                        </pic:blipFill>
-                                        <pic:spPr bwMode="auto">
-                                          <a:xfrm>
-                                            <a:off x="0" y="0"/>
-                                            <a:ext cx="5760085" cy="1570990"/>
-                                          </a:xfrm>
-                                          <a:prstGeom prst="rect">
-                                            <a:avLst/>
-                                          </a:prstGeom>
-                                        </pic:spPr>
-                                      </pic:pic>
-                                    </a:graphicData>
-                                  </a:graphic>
-                                </wp:inline>
-                              </w:drawing>
-                            </w:r>
-                            <w:r>
-                              <w:rPr>
-                                <w:i w:val="false"/>
-                                <w:iCs w:val="false"/>
-                                <w:sz w:val="22"/>
-                                <w:szCs w:val="22"/>
-                              </w:rPr>
-                              <w:t xml:space="preserve">Rysunek </w:t>
-                            </w:r>
-                            <w:r>
-                              <w:rPr>
-                                <w:i w:val="false"/>
-                                <w:iCs w:val="false"/>
-                                <w:sz w:val="22"/>
-                                <w:szCs w:val="22"/>
-                              </w:rPr>
-                              <w:fldChar w:fldCharType="begin"/>
-                            </w:r>
-                            <w:r>
-                              <w:rPr>
-                                <w:sz w:val="22"/>
-                                <w:i w:val="false"/>
-                                <w:szCs w:val="22"/>
-                                <w:iCs w:val="false"/>
-                              </w:rPr>
-                              <w:instrText xml:space="preserve"> SEQ Rysunek \* ARABIC </w:instrText>
-                            </w:r>
-                            <w:r>
-                              <w:rPr>
-                                <w:sz w:val="22"/>
-                                <w:i w:val="false"/>
-                                <w:szCs w:val="22"/>
-                                <w:iCs w:val="false"/>
-                              </w:rPr>
-                              <w:fldChar w:fldCharType="separate"/>
-                            </w:r>
-                            <w:r>
-                              <w:rPr>
-                                <w:sz w:val="22"/>
-                                <w:i w:val="false"/>
-                                <w:szCs w:val="22"/>
-                                <w:iCs w:val="false"/>
-                              </w:rPr>
-                              <w:t>16</w:t>
-                            </w:r>
-                            <w:r>
-                              <w:rPr>
-                                <w:sz w:val="22"/>
-                                <w:i w:val="false"/>
-                                <w:szCs w:val="22"/>
-                                <w:iCs w:val="false"/>
-                              </w:rPr>
-                              <w:fldChar w:fldCharType="end"/>
-                            </w:r>
-                            <w:r>
-                              <w:rPr>
-                                <w:i w:val="false"/>
-                                <w:iCs w:val="false"/>
-                                <w:sz w:val="22"/>
-                                <w:szCs w:val="22"/>
-                              </w:rPr>
-                              <w:t>. Model Offer - funkcja wyszukiwania podanej frazy</w:t>
-                            </w:r>
-                          </w:p>
-                        </w:txbxContent>
-                      </wps:txbx>
-                      <wps:bodyPr lIns="0" rIns="0" tIns="0" bIns="0" anchor="t">
-                        <a:noAutofit/>
-                      </wps:bodyPr>
-                    </wps:wsp>
-                  </a:graphicData>
-                </a:graphic>
-              </wp:anchor>
-            </w:drawing>
-          </mc:Choice>
-          <mc:Fallback>
-            <w:pict>
-              <v:rect id="shape_0" ID="Ramka14" path="m0,0l-2147483645,0l-2147483645,-2147483646l0,-2147483646xe" fillcolor="white" stroked="f" o:allowincell="f" style="position:absolute;margin-left:0pt;margin-top:13.4pt;width:453.5pt;height:149.3pt;mso-wrap-style:square;v-text-anchor:top">
-                <v:fill o:detectmouseclick="t" type="solid" color2="black"/>
-                <v:stroke color="#3465a4" joinstyle="round" endcap="flat"/>
-                <v:textbox>
-                  <w:txbxContent>
-                    <w:p>
-                      <w:pPr>
-                        <w:pStyle w:val="Rysunek"/>
-                        <w:spacing w:before="120" w:after="120"/>
-                        <w:jc w:val="center"/>
-                        <w:rPr>
-                          <w:sz w:val="22"/>
-                          <w:szCs w:val="22"/>
-                        </w:rPr>
-                      </w:pPr>
-                      <w:r>
-                        <w:rPr/>
-                        <w:drawing>
-                          <wp:inline distT="0" distB="0" distL="0" distR="0">
-                            <wp:extent cx="5760085" cy="1570990"/>
-                            <wp:effectExtent l="0" t="0" r="0" b="0"/>
-                            <wp:docPr id="24" name="Obraz14" descr=""/>
-                            <wp:cNvGraphicFramePr>
-                              <a:graphicFrameLocks xmlns:a="http://schemas.openxmlformats.org/drawingml/2006/main" noChangeAspect="1"/>
-                            </wp:cNvGraphicFramePr>
-                            <a:graphic xmlns:a="http://schemas.openxmlformats.org/drawingml/2006/main">
-                              <a:graphicData uri="http://schemas.openxmlformats.org/drawingml/2006/picture">
-                                <pic:pic xmlns:pic="http://schemas.openxmlformats.org/drawingml/2006/picture">
-                                  <pic:nvPicPr>
-                                    <pic:cNvPr id="24" name="Obraz14" descr=""/>
-                                    <pic:cNvPicPr>
-                                      <a:picLocks noChangeAspect="1" noChangeArrowheads="1"/>
-                                    </pic:cNvPicPr>
-                                  </pic:nvPicPr>
-                                  <pic:blipFill>
-                                    <a:blip r:embed="rId37"/>
-                                    <a:stretch>
-                                      <a:fillRect/>
-                                    </a:stretch>
-                                  </pic:blipFill>
-                                  <pic:spPr bwMode="auto">
-                                    <a:xfrm>
-                                      <a:off x="0" y="0"/>
-                                      <a:ext cx="5760085" cy="1570990"/>
-                                    </a:xfrm>
-                                    <a:prstGeom prst="rect">
-                                      <a:avLst/>
-                                    </a:prstGeom>
-                                  </pic:spPr>
-                                </pic:pic>
-                              </a:graphicData>
-                            </a:graphic>
-                          </wp:inline>
-                        </w:drawing>
-                      </w:r>
-                      <w:r>
-                        <w:rPr>
-                          <w:i w:val="false"/>
-                          <w:iCs w:val="false"/>
-                          <w:sz w:val="22"/>
-                          <w:szCs w:val="22"/>
-                        </w:rPr>
-                        <w:t xml:space="preserve">Rysunek </w:t>
-                      </w:r>
-                      <w:r>
-                        <w:rPr>
-                          <w:i w:val="false"/>
-                          <w:iCs w:val="false"/>
-                          <w:sz w:val="22"/>
-                          <w:szCs w:val="22"/>
-                        </w:rPr>
-                        <w:fldChar w:fldCharType="begin"/>
-                      </w:r>
-                      <w:r>
-                        <w:rPr>
-                          <w:sz w:val="22"/>
-                          <w:i w:val="false"/>
-                          <w:szCs w:val="22"/>
-                          <w:iCs w:val="false"/>
-                        </w:rPr>
-                        <w:instrText xml:space="preserve"> SEQ Rysunek \* ARABIC </w:instrText>
-                      </w:r>
-                      <w:r>
-                        <w:rPr>
-                          <w:sz w:val="22"/>
-                          <w:i w:val="false"/>
-                          <w:szCs w:val="22"/>
-                          <w:iCs w:val="false"/>
-                        </w:rPr>
-                        <w:fldChar w:fldCharType="separate"/>
-                      </w:r>
-                      <w:r>
-                        <w:rPr>
-                          <w:sz w:val="22"/>
-                          <w:i w:val="false"/>
-                          <w:szCs w:val="22"/>
-                          <w:iCs w:val="false"/>
-                        </w:rPr>
-                        <w:t>16</w:t>
-                      </w:r>
-                      <w:r>
-                        <w:rPr>
-                          <w:sz w:val="22"/>
-                          <w:i w:val="false"/>
-                          <w:szCs w:val="22"/>
-                          <w:iCs w:val="false"/>
-                        </w:rPr>
-                        <w:fldChar w:fldCharType="end"/>
-                      </w:r>
-                      <w:r>
-                        <w:rPr>
-                          <w:i w:val="false"/>
-                          <w:iCs w:val="false"/>
-                          <w:sz w:val="22"/>
-                          <w:szCs w:val="22"/>
-                        </w:rPr>
                         <w:t>. Model Offer - funkcja wyszukiwania podanej frazy</w:t>
                       </w:r>
                     </w:p>
@@ -12958,7 +12752,7 @@
           <w:numId w:val="0"/>
         </w:numPr>
         <w:suppressAutoHyphens w:val="true"/>
-        <w:overflowPunct w:val="false"/>
+        <w:overflowPunct w:val="true"/>
         <w:bidi w:val="0"/>
         <w:spacing w:lineRule="auto" w:line="360" w:before="0" w:after="0"/>
         <w:ind w:firstLine="425" w:left="0" w:right="0"/>
@@ -13023,7 +12817,7 @@
           <w:numId w:val="0"/>
         </w:numPr>
         <w:suppressAutoHyphens w:val="true"/>
-        <w:overflowPunct w:val="false"/>
+        <w:overflowPunct w:val="true"/>
         <w:bidi w:val="0"/>
         <w:spacing w:lineRule="auto" w:line="360" w:before="0" w:after="0"/>
         <w:ind w:firstLine="425" w:left="0" w:right="0"/>
@@ -13054,7 +12848,7 @@
           <w:numId w:val="0"/>
         </w:numPr>
         <w:suppressAutoHyphens w:val="true"/>
-        <w:overflowPunct w:val="false"/>
+        <w:overflowPunct w:val="true"/>
         <w:bidi w:val="0"/>
         <w:spacing w:lineRule="auto" w:line="360" w:before="0" w:after="0"/>
         <w:ind w:firstLine="425" w:left="0" w:right="0"/>
@@ -13748,7 +13542,7 @@
           <w:numId w:val="2"/>
         </w:numPr>
         <w:suppressAutoHyphens w:val="true"/>
-        <w:overflowPunct w:val="false"/>
+        <w:overflowPunct w:val="true"/>
         <w:bidi w:val="0"/>
         <w:spacing w:lineRule="auto" w:line="360" w:before="0" w:after="0"/>
         <w:ind w:hanging="0" w:left="567" w:right="0"/>
@@ -13769,7 +13563,7 @@
           <w:numId w:val="2"/>
         </w:numPr>
         <w:suppressAutoHyphens w:val="true"/>
-        <w:overflowPunct w:val="false"/>
+        <w:overflowPunct w:val="true"/>
         <w:bidi w:val="0"/>
         <w:spacing w:lineRule="auto" w:line="360" w:before="0" w:after="0"/>
         <w:ind w:hanging="0" w:left="567" w:right="0"/>
@@ -13790,7 +13584,7 @@
           <w:numId w:val="2"/>
         </w:numPr>
         <w:suppressAutoHyphens w:val="true"/>
-        <w:overflowPunct w:val="false"/>
+        <w:overflowPunct w:val="true"/>
         <w:bidi w:val="0"/>
         <w:spacing w:lineRule="auto" w:line="360" w:before="0" w:after="0"/>
         <w:ind w:hanging="0" w:left="567" w:right="0"/>
@@ -13811,7 +13605,7 @@
           <w:numId w:val="2"/>
         </w:numPr>
         <w:suppressAutoHyphens w:val="true"/>
-        <w:overflowPunct w:val="false"/>
+        <w:overflowPunct w:val="true"/>
         <w:bidi w:val="0"/>
         <w:spacing w:lineRule="auto" w:line="360" w:before="0" w:after="0"/>
         <w:ind w:hanging="0" w:left="567" w:right="0"/>
@@ -13832,7 +13626,7 @@
           <w:numId w:val="2"/>
         </w:numPr>
         <w:suppressAutoHyphens w:val="true"/>
-        <w:overflowPunct w:val="false"/>
+        <w:overflowPunct w:val="true"/>
         <w:bidi w:val="0"/>
         <w:spacing w:lineRule="auto" w:line="360" w:before="0" w:after="0"/>
         <w:ind w:hanging="0" w:left="567" w:right="0"/>
@@ -13853,7 +13647,7 @@
           <w:numId w:val="2"/>
         </w:numPr>
         <w:suppressAutoHyphens w:val="true"/>
-        <w:overflowPunct w:val="false"/>
+        <w:overflowPunct w:val="true"/>
         <w:bidi w:val="0"/>
         <w:spacing w:lineRule="auto" w:line="360" w:before="0" w:after="0"/>
         <w:ind w:hanging="0" w:left="567" w:right="0"/>
@@ -13866,9 +13660,9 @@
       </w:r>
     </w:p>
     <w:sectPr>
-      <w:footerReference w:type="even" r:id="rId38"/>
-      <w:footerReference w:type="default" r:id="rId39"/>
-      <w:footerReference w:type="first" r:id="rId40"/>
+      <w:footerReference w:type="even" r:id="rId36"/>
+      <w:footerReference w:type="default" r:id="rId37"/>
+      <w:footerReference w:type="first" r:id="rId38"/>
       <w:type w:val="nextPage"/>
       <w:pgSz w:w="11906" w:h="16838"/>
       <w:pgMar w:left="1134" w:right="1134" w:gutter="0" w:header="0" w:top="1134" w:footer="1134" w:bottom="1543"/>
@@ -14044,7 +13838,7 @@
     </w:r>
     <w:r>
       <w:rPr/>
-      <w:t>35</w:t>
+      <w:t>37</w:t>
     </w:r>
     <w:r>
       <w:rPr/>
@@ -15456,7 +15250,7 @@
     <w:pPr>
       <w:widowControl/>
       <w:suppressAutoHyphens w:val="true"/>
-      <w:overflowPunct w:val="false"/>
+      <w:overflowPunct w:val="true"/>
       <w:bidi w:val="0"/>
       <w:spacing w:lineRule="auto" w:line="259" w:before="0" w:after="160"/>
       <w:jc w:val="left"/>

</xml_diff>

<commit_message>
dodanie rozdzialu zarzadzanie ofertami - w trakcie pisania
</commit_message>
<xml_diff>
--- a/praca_inzynierska/Praca_dyplomowa_Rafal_Banka.docx
+++ b/praca_inzynierska/Praca_dyplomowa_Rafal_Banka.docx
@@ -1438,7 +1438,7 @@
         <w:widowControl/>
         <w:numPr>
           <w:ilvl w:val="0"/>
-          <w:numId w:val="9"/>
+          <w:numId w:val="10"/>
         </w:numPr>
         <w:suppressAutoHyphens w:val="true"/>
         <w:bidi w:val="0"/>
@@ -1521,7 +1521,7 @@
         <w:widowControl/>
         <w:numPr>
           <w:ilvl w:val="0"/>
-          <w:numId w:val="9"/>
+          <w:numId w:val="10"/>
         </w:numPr>
         <w:suppressAutoHyphens w:val="true"/>
         <w:bidi w:val="0"/>
@@ -1550,7 +1550,7 @@
         <w:widowControl/>
         <w:numPr>
           <w:ilvl w:val="1"/>
-          <w:numId w:val="9"/>
+          <w:numId w:val="10"/>
         </w:numPr>
         <w:suppressAutoHyphens w:val="true"/>
         <w:bidi w:val="0"/>
@@ -1608,7 +1608,7 @@
         <w:widowControl/>
         <w:numPr>
           <w:ilvl w:val="1"/>
-          <w:numId w:val="9"/>
+          <w:numId w:val="10"/>
         </w:numPr>
         <w:suppressAutoHyphens w:val="true"/>
         <w:bidi w:val="0"/>
@@ -1636,7 +1636,7 @@
         <w:widowControl/>
         <w:numPr>
           <w:ilvl w:val="2"/>
-          <w:numId w:val="9"/>
+          <w:numId w:val="10"/>
         </w:numPr>
         <w:suppressAutoHyphens w:val="true"/>
         <w:bidi w:val="0"/>
@@ -1663,7 +1663,7 @@
         <w:widowControl/>
         <w:numPr>
           <w:ilvl w:val="2"/>
-          <w:numId w:val="9"/>
+          <w:numId w:val="10"/>
         </w:numPr>
         <w:suppressAutoHyphens w:val="true"/>
         <w:bidi w:val="0"/>
@@ -1690,7 +1690,7 @@
         <w:widowControl/>
         <w:numPr>
           <w:ilvl w:val="2"/>
-          <w:numId w:val="9"/>
+          <w:numId w:val="10"/>
         </w:numPr>
         <w:suppressAutoHyphens w:val="true"/>
         <w:bidi w:val="0"/>
@@ -1717,7 +1717,7 @@
         <w:widowControl/>
         <w:numPr>
           <w:ilvl w:val="2"/>
-          <w:numId w:val="9"/>
+          <w:numId w:val="10"/>
         </w:numPr>
         <w:suppressAutoHyphens w:val="true"/>
         <w:bidi w:val="0"/>
@@ -1747,7 +1747,7 @@
         <w:widowControl/>
         <w:numPr>
           <w:ilvl w:val="0"/>
-          <w:numId w:val="9"/>
+          <w:numId w:val="10"/>
         </w:numPr>
         <w:suppressAutoHyphens w:val="true"/>
         <w:bidi w:val="0"/>
@@ -1829,7 +1829,7 @@
         <w:widowControl/>
         <w:numPr>
           <w:ilvl w:val="1"/>
-          <w:numId w:val="9"/>
+          <w:numId w:val="10"/>
         </w:numPr>
         <w:suppressAutoHyphens w:val="true"/>
         <w:bidi w:val="0"/>
@@ -2203,7 +2203,7 @@
         <w:widowControl/>
         <w:numPr>
           <w:ilvl w:val="0"/>
-          <w:numId w:val="4"/>
+          <w:numId w:val="5"/>
         </w:numPr>
         <w:suppressAutoHyphens w:val="true"/>
         <w:bidi w:val="0"/>
@@ -2239,7 +2239,7 @@
         <w:widowControl/>
         <w:numPr>
           <w:ilvl w:val="0"/>
-          <w:numId w:val="4"/>
+          <w:numId w:val="5"/>
         </w:numPr>
         <w:suppressAutoHyphens w:val="true"/>
         <w:bidi w:val="0"/>
@@ -2273,7 +2273,7 @@
         <w:widowControl/>
         <w:numPr>
           <w:ilvl w:val="0"/>
-          <w:numId w:val="4"/>
+          <w:numId w:val="5"/>
         </w:numPr>
         <w:suppressAutoHyphens w:val="true"/>
         <w:bidi w:val="0"/>
@@ -2307,7 +2307,7 @@
         <w:widowControl/>
         <w:numPr>
           <w:ilvl w:val="0"/>
-          <w:numId w:val="4"/>
+          <w:numId w:val="5"/>
         </w:numPr>
         <w:suppressAutoHyphens w:val="true"/>
         <w:bidi w:val="0"/>
@@ -2341,7 +2341,7 @@
         <w:widowControl/>
         <w:numPr>
           <w:ilvl w:val="0"/>
-          <w:numId w:val="4"/>
+          <w:numId w:val="5"/>
         </w:numPr>
         <w:suppressAutoHyphens w:val="true"/>
         <w:bidi w:val="0"/>
@@ -3035,7 +3035,7 @@
         <w:widowControl/>
         <w:numPr>
           <w:ilvl w:val="0"/>
-          <w:numId w:val="4"/>
+          <w:numId w:val="5"/>
         </w:numPr>
         <w:suppressAutoHyphens w:val="true"/>
         <w:bidi w:val="0"/>
@@ -3074,7 +3074,7 @@
         <w:widowControl/>
         <w:numPr>
           <w:ilvl w:val="0"/>
-          <w:numId w:val="4"/>
+          <w:numId w:val="5"/>
         </w:numPr>
         <w:suppressAutoHyphens w:val="true"/>
         <w:bidi w:val="0"/>
@@ -3113,7 +3113,7 @@
         <w:widowControl/>
         <w:numPr>
           <w:ilvl w:val="0"/>
-          <w:numId w:val="4"/>
+          <w:numId w:val="5"/>
         </w:numPr>
         <w:suppressAutoHyphens w:val="true"/>
         <w:bidi w:val="0"/>
@@ -3152,7 +3152,7 @@
         <w:widowControl/>
         <w:numPr>
           <w:ilvl w:val="0"/>
-          <w:numId w:val="4"/>
+          <w:numId w:val="5"/>
         </w:numPr>
         <w:suppressAutoHyphens w:val="true"/>
         <w:bidi w:val="0"/>
@@ -3246,7 +3246,7 @@
         <w:pStyle w:val="Heading2"/>
         <w:numPr>
           <w:ilvl w:val="1"/>
-          <w:numId w:val="9"/>
+          <w:numId w:val="10"/>
         </w:numPr>
         <w:rPr>
           <w:rFonts w:ascii="Times New Roman" w:hAnsi="Times New Roman"/>
@@ -3558,7 +3558,7 @@
         <w:widowControl/>
         <w:numPr>
           <w:ilvl w:val="0"/>
-          <w:numId w:val="4"/>
+          <w:numId w:val="5"/>
         </w:numPr>
         <w:suppressAutoHyphens w:val="true"/>
         <w:bidi w:val="0"/>
@@ -3633,7 +3633,7 @@
         <w:widowControl/>
         <w:numPr>
           <w:ilvl w:val="0"/>
-          <w:numId w:val="4"/>
+          <w:numId w:val="5"/>
         </w:numPr>
         <w:suppressAutoHyphens w:val="true"/>
         <w:bidi w:val="0"/>
@@ -3661,7 +3661,7 @@
         <w:widowControl/>
         <w:numPr>
           <w:ilvl w:val="0"/>
-          <w:numId w:val="4"/>
+          <w:numId w:val="5"/>
         </w:numPr>
         <w:suppressAutoHyphens w:val="true"/>
         <w:bidi w:val="0"/>
@@ -3689,7 +3689,7 @@
         <w:widowControl/>
         <w:numPr>
           <w:ilvl w:val="0"/>
-          <w:numId w:val="4"/>
+          <w:numId w:val="5"/>
         </w:numPr>
         <w:suppressAutoHyphens w:val="true"/>
         <w:bidi w:val="0"/>
@@ -3776,7 +3776,7 @@
         <w:pStyle w:val="Heading2"/>
         <w:numPr>
           <w:ilvl w:val="1"/>
-          <w:numId w:val="9"/>
+          <w:numId w:val="10"/>
         </w:numPr>
         <w:rPr>
           <w:b/>
@@ -3859,7 +3859,7 @@
         <w:pStyle w:val="Heading2"/>
         <w:numPr>
           <w:ilvl w:val="1"/>
-          <w:numId w:val="9"/>
+          <w:numId w:val="10"/>
         </w:numPr>
         <w:rPr>
           <w:rFonts w:ascii="Times New Roman" w:hAnsi="Times New Roman"/>
@@ -4207,7 +4207,7 @@
         <w:widowControl/>
         <w:numPr>
           <w:ilvl w:val="0"/>
-          <w:numId w:val="4"/>
+          <w:numId w:val="5"/>
         </w:numPr>
         <w:suppressAutoHyphens w:val="true"/>
         <w:bidi w:val="0"/>
@@ -4229,7 +4229,7 @@
         <w:widowControl/>
         <w:numPr>
           <w:ilvl w:val="0"/>
-          <w:numId w:val="4"/>
+          <w:numId w:val="5"/>
         </w:numPr>
         <w:suppressAutoHyphens w:val="true"/>
         <w:bidi w:val="0"/>
@@ -4251,7 +4251,7 @@
         <w:widowControl/>
         <w:numPr>
           <w:ilvl w:val="0"/>
-          <w:numId w:val="4"/>
+          <w:numId w:val="5"/>
         </w:numPr>
         <w:suppressAutoHyphens w:val="true"/>
         <w:bidi w:val="0"/>
@@ -4296,7 +4296,7 @@
         <w:pStyle w:val="Heading2"/>
         <w:numPr>
           <w:ilvl w:val="1"/>
-          <w:numId w:val="9"/>
+          <w:numId w:val="10"/>
         </w:numPr>
         <w:rPr>
           <w:rFonts w:ascii="Times New Roman" w:hAnsi="Times New Roman"/>
@@ -4710,7 +4710,7 @@
         <w:widowControl/>
         <w:numPr>
           <w:ilvl w:val="0"/>
-          <w:numId w:val="9"/>
+          <w:numId w:val="10"/>
         </w:numPr>
         <w:suppressAutoHyphens w:val="true"/>
         <w:bidi w:val="0"/>
@@ -4766,7 +4766,7 @@
         <w:widowControl/>
         <w:numPr>
           <w:ilvl w:val="0"/>
-          <w:numId w:val="5"/>
+          <w:numId w:val="6"/>
         </w:numPr>
         <w:suppressAutoHyphens w:val="true"/>
         <w:bidi w:val="0"/>
@@ -4786,115 +4786,6 @@
           <w:szCs w:val="24"/>
         </w:rPr>
         <w:t>front-end,</w:t>
-      </w:r>
-    </w:p>
-    <w:p>
-      <w:pPr>
-        <w:pStyle w:val="BodyText"/>
-        <w:widowControl/>
-        <w:numPr>
-          <w:ilvl w:val="0"/>
-          <w:numId w:val="5"/>
-        </w:numPr>
-        <w:suppressAutoHyphens w:val="true"/>
-        <w:bidi w:val="0"/>
-        <w:spacing w:lineRule="auto" w:line="360" w:before="0" w:after="0"/>
-        <w:ind w:hanging="0" w:left="567" w:right="0"/>
-        <w:jc w:val="both"/>
-        <w:rPr>
-          <w:sz w:val="24"/>
-          <w:szCs w:val="24"/>
-        </w:rPr>
-      </w:pPr>
-      <w:bookmarkStart w:id="60" w:name="__RefHeading___Toc2570_972672166"/>
-      <w:bookmarkEnd w:id="60"/>
-      <w:r>
-        <w:rPr>
-          <w:sz w:val="24"/>
-          <w:szCs w:val="24"/>
-        </w:rPr>
-        <w:t>back-end.</w:t>
-      </w:r>
-    </w:p>
-    <w:p>
-      <w:pPr>
-        <w:pStyle w:val="BodyText"/>
-        <w:widowControl/>
-        <w:suppressAutoHyphens w:val="true"/>
-        <w:bidi w:val="0"/>
-        <w:spacing w:lineRule="auto" w:line="360" w:before="0" w:after="0"/>
-        <w:ind w:firstLine="425" w:left="0" w:right="0"/>
-        <w:jc w:val="both"/>
-        <w:rPr>
-          <w:sz w:val="24"/>
-          <w:szCs w:val="24"/>
-        </w:rPr>
-      </w:pPr>
-      <w:bookmarkStart w:id="61" w:name="__RefHeading___Toc2572_972672166"/>
-      <w:bookmarkEnd w:id="61"/>
-      <w:r>
-        <w:rPr>
-          <w:sz w:val="24"/>
-          <w:szCs w:val="24"/>
-        </w:rPr>
-        <w:t>Pojęcia te odwołują się do separacji zagadnień między warstwą prezentacji (front-end)</w:t>
-        <w:br/>
-        <w:t>i warstwą dostępu do danych (back-end) 3-warstwowej architektury. W celu implementacji systemu adaptacyjnego w formie aplikacje webowej, należy dokonać przeglądu odpowiednich technologii tworzenia oprogramowania webowego.</w:t>
-      </w:r>
-    </w:p>
-    <w:p>
-      <w:pPr>
-        <w:pStyle w:val="Heading2"/>
-        <w:keepNext w:val="true"/>
-        <w:widowControl/>
-        <w:numPr>
-          <w:ilvl w:val="1"/>
-          <w:numId w:val="9"/>
-        </w:numPr>
-        <w:suppressAutoHyphens w:val="true"/>
-        <w:bidi w:val="0"/>
-        <w:spacing w:lineRule="auto" w:line="259" w:before="119" w:after="119"/>
-        <w:ind w:hanging="0" w:left="0" w:right="0"/>
-        <w:jc w:val="left"/>
-        <w:rPr>
-          <w:rFonts w:ascii="Times New Roman" w:hAnsi="Times New Roman"/>
-          <w:sz w:val="28"/>
-          <w:szCs w:val="28"/>
-        </w:rPr>
-      </w:pPr>
-      <w:bookmarkStart w:id="62" w:name="__RefHeading___Toc2836_3531022061"/>
-      <w:bookmarkEnd w:id="62"/>
-      <w:r>
-        <w:rPr>
-          <w:rFonts w:ascii="Times New Roman" w:hAnsi="Times New Roman"/>
-          <w:sz w:val="28"/>
-          <w:szCs w:val="28"/>
-        </w:rPr>
-        <w:t>Technologie wykorzystywane w środowisku front-end</w:t>
-      </w:r>
-    </w:p>
-    <w:p>
-      <w:pPr>
-        <w:pStyle w:val="BodyText"/>
-        <w:spacing w:lineRule="auto" w:line="360" w:before="0" w:after="0"/>
-        <w:ind w:firstLine="425" w:left="0" w:right="0"/>
-        <w:jc w:val="both"/>
-        <w:rPr>
-          <w:rFonts w:ascii="Times New Roman" w:hAnsi="Times New Roman"/>
-        </w:rPr>
-      </w:pPr>
-      <w:bookmarkStart w:id="63" w:name="__RefHeading___Toc2574_972672166"/>
-      <w:bookmarkEnd w:id="63"/>
-      <w:r>
-        <w:rPr>
-          <w:b w:val="false"/>
-          <w:bCs w:val="false"/>
-          <w:sz w:val="24"/>
-          <w:szCs w:val="24"/>
-        </w:rPr>
-        <w:t>Front-end jest to część strony internetowej zajmująca się przedstawieniem użytkownikowi graficznego, interaktywnego interfejsu obejmującego takie elementy strony internetowej jak: przyciski, formularze, obrazy i tekst. Odpowiada za prezentację danych</w:t>
-        <w:br/>
-        <w:t>na widoku oraz umożliwia użytkownikowi komunikację ze stroną internetową poprzez przeglądarkę internetową bądź inne urządzenia elektroniczne. Kluczowym aspektem front-endu jest zapewnienie korzystającemu ze strony internetowej przejrzystego i wygodnego środowiska interakcyjnego.</w:t>
       </w:r>
     </w:p>
     <w:p>
@@ -4907,6 +4798,115 @@
         </w:numPr>
         <w:suppressAutoHyphens w:val="true"/>
         <w:bidi w:val="0"/>
+        <w:spacing w:lineRule="auto" w:line="360" w:before="0" w:after="0"/>
+        <w:ind w:hanging="0" w:left="567" w:right="0"/>
+        <w:jc w:val="both"/>
+        <w:rPr>
+          <w:sz w:val="24"/>
+          <w:szCs w:val="24"/>
+        </w:rPr>
+      </w:pPr>
+      <w:bookmarkStart w:id="60" w:name="__RefHeading___Toc2570_972672166"/>
+      <w:bookmarkEnd w:id="60"/>
+      <w:r>
+        <w:rPr>
+          <w:sz w:val="24"/>
+          <w:szCs w:val="24"/>
+        </w:rPr>
+        <w:t>back-end.</w:t>
+      </w:r>
+    </w:p>
+    <w:p>
+      <w:pPr>
+        <w:pStyle w:val="BodyText"/>
+        <w:widowControl/>
+        <w:suppressAutoHyphens w:val="true"/>
+        <w:bidi w:val="0"/>
+        <w:spacing w:lineRule="auto" w:line="360" w:before="0" w:after="0"/>
+        <w:ind w:firstLine="425" w:left="0" w:right="0"/>
+        <w:jc w:val="both"/>
+        <w:rPr>
+          <w:sz w:val="24"/>
+          <w:szCs w:val="24"/>
+        </w:rPr>
+      </w:pPr>
+      <w:bookmarkStart w:id="61" w:name="__RefHeading___Toc2572_972672166"/>
+      <w:bookmarkEnd w:id="61"/>
+      <w:r>
+        <w:rPr>
+          <w:sz w:val="24"/>
+          <w:szCs w:val="24"/>
+        </w:rPr>
+        <w:t>Pojęcia te odwołują się do separacji zagadnień między warstwą prezentacji (front-end)</w:t>
+        <w:br/>
+        <w:t>i warstwą dostępu do danych (back-end) 3-warstwowej architektury. W celu implementacji systemu adaptacyjnego w formie aplikacje webowej, należy dokonać przeglądu odpowiednich technologii tworzenia oprogramowania webowego.</w:t>
+      </w:r>
+    </w:p>
+    <w:p>
+      <w:pPr>
+        <w:pStyle w:val="Heading2"/>
+        <w:keepNext w:val="true"/>
+        <w:widowControl/>
+        <w:numPr>
+          <w:ilvl w:val="1"/>
+          <w:numId w:val="10"/>
+        </w:numPr>
+        <w:suppressAutoHyphens w:val="true"/>
+        <w:bidi w:val="0"/>
+        <w:spacing w:lineRule="auto" w:line="259" w:before="119" w:after="119"/>
+        <w:ind w:hanging="0" w:left="0" w:right="0"/>
+        <w:jc w:val="left"/>
+        <w:rPr>
+          <w:rFonts w:ascii="Times New Roman" w:hAnsi="Times New Roman"/>
+          <w:sz w:val="28"/>
+          <w:szCs w:val="28"/>
+        </w:rPr>
+      </w:pPr>
+      <w:bookmarkStart w:id="62" w:name="__RefHeading___Toc2836_3531022061"/>
+      <w:bookmarkEnd w:id="62"/>
+      <w:r>
+        <w:rPr>
+          <w:rFonts w:ascii="Times New Roman" w:hAnsi="Times New Roman"/>
+          <w:sz w:val="28"/>
+          <w:szCs w:val="28"/>
+        </w:rPr>
+        <w:t>Technologie wykorzystywane w środowisku front-end</w:t>
+      </w:r>
+    </w:p>
+    <w:p>
+      <w:pPr>
+        <w:pStyle w:val="BodyText"/>
+        <w:spacing w:lineRule="auto" w:line="360" w:before="0" w:after="0"/>
+        <w:ind w:firstLine="425" w:left="0" w:right="0"/>
+        <w:jc w:val="both"/>
+        <w:rPr>
+          <w:rFonts w:ascii="Times New Roman" w:hAnsi="Times New Roman"/>
+        </w:rPr>
+      </w:pPr>
+      <w:bookmarkStart w:id="63" w:name="__RefHeading___Toc2574_972672166"/>
+      <w:bookmarkEnd w:id="63"/>
+      <w:r>
+        <w:rPr>
+          <w:b w:val="false"/>
+          <w:bCs w:val="false"/>
+          <w:sz w:val="24"/>
+          <w:szCs w:val="24"/>
+        </w:rPr>
+        <w:t>Front-end jest to część strony internetowej zajmująca się przedstawieniem użytkownikowi graficznego, interaktywnego interfejsu obejmującego takie elementy strony internetowej jak: przyciski, formularze, obrazy i tekst. Odpowiada za prezentację danych</w:t>
+        <w:br/>
+        <w:t>na widoku oraz umożliwia użytkownikowi komunikację ze stroną internetową poprzez przeglądarkę internetową bądź inne urządzenia elektroniczne. Kluczowym aspektem front-endu jest zapewnienie korzystającemu ze strony internetowej przejrzystego i wygodnego środowiska interakcyjnego.</w:t>
+      </w:r>
+    </w:p>
+    <w:p>
+      <w:pPr>
+        <w:pStyle w:val="BodyText"/>
+        <w:widowControl/>
+        <w:numPr>
+          <w:ilvl w:val="0"/>
+          <w:numId w:val="7"/>
+        </w:numPr>
+        <w:suppressAutoHyphens w:val="true"/>
+        <w:bidi w:val="0"/>
         <w:spacing w:lineRule="auto" w:line="360" w:before="119" w:after="119"/>
         <w:ind w:hanging="0" w:left="567" w:right="0"/>
         <w:jc w:val="both"/>
@@ -4958,7 +4958,7 @@
         <w:widowControl/>
         <w:numPr>
           <w:ilvl w:val="0"/>
-          <w:numId w:val="6"/>
+          <w:numId w:val="7"/>
         </w:numPr>
         <w:suppressAutoHyphens w:val="true"/>
         <w:bidi w:val="0"/>
@@ -5064,7 +5064,7 @@
         <w:widowControl/>
         <w:numPr>
           <w:ilvl w:val="1"/>
-          <w:numId w:val="9"/>
+          <w:numId w:val="10"/>
         </w:numPr>
         <w:suppressAutoHyphens w:val="true"/>
         <w:bidi w:val="0"/>
@@ -5120,7 +5120,7 @@
         <w:widowControl/>
         <w:numPr>
           <w:ilvl w:val="0"/>
-          <w:numId w:val="5"/>
+          <w:numId w:val="6"/>
         </w:numPr>
         <w:suppressAutoHyphens w:val="true"/>
         <w:bidi w:val="0"/>
@@ -5228,7 +5228,7 @@
         <w:widowControl/>
         <w:numPr>
           <w:ilvl w:val="0"/>
-          <w:numId w:val="5"/>
+          <w:numId w:val="6"/>
         </w:numPr>
         <w:suppressAutoHyphens w:val="true"/>
         <w:bidi w:val="0"/>
@@ -5309,7 +5309,7 @@
         <w:widowControl/>
         <w:numPr>
           <w:ilvl w:val="1"/>
-          <w:numId w:val="9"/>
+          <w:numId w:val="10"/>
         </w:numPr>
         <w:suppressAutoHyphens w:val="true"/>
         <w:bidi w:val="0"/>
@@ -5361,7 +5361,7 @@
         <w:widowControl/>
         <w:numPr>
           <w:ilvl w:val="0"/>
-          <w:numId w:val="7"/>
+          <w:numId w:val="8"/>
         </w:numPr>
         <w:suppressAutoHyphens w:val="true"/>
         <w:bidi w:val="0"/>
@@ -5442,7 +5442,7 @@
         <w:widowControl/>
         <w:numPr>
           <w:ilvl w:val="0"/>
-          <w:numId w:val="7"/>
+          <w:numId w:val="8"/>
         </w:numPr>
         <w:suppressAutoHyphens w:val="true"/>
         <w:bidi w:val="0"/>
@@ -5529,7 +5529,7 @@
         <w:widowControl/>
         <w:numPr>
           <w:ilvl w:val="0"/>
-          <w:numId w:val="9"/>
+          <w:numId w:val="10"/>
         </w:numPr>
         <w:suppressAutoHyphens w:val="true"/>
         <w:bidi w:val="0"/>
@@ -5583,7 +5583,7 @@
         <w:widowControl/>
         <w:numPr>
           <w:ilvl w:val="1"/>
-          <w:numId w:val="9"/>
+          <w:numId w:val="10"/>
         </w:numPr>
         <w:suppressAutoHyphens w:val="true"/>
         <w:bidi w:val="0"/>
@@ -5662,7 +5662,7 @@
         <w:widowControl/>
         <w:numPr>
           <w:ilvl w:val="1"/>
-          <w:numId w:val="9"/>
+          <w:numId w:val="10"/>
         </w:numPr>
         <w:suppressAutoHyphens w:val="true"/>
         <w:bidi w:val="0"/>
@@ -5776,7 +5776,7 @@
         <w:widowControl/>
         <w:numPr>
           <w:ilvl w:val="0"/>
-          <w:numId w:val="9"/>
+          <w:numId w:val="10"/>
         </w:numPr>
         <w:suppressAutoHyphens w:val="true"/>
         <w:bidi w:val="0"/>
@@ -5853,7 +5853,7 @@
         <w:widowControl/>
         <w:numPr>
           <w:ilvl w:val="0"/>
-          <w:numId w:val="9"/>
+          <w:numId w:val="10"/>
         </w:numPr>
         <w:suppressAutoHyphens w:val="true"/>
         <w:bidi w:val="0"/>
@@ -5908,7 +5908,7 @@
         <w:widowControl/>
         <w:numPr>
           <w:ilvl w:val="1"/>
-          <w:numId w:val="9"/>
+          <w:numId w:val="10"/>
         </w:numPr>
         <w:suppressAutoHyphens w:val="true"/>
         <w:bidi w:val="0"/>
@@ -5960,7 +5960,7 @@
         <w:widowControl/>
         <w:numPr>
           <w:ilvl w:val="2"/>
-          <w:numId w:val="9"/>
+          <w:numId w:val="10"/>
         </w:numPr>
         <w:suppressAutoHyphens w:val="true"/>
         <w:bidi w:val="0"/>
@@ -6058,7 +6058,7 @@
         <w:widowControl/>
         <w:numPr>
           <w:ilvl w:val="2"/>
-          <w:numId w:val="9"/>
+          <w:numId w:val="10"/>
         </w:numPr>
         <w:suppressAutoHyphens w:val="true"/>
         <w:bidi w:val="0"/>
@@ -6110,7 +6110,7 @@
         <w:widowControl/>
         <w:numPr>
           <w:ilvl w:val="2"/>
-          <w:numId w:val="9"/>
+          <w:numId w:val="10"/>
         </w:numPr>
         <w:suppressAutoHyphens w:val="true"/>
         <w:bidi w:val="0"/>
@@ -6162,7 +6162,7 @@
         <w:widowControl/>
         <w:numPr>
           <w:ilvl w:val="2"/>
-          <w:numId w:val="9"/>
+          <w:numId w:val="10"/>
         </w:numPr>
         <w:suppressAutoHyphens w:val="true"/>
         <w:bidi w:val="0"/>
@@ -6293,7 +6293,7 @@
         <w:widowControl/>
         <w:numPr>
           <w:ilvl w:val="2"/>
-          <w:numId w:val="9"/>
+          <w:numId w:val="10"/>
         </w:numPr>
         <w:suppressAutoHyphens w:val="true"/>
         <w:bidi w:val="0"/>
@@ -6378,7 +6378,7 @@
         <w:widowControl/>
         <w:numPr>
           <w:ilvl w:val="2"/>
-          <w:numId w:val="9"/>
+          <w:numId w:val="10"/>
         </w:numPr>
         <w:suppressAutoHyphens w:val="true"/>
         <w:bidi w:val="0"/>
@@ -6532,7 +6532,7 @@
         <w:widowControl/>
         <w:numPr>
           <w:ilvl w:val="2"/>
-          <w:numId w:val="9"/>
+          <w:numId w:val="10"/>
         </w:numPr>
         <w:suppressAutoHyphens w:val="true"/>
         <w:bidi w:val="0"/>
@@ -6659,7 +6659,7 @@
         <w:widowControl/>
         <w:numPr>
           <w:ilvl w:val="2"/>
-          <w:numId w:val="9"/>
+          <w:numId w:val="10"/>
         </w:numPr>
         <w:suppressAutoHyphens w:val="true"/>
         <w:bidi w:val="0"/>
@@ -6737,7 +6737,7 @@
         <w:widowControl/>
         <w:numPr>
           <w:ilvl w:val="1"/>
-          <w:numId w:val="9"/>
+          <w:numId w:val="10"/>
         </w:numPr>
         <w:suppressAutoHyphens w:val="true"/>
         <w:bidi w:val="0"/>
@@ -6789,7 +6789,7 @@
         <w:widowControl/>
         <w:numPr>
           <w:ilvl w:val="2"/>
-          <w:numId w:val="9"/>
+          <w:numId w:val="10"/>
         </w:numPr>
         <w:suppressAutoHyphens w:val="true"/>
         <w:bidi w:val="0"/>
@@ -6870,7 +6870,7 @@
         <w:widowControl/>
         <w:numPr>
           <w:ilvl w:val="2"/>
-          <w:numId w:val="9"/>
+          <w:numId w:val="10"/>
         </w:numPr>
         <w:suppressAutoHyphens w:val="true"/>
         <w:bidi w:val="0"/>
@@ -6954,7 +6954,7 @@
         <w:widowControl/>
         <w:numPr>
           <w:ilvl w:val="2"/>
-          <w:numId w:val="9"/>
+          <w:numId w:val="10"/>
         </w:numPr>
         <w:suppressAutoHyphens w:val="true"/>
         <w:bidi w:val="0"/>
@@ -7006,7 +7006,7 @@
         <w:widowControl/>
         <w:numPr>
           <w:ilvl w:val="2"/>
-          <w:numId w:val="9"/>
+          <w:numId w:val="10"/>
         </w:numPr>
         <w:suppressAutoHyphens w:val="true"/>
         <w:bidi w:val="0"/>
@@ -7113,7 +7113,7 @@
         <w:widowControl/>
         <w:numPr>
           <w:ilvl w:val="1"/>
-          <w:numId w:val="9"/>
+          <w:numId w:val="10"/>
         </w:numPr>
         <w:suppressAutoHyphens w:val="true"/>
         <w:bidi w:val="0"/>
@@ -7537,10 +7537,10 @@
         <w:widowControl/>
         <w:numPr>
           <w:ilvl w:val="1"/>
-          <w:numId w:val="9"/>
+          <w:numId w:val="10"/>
         </w:numPr>
         <w:suppressAutoHyphens w:val="true"/>
-        <w:overflowPunct w:val="true"/>
+        <w:overflowPunct w:val="false"/>
         <w:bidi w:val="0"/>
         <w:spacing w:lineRule="auto" w:line="360" w:before="0" w:after="238"/>
         <w:ind w:hanging="0" w:left="0" w:right="0"/>
@@ -7875,7 +7875,7 @@
         <w:widowControl/>
         <w:numPr>
           <w:ilvl w:val="0"/>
-          <w:numId w:val="9"/>
+          <w:numId w:val="10"/>
         </w:numPr>
         <w:suppressAutoHyphens w:val="true"/>
         <w:bidi w:val="0"/>
@@ -7928,7 +7928,7 @@
         <w:widowControl/>
         <w:numPr>
           <w:ilvl w:val="1"/>
-          <w:numId w:val="9"/>
+          <w:numId w:val="10"/>
         </w:numPr>
         <w:suppressAutoHyphens w:val="true"/>
         <w:bidi w:val="0"/>
@@ -8351,10 +8351,10 @@
         <w:widowControl/>
         <w:numPr>
           <w:ilvl w:val="0"/>
-          <w:numId w:val="3"/>
+          <w:numId w:val="4"/>
         </w:numPr>
         <w:suppressAutoHyphens w:val="true"/>
-        <w:overflowPunct w:val="true"/>
+        <w:overflowPunct w:val="false"/>
         <w:bidi w:val="0"/>
         <w:spacing w:lineRule="auto" w:line="360" w:before="0" w:after="0"/>
         <w:ind w:hanging="0" w:left="567" w:right="0"/>
@@ -8379,10 +8379,10 @@
         <w:widowControl/>
         <w:numPr>
           <w:ilvl w:val="0"/>
-          <w:numId w:val="3"/>
+          <w:numId w:val="4"/>
         </w:numPr>
         <w:suppressAutoHyphens w:val="true"/>
-        <w:overflowPunct w:val="true"/>
+        <w:overflowPunct w:val="false"/>
         <w:bidi w:val="0"/>
         <w:spacing w:lineRule="auto" w:line="360" w:before="0" w:after="0"/>
         <w:ind w:hanging="0" w:left="567" w:right="0"/>
@@ -8412,7 +8412,7 @@
           <w:numId w:val="0"/>
         </w:numPr>
         <w:suppressAutoHyphens w:val="true"/>
-        <w:overflowPunct w:val="true"/>
+        <w:overflowPunct w:val="false"/>
         <w:bidi w:val="0"/>
         <w:spacing w:lineRule="auto" w:line="360" w:before="0" w:after="0"/>
         <w:ind w:hanging="0" w:left="0" w:right="0"/>
@@ -9314,7 +9314,7 @@
         <mc:AlternateContent>
           <mc:Choice Requires="wps">
             <w:drawing>
-              <wp:anchor behindDoc="0" distT="224155" distB="230505" distL="224155" distR="230505" simplePos="0" locked="0" layoutInCell="0" allowOverlap="1" relativeHeight="24">
+              <wp:anchor behindDoc="0" distT="222885" distB="230505" distL="222885" distR="230505" simplePos="0" locked="0" layoutInCell="0" allowOverlap="1" relativeHeight="24">
                 <wp:simplePos x="0" y="0"/>
                 <wp:positionH relativeFrom="column">
                   <wp:posOffset>635</wp:posOffset>
@@ -9655,7 +9655,7 @@
         <w:widowControl/>
         <w:numPr>
           <w:ilvl w:val="1"/>
-          <w:numId w:val="9"/>
+          <w:numId w:val="10"/>
         </w:numPr>
         <w:suppressAutoHyphens w:val="true"/>
         <w:bidi w:val="0"/>
@@ -9887,7 +9887,7 @@
         <w:widowControl/>
         <w:numPr>
           <w:ilvl w:val="1"/>
-          <w:numId w:val="9"/>
+          <w:numId w:val="10"/>
         </w:numPr>
         <w:suppressAutoHyphens w:val="true"/>
         <w:bidi w:val="0"/>
@@ -9977,7 +9977,9 @@
           <w:sz w:val="24"/>
           <w:szCs w:val="24"/>
         </w:rPr>
-        <w:t>, a liczba użytkowników będzie wynosiła około 4.73 miliarda</w:t>
+        <w:t>,</w:t>
+        <w:br/>
+        <w:t>a liczba użytkowników będzie wynosiła około 4.73 miliarda</w:t>
       </w:r>
       <w:r>
         <w:rPr>
@@ -10070,7 +10072,9 @@
           <w:sz w:val="24"/>
           <w:szCs w:val="24"/>
         </w:rPr>
-        <w:t>Aby wprowadzić funkcjonalność wysyłania wiadomości e-mail wykorzystane zostało narzędzie Symfony Mailer. Oryginalnie technologia została zaprojektowana w frameworku Symfony, lecz wykorzystanie jej komponentów istnieje również w Laravelu, które domyślnie jest instalowane po utworzeniu nowego projektu aplikacji. Pozwala na implementację funkcji wysyłania wiadomości e-mail wykorzystując do tego sterowniki takie jak:</w:t>
+        <w:t>Aby wprowadzić funkcjonalność wysyłania wiadomości e-mail wykorzystane zostało narzędzie Symfony Mailer. Oryginalnie technologia została zaprojektowana w frameworku Symfony,</w:t>
+        <w:br/>
+        <w:t>lecz wykorzystanie jej komponentów istnieje również w Laravelu, które domyślnie jest instalowane po utworzeniu nowego projektu aplikacji. Pozwala na implementację funkcji wysyłania wiadomości e-mail wykorzystując do tego sterowniki takie jak:</w:t>
       </w:r>
     </w:p>
     <w:p>
@@ -10079,7 +10083,7 @@
         <w:widowControl/>
         <w:numPr>
           <w:ilvl w:val="0"/>
-          <w:numId w:val="5"/>
+          <w:numId w:val="6"/>
         </w:numPr>
         <w:suppressAutoHyphens w:val="true"/>
         <w:bidi w:val="0"/>
@@ -10107,7 +10111,7 @@
         <w:widowControl/>
         <w:numPr>
           <w:ilvl w:val="0"/>
-          <w:numId w:val="5"/>
+          <w:numId w:val="6"/>
         </w:numPr>
         <w:suppressAutoHyphens w:val="true"/>
         <w:bidi w:val="0"/>
@@ -10135,7 +10139,7 @@
         <w:widowControl/>
         <w:numPr>
           <w:ilvl w:val="0"/>
-          <w:numId w:val="5"/>
+          <w:numId w:val="6"/>
         </w:numPr>
         <w:suppressAutoHyphens w:val="true"/>
         <w:bidi w:val="0"/>
@@ -10163,7 +10167,7 @@
         <w:widowControl/>
         <w:numPr>
           <w:ilvl w:val="0"/>
-          <w:numId w:val="5"/>
+          <w:numId w:val="6"/>
         </w:numPr>
         <w:suppressAutoHyphens w:val="true"/>
         <w:bidi w:val="0"/>
@@ -10191,7 +10195,7 @@
         <w:widowControl/>
         <w:numPr>
           <w:ilvl w:val="0"/>
-          <w:numId w:val="5"/>
+          <w:numId w:val="6"/>
         </w:numPr>
         <w:suppressAutoHyphens w:val="true"/>
         <w:bidi w:val="0"/>
@@ -10234,7 +10238,9 @@
           <w:sz w:val="24"/>
           <w:szCs w:val="24"/>
         </w:rPr>
-        <w:t>W aplikacji został wykorzystany sterownik SMTP ze względu na pewność dostarczania wiadomości i skalowalności. Sterownik wykorzystuje protokół SMTP, który należy do najpewniejszych mechanizmów wysyłania wiadomości e-mail. Ponadto protokół jest wykorzystywany powszechnie w internecie przez co większa jest pewność, że wiadomość e-mail zostanie dostarczona do odbiorcy. Oprócz tego sterownik zapewnia proste przystosowanie skalowania w sytuacji pojawienia się zwiększonego obciążenia, gdzie wymagana jest większa obsługa wysyłanych wiadomości e-mail.</w:t>
+        <w:t>W aplikacji został wykorzystany sterownik SMTP ze względu na pewność dostarczania wiadomości i skalowalności. Sterownik wykorzystuje protokół SMTP, który należy</w:t>
+        <w:br/>
+        <w:t>do najpewniejszych mechanizmów wysyłania wiadomości e-mail. Ponadto protokół jest wykorzystywany powszechnie w internecie przez co większa jest pewność, że wiadomość e-mail zostanie dostarczona do odbiorcy. Oprócz tego sterownik zapewnia proste przystosowanie skalowania w sytuacji pojawienia się zwiększonego obciążenia, gdzie wymagana jest większa obsługa wysyłanych wiadomości e-mail.</w:t>
       </w:r>
     </w:p>
     <w:p>
@@ -10244,7 +10250,7 @@
         <w:widowControl/>
         <w:numPr>
           <w:ilvl w:val="1"/>
-          <w:numId w:val="9"/>
+          <w:numId w:val="10"/>
         </w:numPr>
         <w:suppressAutoHyphens w:val="true"/>
         <w:bidi w:val="0"/>
@@ -10289,7 +10295,9 @@
           <w:sz w:val="24"/>
           <w:szCs w:val="24"/>
         </w:rPr>
-        <w:t xml:space="preserve">Jest to technologia full-stack, która pozwala na budowę dynamicznego interfejsu użytkownika aplikacji webowych używając języka PHP. Mechanika narzędzia została zaprogramowana pod system Laravela. Dzięki czemu, Livewire działa bardzo dobrze z silnikiem szablonów Blade oraz korzysta z obsługi błędów Laravela. Strony aplikacji budowane wykorzystujące Livewire oparte są na komponentach PHP, które mogą zawierać zarówno kod, jak i widok strony. Dzięki czemu kod aplikacji jest bardziej zorganizowany i czytelniejszy. Narzędzie to łączy komponenty języka Javascript wykorzystywane podczas tworzenia interaktywnych funkcji stron przeglądarki internetowej. Dzięki czemu możliwe jest tworzenie dynamicznych komponentów używając wyłącznie języka PHP. </w:t>
+        <w:t>Jest to technologia full-stack, która pozwala na budowę dynamicznego interfejsu użytkownika aplikacji webowych używając języka PHP. Mechanika narzędzia została zaprogramowana pod system Laravela. Dzięki czemu, Livewire działa bardzo dobrze z silnikiem szablonów Blade oraz korzysta z obsługi błędów Laravela. Strony aplikacji budowane wykorzystujące Livewire oparte</w:t>
+        <w:br/>
+        <w:t xml:space="preserve">są na komponentach PHP, które mogą zawierać zarówno kod, jak i widok strony. Dzięki czemu kod aplikacji jest bardziej zorganizowany i czytelniejszy. Narzędzie to łączy komponenty języka Javascript wykorzystywane podczas tworzenia interaktywnych funkcji stron przeglądarki internetowej. Dzięki czemu możliwe jest tworzenie dynamicznych komponentów używając wyłącznie języka PHP. </w:t>
       </w:r>
     </w:p>
     <w:p>
@@ -10325,7 +10333,7 @@
         <w:widowControl/>
         <w:numPr>
           <w:ilvl w:val="1"/>
-          <w:numId w:val="9"/>
+          <w:numId w:val="10"/>
         </w:numPr>
         <w:suppressAutoHyphens w:val="true"/>
         <w:bidi w:val="0"/>
@@ -10370,7 +10378,9 @@
           <w:sz w:val="24"/>
           <w:szCs w:val="24"/>
         </w:rPr>
-        <w:t xml:space="preserve">Jest to framework CSS, który oferuje korzystanie z zestawu predefiniowanych klas. Dzięki temu nie ma konieczności tworzenia własnych stylów od początku, przez co można szybko rozwijać interfejs użytkownika zachowując jego spójność. Tailwind pozwala na budowę komponentów na bazie konfiguracji. Możliwe jest dostosowanie klas na potrzeby danego projektu wyglądu strony aplikacji webowej. Ponadto framework daje możliwość korzystania z wariantów responsywnych za pomocą prefiksów np. </w:t>
+        <w:t>Jest to framework CSS, który oferuje korzystanie z zestawu predefiniowanych klas.</w:t>
+        <w:br/>
+        <w:t xml:space="preserve">Dzięki temu nie ma konieczności tworzenia własnych stylów od początku, przez co można szybko rozwijać interfejs użytkownika zachowując jego spójność. Tailwind pozwala na budowę komponentów na bazie konfiguracji. Możliwe jest dostosowanie klas na potrzeby danego projektu wyglądu strony aplikacji webowej. Ponadto framework daje możliwość korzystania z wariantów responsywnych za pomocą prefiksów np. </w:t>
       </w:r>
       <w:r>
         <w:rPr>
@@ -10426,7 +10436,9 @@
           <w:sz w:val="24"/>
           <w:szCs w:val="24"/>
         </w:rPr>
-        <w:t>Wykorzystanie Tailwind CSS w aplikacji webowej przyczyniło się do zaprojektowania wyglądu widoków strony internetowej, a także do stworzenia responsywnego wyglądu strony, który pozwoli użytkownikom różnych urządzeń na komfortowe i intuicyjne korzystanie z aplikacji.</w:t>
+        <w:t>Wykorzystanie Tailwind CSS w aplikacji webowej przyczyniło się do zaprojektowania wyglądu widoków strony internetowej, a także do stworzenia responsywnego wyglądu strony,</w:t>
+        <w:br/>
+        <w:t>który pozwoli użytkownikom różnych urządzeń na komfortowe i intuicyjne korzystanie z aplikacji.</w:t>
       </w:r>
     </w:p>
     <w:p>
@@ -10436,7 +10448,7 @@
         <w:widowControl/>
         <w:numPr>
           <w:ilvl w:val="1"/>
-          <w:numId w:val="9"/>
+          <w:numId w:val="10"/>
         </w:numPr>
         <w:suppressAutoHyphens w:val="true"/>
         <w:bidi w:val="0"/>
@@ -10481,7 +10493,11 @@
           <w:sz w:val="24"/>
           <w:szCs w:val="24"/>
         </w:rPr>
-        <w:t>To system zarządzania relacyjną bazą danych szeroko stosowany w celu przechowywania i zarządzania danymi wprowadzanych do bazy danych. MySQL posiada mechanizmy bezpieczeństwa chroniące dane przed nieautoryzowanymi użytkownikami. Przykładowymi mechanizmami są kontrola dostępu i zarządzanie użytkownikami. Ma również funkcję szyfrowania danych w trakcie przesyłania danych między klientem, a serwerem. System jest skalowalny, co oznacza, że można go używać do małych, jak i dużych projektów. Ponadto narzędzie cechuje się dobrą wydajnością, wykorzystując techniki poprawiające wydajność takie jak optymalizacja zapytań i partycjonowanie danych.</w:t>
+        <w:t>To system zarządzania relacyjną bazą danych szeroko stosowany w celu przechowywania</w:t>
+        <w:br/>
+        <w:t>i zarządzania danymi wprowadzanych do bazy danych. MySQL posiada mechanizmy bezpieczeństwa chroniące dane przed nieautoryzowanymi użytkownikami. Przykładowymi mechanizmami są kontrola dostępu i zarządzanie użytkownikami. Ma również funkcję szyfrowania danych w trakcie przesyłania danych między klientem, a serwerem. System jest skalowalny,</w:t>
+        <w:br/>
+        <w:t>co oznacza, że można go używać do małych, jak i dużych projektów. Ponadto narzędzie cechuje się dobrą wydajnością, wykorzystując techniki poprawiające wydajność takie jak optymalizacja zapytań i partycjonowanie danych.</w:t>
       </w:r>
     </w:p>
     <w:p>
@@ -10505,7 +10521,9 @@
           <w:sz w:val="24"/>
           <w:szCs w:val="24"/>
         </w:rPr>
-        <w:t>MySQL w aplikacji jest to jedna z najważniejszych technologii zastosowanych podczas projektu aplikacji webowej. Głównym zadaniem narzędzia było przechowywanie danych wprowadzonych przez użytkowników, które zostaną poddane dalszym operacjom wykonywanych przez funkcje strony internetowej. Dla przykładu funkcja rejestracji po wprowadzeniu i potwierdzeniu danych, będzie je zapisywać do bazy danych informacje potrzebne do zalogowania się na konto. Oprócz przechowywania danych, możliwa będzie funkcja szyfrowania hasła, która zabezpieczy dane użytkownika zapobiegając ewentualnej kradzieży konta.</w:t>
+        <w:t>MySQL w aplikacji jest to jedna z najważniejszych technologii zastosowanych podczas projektu aplikacji webowej. Głównym zadaniem narzędzia było przechowywanie danych wprowadzonych przez użytkowników, które zostaną poddane dalszym operacjom wykonywanych przez funkcje strony internetowej. Dla przykładu funkcja rejestracji po wprowadzeniu</w:t>
+        <w:br/>
+        <w:t>i potwierdzeniu danych, będzie je zapisywać do bazy danych informacje potrzebne do zalogowania się na konto. Oprócz przechowywania danych, możliwa będzie funkcja szyfrowania hasła, która zabezpieczy dane użytkownika zapobiegając ewentualnej kradzieży konta.</w:t>
       </w:r>
     </w:p>
     <w:p>
@@ -10515,7 +10533,7 @@
         <w:widowControl/>
         <w:numPr>
           <w:ilvl w:val="0"/>
-          <w:numId w:val="9"/>
+          <w:numId w:val="10"/>
         </w:numPr>
         <w:suppressAutoHyphens w:val="true"/>
         <w:bidi w:val="0"/>
@@ -10565,7 +10583,7 @@
         <w:widowControl/>
         <w:numPr>
           <w:ilvl w:val="1"/>
-          <w:numId w:val="9"/>
+          <w:numId w:val="10"/>
         </w:numPr>
         <w:suppressAutoHyphens w:val="true"/>
         <w:bidi w:val="0"/>
@@ -10595,7 +10613,7 @@
         <w:widowControl/>
         <w:numPr>
           <w:ilvl w:val="1"/>
-          <w:numId w:val="9"/>
+          <w:numId w:val="10"/>
         </w:numPr>
         <w:suppressAutoHyphens w:val="true"/>
         <w:bidi w:val="0"/>
@@ -10622,6 +10640,7 @@
     <w:p>
       <w:pPr>
         <w:pStyle w:val="BodyText"/>
+        <w:spacing w:lineRule="auto" w:line="360"/>
         <w:ind w:firstLine="425" w:left="0" w:right="0"/>
         <w:jc w:val="both"/>
         <w:rPr/>
@@ -10637,7 +10656,7 @@
     <w:p>
       <w:pPr>
         <w:pStyle w:val="Normal"/>
-        <w:spacing w:before="0" w:after="160"/>
+        <w:spacing w:lineRule="auto" w:line="360" w:before="0" w:after="160"/>
         <w:ind w:hanging="0" w:left="0" w:right="0"/>
         <w:jc w:val="both"/>
         <w:rPr/>
@@ -10649,6 +10668,7 @@
     <w:p>
       <w:pPr>
         <w:pStyle w:val="BodyText"/>
+        <w:spacing w:lineRule="auto" w:line="360"/>
         <w:ind w:firstLine="425" w:left="0" w:right="0"/>
         <w:rPr/>
       </w:pPr>
@@ -10663,24 +10683,21 @@
         <w:widowControl/>
         <w:numPr>
           <w:ilvl w:val="0"/>
-          <w:numId w:val="1"/>
+          <w:numId w:val="2"/>
         </w:numPr>
         <w:suppressAutoHyphens w:val="true"/>
-        <w:overflowPunct w:val="true"/>
+        <w:overflowPunct w:val="false"/>
         <w:bidi w:val="0"/>
         <w:spacing w:lineRule="auto" w:line="360" w:before="0" w:after="0"/>
         <w:ind w:hanging="0" w:left="567" w:right="0"/>
         <w:jc w:val="left"/>
+        <w:rPr/>
+      </w:pPr>
+      <w:r>
         <w:rPr>
           <w:b/>
           <w:bCs/>
         </w:rPr>
-      </w:pPr>
-      <w:r>
-        <w:rPr>
-          <w:b/>
-          <w:bCs/>
-        </w:rPr>
         <w:t>$salary –</w:t>
       </w:r>
       <w:r>
@@ -10688,7 +10705,7 @@
           <w:b w:val="false"/>
           <w:bCs w:val="false"/>
         </w:rPr>
-        <w:t xml:space="preserve"> wartość wypłaty podawana przez użytkownika, która ma zostać obliczona (domyślnie zmienna wynosi 0)</w:t>
+        <w:t xml:space="preserve"> wartość wypłaty podawana przez użytkownika, która ma zostać obliczona (domyślnie zmienna wynosi 0),</w:t>
       </w:r>
     </w:p>
     <w:p>
@@ -10697,24 +10714,21 @@
         <w:widowControl/>
         <w:numPr>
           <w:ilvl w:val="0"/>
-          <w:numId w:val="1"/>
+          <w:numId w:val="2"/>
         </w:numPr>
         <w:suppressAutoHyphens w:val="true"/>
-        <w:overflowPunct w:val="true"/>
+        <w:overflowPunct w:val="false"/>
         <w:bidi w:val="0"/>
         <w:spacing w:lineRule="auto" w:line="360" w:before="0" w:after="0"/>
         <w:ind w:hanging="0" w:left="567" w:right="0"/>
         <w:jc w:val="left"/>
+        <w:rPr/>
+      </w:pPr>
+      <w:r>
         <w:rPr>
           <w:b/>
           <w:bCs/>
         </w:rPr>
-      </w:pPr>
-      <w:r>
-        <w:rPr>
-          <w:b/>
-          <w:bCs/>
-        </w:rPr>
         <w:t>$result –</w:t>
       </w:r>
       <w:r>
@@ -10731,24 +10745,21 @@
         <w:widowControl/>
         <w:numPr>
           <w:ilvl w:val="0"/>
-          <w:numId w:val="1"/>
+          <w:numId w:val="2"/>
         </w:numPr>
         <w:suppressAutoHyphens w:val="true"/>
-        <w:overflowPunct w:val="true"/>
+        <w:overflowPunct w:val="false"/>
         <w:bidi w:val="0"/>
         <w:spacing w:lineRule="auto" w:line="360" w:before="0" w:after="0"/>
         <w:ind w:hanging="0" w:left="567" w:right="0"/>
         <w:jc w:val="left"/>
+        <w:rPr/>
+      </w:pPr>
+      <w:r>
         <w:rPr>
           <w:b/>
           <w:bCs/>
         </w:rPr>
-      </w:pPr>
-      <w:r>
-        <w:rPr>
-          <w:b/>
-          <w:bCs/>
-        </w:rPr>
         <w:t>$retirementInsurance –</w:t>
       </w:r>
       <w:r>
@@ -10756,7 +10767,7 @@
           <w:b w:val="false"/>
           <w:bCs w:val="false"/>
         </w:rPr>
-        <w:t xml:space="preserve"> wartość ubezpieczenia emerytalnego</w:t>
+        <w:t xml:space="preserve"> wartość ubezpieczenia emerytalnego,</w:t>
       </w:r>
     </w:p>
     <w:p>
@@ -10765,24 +10776,21 @@
         <w:widowControl/>
         <w:numPr>
           <w:ilvl w:val="0"/>
-          <w:numId w:val="1"/>
+          <w:numId w:val="2"/>
         </w:numPr>
         <w:suppressAutoHyphens w:val="true"/>
-        <w:overflowPunct w:val="true"/>
+        <w:overflowPunct w:val="false"/>
         <w:bidi w:val="0"/>
         <w:spacing w:lineRule="auto" w:line="360" w:before="0" w:after="0"/>
         <w:ind w:hanging="0" w:left="567" w:right="0"/>
         <w:jc w:val="left"/>
+        <w:rPr/>
+      </w:pPr>
+      <w:r>
         <w:rPr>
           <w:b/>
           <w:bCs/>
         </w:rPr>
-      </w:pPr>
-      <w:r>
-        <w:rPr>
-          <w:b/>
-          <w:bCs/>
-        </w:rPr>
         <w:t>$disabilityInsurance –</w:t>
       </w:r>
       <w:r>
@@ -10790,7 +10798,7 @@
           <w:b w:val="false"/>
           <w:bCs w:val="false"/>
         </w:rPr>
-        <w:t xml:space="preserve"> wartość ubezpieczenia chorobowego</w:t>
+        <w:t xml:space="preserve"> wartość ubezpieczenia chorobowego,</w:t>
       </w:r>
     </w:p>
     <w:p>
@@ -10799,24 +10807,21 @@
         <w:widowControl/>
         <w:numPr>
           <w:ilvl w:val="0"/>
-          <w:numId w:val="1"/>
+          <w:numId w:val="2"/>
         </w:numPr>
         <w:suppressAutoHyphens w:val="true"/>
-        <w:overflowPunct w:val="true"/>
+        <w:overflowPunct w:val="false"/>
         <w:bidi w:val="0"/>
         <w:spacing w:lineRule="auto" w:line="360" w:before="0" w:after="0"/>
         <w:ind w:hanging="0" w:left="567" w:right="0"/>
         <w:jc w:val="left"/>
+        <w:rPr/>
+      </w:pPr>
+      <w:r>
         <w:rPr>
           <w:b/>
           <w:bCs/>
         </w:rPr>
-      </w:pPr>
-      <w:r>
-        <w:rPr>
-          <w:b/>
-          <w:bCs/>
-        </w:rPr>
         <w:t>$healthInsurance –</w:t>
       </w:r>
       <w:r>
@@ -10824,7 +10829,7 @@
           <w:b w:val="false"/>
           <w:bCs w:val="false"/>
         </w:rPr>
-        <w:t xml:space="preserve"> wartość ubezpieczenia zdrowotnego</w:t>
+        <w:t xml:space="preserve"> wartość ubezpieczenia zdrowotnego,</w:t>
       </w:r>
     </w:p>
     <w:p>
@@ -10833,24 +10838,21 @@
         <w:widowControl/>
         <w:numPr>
           <w:ilvl w:val="0"/>
-          <w:numId w:val="1"/>
+          <w:numId w:val="2"/>
         </w:numPr>
         <w:suppressAutoHyphens w:val="true"/>
-        <w:overflowPunct w:val="true"/>
+        <w:overflowPunct w:val="false"/>
         <w:bidi w:val="0"/>
         <w:spacing w:lineRule="auto" w:line="360" w:before="0" w:after="0"/>
         <w:ind w:hanging="0" w:left="567" w:right="0"/>
         <w:jc w:val="left"/>
+        <w:rPr/>
+      </w:pPr>
+      <w:r>
         <w:rPr>
           <w:b/>
           <w:bCs/>
         </w:rPr>
-      </w:pPr>
-      <w:r>
-        <w:rPr>
-          <w:b/>
-          <w:bCs/>
-        </w:rPr>
         <w:t>$pensionInsurance –</w:t>
       </w:r>
       <w:r>
@@ -10858,7 +10860,7 @@
           <w:b w:val="false"/>
           <w:bCs w:val="false"/>
         </w:rPr>
-        <w:t xml:space="preserve"> wartość ubezpieczenia rentowego</w:t>
+        <w:t xml:space="preserve"> wartość ubezpieczenia rentowego,</w:t>
       </w:r>
     </w:p>
     <w:p>
@@ -10867,24 +10869,21 @@
         <w:widowControl/>
         <w:numPr>
           <w:ilvl w:val="0"/>
-          <w:numId w:val="1"/>
+          <w:numId w:val="2"/>
         </w:numPr>
         <w:suppressAutoHyphens w:val="true"/>
-        <w:overflowPunct w:val="true"/>
+        <w:overflowPunct w:val="false"/>
         <w:bidi w:val="0"/>
         <w:spacing w:lineRule="auto" w:line="360" w:before="0" w:after="0"/>
         <w:ind w:hanging="0" w:left="567" w:right="0"/>
         <w:jc w:val="left"/>
+        <w:rPr/>
+      </w:pPr>
+      <w:r>
         <w:rPr>
           <w:b/>
           <w:bCs/>
         </w:rPr>
-      </w:pPr>
-      <w:r>
-        <w:rPr>
-          <w:b/>
-          <w:bCs/>
-        </w:rPr>
         <w:t>$calculation</w:t>
       </w:r>
       <w:r>
@@ -10892,7 +10891,7 @@
           <w:b w:val="false"/>
           <w:bCs w:val="false"/>
         </w:rPr>
-        <w:t xml:space="preserve"> – nazwa rodzaju wypłaty (domyślnie ustawiona jako „Brutto”)</w:t>
+        <w:t xml:space="preserve"> – nazwa rodzaju wypłaty (domyślnie ustawiona jako „Brutto”),</w:t>
       </w:r>
     </w:p>
     <w:p>
@@ -10901,24 +10900,21 @@
         <w:widowControl/>
         <w:numPr>
           <w:ilvl w:val="0"/>
-          <w:numId w:val="1"/>
+          <w:numId w:val="2"/>
         </w:numPr>
         <w:suppressAutoHyphens w:val="true"/>
-        <w:overflowPunct w:val="true"/>
+        <w:overflowPunct w:val="false"/>
         <w:bidi w:val="0"/>
         <w:spacing w:lineRule="auto" w:line="360" w:before="0" w:after="0"/>
         <w:ind w:hanging="0" w:left="567" w:right="0"/>
         <w:jc w:val="left"/>
+        <w:rPr/>
+      </w:pPr>
+      <w:r>
         <w:rPr>
           <w:b/>
           <w:bCs/>
         </w:rPr>
-      </w:pPr>
-      <w:r>
-        <w:rPr>
-          <w:b/>
-          <w:bCs/>
-        </w:rPr>
         <w:t>$disabled</w:t>
       </w:r>
       <w:r>
@@ -10926,7 +10922,7 @@
           <w:b w:val="false"/>
           <w:bCs w:val="false"/>
         </w:rPr>
-        <w:t xml:space="preserve"> – zmienna blokująca obliczenie wypłaty użytkownikowi (domyślnie ustawiona jako fałsz)</w:t>
+        <w:t xml:space="preserve"> – zmienna blokująca obliczenie wypłaty użytkownikowi (domyślnie ustawiona jako fałsz).</w:t>
       </w:r>
     </w:p>
     <w:p>
@@ -10938,78 +10934,77 @@
           <w:numId w:val="0"/>
         </w:numPr>
         <w:suppressAutoHyphens w:val="true"/>
-        <w:overflowPunct w:val="true"/>
+        <w:overflowPunct w:val="false"/>
         <w:bidi w:val="0"/>
         <w:spacing w:lineRule="auto" w:line="360" w:before="0" w:after="0"/>
         <w:ind w:firstLine="425" w:left="0" w:right="0"/>
         <w:jc w:val="both"/>
+        <w:rPr/>
+      </w:pPr>
+      <w:r>
+        <w:rPr>
+          <w:b w:val="false"/>
+          <w:bCs w:val="false"/>
+        </w:rPr>
+        <w:t xml:space="preserve">Funkcja </w:t>
+      </w:r>
+      <w:r>
         <w:rPr>
           <w:b/>
           <w:bCs/>
         </w:rPr>
-      </w:pPr>
+        <w:t>calculate</w:t>
+      </w:r>
       <w:r>
         <w:rPr>
           <w:b w:val="false"/>
           <w:bCs w:val="false"/>
         </w:rPr>
-        <w:t xml:space="preserve">Funkcja </w:t>
+        <w:t xml:space="preserve"> przyjmuje wprowadzoną wartość i nadpisuje ją w zmiennej $</w:t>
       </w:r>
       <w:r>
         <w:rPr>
           <w:b/>
           <w:bCs/>
         </w:rPr>
-        <w:t>calculate</w:t>
+        <w:t>salary</w:t>
       </w:r>
       <w:r>
         <w:rPr>
           <w:b w:val="false"/>
           <w:bCs w:val="false"/>
         </w:rPr>
-        <w:t xml:space="preserve"> przyjmuje wprowadzoną wartość i nadpisuje ją w zmiennej $</w:t>
+        <w:t xml:space="preserve">. Następnie warunek if sprawdza, czy tekst zadeklarowany w zmiennej </w:t>
       </w:r>
       <w:r>
         <w:rPr>
           <w:b/>
           <w:bCs/>
         </w:rPr>
-        <w:t>salary</w:t>
+        <w:t xml:space="preserve">$calculate </w:t>
       </w:r>
       <w:r>
         <w:rPr>
           <w:b w:val="false"/>
           <w:bCs w:val="false"/>
         </w:rPr>
-        <w:t xml:space="preserve">. Następnie warunek if sprawdza, czy tekst zadeklarowany w zmiennej </w:t>
+        <w:t xml:space="preserve">wynosi „Brutto”. Jeśli warunek jest prawdziwy, zostaje wywołana funkcja </w:t>
       </w:r>
       <w:r>
         <w:rPr>
           <w:b/>
           <w:bCs/>
         </w:rPr>
-        <w:t xml:space="preserve">$calculate </w:t>
+        <w:t>calculateNetSalary</w:t>
       </w:r>
       <w:r>
         <w:rPr>
           <w:b w:val="false"/>
           <w:bCs w:val="false"/>
         </w:rPr>
-        <w:t xml:space="preserve">wynosi „Brutto”. Jeśli warunek jest prawdziwy, zostaje wywołana funkcja </w:t>
-      </w:r>
-      <w:r>
-        <w:rPr>
-          <w:b/>
-          <w:bCs/>
-        </w:rPr>
-        <w:t>calculateNetSalary</w:t>
-      </w:r>
-      <w:r>
-        <w:rPr>
-          <w:b w:val="false"/>
-          <w:bCs w:val="false"/>
-        </w:rPr>
-        <w:t>. W przypadku gdy $</w:t>
+        <w:t>. W przypadku,</w:t>
+        <w:br/>
+        <w:t>gdy $</w:t>
       </w:r>
       <w:r>
         <w:rPr>
@@ -11049,41 +11044,39 @@
           <w:numId w:val="0"/>
         </w:numPr>
         <w:suppressAutoHyphens w:val="true"/>
-        <w:overflowPunct w:val="true"/>
+        <w:overflowPunct w:val="false"/>
         <w:bidi w:val="0"/>
         <w:spacing w:lineRule="auto" w:line="360" w:before="0" w:after="0"/>
         <w:ind w:firstLine="425" w:left="0" w:right="0"/>
         <w:jc w:val="both"/>
+        <w:rPr/>
+      </w:pPr>
+      <w:r>
+        <w:rPr>
+          <w:b w:val="false"/>
+          <w:bCs w:val="false"/>
+        </w:rPr>
+        <w:t xml:space="preserve">Algorytm funkcji  </w:t>
+      </w:r>
+      <w:r>
         <w:rPr>
           <w:b/>
           <w:bCs/>
         </w:rPr>
-      </w:pPr>
+        <w:t xml:space="preserve">calculateNetSalary </w:t>
+      </w:r>
       <w:r>
         <w:rPr>
           <w:b w:val="false"/>
           <w:bCs w:val="false"/>
         </w:rPr>
-        <w:t xml:space="preserve">Algorytm funkcji  </w:t>
-      </w:r>
-      <w:r>
-        <w:rPr>
-          <w:b/>
-          <w:bCs/>
-        </w:rPr>
-        <w:t xml:space="preserve">calculateNetSalary </w:t>
-      </w:r>
-      <w:r>
-        <w:rPr>
-          <w:b w:val="false"/>
-          <w:bCs w:val="false"/>
-        </w:rPr>
         <w:t>został przedstawiony na rysunku .</w:t>
       </w:r>
     </w:p>
     <w:p>
       <w:pPr>
         <w:pStyle w:val="BodyText"/>
+        <w:spacing w:lineRule="auto" w:line="360"/>
         <w:ind w:firstLine="425" w:left="0" w:right="0"/>
         <w:jc w:val="both"/>
         <w:rPr/>
@@ -11150,16 +11143,17 @@
           <w:b w:val="false"/>
           <w:bCs w:val="false"/>
         </w:rPr>
-        <w:t>, którym przypisywane są odpowiednie wartości procentowe</w:t>
+        <w:t>, którym przypisywane</w:t>
+        <w:br/>
+        <w:t>są odpowiednie wartości procentowe</w:t>
       </w:r>
       <w:r>
         <w:rPr/>
         <w:t xml:space="preserve"> odprowadzane od wypłaty brutto. Następnie zmiennym zadeklarowanym na początku klasy przypisane są wyniki obliczenia wprowadzonej wypłaty brutto przemnożone przez wartości procentowe poszczególnych zmiennych ubezpieczeń.</w:t>
         <w:br/>
-      </w:r>
-      <w:r>
-        <w:rPr/>
-        <w:t xml:space="preserve">Od wprowadzonej przez użytkownika wypłaty odejmuje się obliczone wartości ubezpieczeń, które zapisane są w zmiennej </w:t>
+        <w:t>Od wprowadzonej przez użytkownika wypłaty odejmuje się obliczone wartości ubezpieczeń,</w:t>
+        <w:br/>
+        <w:t xml:space="preserve">które zapisane są w zmiennej </w:t>
       </w:r>
       <w:r>
         <w:rPr>
@@ -11192,7 +11186,11 @@
       </w:r>
       <w:r>
         <w:rPr/>
-        <w:t>.</w:t>
+        <w:t xml:space="preserve">. </w:t>
+      </w:r>
+      <w:r>
+        <w:rPr/>
+        <w:t>Wynik działania funkcji przedstawiono na rysunku .</w:t>
       </w:r>
       <w:r>
         <w:br w:type="page"/>
@@ -11201,6 +11199,8 @@
     <w:p>
       <w:pPr>
         <w:pStyle w:val="BodyText"/>
+        <w:spacing w:before="0" w:after="0"/>
+        <w:ind w:firstLine="425" w:left="0" w:right="0"/>
         <w:rPr/>
       </w:pPr>
       <w:r>
@@ -11208,13 +11208,13 @@
         <mc:AlternateContent>
           <mc:Choice Requires="wps">
             <w:drawing>
-              <wp:anchor behindDoc="0" distT="230505" distB="230505" distL="230505" distR="230505" simplePos="0" locked="0" layoutInCell="0" allowOverlap="1" relativeHeight="34">
+              <wp:anchor behindDoc="0" distT="230505" distB="230505" distL="230505" distR="230505" simplePos="0" locked="0" layoutInCell="0" allowOverlap="1" relativeHeight="33">
                 <wp:simplePos x="0" y="0"/>
                 <wp:positionH relativeFrom="column">
-                  <wp:posOffset>47625</wp:posOffset>
+                  <wp:posOffset>48260</wp:posOffset>
                 </wp:positionH>
                 <wp:positionV relativeFrom="paragraph">
-                  <wp:posOffset>142875</wp:posOffset>
+                  <wp:posOffset>476250</wp:posOffset>
                 </wp:positionV>
                 <wp:extent cx="6120130" cy="2481580"/>
                 <wp:effectExtent l="0" t="0" r="0" b="0"/>
@@ -11377,7 +11377,7 @@
           </mc:Choice>
           <mc:Fallback>
             <w:pict>
-              <v:rect id="shape_0" ID="Ramka16" path="m0,0l-2147483645,0l-2147483645,-2147483646l0,-2147483646xe" fillcolor="white" stroked="f" o:allowincell="f" style="position:absolute;margin-left:3.75pt;margin-top:11.25pt;width:481.85pt;height:195.35pt;mso-wrap-style:square;v-text-anchor:top">
+              <v:rect id="shape_0" ID="Ramka16" path="m0,0l-2147483645,0l-2147483645,-2147483646l0,-2147483646xe" fillcolor="white" stroked="f" o:allowincell="f" style="position:absolute;margin-left:3.8pt;margin-top:37.5pt;width:481.85pt;height:195.35pt;mso-wrap-style:square;v-text-anchor:top">
                 <v:fill o:detectmouseclick="t" type="solid" color2="black"/>
                 <v:stroke color="#3465a4" joinstyle="round" endcap="flat"/>
                 <v:textbox>
@@ -11506,6 +11506,51 @@
             </w:pict>
           </mc:Fallback>
         </mc:AlternateContent>
+        <w:drawing>
+          <wp:anchor behindDoc="0" distT="0" distB="0" distL="0" distR="0" simplePos="0" locked="0" layoutInCell="0" allowOverlap="1" relativeHeight="47">
+            <wp:simplePos x="0" y="0"/>
+            <wp:positionH relativeFrom="column">
+              <wp:posOffset>0</wp:posOffset>
+            </wp:positionH>
+            <wp:positionV relativeFrom="paragraph">
+              <wp:posOffset>3143250</wp:posOffset>
+            </wp:positionV>
+            <wp:extent cx="6120130" cy="2189480"/>
+            <wp:effectExtent l="0" t="0" r="0" b="0"/>
+            <wp:wrapSquare wrapText="largest"/>
+            <wp:docPr id="15" name="Obraz15" descr=""/>
+            <wp:cNvGraphicFramePr>
+              <a:graphicFrameLocks xmlns:a="http://schemas.openxmlformats.org/drawingml/2006/main" noChangeAspect="1"/>
+            </wp:cNvGraphicFramePr>
+            <a:graphic xmlns:a="http://schemas.openxmlformats.org/drawingml/2006/main">
+              <a:graphicData uri="http://schemas.openxmlformats.org/drawingml/2006/picture">
+                <pic:pic xmlns:pic="http://schemas.openxmlformats.org/drawingml/2006/picture">
+                  <pic:nvPicPr>
+                    <pic:cNvPr id="15" name="Obraz15" descr=""/>
+                    <pic:cNvPicPr>
+                      <a:picLocks noChangeAspect="1" noChangeArrowheads="1"/>
+                    </pic:cNvPicPr>
+                  </pic:nvPicPr>
+                  <pic:blipFill>
+                    <a:blip r:embed="rId32"/>
+                    <a:stretch>
+                      <a:fillRect/>
+                    </a:stretch>
+                  </pic:blipFill>
+                  <pic:spPr bwMode="auto">
+                    <a:xfrm>
+                      <a:off x="0" y="0"/>
+                      <a:ext cx="6120130" cy="2189480"/>
+                    </a:xfrm>
+                    <a:prstGeom prst="rect">
+                      <a:avLst/>
+                    </a:prstGeom>
+                  </pic:spPr>
+                </pic:pic>
+              </a:graphicData>
+            </a:graphic>
+          </wp:anchor>
+        </w:drawing>
       </w:r>
     </w:p>
     <w:p>
@@ -11514,7 +11559,7 @@
         <w:widowControl/>
         <w:numPr>
           <w:ilvl w:val="1"/>
-          <w:numId w:val="9"/>
+          <w:numId w:val="10"/>
         </w:numPr>
         <w:suppressAutoHyphens w:val="true"/>
         <w:bidi w:val="0"/>
@@ -11547,7 +11592,7 @@
           <w:numId w:val="0"/>
         </w:numPr>
         <w:suppressAutoHyphens w:val="true"/>
-        <w:overflowPunct w:val="true"/>
+        <w:overflowPunct w:val="false"/>
         <w:bidi w:val="0"/>
         <w:spacing w:lineRule="auto" w:line="360" w:before="0" w:after="0"/>
         <w:ind w:firstLine="425" w:left="0" w:right="0"/>
@@ -11561,7 +11606,7 @@
         <mc:AlternateContent>
           <mc:Choice Requires="wps">
             <w:drawing>
-              <wp:anchor behindDoc="0" distT="224155" distB="230505" distL="224155" distR="230505" simplePos="0" locked="0" layoutInCell="0" allowOverlap="1" relativeHeight="26">
+              <wp:anchor behindDoc="0" distT="222885" distB="230505" distL="222885" distR="230505" simplePos="0" locked="0" layoutInCell="0" allowOverlap="1" relativeHeight="26">
                 <wp:simplePos x="0" y="0"/>
                 <wp:positionH relativeFrom="column">
                   <wp:posOffset>0</wp:posOffset>
@@ -11572,7 +11617,7 @@
                 <wp:extent cx="5760085" cy="3881755"/>
                 <wp:effectExtent l="0" t="0" r="0" b="0"/>
                 <wp:wrapSquare wrapText="largest"/>
-                <wp:docPr id="15" name="Ramka13"/>
+                <wp:docPr id="16" name="Ramka13"/>
                 <a:graphic xmlns:a="http://schemas.openxmlformats.org/drawingml/2006/main">
                   <a:graphicData uri="http://schemas.microsoft.com/office/word/2010/wordprocessingShape">
                     <wps:wsp>
@@ -11616,7 +11661,7 @@
                                 <wp:inline distT="0" distB="0" distL="0" distR="0">
                                   <wp:extent cx="5760085" cy="3556000"/>
                                   <wp:effectExtent l="0" t="0" r="0" b="0"/>
-                                  <wp:docPr id="17" name="Obraz13" descr=""/>
+                                  <wp:docPr id="18" name="Obraz13" descr=""/>
                                   <wp:cNvGraphicFramePr>
                                     <a:graphicFrameLocks xmlns:a="http://schemas.openxmlformats.org/drawingml/2006/main" noChangeAspect="1"/>
                                   </wp:cNvGraphicFramePr>
@@ -11624,13 +11669,13 @@
                                     <a:graphicData uri="http://schemas.openxmlformats.org/drawingml/2006/picture">
                                       <pic:pic xmlns:pic="http://schemas.openxmlformats.org/drawingml/2006/picture">
                                         <pic:nvPicPr>
-                                          <pic:cNvPr id="17" name="Obraz13" descr=""/>
+                                          <pic:cNvPr id="18" name="Obraz13" descr=""/>
                                           <pic:cNvPicPr>
                                             <a:picLocks noChangeAspect="1" noChangeArrowheads="1"/>
                                           </pic:cNvPicPr>
                                         </pic:nvPicPr>
                                         <pic:blipFill>
-                                          <a:blip r:embed="rId32"/>
+                                          <a:blip r:embed="rId33"/>
                                           <a:stretch>
                                             <a:fillRect/>
                                           </a:stretch>
@@ -11748,7 +11793,7 @@
                           <wp:inline distT="0" distB="0" distL="0" distR="0">
                             <wp:extent cx="5760085" cy="3556000"/>
                             <wp:effectExtent l="0" t="0" r="0" b="0"/>
-                            <wp:docPr id="18" name="Obraz13" descr=""/>
+                            <wp:docPr id="19" name="Obraz13" descr=""/>
                             <wp:cNvGraphicFramePr>
                               <a:graphicFrameLocks xmlns:a="http://schemas.openxmlformats.org/drawingml/2006/main" noChangeAspect="1"/>
                             </wp:cNvGraphicFramePr>
@@ -11756,13 +11801,13 @@
                               <a:graphicData uri="http://schemas.openxmlformats.org/drawingml/2006/picture">
                                 <pic:pic xmlns:pic="http://schemas.openxmlformats.org/drawingml/2006/picture">
                                   <pic:nvPicPr>
-                                    <pic:cNvPr id="18" name="Obraz13" descr=""/>
+                                    <pic:cNvPr id="19" name="Obraz13" descr=""/>
                                     <pic:cNvPicPr>
                                       <a:picLocks noChangeAspect="1" noChangeArrowheads="1"/>
                                     </pic:cNvPicPr>
                                   </pic:nvPicPr>
                                   <pic:blipFill>
-                                    <a:blip r:embed="rId33"/>
+                                    <a:blip r:embed="rId34"/>
                                     <a:stretch>
                                       <a:fillRect/>
                                     </a:stretch>
@@ -11859,7 +11904,13 @@
           <w:sz w:val="24"/>
           <w:szCs w:val="24"/>
         </w:rPr>
-        <w:t>Zadaniem wyszukiwarki w aplikacji jest filtrowanie i wyświetlanie odpowiednich rekordów na podstawie wprowadzonych parametrów przez użytkownika strony. Wyszukiwanie można dokonać przy pomocy paska wyszukiwania, w którym korzystający z aplikacji wprowadza frazę i na jej podstawie odnajduje kluczowe słowa pasujące do danego rekordu oraz przy pomocy pobocznych filtrów wyszukiwania zaznaczając odpowiednie kategorie, do których należy szukany przez użytkownika wynik. Działanie funkcji renderującej wyniki wyszukiwania przedstawiono na rysunku 13.</w:t>
+        <w:t>Zadaniem wyszukiwarki w aplikacji jest filtrowanie i wyświetlanie odpowiednich rekordów</w:t>
+        <w:br/>
+        <w:t>na podstawie wprowadzonych parametrów przez użytkownika strony. Wyszukiwanie można dokonać przy pomocy paska wyszukiwania, w którym korzystający z aplikacji wprowadza frazę</w:t>
+        <w:br/>
+        <w:t>i na jej podstawie odnajduje kluczowe słowa pasujące do danego rekordu oraz przy pomocy pobocznych filtrów wyszukiwania zaznaczając odpowiednie kategorie, do których należy szukany przez użytkownika wynik. Działanie funkcji renderującej wyniki wyszukiwania przedstawiono</w:t>
+        <w:br/>
+        <w:t>na rysunku 13.</w:t>
       </w:r>
     </w:p>
     <w:p>
@@ -11871,7 +11922,7 @@
           <w:numId w:val="0"/>
         </w:numPr>
         <w:suppressAutoHyphens w:val="true"/>
-        <w:overflowPunct w:val="true"/>
+        <w:overflowPunct w:val="false"/>
         <w:bidi w:val="0"/>
         <w:spacing w:lineRule="auto" w:line="360" w:before="0" w:after="0"/>
         <w:ind w:firstLine="425" w:left="0" w:right="0"/>
@@ -11970,7 +12021,7 @@
           <w:numId w:val="0"/>
         </w:numPr>
         <w:suppressAutoHyphens w:val="true"/>
-        <w:overflowPunct w:val="true"/>
+        <w:overflowPunct w:val="false"/>
         <w:bidi w:val="0"/>
         <w:spacing w:lineRule="auto" w:line="360" w:before="0" w:after="0"/>
         <w:ind w:firstLine="425" w:left="0" w:right="0"/>
@@ -12041,7 +12092,9 @@
           <w:sz w:val="24"/>
           <w:szCs w:val="24"/>
         </w:rPr>
-        <w:t xml:space="preserve">). Jeśli dane są zgodne to wykonywana jest wywołanie zwrotne, w którym dane </w:t>
+        <w:t>). Jeśli dane są zgodne to wykonywana jest wywołanie zwrotne,</w:t>
+        <w:br/>
+        <w:t xml:space="preserve">w którym dane </w:t>
       </w:r>
       <w:r>
         <w:rPr>
@@ -12131,7 +12184,9 @@
           <w:sz w:val="24"/>
           <w:szCs w:val="24"/>
         </w:rPr>
-        <w:t>odpowiadająca za przechowywanie wprowadzonych opcji filtru na podstawie wymiaru pracy,</w:t>
+        <w:t>odpowiadająca za przechowywanie wprowadzonych opcji filtru</w:t>
+        <w:br/>
+        <w:t>na podstawie wymiaru pracy,</w:t>
       </w:r>
       <w:r>
         <w:rPr>
@@ -12221,7 +12276,9 @@
           <w:sz w:val="24"/>
           <w:szCs w:val="24"/>
         </w:rPr>
-        <w:t>) i kategorii (</w:t>
+        <w:t>)</w:t>
+        <w:br/>
+        <w:t>i kategorii (</w:t>
       </w:r>
       <w:r>
         <w:rPr>
@@ -12269,7 +12326,7 @@
           <w:numId w:val="0"/>
         </w:numPr>
         <w:suppressAutoHyphens w:val="true"/>
-        <w:overflowPunct w:val="true"/>
+        <w:overflowPunct w:val="false"/>
         <w:bidi w:val="0"/>
         <w:spacing w:lineRule="auto" w:line="360" w:before="0" w:after="0"/>
         <w:ind w:firstLine="425" w:left="0" w:right="0"/>
@@ -12334,7 +12391,7 @@
           <w:numId w:val="0"/>
         </w:numPr>
         <w:suppressAutoHyphens w:val="true"/>
-        <w:overflowPunct w:val="true"/>
+        <w:overflowPunct w:val="false"/>
         <w:bidi w:val="0"/>
         <w:spacing w:lineRule="auto" w:line="360" w:before="0" w:after="0"/>
         <w:ind w:firstLine="425" w:left="0" w:right="0"/>
@@ -12438,7 +12495,7 @@
         <mc:AlternateContent>
           <mc:Choice Requires="wps">
             <w:drawing>
-              <wp:anchor behindDoc="0" distT="224155" distB="230505" distL="224155" distR="230505" simplePos="0" locked="0" layoutInCell="0" allowOverlap="1" relativeHeight="28">
+              <wp:anchor behindDoc="0" distT="222885" distB="230505" distL="222885" distR="230505" simplePos="0" locked="0" layoutInCell="0" allowOverlap="1" relativeHeight="28">
                 <wp:simplePos x="0" y="0"/>
                 <wp:positionH relativeFrom="column">
                   <wp:posOffset>0</wp:posOffset>
@@ -12449,7 +12506,7 @@
                 <wp:extent cx="5760085" cy="1896745"/>
                 <wp:effectExtent l="0" t="0" r="0" b="0"/>
                 <wp:wrapSquare wrapText="largest"/>
-                <wp:docPr id="16" name="Ramka14"/>
+                <wp:docPr id="17" name="Ramka14"/>
                 <a:graphic xmlns:a="http://schemas.openxmlformats.org/drawingml/2006/main">
                   <a:graphicData uri="http://schemas.microsoft.com/office/word/2010/wordprocessingShape">
                     <wps:wsp>
@@ -12493,7 +12550,7 @@
                                 <wp:inline distT="0" distB="0" distL="0" distR="0">
                                   <wp:extent cx="5760085" cy="1570990"/>
                                   <wp:effectExtent l="0" t="0" r="0" b="0"/>
-                                  <wp:docPr id="18" name="Obraz14" descr=""/>
+                                  <wp:docPr id="19" name="Obraz14" descr=""/>
                                   <wp:cNvGraphicFramePr>
                                     <a:graphicFrameLocks xmlns:a="http://schemas.openxmlformats.org/drawingml/2006/main" noChangeAspect="1"/>
                                   </wp:cNvGraphicFramePr>
@@ -12501,13 +12558,13 @@
                                     <a:graphicData uri="http://schemas.openxmlformats.org/drawingml/2006/picture">
                                       <pic:pic xmlns:pic="http://schemas.openxmlformats.org/drawingml/2006/picture">
                                         <pic:nvPicPr>
-                                          <pic:cNvPr id="18" name="Obraz14" descr=""/>
+                                          <pic:cNvPr id="19" name="Obraz14" descr=""/>
                                           <pic:cNvPicPr>
                                             <a:picLocks noChangeAspect="1" noChangeArrowheads="1"/>
                                           </pic:cNvPicPr>
                                         </pic:nvPicPr>
                                         <pic:blipFill>
-                                          <a:blip r:embed="rId34"/>
+                                          <a:blip r:embed="rId35"/>
                                           <a:stretch>
                                             <a:fillRect/>
                                           </a:stretch>
@@ -12625,7 +12682,7 @@
                           <wp:inline distT="0" distB="0" distL="0" distR="0">
                             <wp:extent cx="5760085" cy="1570990"/>
                             <wp:effectExtent l="0" t="0" r="0" b="0"/>
-                            <wp:docPr id="19" name="Obraz14" descr=""/>
+                            <wp:docPr id="20" name="Obraz14" descr=""/>
                             <wp:cNvGraphicFramePr>
                               <a:graphicFrameLocks xmlns:a="http://schemas.openxmlformats.org/drawingml/2006/main" noChangeAspect="1"/>
                             </wp:cNvGraphicFramePr>
@@ -12633,13 +12690,13 @@
                               <a:graphicData uri="http://schemas.openxmlformats.org/drawingml/2006/picture">
                                 <pic:pic xmlns:pic="http://schemas.openxmlformats.org/drawingml/2006/picture">
                                   <pic:nvPicPr>
-                                    <pic:cNvPr id="19" name="Obraz14" descr=""/>
+                                    <pic:cNvPr id="20" name="Obraz14" descr=""/>
                                     <pic:cNvPicPr>
                                       <a:picLocks noChangeAspect="1" noChangeArrowheads="1"/>
                                     </pic:cNvPicPr>
                                   </pic:nvPicPr>
                                   <pic:blipFill>
-                                    <a:blip r:embed="rId35"/>
+                                    <a:blip r:embed="rId36"/>
                                     <a:stretch>
                                       <a:fillRect/>
                                     </a:stretch>
@@ -12752,15 +12809,12 @@
           <w:numId w:val="0"/>
         </w:numPr>
         <w:suppressAutoHyphens w:val="true"/>
-        <w:overflowPunct w:val="true"/>
+        <w:overflowPunct w:val="false"/>
         <w:bidi w:val="0"/>
         <w:spacing w:lineRule="auto" w:line="360" w:before="0" w:after="0"/>
         <w:ind w:firstLine="425" w:left="0" w:right="0"/>
         <w:jc w:val="both"/>
-        <w:rPr>
-          <w:sz w:val="24"/>
-          <w:szCs w:val="24"/>
-        </w:rPr>
+        <w:rPr/>
       </w:pPr>
       <w:r>
         <w:rPr>
@@ -12787,7 +12841,9 @@
           <w:sz w:val="24"/>
           <w:szCs w:val="24"/>
         </w:rPr>
-        <w:t>, który dokonuje stronicowania rekordów na stronie internetowej w zależności od podanego parametru (</w:t>
+        <w:t>, który dokonuje stronicowania rekordów</w:t>
+        <w:br/>
+        <w:t>na stronie internetowej w zależności od podanego parametru (</w:t>
       </w:r>
       <w:r>
         <w:rPr>
@@ -12817,15 +12873,12 @@
           <w:numId w:val="0"/>
         </w:numPr>
         <w:suppressAutoHyphens w:val="true"/>
-        <w:overflowPunct w:val="true"/>
+        <w:overflowPunct w:val="false"/>
         <w:bidi w:val="0"/>
         <w:spacing w:lineRule="auto" w:line="360" w:before="0" w:after="0"/>
         <w:ind w:firstLine="425" w:left="0" w:right="0"/>
         <w:jc w:val="both"/>
-        <w:rPr>
-          <w:sz w:val="24"/>
-          <w:szCs w:val="24"/>
-        </w:rPr>
+        <w:rPr/>
       </w:pPr>
       <w:r>
         <w:rPr>
@@ -12848,7 +12901,7 @@
           <w:numId w:val="0"/>
         </w:numPr>
         <w:suppressAutoHyphens w:val="true"/>
-        <w:overflowPunct w:val="true"/>
+        <w:overflowPunct w:val="false"/>
         <w:bidi w:val="0"/>
         <w:spacing w:lineRule="auto" w:line="360" w:before="0" w:after="0"/>
         <w:ind w:firstLine="425" w:left="0" w:right="0"/>
@@ -12875,11 +12928,11 @@
         <w:widowControl/>
         <w:numPr>
           <w:ilvl w:val="1"/>
-          <w:numId w:val="9"/>
+          <w:numId w:val="10"/>
         </w:numPr>
         <w:suppressAutoHyphens w:val="true"/>
         <w:bidi w:val="0"/>
-        <w:spacing w:lineRule="auto" w:line="259" w:before="200" w:after="120"/>
+        <w:spacing w:lineRule="auto" w:line="259" w:before="119" w:after="119"/>
         <w:ind w:hanging="0" w:left="0" w:right="0"/>
         <w:jc w:val="left"/>
         <w:rPr>
@@ -12896,111 +12949,689 @@
           <w:sz w:val="28"/>
           <w:szCs w:val="28"/>
         </w:rPr>
-        <w:t>Funkcje zarządzania ofertami pracy z możliwością adaptacji</w:t>
-      </w:r>
-    </w:p>
-    <w:p>
-      <w:pPr>
-        <w:pStyle w:val="Heading2"/>
-        <w:widowControl/>
-        <w:numPr>
-          <w:ilvl w:val="1"/>
-          <w:numId w:val="9"/>
-        </w:numPr>
-        <w:suppressAutoHyphens w:val="true"/>
-        <w:bidi w:val="0"/>
-        <w:spacing w:lineRule="auto" w:line="259" w:before="200" w:after="120"/>
-        <w:ind w:hanging="0" w:left="0" w:right="0"/>
-        <w:jc w:val="left"/>
+        <w:t xml:space="preserve">Funkcje </w:t>
+      </w:r>
+      <w:r>
         <w:rPr>
           <w:rFonts w:ascii="Times New Roman" w:hAnsi="Times New Roman"/>
           <w:sz w:val="28"/>
           <w:szCs w:val="28"/>
         </w:rPr>
-      </w:pPr>
-      <w:bookmarkStart w:id="175" w:name="__RefHeading___Toc2756_972672166"/>
-      <w:bookmarkEnd w:id="175"/>
+        <w:t>zarządzające</w:t>
+      </w:r>
       <w:r>
         <w:rPr>
           <w:rFonts w:ascii="Times New Roman" w:hAnsi="Times New Roman"/>
           <w:sz w:val="28"/>
           <w:szCs w:val="28"/>
         </w:rPr>
-        <w:t>Funkcja aplikowania na stanowisko pracy</w:t>
-      </w:r>
-    </w:p>
-    <w:p>
-      <w:pPr>
-        <w:pStyle w:val="Heading2"/>
-        <w:keepNext w:val="true"/>
-        <w:widowControl/>
-        <w:numPr>
-          <w:ilvl w:val="1"/>
-          <w:numId w:val="9"/>
-        </w:numPr>
-        <w:suppressAutoHyphens w:val="true"/>
-        <w:bidi w:val="0"/>
-        <w:spacing w:lineRule="auto" w:line="259" w:before="200" w:after="120"/>
-        <w:ind w:hanging="0" w:left="0" w:right="0"/>
-        <w:jc w:val="left"/>
-        <w:rPr>
-          <w:rFonts w:ascii="Times New Roman" w:hAnsi="Times New Roman"/>
-          <w:sz w:val="28"/>
-          <w:szCs w:val="28"/>
-        </w:rPr>
-      </w:pPr>
-      <w:bookmarkStart w:id="176" w:name="__RefHeading___Toc2758_972672166"/>
-      <w:bookmarkEnd w:id="176"/>
-      <w:r>
-        <w:rPr>
-          <w:rFonts w:ascii="Times New Roman" w:hAnsi="Times New Roman"/>
-          <w:sz w:val="28"/>
-          <w:szCs w:val="28"/>
-        </w:rPr>
-        <w:t>Kreator profilu zawodowego z możliwością adaptacji</w:t>
-      </w:r>
-    </w:p>
-    <w:p>
-      <w:pPr>
-        <w:pStyle w:val="Heading2"/>
-        <w:keepNext w:val="true"/>
-        <w:widowControl/>
-        <w:numPr>
-          <w:ilvl w:val="1"/>
-          <w:numId w:val="9"/>
-        </w:numPr>
-        <w:suppressAutoHyphens w:val="true"/>
-        <w:bidi w:val="0"/>
-        <w:spacing w:lineRule="auto" w:line="259" w:before="200" w:after="120"/>
-        <w:ind w:hanging="0" w:left="0" w:right="0"/>
-        <w:jc w:val="left"/>
-        <w:rPr>
-          <w:rFonts w:ascii="Times New Roman" w:hAnsi="Times New Roman"/>
-          <w:sz w:val="28"/>
-          <w:szCs w:val="28"/>
-        </w:rPr>
-      </w:pPr>
-      <w:bookmarkStart w:id="177" w:name="__RefHeading___Toc2760_972672166"/>
-      <w:bookmarkEnd w:id="177"/>
-      <w:r>
-        <w:rPr>
-          <w:rFonts w:ascii="Times New Roman" w:hAnsi="Times New Roman"/>
-          <w:sz w:val="28"/>
-          <w:szCs w:val="28"/>
-        </w:rPr>
-        <w:t>Powiadomienia</w:t>
-      </w:r>
-    </w:p>
-    <w:p>
-      <w:pPr>
-        <w:pStyle w:val="Heading1"/>
-        <w:keepNext w:val="true"/>
+        <w:t xml:space="preserve"> ofertami pracy z możliwością adaptacji</w:t>
+      </w:r>
+    </w:p>
+    <w:p>
+      <w:pPr>
+        <w:pStyle w:val="BodyText"/>
         <w:widowControl/>
         <w:numPr>
           <w:ilvl w:val="0"/>
           <w:numId w:val="0"/>
         </w:numPr>
         <w:suppressAutoHyphens w:val="true"/>
+        <w:overflowPunct w:val="false"/>
+        <w:bidi w:val="0"/>
+        <w:spacing w:lineRule="auto" w:line="360" w:before="200" w:after="120"/>
+        <w:ind w:firstLine="425" w:left="0" w:right="0"/>
+        <w:jc w:val="both"/>
+        <w:rPr>
+          <w:rFonts w:ascii="Times New Roman" w:hAnsi="Times New Roman"/>
+          <w:sz w:val="28"/>
+          <w:szCs w:val="28"/>
+        </w:rPr>
+      </w:pPr>
+      <w:r>
+        <w:rPr/>
+        <w:t>Aplikacja oferuje pracodawcy funkcje dodawania, edytowania i usuwania ofert pracy.</w:t>
+        <w:br/>
+        <w:t>Zestaw wymienionych funkcji jest jednym z kluczowych elementów strony internetowej.</w:t>
+        <w:br/>
+        <w:t>Na rysunku przedstawiono funkcję</w:t>
+      </w:r>
+      <w:r>
+        <w:rPr>
+          <w:b/>
+          <w:bCs/>
+        </w:rPr>
+        <w:t xml:space="preserve"> create</w:t>
+      </w:r>
+      <w:r>
+        <w:rPr>
+          <w:b w:val="false"/>
+          <w:bCs w:val="false"/>
+        </w:rPr>
+        <w:t xml:space="preserve"> wyświetlającą widok tworzenia </w:t>
+      </w:r>
+      <w:r>
+        <w:rPr/>
+        <w:drawing>
+          <wp:anchor behindDoc="0" distT="230505" distB="230505" distL="230505" distR="230505" simplePos="0" locked="0" layoutInCell="0" allowOverlap="1" relativeHeight="48">
+            <wp:simplePos x="0" y="0"/>
+            <wp:positionH relativeFrom="column">
+              <wp:posOffset>0</wp:posOffset>
+            </wp:positionH>
+            <wp:positionV relativeFrom="paragraph">
+              <wp:posOffset>1068705</wp:posOffset>
+            </wp:positionV>
+            <wp:extent cx="6120130" cy="3001645"/>
+            <wp:effectExtent l="0" t="0" r="0" b="0"/>
+            <wp:wrapSquare wrapText="largest"/>
+            <wp:docPr id="18" name="Obraz17" descr=""/>
+            <wp:cNvGraphicFramePr>
+              <a:graphicFrameLocks xmlns:a="http://schemas.openxmlformats.org/drawingml/2006/main" noChangeAspect="1"/>
+            </wp:cNvGraphicFramePr>
+            <a:graphic xmlns:a="http://schemas.openxmlformats.org/drawingml/2006/main">
+              <a:graphicData uri="http://schemas.openxmlformats.org/drawingml/2006/picture">
+                <pic:pic xmlns:pic="http://schemas.openxmlformats.org/drawingml/2006/picture">
+                  <pic:nvPicPr>
+                    <pic:cNvPr id="18" name="Obraz17" descr=""/>
+                    <pic:cNvPicPr>
+                      <a:picLocks noChangeAspect="1" noChangeArrowheads="1"/>
+                    </pic:cNvPicPr>
+                  </pic:nvPicPr>
+                  <pic:blipFill>
+                    <a:blip r:embed="rId37"/>
+                    <a:stretch>
+                      <a:fillRect/>
+                    </a:stretch>
+                  </pic:blipFill>
+                  <pic:spPr bwMode="auto">
+                    <a:xfrm>
+                      <a:off x="0" y="0"/>
+                      <a:ext cx="6120130" cy="3001645"/>
+                    </a:xfrm>
+                    <a:prstGeom prst="rect">
+                      <a:avLst/>
+                    </a:prstGeom>
+                  </pic:spPr>
+                </pic:pic>
+              </a:graphicData>
+            </a:graphic>
+          </wp:anchor>
+        </w:drawing>
+      </w:r>
+      <w:r>
+        <w:rPr/>
+        <w:t>oferty pracy.</w:t>
+      </w:r>
+    </w:p>
+    <w:p>
+      <w:pPr>
+        <w:pStyle w:val="BodyText"/>
+        <w:widowControl/>
+        <w:numPr>
+          <w:ilvl w:val="0"/>
+          <w:numId w:val="0"/>
+        </w:numPr>
+        <w:suppressAutoHyphens w:val="true"/>
+        <w:overflowPunct w:val="false"/>
+        <w:bidi w:val="0"/>
+        <w:spacing w:lineRule="auto" w:line="360" w:before="0" w:after="0"/>
+        <w:ind w:firstLine="425" w:left="0" w:right="0"/>
+        <w:jc w:val="left"/>
+        <w:rPr/>
+      </w:pPr>
+      <w:r>
+        <w:rPr/>
+        <w:t>Na początku deklarowane są zmienne, które przechowują wartości enum:</w:t>
+      </w:r>
+    </w:p>
+    <w:p>
+      <w:pPr>
+        <w:pStyle w:val="BodyText"/>
+        <w:widowControl/>
+        <w:numPr>
+          <w:ilvl w:val="0"/>
+          <w:numId w:val="1"/>
+        </w:numPr>
+        <w:suppressAutoHyphens w:val="true"/>
+        <w:overflowPunct w:val="false"/>
+        <w:bidi w:val="0"/>
+        <w:spacing w:lineRule="auto" w:line="360" w:before="0" w:after="0"/>
+        <w:ind w:hanging="0" w:left="567" w:right="0"/>
+        <w:jc w:val="left"/>
+        <w:rPr/>
+      </w:pPr>
+      <w:r>
+        <w:rPr>
+          <w:b/>
+          <w:bCs/>
+        </w:rPr>
+        <w:t>$payments</w:t>
+      </w:r>
+      <w:r>
+        <w:rPr/>
+        <w:t xml:space="preserve"> – rodzaje wypłaty,</w:t>
+      </w:r>
+    </w:p>
+    <w:p>
+      <w:pPr>
+        <w:pStyle w:val="BodyText"/>
+        <w:widowControl/>
+        <w:numPr>
+          <w:ilvl w:val="0"/>
+          <w:numId w:val="1"/>
+        </w:numPr>
+        <w:suppressAutoHyphens w:val="true"/>
+        <w:overflowPunct w:val="false"/>
+        <w:bidi w:val="0"/>
+        <w:spacing w:lineRule="auto" w:line="360" w:before="0" w:after="0"/>
+        <w:ind w:hanging="0" w:left="567" w:right="0"/>
+        <w:jc w:val="left"/>
+        <w:rPr/>
+      </w:pPr>
+      <w:r>
+        <w:rPr>
+          <w:b/>
+          <w:bCs/>
+        </w:rPr>
+        <w:t>$employments</w:t>
+      </w:r>
+      <w:r>
+        <w:rPr/>
+        <w:t xml:space="preserve"> – rodzaje wymiarów pracy,</w:t>
+      </w:r>
+    </w:p>
+    <w:p>
+      <w:pPr>
+        <w:pStyle w:val="BodyText"/>
+        <w:widowControl/>
+        <w:numPr>
+          <w:ilvl w:val="0"/>
+          <w:numId w:val="1"/>
+        </w:numPr>
+        <w:suppressAutoHyphens w:val="true"/>
+        <w:overflowPunct w:val="false"/>
+        <w:bidi w:val="0"/>
+        <w:spacing w:lineRule="auto" w:line="360" w:before="0" w:after="0"/>
+        <w:ind w:hanging="0" w:left="567" w:right="0"/>
+        <w:jc w:val="left"/>
+        <w:rPr/>
+      </w:pPr>
+      <w:r>
+        <w:rPr>
+          <w:b/>
+          <w:bCs/>
+        </w:rPr>
+        <w:t>$contracts</w:t>
+      </w:r>
+      <w:r>
+        <w:rPr/>
+        <w:t xml:space="preserve"> – rodzaje umowy o pracę,</w:t>
+      </w:r>
+    </w:p>
+    <w:p>
+      <w:pPr>
+        <w:pStyle w:val="BodyText"/>
+        <w:widowControl/>
+        <w:numPr>
+          <w:ilvl w:val="0"/>
+          <w:numId w:val="1"/>
+        </w:numPr>
+        <w:suppressAutoHyphens w:val="true"/>
+        <w:overflowPunct w:val="false"/>
+        <w:bidi w:val="0"/>
+        <w:spacing w:lineRule="auto" w:line="360" w:before="0" w:after="0"/>
+        <w:ind w:hanging="0" w:left="567" w:right="0"/>
+        <w:jc w:val="left"/>
+        <w:rPr/>
+      </w:pPr>
+      <w:r>
+        <w:rPr>
+          <w:b/>
+          <w:bCs/>
+        </w:rPr>
+        <w:t>$workModes</w:t>
+      </w:r>
+      <w:r>
+        <w:rPr/>
+        <w:t xml:space="preserve"> – rodzaje trybów pracy,</w:t>
+      </w:r>
+    </w:p>
+    <w:p>
+      <w:pPr>
+        <w:pStyle w:val="BodyText"/>
+        <w:widowControl/>
+        <w:numPr>
+          <w:ilvl w:val="0"/>
+          <w:numId w:val="1"/>
+        </w:numPr>
+        <w:suppressAutoHyphens w:val="true"/>
+        <w:overflowPunct w:val="false"/>
+        <w:bidi w:val="0"/>
+        <w:spacing w:lineRule="auto" w:line="360" w:before="0" w:after="0"/>
+        <w:ind w:hanging="0" w:left="567" w:right="0"/>
+        <w:jc w:val="left"/>
+        <w:rPr/>
+      </w:pPr>
+      <w:r>
+        <w:rPr>
+          <w:b/>
+          <w:bCs/>
+        </w:rPr>
+        <w:t>$skillLevel</w:t>
+      </w:r>
+      <w:r>
+        <w:rPr/>
+        <w:t xml:space="preserve"> – poziom umiejętności.</w:t>
+      </w:r>
+    </w:p>
+    <w:p>
+      <w:pPr>
+        <w:pStyle w:val="BodyText"/>
+        <w:widowControl/>
+        <w:suppressAutoHyphens w:val="true"/>
+        <w:overflowPunct w:val="false"/>
+        <w:bidi w:val="0"/>
+        <w:spacing w:lineRule="auto" w:line="360" w:before="0" w:after="0"/>
+        <w:ind w:hanging="0" w:left="567" w:right="0"/>
+        <w:jc w:val="left"/>
+        <w:rPr/>
+      </w:pPr>
+      <w:r>
+        <w:rPr/>
+        <w:t>Zadeklarowano również zmienne przechowujące dane modelu (id i nazwę danego rekordu):</w:t>
+      </w:r>
+    </w:p>
+    <w:p>
+      <w:pPr>
+        <w:pStyle w:val="BodyText"/>
+        <w:widowControl/>
+        <w:numPr>
+          <w:ilvl w:val="0"/>
+          <w:numId w:val="1"/>
+        </w:numPr>
+        <w:suppressAutoHyphens w:val="true"/>
+        <w:overflowPunct w:val="false"/>
+        <w:bidi w:val="0"/>
+        <w:spacing w:lineRule="auto" w:line="360" w:before="0" w:after="0"/>
+        <w:ind w:hanging="0" w:left="567" w:right="0"/>
+        <w:jc w:val="left"/>
+        <w:rPr/>
+      </w:pPr>
+      <w:r>
+        <w:rPr>
+          <w:b/>
+          <w:bCs/>
+        </w:rPr>
+        <w:t>$categories</w:t>
+      </w:r>
+      <w:r>
+        <w:rPr/>
+        <w:t xml:space="preserve"> – lista kategorii,</w:t>
+      </w:r>
+    </w:p>
+    <w:p>
+      <w:pPr>
+        <w:pStyle w:val="BodyText"/>
+        <w:widowControl/>
+        <w:numPr>
+          <w:ilvl w:val="0"/>
+          <w:numId w:val="1"/>
+        </w:numPr>
+        <w:suppressAutoHyphens w:val="true"/>
+        <w:overflowPunct w:val="false"/>
+        <w:bidi w:val="0"/>
+        <w:spacing w:lineRule="auto" w:line="360" w:before="0" w:after="0"/>
+        <w:ind w:hanging="0" w:left="567" w:right="0"/>
+        <w:jc w:val="left"/>
+        <w:rPr/>
+      </w:pPr>
+      <w:r>
+        <w:rPr>
+          <w:b/>
+          <w:bCs/>
+        </w:rPr>
+        <w:t>$skills</w:t>
+      </w:r>
+      <w:r>
+        <w:rPr/>
+        <w:t xml:space="preserve"> – wymagane umiejętności na stanowisko pracy.</w:t>
+      </w:r>
+    </w:p>
+    <w:p>
+      <w:pPr>
+        <w:pStyle w:val="BodyText"/>
+        <w:widowControl/>
+        <w:suppressAutoHyphens w:val="true"/>
+        <w:overflowPunct w:val="false"/>
+        <w:bidi w:val="0"/>
+        <w:spacing w:lineRule="auto" w:line="360" w:before="0" w:after="0"/>
+        <w:ind w:hanging="0" w:left="567" w:right="0"/>
+        <w:jc w:val="both"/>
+        <w:rPr/>
+      </w:pPr>
+      <w:r>
+        <w:rPr/>
+      </w:r>
+      <w:r>
+        <w:br w:type="page"/>
+      </w:r>
+    </w:p>
+    <w:p>
+      <w:pPr>
+        <w:pStyle w:val="BodyText"/>
+        <w:widowControl/>
+        <w:numPr>
+          <w:ilvl w:val="0"/>
+          <w:numId w:val="0"/>
+        </w:numPr>
+        <w:suppressAutoHyphens w:val="true"/>
+        <w:overflowPunct w:val="false"/>
+        <w:bidi w:val="0"/>
+        <w:spacing w:lineRule="auto" w:line="360" w:before="0" w:after="0"/>
+        <w:ind w:firstLine="425" w:left="0" w:right="0"/>
+        <w:jc w:val="both"/>
+        <w:rPr/>
+      </w:pPr>
+      <w:r>
+        <w:rPr/>
+        <w:t xml:space="preserve">Wartości zmiennych zwracane są na widok </w:t>
+      </w:r>
+      <w:r>
+        <w:rPr>
+          <w:b/>
+          <w:bCs/>
+        </w:rPr>
+        <w:t>offer.create</w:t>
+      </w:r>
+      <w:r>
+        <w:rPr>
+          <w:b w:val="false"/>
+          <w:bCs w:val="false"/>
+        </w:rPr>
+        <w:t xml:space="preserve">. Wygląd widoku został przedstawiony </w:t>
+      </w:r>
+      <w:r>
+        <w:rPr>
+          <w:b w:val="false"/>
+          <w:bCs w:val="false"/>
+          <w:spacing w:val="-2"/>
+        </w:rPr>
+        <w:t>na rysunku .</w:t>
+      </w:r>
+    </w:p>
+    <w:p>
+      <w:pPr>
+        <w:pStyle w:val="BodyText"/>
+        <w:widowControl/>
+        <w:numPr>
+          <w:ilvl w:val="0"/>
+          <w:numId w:val="0"/>
+        </w:numPr>
+        <w:suppressAutoHyphens w:val="true"/>
+        <w:overflowPunct w:val="false"/>
+        <w:bidi w:val="0"/>
+        <w:spacing w:lineRule="auto" w:line="360" w:before="0" w:after="0"/>
+        <w:ind w:firstLine="425" w:left="0" w:right="0"/>
+        <w:jc w:val="both"/>
+        <w:rPr>
+          <w:spacing w:val="0"/>
+        </w:rPr>
+      </w:pPr>
+      <w:r>
+        <w:rPr>
+          <w:b w:val="false"/>
+          <w:bCs w:val="false"/>
+          <w:spacing w:val="0"/>
+        </w:rPr>
+        <w:drawing>
+          <wp:anchor behindDoc="0" distT="230505" distB="230505" distL="230505" distR="230505" simplePos="0" locked="0" layoutInCell="0" allowOverlap="1" relativeHeight="49">
+            <wp:simplePos x="0" y="0"/>
+            <wp:positionH relativeFrom="column">
+              <wp:posOffset>180340</wp:posOffset>
+            </wp:positionH>
+            <wp:positionV relativeFrom="paragraph">
+              <wp:posOffset>150495</wp:posOffset>
+            </wp:positionV>
+            <wp:extent cx="5760085" cy="2442845"/>
+            <wp:effectExtent l="0" t="0" r="0" b="0"/>
+            <wp:wrapSquare wrapText="largest"/>
+            <wp:docPr id="19" name="Obraz18" descr=""/>
+            <wp:cNvGraphicFramePr>
+              <a:graphicFrameLocks xmlns:a="http://schemas.openxmlformats.org/drawingml/2006/main" noChangeAspect="1"/>
+            </wp:cNvGraphicFramePr>
+            <a:graphic xmlns:a="http://schemas.openxmlformats.org/drawingml/2006/main">
+              <a:graphicData uri="http://schemas.openxmlformats.org/drawingml/2006/picture">
+                <pic:pic xmlns:pic="http://schemas.openxmlformats.org/drawingml/2006/picture">
+                  <pic:nvPicPr>
+                    <pic:cNvPr id="19" name="Obraz18" descr=""/>
+                    <pic:cNvPicPr>
+                      <a:picLocks noChangeAspect="1" noChangeArrowheads="1"/>
+                    </pic:cNvPicPr>
+                  </pic:nvPicPr>
+                  <pic:blipFill>
+                    <a:blip r:embed="rId38"/>
+                    <a:stretch>
+                      <a:fillRect/>
+                    </a:stretch>
+                  </pic:blipFill>
+                  <pic:spPr bwMode="auto">
+                    <a:xfrm>
+                      <a:off x="0" y="0"/>
+                      <a:ext cx="5760085" cy="2442845"/>
+                    </a:xfrm>
+                    <a:prstGeom prst="rect">
+                      <a:avLst/>
+                    </a:prstGeom>
+                  </pic:spPr>
+                </pic:pic>
+              </a:graphicData>
+            </a:graphic>
+          </wp:anchor>
+        </w:drawing>
+        <w:t>W celu utworzenia oferty pracy, pracodawca w wyznaczonych polach wprowadza odpowiednie dane, które następnie zostaną zapisane do bazy danych. Na rysunku  p</w:t>
+      </w:r>
+      <w:r>
+        <w:drawing>
+          <wp:anchor behindDoc="0" distT="230505" distB="230505" distL="230505" distR="230505" simplePos="0" locked="0" layoutInCell="0" allowOverlap="1" relativeHeight="50">
+            <wp:simplePos x="0" y="0"/>
+            <wp:positionH relativeFrom="column">
+              <wp:posOffset>412115</wp:posOffset>
+            </wp:positionH>
+            <wp:positionV relativeFrom="paragraph">
+              <wp:posOffset>3873500</wp:posOffset>
+            </wp:positionV>
+            <wp:extent cx="5296535" cy="4239260"/>
+            <wp:effectExtent l="0" t="0" r="0" b="0"/>
+            <wp:wrapTopAndBottom/>
+            <wp:docPr id="20" name="Obraz19" descr=""/>
+            <wp:cNvGraphicFramePr>
+              <a:graphicFrameLocks xmlns:a="http://schemas.openxmlformats.org/drawingml/2006/main" noChangeAspect="1"/>
+            </wp:cNvGraphicFramePr>
+            <a:graphic xmlns:a="http://schemas.openxmlformats.org/drawingml/2006/main">
+              <a:graphicData uri="http://schemas.openxmlformats.org/drawingml/2006/picture">
+                <pic:pic xmlns:pic="http://schemas.openxmlformats.org/drawingml/2006/picture">
+                  <pic:nvPicPr>
+                    <pic:cNvPr id="20" name="Obraz19" descr=""/>
+                    <pic:cNvPicPr>
+                      <a:picLocks noChangeAspect="1" noChangeArrowheads="1"/>
+                    </pic:cNvPicPr>
+                  </pic:nvPicPr>
+                  <pic:blipFill>
+                    <a:blip r:embed="rId39"/>
+                    <a:stretch>
+                      <a:fillRect/>
+                    </a:stretch>
+                  </pic:blipFill>
+                  <pic:spPr bwMode="auto">
+                    <a:xfrm>
+                      <a:off x="0" y="0"/>
+                      <a:ext cx="5296535" cy="4239260"/>
+                    </a:xfrm>
+                    <a:prstGeom prst="rect">
+                      <a:avLst/>
+                    </a:prstGeom>
+                  </pic:spPr>
+                </pic:pic>
+              </a:graphicData>
+            </a:graphic>
+          </wp:anchor>
+        </w:drawing>
+      </w:r>
+      <w:r>
+        <w:rPr>
+          <w:b w:val="false"/>
+          <w:bCs w:val="false"/>
+          <w:spacing w:val="0"/>
+        </w:rPr>
+        <w:t xml:space="preserve">rzedstawiono funkcję </w:t>
+      </w:r>
+      <w:r>
+        <w:rPr>
+          <w:b/>
+          <w:bCs/>
+          <w:spacing w:val="0"/>
+        </w:rPr>
+        <w:t>store</w:t>
+      </w:r>
+      <w:r>
+        <w:rPr>
+          <w:b w:val="false"/>
+          <w:bCs w:val="false"/>
+          <w:spacing w:val="0"/>
+        </w:rPr>
+        <w:t xml:space="preserve"> zapisującą utworzoną ofertę pracy.</w:t>
+      </w:r>
+      <w:r>
+        <w:br w:type="page"/>
+      </w:r>
+    </w:p>
+    <w:p>
+      <w:pPr>
+        <w:pStyle w:val="BodyText"/>
+        <w:widowControl/>
+        <w:numPr>
+          <w:ilvl w:val="0"/>
+          <w:numId w:val="0"/>
+        </w:numPr>
+        <w:suppressAutoHyphens w:val="true"/>
+        <w:overflowPunct w:val="false"/>
+        <w:bidi w:val="0"/>
+        <w:spacing w:lineRule="auto" w:line="360" w:before="0" w:after="0"/>
+        <w:ind w:firstLine="425" w:left="0" w:right="0"/>
+        <w:jc w:val="both"/>
+        <w:rPr>
+          <w:b w:val="false"/>
+          <w:bCs w:val="false"/>
+        </w:rPr>
+      </w:pPr>
+      <w:r>
+        <w:rPr>
+          <w:spacing w:val="0"/>
+        </w:rPr>
+      </w:r>
+    </w:p>
+    <w:p>
+      <w:pPr>
+        <w:pStyle w:val="Heading2"/>
+        <w:widowControl/>
+        <w:numPr>
+          <w:ilvl w:val="1"/>
+          <w:numId w:val="10"/>
+        </w:numPr>
+        <w:suppressAutoHyphens w:val="true"/>
+        <w:bidi w:val="0"/>
+        <w:spacing w:lineRule="auto" w:line="259" w:before="119" w:after="119"/>
+        <w:ind w:hanging="0" w:left="0" w:right="0"/>
+        <w:jc w:val="left"/>
+        <w:rPr>
+          <w:rFonts w:ascii="Times New Roman" w:hAnsi="Times New Roman"/>
+          <w:sz w:val="28"/>
+          <w:szCs w:val="28"/>
+        </w:rPr>
+      </w:pPr>
+      <w:bookmarkStart w:id="175" w:name="__RefHeading___Toc2756_972672166"/>
+      <w:bookmarkEnd w:id="175"/>
+      <w:r>
+        <w:rPr>
+          <w:rFonts w:ascii="Times New Roman" w:hAnsi="Times New Roman"/>
+          <w:sz w:val="28"/>
+          <w:szCs w:val="28"/>
+        </w:rPr>
+        <w:t>Funkcja aplikowania na stanowisko pracy</w:t>
+      </w:r>
+    </w:p>
+    <w:p>
+      <w:pPr>
+        <w:pStyle w:val="Heading2"/>
+        <w:keepNext w:val="true"/>
+        <w:widowControl/>
+        <w:numPr>
+          <w:ilvl w:val="1"/>
+          <w:numId w:val="10"/>
+        </w:numPr>
+        <w:suppressAutoHyphens w:val="true"/>
+        <w:bidi w:val="0"/>
+        <w:spacing w:lineRule="auto" w:line="259" w:before="200" w:after="120"/>
+        <w:ind w:hanging="0" w:left="0" w:right="0"/>
+        <w:jc w:val="left"/>
+        <w:rPr>
+          <w:rFonts w:ascii="Times New Roman" w:hAnsi="Times New Roman"/>
+          <w:sz w:val="28"/>
+          <w:szCs w:val="28"/>
+        </w:rPr>
+      </w:pPr>
+      <w:bookmarkStart w:id="176" w:name="__RefHeading___Toc2758_972672166"/>
+      <w:bookmarkEnd w:id="176"/>
+      <w:r>
+        <w:rPr>
+          <w:rFonts w:ascii="Times New Roman" w:hAnsi="Times New Roman"/>
+          <w:sz w:val="28"/>
+          <w:szCs w:val="28"/>
+        </w:rPr>
+        <w:t>Kreator profilu zawodowego z możliwością adaptacji</w:t>
+      </w:r>
+    </w:p>
+    <w:p>
+      <w:pPr>
+        <w:pStyle w:val="Heading2"/>
+        <w:keepNext w:val="true"/>
+        <w:widowControl/>
+        <w:numPr>
+          <w:ilvl w:val="1"/>
+          <w:numId w:val="10"/>
+        </w:numPr>
+        <w:suppressAutoHyphens w:val="true"/>
+        <w:bidi w:val="0"/>
+        <w:spacing w:lineRule="auto" w:line="259" w:before="200" w:after="120"/>
+        <w:ind w:hanging="0" w:left="0" w:right="0"/>
+        <w:jc w:val="left"/>
+        <w:rPr>
+          <w:rFonts w:ascii="Times New Roman" w:hAnsi="Times New Roman"/>
+          <w:sz w:val="28"/>
+          <w:szCs w:val="28"/>
+        </w:rPr>
+      </w:pPr>
+      <w:bookmarkStart w:id="177" w:name="__RefHeading___Toc2760_972672166"/>
+      <w:bookmarkEnd w:id="177"/>
+      <w:r>
+        <w:rPr>
+          <w:rFonts w:ascii="Times New Roman" w:hAnsi="Times New Roman"/>
+          <w:sz w:val="28"/>
+          <w:szCs w:val="28"/>
+        </w:rPr>
+        <w:t>Powiadomienia</w:t>
+      </w:r>
+    </w:p>
+    <w:p>
+      <w:pPr>
+        <w:pStyle w:val="Heading1"/>
+        <w:keepNext w:val="true"/>
+        <w:widowControl/>
+        <w:numPr>
+          <w:ilvl w:val="0"/>
+          <w:numId w:val="0"/>
+        </w:numPr>
+        <w:suppressAutoHyphens w:val="true"/>
         <w:bidi w:val="0"/>
         <w:spacing w:lineRule="auto" w:line="360" w:before="238" w:after="238"/>
         <w:ind w:hanging="0" w:left="0" w:right="0"/>
@@ -13022,7 +13653,7 @@
         <w:widowControl/>
         <w:numPr>
           <w:ilvl w:val="0"/>
-          <w:numId w:val="9"/>
+          <w:numId w:val="10"/>
         </w:numPr>
         <w:suppressAutoHyphens w:val="true"/>
         <w:bidi w:val="0"/>
@@ -13069,7 +13700,7 @@
         <w:widowControl/>
         <w:numPr>
           <w:ilvl w:val="0"/>
-          <w:numId w:val="9"/>
+          <w:numId w:val="10"/>
         </w:numPr>
         <w:suppressAutoHyphens w:val="true"/>
         <w:bidi w:val="0"/>
@@ -13158,7 +13789,7 @@
         <w:widowControl/>
         <w:numPr>
           <w:ilvl w:val="0"/>
-          <w:numId w:val="9"/>
+          <w:numId w:val="10"/>
         </w:numPr>
         <w:suppressAutoHyphens w:val="true"/>
         <w:bidi w:val="0"/>
@@ -13511,7 +14142,7 @@
         <w:pStyle w:val="Heading1"/>
         <w:numPr>
           <w:ilvl w:val="0"/>
-          <w:numId w:val="9"/>
+          <w:numId w:val="10"/>
         </w:numPr>
         <w:rPr/>
       </w:pPr>
@@ -13539,10 +14170,10 @@
         <w:widowControl/>
         <w:numPr>
           <w:ilvl w:val="0"/>
-          <w:numId w:val="2"/>
+          <w:numId w:val="3"/>
         </w:numPr>
         <w:suppressAutoHyphens w:val="true"/>
-        <w:overflowPunct w:val="true"/>
+        <w:overflowPunct w:val="false"/>
         <w:bidi w:val="0"/>
         <w:spacing w:lineRule="auto" w:line="360" w:before="0" w:after="0"/>
         <w:ind w:hanging="0" w:left="567" w:right="0"/>
@@ -13560,10 +14191,10 @@
         <w:widowControl/>
         <w:numPr>
           <w:ilvl w:val="0"/>
-          <w:numId w:val="2"/>
+          <w:numId w:val="3"/>
         </w:numPr>
         <w:suppressAutoHyphens w:val="true"/>
-        <w:overflowPunct w:val="true"/>
+        <w:overflowPunct w:val="false"/>
         <w:bidi w:val="0"/>
         <w:spacing w:lineRule="auto" w:line="360" w:before="0" w:after="0"/>
         <w:ind w:hanging="0" w:left="567" w:right="0"/>
@@ -13581,10 +14212,10 @@
         <w:widowControl/>
         <w:numPr>
           <w:ilvl w:val="0"/>
-          <w:numId w:val="2"/>
+          <w:numId w:val="3"/>
         </w:numPr>
         <w:suppressAutoHyphens w:val="true"/>
-        <w:overflowPunct w:val="true"/>
+        <w:overflowPunct w:val="false"/>
         <w:bidi w:val="0"/>
         <w:spacing w:lineRule="auto" w:line="360" w:before="0" w:after="0"/>
         <w:ind w:hanging="0" w:left="567" w:right="0"/>
@@ -13602,10 +14233,10 @@
         <w:widowControl/>
         <w:numPr>
           <w:ilvl w:val="0"/>
-          <w:numId w:val="2"/>
+          <w:numId w:val="3"/>
         </w:numPr>
         <w:suppressAutoHyphens w:val="true"/>
-        <w:overflowPunct w:val="true"/>
+        <w:overflowPunct w:val="false"/>
         <w:bidi w:val="0"/>
         <w:spacing w:lineRule="auto" w:line="360" w:before="0" w:after="0"/>
         <w:ind w:hanging="0" w:left="567" w:right="0"/>
@@ -13623,10 +14254,10 @@
         <w:widowControl/>
         <w:numPr>
           <w:ilvl w:val="0"/>
-          <w:numId w:val="2"/>
+          <w:numId w:val="3"/>
         </w:numPr>
         <w:suppressAutoHyphens w:val="true"/>
-        <w:overflowPunct w:val="true"/>
+        <w:overflowPunct w:val="false"/>
         <w:bidi w:val="0"/>
         <w:spacing w:lineRule="auto" w:line="360" w:before="0" w:after="0"/>
         <w:ind w:hanging="0" w:left="567" w:right="0"/>
@@ -13644,10 +14275,10 @@
         <w:widowControl/>
         <w:numPr>
           <w:ilvl w:val="0"/>
-          <w:numId w:val="2"/>
+          <w:numId w:val="3"/>
         </w:numPr>
         <w:suppressAutoHyphens w:val="true"/>
-        <w:overflowPunct w:val="true"/>
+        <w:overflowPunct w:val="false"/>
         <w:bidi w:val="0"/>
         <w:spacing w:lineRule="auto" w:line="360" w:before="0" w:after="0"/>
         <w:ind w:hanging="0" w:left="567" w:right="0"/>
@@ -13660,9 +14291,9 @@
       </w:r>
     </w:p>
     <w:sectPr>
-      <w:footerReference w:type="even" r:id="rId36"/>
-      <w:footerReference w:type="default" r:id="rId37"/>
-      <w:footerReference w:type="first" r:id="rId38"/>
+      <w:footerReference w:type="even" r:id="rId40"/>
+      <w:footerReference w:type="default" r:id="rId41"/>
+      <w:footerReference w:type="first" r:id="rId42"/>
       <w:type w:val="nextPage"/>
       <w:pgSz w:w="11906" w:h="16838"/>
       <w:pgMar w:left="1134" w:right="1134" w:gutter="0" w:header="0" w:top="1134" w:footer="1134" w:bottom="1543"/>
@@ -13802,7 +14433,7 @@
     </w:r>
     <w:r>
       <w:rPr/>
-      <w:t>36</w:t>
+      <w:t>38</w:t>
     </w:r>
     <w:r>
       <w:rPr/>
@@ -13838,7 +14469,7 @@
     </w:r>
     <w:r>
       <w:rPr/>
-      <w:t>37</w:t>
+      <w:t>39</w:t>
     </w:r>
     <w:r>
       <w:rPr/>
@@ -14818,170 +15449,48 @@
   <w:abstractNum w:abstractNumId="8">
     <w:lvl w:ilvl="0">
       <w:start w:val="1"/>
-      <w:numFmt w:val="none"/>
-      <w:suff w:val="nothing"/>
-      <w:lvlText w:val="%1"/>
+      <w:numFmt w:val="bullet"/>
+      <w:lvlText w:val=""/>
       <w:lvlJc w:val="left"/>
       <w:pPr>
         <w:tabs>
-          <w:tab w:val="num" w:pos="0"/>
+          <w:tab w:val="num" w:pos="227"/>
         </w:tabs>
-        <w:ind w:left="0" w:hanging="0"/>
-      </w:pPr>
-      <w:rPr/>
+        <w:ind w:left="227" w:hanging="227"/>
+      </w:pPr>
+      <w:rPr>
+        <w:rFonts w:ascii="Symbol" w:hAnsi="Symbol" w:cs="Symbol" w:hint="default"/>
+      </w:rPr>
     </w:lvl>
     <w:lvl w:ilvl="1">
       <w:start w:val="1"/>
-      <w:numFmt w:val="none"/>
-      <w:suff w:val="nothing"/>
-      <w:lvlText w:val="%2"/>
+      <w:numFmt w:val="bullet"/>
+      <w:lvlText w:val=""/>
       <w:lvlJc w:val="left"/>
       <w:pPr>
         <w:tabs>
-          <w:tab w:val="num" w:pos="0"/>
+          <w:tab w:val="num" w:pos="454"/>
         </w:tabs>
-        <w:ind w:left="0" w:hanging="0"/>
-      </w:pPr>
-      <w:rPr/>
+        <w:ind w:left="454" w:hanging="227"/>
+      </w:pPr>
+      <w:rPr>
+        <w:rFonts w:ascii="Symbol" w:hAnsi="Symbol" w:cs="Symbol" w:hint="default"/>
+      </w:rPr>
     </w:lvl>
     <w:lvl w:ilvl="2">
       <w:start w:val="1"/>
-      <w:numFmt w:val="none"/>
-      <w:suff w:val="nothing"/>
-      <w:lvlText w:val="%3"/>
+      <w:numFmt w:val="bullet"/>
+      <w:lvlText w:val=""/>
       <w:lvlJc w:val="left"/>
       <w:pPr>
         <w:tabs>
-          <w:tab w:val="num" w:pos="0"/>
+          <w:tab w:val="num" w:pos="680"/>
         </w:tabs>
-        <w:ind w:left="0" w:hanging="0"/>
-      </w:pPr>
-      <w:rPr/>
-    </w:lvl>
-    <w:lvl w:ilvl="3">
-      <w:start w:val="1"/>
-      <w:numFmt w:val="none"/>
-      <w:suff w:val="nothing"/>
-      <w:lvlText w:val="%4"/>
-      <w:lvlJc w:val="left"/>
-      <w:pPr>
-        <w:tabs>
-          <w:tab w:val="num" w:pos="0"/>
-        </w:tabs>
-        <w:ind w:left="0" w:hanging="0"/>
-      </w:pPr>
-      <w:rPr/>
-    </w:lvl>
-    <w:lvl w:ilvl="4">
-      <w:start w:val="1"/>
-      <w:numFmt w:val="none"/>
-      <w:suff w:val="nothing"/>
-      <w:lvlText w:val="%5"/>
-      <w:lvlJc w:val="left"/>
-      <w:pPr>
-        <w:tabs>
-          <w:tab w:val="num" w:pos="0"/>
-        </w:tabs>
-        <w:ind w:left="0" w:hanging="0"/>
-      </w:pPr>
-      <w:rPr/>
-    </w:lvl>
-    <w:lvl w:ilvl="5">
-      <w:start w:val="1"/>
-      <w:numFmt w:val="none"/>
-      <w:suff w:val="nothing"/>
-      <w:lvlText w:val="%6"/>
-      <w:lvlJc w:val="left"/>
-      <w:pPr>
-        <w:tabs>
-          <w:tab w:val="num" w:pos="0"/>
-        </w:tabs>
-        <w:ind w:left="0" w:hanging="0"/>
-      </w:pPr>
-      <w:rPr/>
-    </w:lvl>
-    <w:lvl w:ilvl="6">
-      <w:start w:val="1"/>
-      <w:numFmt w:val="none"/>
-      <w:suff w:val="nothing"/>
-      <w:lvlText w:val="%7"/>
-      <w:lvlJc w:val="left"/>
-      <w:pPr>
-        <w:tabs>
-          <w:tab w:val="num" w:pos="0"/>
-        </w:tabs>
-        <w:ind w:left="0" w:hanging="0"/>
-      </w:pPr>
-      <w:rPr/>
-    </w:lvl>
-    <w:lvl w:ilvl="7">
-      <w:start w:val="1"/>
-      <w:numFmt w:val="none"/>
-      <w:suff w:val="nothing"/>
-      <w:lvlText w:val="%8"/>
-      <w:lvlJc w:val="left"/>
-      <w:pPr>
-        <w:tabs>
-          <w:tab w:val="num" w:pos="0"/>
-        </w:tabs>
-        <w:ind w:left="0" w:hanging="0"/>
-      </w:pPr>
-      <w:rPr/>
-    </w:lvl>
-    <w:lvl w:ilvl="8">
-      <w:start w:val="1"/>
-      <w:numFmt w:val="none"/>
-      <w:suff w:val="nothing"/>
-      <w:lvlText w:val="%9"/>
-      <w:lvlJc w:val="left"/>
-      <w:pPr>
-        <w:tabs>
-          <w:tab w:val="num" w:pos="0"/>
-        </w:tabs>
-        <w:ind w:left="0" w:hanging="0"/>
-      </w:pPr>
-      <w:rPr/>
-    </w:lvl>
-  </w:abstractNum>
-  <w:abstractNum w:abstractNumId="9">
-    <w:lvl w:ilvl="0">
-      <w:start w:val="1"/>
-      <w:numFmt w:val="decimal"/>
-      <w:lvlText w:val=" %1."/>
-      <w:lvlJc w:val="left"/>
-      <w:pPr>
-        <w:tabs>
-          <w:tab w:val="num" w:pos="397"/>
-        </w:tabs>
-        <w:ind w:left="754" w:hanging="397"/>
-      </w:pPr>
-      <w:rPr/>
-    </w:lvl>
-    <w:lvl w:ilvl="1">
-      <w:start w:val="1"/>
-      <w:numFmt w:val="decimal"/>
-      <w:lvlText w:val=" %1.%2."/>
-      <w:lvlJc w:val="left"/>
-      <w:pPr>
-        <w:tabs>
-          <w:tab w:val="num" w:pos="794"/>
-        </w:tabs>
-        <w:ind w:left="1151" w:hanging="397"/>
-      </w:pPr>
-      <w:rPr/>
-    </w:lvl>
-    <w:lvl w:ilvl="2">
-      <w:start w:val="1"/>
-      <w:numFmt w:val="lowerLetter"/>
-      <w:lvlText w:val=" %3)"/>
-      <w:lvlJc w:val="left"/>
-      <w:pPr>
-        <w:tabs>
-          <w:tab w:val="num" w:pos="1191"/>
-        </w:tabs>
-        <w:ind w:left="1548" w:hanging="397"/>
-      </w:pPr>
-      <w:rPr/>
+        <w:ind w:left="680" w:hanging="227"/>
+      </w:pPr>
+      <w:rPr>
+        <w:rFonts w:ascii="Symbol" w:hAnsi="Symbol" w:cs="Symbol" w:hint="default"/>
+      </w:rPr>
     </w:lvl>
     <w:lvl w:ilvl="3">
       <w:start w:val="1"/>
@@ -14990,9 +15499,9 @@
       <w:lvlJc w:val="left"/>
       <w:pPr>
         <w:tabs>
-          <w:tab w:val="num" w:pos="1588"/>
+          <w:tab w:val="num" w:pos="907"/>
         </w:tabs>
-        <w:ind w:left="1945" w:hanging="397"/>
+        <w:ind w:left="907" w:hanging="227"/>
       </w:pPr>
       <w:rPr>
         <w:rFonts w:ascii="Symbol" w:hAnsi="Symbol" w:cs="Symbol" w:hint="default"/>
@@ -15005,9 +15514,9 @@
       <w:lvlJc w:val="left"/>
       <w:pPr>
         <w:tabs>
-          <w:tab w:val="num" w:pos="1985"/>
+          <w:tab w:val="num" w:pos="1134"/>
         </w:tabs>
-        <w:ind w:left="2342" w:hanging="397"/>
+        <w:ind w:left="1134" w:hanging="227"/>
       </w:pPr>
       <w:rPr>
         <w:rFonts w:ascii="Symbol" w:hAnsi="Symbol" w:cs="Symbol" w:hint="default"/>
@@ -15020,9 +15529,9 @@
       <w:lvlJc w:val="left"/>
       <w:pPr>
         <w:tabs>
-          <w:tab w:val="num" w:pos="2381"/>
+          <w:tab w:val="num" w:pos="1361"/>
         </w:tabs>
-        <w:ind w:left="2738" w:hanging="397"/>
+        <w:ind w:left="1361" w:hanging="227"/>
       </w:pPr>
       <w:rPr>
         <w:rFonts w:ascii="Symbol" w:hAnsi="Symbol" w:cs="Symbol" w:hint="default"/>
@@ -15035,9 +15544,9 @@
       <w:lvlJc w:val="left"/>
       <w:pPr>
         <w:tabs>
-          <w:tab w:val="num" w:pos="2778"/>
+          <w:tab w:val="num" w:pos="1587"/>
         </w:tabs>
-        <w:ind w:left="3135" w:hanging="397"/>
+        <w:ind w:left="1587" w:hanging="227"/>
       </w:pPr>
       <w:rPr>
         <w:rFonts w:ascii="Symbol" w:hAnsi="Symbol" w:cs="Symbol" w:hint="default"/>
@@ -15050,9 +15559,9 @@
       <w:lvlJc w:val="left"/>
       <w:pPr>
         <w:tabs>
-          <w:tab w:val="num" w:pos="3175"/>
+          <w:tab w:val="num" w:pos="1814"/>
         </w:tabs>
-        <w:ind w:left="3532" w:hanging="397"/>
+        <w:ind w:left="1814" w:hanging="227"/>
       </w:pPr>
       <w:rPr>
         <w:rFonts w:ascii="Symbol" w:hAnsi="Symbol" w:cs="Symbol" w:hint="default"/>
@@ -15065,16 +15574,275 @@
       <w:lvlJc w:val="left"/>
       <w:pPr>
         <w:tabs>
-          <w:tab w:val="num" w:pos="3572"/>
+          <w:tab w:val="num" w:pos="2041"/>
         </w:tabs>
-        <w:ind w:left="3929" w:hanging="397"/>
+        <w:ind w:left="2041" w:hanging="227"/>
       </w:pPr>
       <w:rPr>
         <w:rFonts w:ascii="Symbol" w:hAnsi="Symbol" w:cs="Symbol" w:hint="default"/>
       </w:rPr>
     </w:lvl>
   </w:abstractNum>
+  <w:abstractNum w:abstractNumId="9">
+    <w:lvl w:ilvl="0">
+      <w:start w:val="1"/>
+      <w:numFmt w:val="none"/>
+      <w:suff w:val="nothing"/>
+      <w:lvlText w:val="%1"/>
+      <w:lvlJc w:val="left"/>
+      <w:pPr>
+        <w:tabs>
+          <w:tab w:val="num" w:pos="0"/>
+        </w:tabs>
+        <w:ind w:left="0" w:hanging="0"/>
+      </w:pPr>
+      <w:rPr/>
+    </w:lvl>
+    <w:lvl w:ilvl="1">
+      <w:start w:val="1"/>
+      <w:numFmt w:val="none"/>
+      <w:suff w:val="nothing"/>
+      <w:lvlText w:val="%2"/>
+      <w:lvlJc w:val="left"/>
+      <w:pPr>
+        <w:tabs>
+          <w:tab w:val="num" w:pos="0"/>
+        </w:tabs>
+        <w:ind w:left="0" w:hanging="0"/>
+      </w:pPr>
+      <w:rPr/>
+    </w:lvl>
+    <w:lvl w:ilvl="2">
+      <w:start w:val="1"/>
+      <w:numFmt w:val="none"/>
+      <w:suff w:val="nothing"/>
+      <w:lvlText w:val="%3"/>
+      <w:lvlJc w:val="left"/>
+      <w:pPr>
+        <w:tabs>
+          <w:tab w:val="num" w:pos="0"/>
+        </w:tabs>
+        <w:ind w:left="0" w:hanging="0"/>
+      </w:pPr>
+      <w:rPr/>
+    </w:lvl>
+    <w:lvl w:ilvl="3">
+      <w:start w:val="1"/>
+      <w:numFmt w:val="none"/>
+      <w:suff w:val="nothing"/>
+      <w:lvlText w:val="%4"/>
+      <w:lvlJc w:val="left"/>
+      <w:pPr>
+        <w:tabs>
+          <w:tab w:val="num" w:pos="0"/>
+        </w:tabs>
+        <w:ind w:left="0" w:hanging="0"/>
+      </w:pPr>
+      <w:rPr/>
+    </w:lvl>
+    <w:lvl w:ilvl="4">
+      <w:start w:val="1"/>
+      <w:numFmt w:val="none"/>
+      <w:suff w:val="nothing"/>
+      <w:lvlText w:val="%5"/>
+      <w:lvlJc w:val="left"/>
+      <w:pPr>
+        <w:tabs>
+          <w:tab w:val="num" w:pos="0"/>
+        </w:tabs>
+        <w:ind w:left="0" w:hanging="0"/>
+      </w:pPr>
+      <w:rPr/>
+    </w:lvl>
+    <w:lvl w:ilvl="5">
+      <w:start w:val="1"/>
+      <w:numFmt w:val="none"/>
+      <w:suff w:val="nothing"/>
+      <w:lvlText w:val="%6"/>
+      <w:lvlJc w:val="left"/>
+      <w:pPr>
+        <w:tabs>
+          <w:tab w:val="num" w:pos="0"/>
+        </w:tabs>
+        <w:ind w:left="0" w:hanging="0"/>
+      </w:pPr>
+      <w:rPr/>
+    </w:lvl>
+    <w:lvl w:ilvl="6">
+      <w:start w:val="1"/>
+      <w:numFmt w:val="none"/>
+      <w:suff w:val="nothing"/>
+      <w:lvlText w:val="%7"/>
+      <w:lvlJc w:val="left"/>
+      <w:pPr>
+        <w:tabs>
+          <w:tab w:val="num" w:pos="0"/>
+        </w:tabs>
+        <w:ind w:left="0" w:hanging="0"/>
+      </w:pPr>
+      <w:rPr/>
+    </w:lvl>
+    <w:lvl w:ilvl="7">
+      <w:start w:val="1"/>
+      <w:numFmt w:val="none"/>
+      <w:suff w:val="nothing"/>
+      <w:lvlText w:val="%8"/>
+      <w:lvlJc w:val="left"/>
+      <w:pPr>
+        <w:tabs>
+          <w:tab w:val="num" w:pos="0"/>
+        </w:tabs>
+        <w:ind w:left="0" w:hanging="0"/>
+      </w:pPr>
+      <w:rPr/>
+    </w:lvl>
+    <w:lvl w:ilvl="8">
+      <w:start w:val="1"/>
+      <w:numFmt w:val="none"/>
+      <w:suff w:val="nothing"/>
+      <w:lvlText w:val="%9"/>
+      <w:lvlJc w:val="left"/>
+      <w:pPr>
+        <w:tabs>
+          <w:tab w:val="num" w:pos="0"/>
+        </w:tabs>
+        <w:ind w:left="0" w:hanging="0"/>
+      </w:pPr>
+      <w:rPr/>
+    </w:lvl>
+  </w:abstractNum>
   <w:abstractNum w:abstractNumId="10">
+    <w:lvl w:ilvl="0">
+      <w:start w:val="1"/>
+      <w:numFmt w:val="decimal"/>
+      <w:lvlText w:val=" %1."/>
+      <w:lvlJc w:val="left"/>
+      <w:pPr>
+        <w:tabs>
+          <w:tab w:val="num" w:pos="397"/>
+        </w:tabs>
+        <w:ind w:left="754" w:hanging="397"/>
+      </w:pPr>
+      <w:rPr/>
+    </w:lvl>
+    <w:lvl w:ilvl="1">
+      <w:start w:val="1"/>
+      <w:numFmt w:val="decimal"/>
+      <w:lvlText w:val=" %1.%2."/>
+      <w:lvlJc w:val="left"/>
+      <w:pPr>
+        <w:tabs>
+          <w:tab w:val="num" w:pos="794"/>
+        </w:tabs>
+        <w:ind w:left="1151" w:hanging="397"/>
+      </w:pPr>
+      <w:rPr/>
+    </w:lvl>
+    <w:lvl w:ilvl="2">
+      <w:start w:val="1"/>
+      <w:numFmt w:val="lowerLetter"/>
+      <w:lvlText w:val=" %3)"/>
+      <w:lvlJc w:val="left"/>
+      <w:pPr>
+        <w:tabs>
+          <w:tab w:val="num" w:pos="1191"/>
+        </w:tabs>
+        <w:ind w:left="1548" w:hanging="397"/>
+      </w:pPr>
+      <w:rPr/>
+    </w:lvl>
+    <w:lvl w:ilvl="3">
+      <w:start w:val="1"/>
+      <w:numFmt w:val="bullet"/>
+      <w:lvlText w:val=""/>
+      <w:lvlJc w:val="left"/>
+      <w:pPr>
+        <w:tabs>
+          <w:tab w:val="num" w:pos="1588"/>
+        </w:tabs>
+        <w:ind w:left="1945" w:hanging="397"/>
+      </w:pPr>
+      <w:rPr>
+        <w:rFonts w:ascii="Symbol" w:hAnsi="Symbol" w:cs="Symbol" w:hint="default"/>
+      </w:rPr>
+    </w:lvl>
+    <w:lvl w:ilvl="4">
+      <w:start w:val="1"/>
+      <w:numFmt w:val="bullet"/>
+      <w:lvlText w:val=""/>
+      <w:lvlJc w:val="left"/>
+      <w:pPr>
+        <w:tabs>
+          <w:tab w:val="num" w:pos="1985"/>
+        </w:tabs>
+        <w:ind w:left="2342" w:hanging="397"/>
+      </w:pPr>
+      <w:rPr>
+        <w:rFonts w:ascii="Symbol" w:hAnsi="Symbol" w:cs="Symbol" w:hint="default"/>
+      </w:rPr>
+    </w:lvl>
+    <w:lvl w:ilvl="5">
+      <w:start w:val="1"/>
+      <w:numFmt w:val="bullet"/>
+      <w:lvlText w:val=""/>
+      <w:lvlJc w:val="left"/>
+      <w:pPr>
+        <w:tabs>
+          <w:tab w:val="num" w:pos="2381"/>
+        </w:tabs>
+        <w:ind w:left="2738" w:hanging="397"/>
+      </w:pPr>
+      <w:rPr>
+        <w:rFonts w:ascii="Symbol" w:hAnsi="Symbol" w:cs="Symbol" w:hint="default"/>
+      </w:rPr>
+    </w:lvl>
+    <w:lvl w:ilvl="6">
+      <w:start w:val="1"/>
+      <w:numFmt w:val="bullet"/>
+      <w:lvlText w:val=""/>
+      <w:lvlJc w:val="left"/>
+      <w:pPr>
+        <w:tabs>
+          <w:tab w:val="num" w:pos="2778"/>
+        </w:tabs>
+        <w:ind w:left="3135" w:hanging="397"/>
+      </w:pPr>
+      <w:rPr>
+        <w:rFonts w:ascii="Symbol" w:hAnsi="Symbol" w:cs="Symbol" w:hint="default"/>
+      </w:rPr>
+    </w:lvl>
+    <w:lvl w:ilvl="7">
+      <w:start w:val="1"/>
+      <w:numFmt w:val="bullet"/>
+      <w:lvlText w:val=""/>
+      <w:lvlJc w:val="left"/>
+      <w:pPr>
+        <w:tabs>
+          <w:tab w:val="num" w:pos="3175"/>
+        </w:tabs>
+        <w:ind w:left="3532" w:hanging="397"/>
+      </w:pPr>
+      <w:rPr>
+        <w:rFonts w:ascii="Symbol" w:hAnsi="Symbol" w:cs="Symbol" w:hint="default"/>
+      </w:rPr>
+    </w:lvl>
+    <w:lvl w:ilvl="8">
+      <w:start w:val="1"/>
+      <w:numFmt w:val="bullet"/>
+      <w:lvlText w:val=""/>
+      <w:lvlJc w:val="left"/>
+      <w:pPr>
+        <w:tabs>
+          <w:tab w:val="num" w:pos="3572"/>
+        </w:tabs>
+        <w:ind w:left="3929" w:hanging="397"/>
+      </w:pPr>
+      <w:rPr>
+        <w:rFonts w:ascii="Symbol" w:hAnsi="Symbol" w:cs="Symbol" w:hint="default"/>
+      </w:rPr>
+    </w:lvl>
+  </w:abstractNum>
+  <w:abstractNum w:abstractNumId="11">
     <w:lvl w:ilvl="0">
       <w:start w:val="1"/>
       <w:numFmt w:val="none"/>
@@ -15223,6 +15991,9 @@
   <w:num w:numId="10">
     <w:abstractNumId w:val="10"/>
   </w:num>
+  <w:num w:numId="11">
+    <w:abstractNumId w:val="11"/>
+  </w:num>
 </w:numbering>
 </file>
 
@@ -15250,7 +16021,7 @@
     <w:pPr>
       <w:widowControl/>
       <w:suppressAutoHyphens w:val="true"/>
-      <w:overflowPunct w:val="true"/>
+      <w:overflowPunct w:val="false"/>
       <w:bidi w:val="0"/>
       <w:spacing w:lineRule="auto" w:line="259" w:before="0" w:after="160"/>
       <w:jc w:val="left"/>
@@ -15272,7 +16043,7 @@
     <w:pPr>
       <w:numPr>
         <w:ilvl w:val="0"/>
-        <w:numId w:val="8"/>
+        <w:numId w:val="9"/>
       </w:numPr>
       <w:spacing w:before="238" w:after="238"/>
       <w:outlineLvl w:val="0"/>
@@ -15293,7 +16064,7 @@
     <w:pPr>
       <w:numPr>
         <w:ilvl w:val="1"/>
-        <w:numId w:val="8"/>
+        <w:numId w:val="9"/>
       </w:numPr>
       <w:spacing w:before="200" w:after="120"/>
       <w:outlineLvl w:val="1"/>
@@ -15314,7 +16085,7 @@
     <w:pPr>
       <w:numPr>
         <w:ilvl w:val="2"/>
-        <w:numId w:val="8"/>
+        <w:numId w:val="9"/>
       </w:numPr>
       <w:spacing w:before="140" w:after="120"/>
       <w:outlineLvl w:val="2"/>
@@ -15334,7 +16105,7 @@
     <w:pPr>
       <w:numPr>
         <w:ilvl w:val="3"/>
-        <w:numId w:val="8"/>
+        <w:numId w:val="9"/>
       </w:numPr>
       <w:spacing w:before="120" w:after="120"/>
       <w:outlineLvl w:val="3"/>

</xml_diff>